<commit_message>
Minor edits to text when reading through thinking about WNN submission.
</commit_message>
<xml_diff>
--- a/Content/Fukushima.docx
+++ b/Content/Fukushima.docx
@@ -37,10 +37,10 @@
         <w:t>.</w:t>
       </w:r>
       <w:r>
-        <w:t xml:space="preserve"> Like, really huge.</w:t>
-      </w:r>
-      <w:r>
-        <w:t xml:space="preserve"> Likely, you’ll remember it as being the “Fukushima” earthquake, because of the damage to the </w:t>
+        <w:t xml:space="preserve"> </w:t>
+      </w:r>
+      <w:r>
+        <w:t xml:space="preserve">Likely, you’ll remember it as being the “Fukushima” earthquake, because of the damage to the </w:t>
       </w:r>
       <w:r>
         <w:t>Fukushima Daiichi Nuclear Power Plant</w:t>
@@ -758,7 +758,19 @@
     </w:p>
     <w:p>
       <w:r>
-        <w:t xml:space="preserve">Understanding how low the doses were from the second-worst civil nuclear accident, you can imagine how even living alongside a nuclear power plant for your whole life poses negligible risk to your health; visit a nuclear plant in the UK and you’ll find commercial farms right next-door, safely growing food for our consumption. Many people think that “radiation” is being constantly exhausted by nuclear power plants: this is not the case. No measurable radiation should be escaping to the environment. And those big towers emitting white smoke? That’s just pure, </w:t>
+        <w:t xml:space="preserve">Understanding how low the </w:t>
+      </w:r>
+      <w:r>
+        <w:t xml:space="preserve">human </w:t>
+      </w:r>
+      <w:r>
+        <w:t xml:space="preserve">doses were from the second-worst civil nuclear accident, you can </w:t>
+      </w:r>
+      <w:r>
+        <w:t xml:space="preserve">begin to see </w:t>
+      </w:r>
+      <w:r>
+        <w:t xml:space="preserve">how even living alongside a nuclear power plant for your whole life poses negligible risk to your health; visit a nuclear plant in the UK and you’ll find commercial farms right next-door, safely growing food for our consumption. Many people think that “radiation” is being constantly exhausted by nuclear power plants: this is not the case. No measurable radiation should be escaping to the environment. And those big towers emitting white smoke? That’s just pure, </w:t>
       </w:r>
       <w:proofErr w:type="spellStart"/>
       <w:r>
@@ -775,7 +787,13 @@
         <w:t>2</w:t>
       </w:r>
       <w:r>
-        <w:t>O – coolant steam that has not come into contact with the reactor or fuel (note that the UK uses seawater instead of cooling towers).</w:t>
+        <w:t>O – coolant steam that has not come into contact with the reactor or fuel (note that the UK</w:t>
+      </w:r>
+      <w:r>
+        <w:t xml:space="preserve"> mostly</w:t>
+      </w:r>
+      <w:r>
+        <w:t xml:space="preserve"> uses seawater instead of cooling towers).</w:t>
       </w:r>
     </w:p>
     <w:p>
@@ -871,16 +889,13 @@
         <w:t xml:space="preserve"> </w:t>
       </w:r>
       <w:r>
-        <w:t xml:space="preserve">Unfortunately, we are not generally very informed about how </w:t>
-      </w:r>
-      <w:r>
-        <w:rPr>
-          <w:i/>
-        </w:rPr>
-        <w:t>natural</w:t>
-      </w:r>
-      <w:r>
-        <w:t xml:space="preserve"> radiation is, how we’re subjected to it </w:t>
+        <w:t>Unfortunately, we are not generally very informed about how radiation is</w:t>
+      </w:r>
+      <w:r>
+        <w:t xml:space="preserve"> a natural phenomenon</w:t>
+      </w:r>
+      <w:r>
+        <w:t xml:space="preserve">, how we’re subjected to it </w:t>
       </w:r>
       <w:r>
         <w:rPr>
@@ -1001,7 +1016,7 @@
       <w:r>
         <w:t>this image (</w:t>
       </w:r>
-      <w:hyperlink r:id="rId13" w:history="1">
+      <w:hyperlink r:id="rId13" w:anchor="/media/File:SH-60B_helicopter_flies_over_Sendai.jpg" w:history="1">
         <w:r>
           <w:rPr>
             <w:rStyle w:val="Hyperlink"/>
@@ -1015,7 +1030,7 @@
       <w:r>
         <w:t xml:space="preserve"> and a couple of lines on the earthquake Wikipedia page (</w:t>
       </w:r>
-      <w:hyperlink r:id="rId14" w:history="1">
+      <w:hyperlink r:id="rId14" w:anchor="Oil,_gas_and_coal" w:history="1">
         <w:r>
           <w:rPr>
             <w:rStyle w:val="Hyperlink"/>
@@ -1112,7 +1127,13 @@
     </w:p>
     <w:p>
       <w:r>
-        <w:t xml:space="preserve">The cost of nuclear new build compared to renewable new build is too complex to cover in this post, but existing nuclear plants are a cheap source of </w:t>
+        <w:t xml:space="preserve">The cost of nuclear new build compared to renewable new build is too complex to cover in this </w:t>
+      </w:r>
+      <w:r>
+        <w:t>article</w:t>
+      </w:r>
+      <w:r>
+        <w:t xml:space="preserve">, but existing nuclear plants are a cheap source of </w:t>
       </w:r>
       <w:r>
         <w:t xml:space="preserve">low-carbon </w:t>
@@ -1178,74 +1199,62 @@
       </w:r>
       <w:r>
         <w:t>), habitat destruction (</w:t>
-      </w:r>
-      <w:r>
-        <w:t>http://www.dw.com/en/clash-in-german-forest-as-red-line-is-crossed/a-36606405</w:t>
-      </w:r>
-      <w:r>
-        <w:t>), and, ironically, radiation emissions (</w:t>
-      </w:r>
-      <w:hyperlink r:id="rId16" w:history="1">
-        <w:r>
-          <w:rPr>
-            <w:rStyle w:val="Hyperlink"/>
-          </w:rPr>
-          <w:t>https://www.scientificamerican.com/article/coal-ash-is-more-radioactive-than-nuclear-waste/</w:t>
-        </w:r>
-      </w:hyperlink>
-      <w:r>
-        <w:t>)</w:t>
-      </w:r>
-      <w:r>
-        <w:t xml:space="preserve"> (from coal ash)</w:t>
-      </w:r>
-      <w:r>
-        <w:t xml:space="preserve">! </w:t>
-      </w:r>
-    </w:p>
-    <w:p>
-      <w:r>
-        <w:t xml:space="preserve">If you take anything away from reading this article, please let it be this: nuclear </w:t>
-      </w:r>
-      <w:r>
-        <w:rPr>
-          <w:i/>
-        </w:rPr>
-        <w:t>isn’t</w:t>
-      </w:r>
-      <w:r>
-        <w:t xml:space="preserve"> different. Just like all other energy sources, it has its pros and cons. These pros and cons should be weighed fairly and objectively, and without treating nuclear as </w:t>
-      </w:r>
-      <w:r>
-        <w:t>evil because of its proponents’ failure to break the historical link to nuclear weapons</w:t>
-      </w:r>
-      <w:r>
-        <w:t xml:space="preserve">. On the contrary, civil nuclear energy has provided </w:t>
-      </w:r>
-      <w:r>
-        <w:t>the cheap</w:t>
-      </w:r>
-      <w:r>
-        <w:t xml:space="preserve"> </w:t>
-      </w:r>
-      <w:r>
-        <w:lastRenderedPageBreak/>
-        <w:t xml:space="preserve">energy our economies </w:t>
-      </w:r>
-      <w:r>
-        <w:t xml:space="preserve">needed to become the </w:t>
-      </w:r>
-      <w:r>
-        <w:t>prosperous societies we live in today</w:t>
-      </w:r>
-      <w:r>
-        <w:t xml:space="preserve">, </w:t>
-      </w:r>
-      <w:r>
-        <w:t>with a minimal contribution to climate change and illness in humans.</w:t>
       </w:r>
       <w:bookmarkStart w:id="0" w:name="_GoBack"/>
       <w:bookmarkEnd w:id="0"/>
+      <w:r>
+        <w:t>http://www.dw.com/en/clash-in-german-forest-as-red-line-is-crossed/a-36606405</w:t>
+      </w:r>
+      <w:r>
+        <w:t>), and, ironically, radiation emissions (</w:t>
+      </w:r>
+      <w:hyperlink r:id="rId16" w:history="1">
+        <w:r>
+          <w:rPr>
+            <w:rStyle w:val="Hyperlink"/>
+          </w:rPr>
+          <w:t>https://www.scientificamerican.com/article/coal-ash-is-more-radioactive-than-nuclear-waste/</w:t>
+        </w:r>
+      </w:hyperlink>
+      <w:r>
+        <w:t>)</w:t>
+      </w:r>
+      <w:r>
+        <w:t xml:space="preserve"> (from coal ash)</w:t>
+      </w:r>
+      <w:r>
+        <w:t xml:space="preserve">! </w:t>
+      </w:r>
+    </w:p>
+    <w:p>
+      <w:r>
+        <w:t>If you take anything away from reading this article, let it be this: nuclear</w:t>
+      </w:r>
+      <w:r>
+        <w:t>,</w:t>
+      </w:r>
+      <w:r>
+        <w:t xml:space="preserve"> like all other energy sources, has its pros and cons. These pros and cons should be weighed fairly and objectively, and without treating nuclear as</w:t>
+      </w:r>
+      <w:r>
+        <w:t xml:space="preserve"> something</w:t>
+      </w:r>
+      <w:r>
+        <w:t xml:space="preserve"> evil because of </w:t>
+      </w:r>
+      <w:r>
+        <w:t xml:space="preserve">the industry’s </w:t>
+      </w:r>
+      <w:r>
+        <w:t xml:space="preserve">failure to break the historical link to nuclear weapons. On the contrary, civil nuclear energy has provided the cheap energy our </w:t>
+      </w:r>
+      <w:r>
+        <w:lastRenderedPageBreak/>
+        <w:t xml:space="preserve">economies needed to become the prosperous societies we live in today, </w:t>
+      </w:r>
+      <w:r>
+        <w:t>with a minimal contribution to climate change and illness in humans.</w:t>
+      </w:r>
     </w:p>
     <w:p/>
     <w:p/>
@@ -3621,7 +3630,7 @@
 </file>
 
 <file path=customXml/itemProps1.xml><?xml version="1.0" encoding="utf-8"?>
-<ds:datastoreItem xmlns:ds="http://schemas.openxmlformats.org/officeDocument/2006/customXml" ds:itemID="{97555817-1243-4622-AF0C-B7E53C96461A}">
+<ds:datastoreItem xmlns:ds="http://schemas.openxmlformats.org/officeDocument/2006/customXml" ds:itemID="{F93B8709-1DD4-4D2A-9ED8-FF26867801E9}">
   <ds:schemaRefs>
     <ds:schemaRef ds:uri="http://schemas.openxmlformats.org/officeDocument/2006/bibliography"/>
   </ds:schemaRefs>

</xml_diff>

<commit_message>
With Toms help made changes to the style and navbar. Only made changes to blog.html navbar. Need to make same changes to rest of code. Made some edits to the fukushima document, editorial only.
</commit_message>
<xml_diff>
--- a/Content/Fukushima.docx
+++ b/Content/Fukushima.docx
@@ -190,7 +190,15 @@
         <w:rPr>
           <w:i/>
         </w:rPr>
-        <w:t xml:space="preserve">increased the Earth’s rotational speed by </w:t>
+        <w:t>increased the</w:t>
+      </w:r>
+      <w:bookmarkStart w:id="0" w:name="_GoBack"/>
+      <w:bookmarkEnd w:id="0"/>
+      <w:r>
+        <w:rPr>
+          <w:i/>
+        </w:rPr>
+        <w:t xml:space="preserve"> Earth’s rotational speed by </w:t>
       </w:r>
       <w:r>
         <w:rPr>
@@ -1078,10 +1086,7 @@
     </w:p>
     <w:p>
       <w:r>
-        <w:t xml:space="preserve">Nuclear is unique. </w:t>
-      </w:r>
-      <w:r>
-        <w:t>Unlike fossil fuels such as gas and coal, nuclear energy is a source of low-carbon energy in a world where rising CO</w:t>
+        <w:t>Unlike fossil fuels such as gas and coal, nuclear is a source of low-carbon energy in a world where rising CO</w:t>
       </w:r>
       <w:r>
         <w:rPr>
@@ -1096,7 +1101,13 @@
         <w:t>And un</w:t>
       </w:r>
       <w:r>
-        <w:t xml:space="preserve">like other low-carbon sources such as solar and wind, nuclear energy is high-intensity (low land use) and high-availability (whatever the weather). In a world with a growing population and ever-shrinking wilderness, do we really want to convert vast tracts of farmland or nature reserves into sprawling solar farms? Perhaps it </w:t>
+        <w:t>like other low-carbon sources such as solar and wind, nuclear energy is high-intensity (low land use) and high-availability (whatever the weather). In a world with a growing population and ever-shrinking wilderness, do we really want to convert vast tracts of farmland or nature reserves into sprawling solar farms?</w:t>
+      </w:r>
+      <w:r>
+        <w:t xml:space="preserve"> Is it right to destroy natural water courses with dams for hydro energy?</w:t>
+      </w:r>
+      <w:r>
+        <w:t xml:space="preserve"> Perhaps it </w:t>
       </w:r>
       <w:r>
         <w:rPr>
@@ -1108,7 +1119,13 @@
         <w:t xml:space="preserve"> the right thing to do, but I have not yet seen the arguments </w:t>
       </w:r>
       <w:r>
-        <w:t>to support this idea, nor has there been the public discussion</w:t>
+        <w:t>to support this idea, nor has there been the</w:t>
+      </w:r>
+      <w:r>
+        <w:t xml:space="preserve"> proper</w:t>
+      </w:r>
+      <w:r>
+        <w:t xml:space="preserve"> public discussion</w:t>
       </w:r>
       <w:r>
         <w:t xml:space="preserve">. With current (and this could change – look at what Tesla is doing </w:t>
@@ -1200,8 +1217,6 @@
       <w:r>
         <w:t>), habitat destruction (</w:t>
       </w:r>
-      <w:bookmarkStart w:id="0" w:name="_GoBack"/>
-      <w:bookmarkEnd w:id="0"/>
       <w:r>
         <w:t>http://www.dw.com/en/clash-in-german-forest-as-red-line-is-crossed/a-36606405</w:t>
       </w:r>
@@ -3630,7 +3645,7 @@
 </file>
 
 <file path=customXml/itemProps1.xml><?xml version="1.0" encoding="utf-8"?>
-<ds:datastoreItem xmlns:ds="http://schemas.openxmlformats.org/officeDocument/2006/customXml" ds:itemID="{F93B8709-1DD4-4D2A-9ED8-FF26867801E9}">
+<ds:datastoreItem xmlns:ds="http://schemas.openxmlformats.org/officeDocument/2006/customXml" ds:itemID="{0A1BF1F5-0B13-463A-90A0-3EB23565A25E}">
   <ds:schemaRefs>
     <ds:schemaRef ds:uri="http://schemas.openxmlformats.org/officeDocument/2006/bibliography"/>
   </ds:schemaRefs>

</xml_diff>

<commit_message>
Fukushima document ready to be created into html doc.
Removed the navlinks bar on the home page. Blog moved to bottom of home page.
Individual blog entries will have link to home page only.

Added fukushima and naturalist blog entries to home page.
</commit_message>
<xml_diff>
--- a/Content/Fukushima.docx
+++ b/Content/Fukushima.docx
@@ -13,10 +13,19 @@
         <w:rPr>
           <w:i/>
         </w:rPr>
-        <w:t>[Disclaimer: I work in the nuclear industry! But fear not, in this article I am going to do something incredible: try to rely on data rather than my opinions.]</w:t>
+        <w:t>[Disclaimer: I work in the nuclear industry!</w:t>
+      </w:r>
+      <w:r>
+        <w:rPr>
+          <w:i/>
+        </w:rPr>
+        <w:t>]</w:t>
       </w:r>
     </w:p>
-    <w:p/>
+    <w:p>
+      <w:bookmarkStart w:id="0" w:name="_GoBack"/>
+      <w:bookmarkEnd w:id="0"/>
+    </w:p>
     <w:p>
       <w:r>
         <w:t xml:space="preserve">Let your mind slip back to 2011. There was this </w:t>
@@ -385,8 +394,6 @@
       <w:r>
         <w:t xml:space="preserve">I’m not going to give the blow-by-blow Fukushima story – you can read the Diet (parliament) of Japan’s produced an official report </w:t>
       </w:r>
-      <w:bookmarkStart w:id="0" w:name="_GoBack"/>
-      <w:bookmarkEnd w:id="0"/>
       <w:r>
         <w:t xml:space="preserve">here </w:t>
       </w:r>
@@ -478,11 +485,7 @@
         <w:t>supply</w:t>
       </w:r>
       <w:r>
-        <w:t xml:space="preserve"> to vital systems required to cool nuclear fuel that remains hot (due to </w:t>
-      </w:r>
-      <w:r>
-        <w:lastRenderedPageBreak/>
-        <w:t xml:space="preserve">radioactive decay products </w:t>
+        <w:t xml:space="preserve"> to vital systems required to cool nuclear fuel that remains hot (due to radioactive decay products </w:t>
       </w:r>
       <w:r>
         <w:t>https://en.wikipedia.org/wiki/Decay_heat</w:t>
@@ -493,6 +496,7 @@
     </w:p>
     <w:p>
       <w:r>
+        <w:lastRenderedPageBreak/>
         <w:t xml:space="preserve">TEPCO, the operator of the plants, made valiant efforts to cool the reactor cores as well as what are known as the Spent Fuel Pools (a kind of </w:t>
       </w:r>
       <w:r>
@@ -605,7 +609,13 @@
         <w:t xml:space="preserve"> the United Nations investigations found that</w:t>
       </w:r>
       <w:r>
-        <w:t xml:space="preserve"> no “early-induced health effects were observed among workers or members of the public” [14, pg13]: this means no one got ill from radiation in the immediate aftermath</w:t>
+        <w:t xml:space="preserve"> no “early-induced health effects were observed among workers or members of the public” [1</w:t>
+      </w:r>
+      <w:r>
+        <w:t>1</w:t>
+      </w:r>
+      <w:r>
+        <w:t>, pg13]: this means no one got ill from radiation in the immediate aftermath</w:t>
       </w:r>
       <w:r>
         <w:t xml:space="preserve"> of the nuclear accident</w:t>
@@ -614,7 +624,13 @@
         <w:t>. And what about the long term effects, such as cancer risk? The United Nations Scientific Committee on the Effects of Atomic Radiation (UNSCEAR) reported to the United Nations General Assembly that: “no discernible increased incidence of radiation-related health effects are expected among exposed members of the public and their descendants”</w:t>
       </w:r>
       <w:r>
-        <w:t xml:space="preserve"> [14, pg13]:,</w:t>
+        <w:t xml:space="preserve"> [1</w:t>
+      </w:r>
+      <w:r>
+        <w:t>1</w:t>
+      </w:r>
+      <w:r>
+        <w:t>, pg13]:,</w:t>
       </w:r>
       <w:r>
         <w:t xml:space="preserve"> </w:t>
@@ -644,7 +660,13 @@
         <w:t>that we won’t be able to confirm it even exists</w:t>
       </w:r>
       <w:r>
-        <w:t xml:space="preserve"> [14, pg13]</w:t>
+        <w:t xml:space="preserve"> [1</w:t>
+      </w:r>
+      <w:r>
+        <w:t>1</w:t>
+      </w:r>
+      <w:r>
+        <w:t>, pg13]</w:t>
       </w:r>
       <w:r>
         <w:t xml:space="preserve">. </w:t>
@@ -731,44 +753,44 @@
         <w:t>and the air we breathe, and from medical scans such as x-rays, is around 4 mSv. One particular monitoring station close to Fukushima recorded higher doses of around 40 mSv. This 40 mSv value is still within the typically allowed dose for a person who works with radiation as part of their job</w:t>
       </w:r>
       <w:r>
-        <w:t xml:space="preserve"> such </w:t>
+        <w:t xml:space="preserve"> such as</w:t>
+      </w:r>
+      <w:r>
+        <w:t xml:space="preserve"> a radiologist</w:t>
+      </w:r>
+      <w:r>
+        <w:t>,</w:t>
+      </w:r>
+      <w:r>
+        <w:t xml:space="preserve"> nuclear plant worker,</w:t>
+      </w:r>
+      <w:r>
+        <w:t xml:space="preserve"> or, surprisingly, an airline pilot (see below)</w:t>
+      </w:r>
+      <w:r>
+        <w:t xml:space="preserve"> i.e. it’s a dose that</w:t>
+      </w:r>
+      <w:r>
+        <w:t xml:space="preserve"> </w:t>
+      </w:r>
+      <w:r>
+        <w:t>will not lead to an increased risk of cancer.</w:t>
+      </w:r>
+      <w:r>
+        <w:t xml:space="preserve"> So, the radiation that leaked during the Fukushima accident was a risk to the public (and was preventable), but it </w:t>
+      </w:r>
+      <w:r>
+        <w:t xml:space="preserve">hasn’t </w:t>
+      </w:r>
+      <w:r>
+        <w:t>(and probably won’t)</w:t>
+      </w:r>
+      <w:r>
+        <w:t xml:space="preserve"> make </w:t>
       </w:r>
       <w:r>
         <w:lastRenderedPageBreak/>
-        <w:t>as</w:t>
-      </w:r>
-      <w:r>
-        <w:t xml:space="preserve"> a radiologist</w:t>
-      </w:r>
-      <w:r>
-        <w:t>,</w:t>
-      </w:r>
-      <w:r>
-        <w:t xml:space="preserve"> nuclear plant worker,</w:t>
-      </w:r>
-      <w:r>
-        <w:t xml:space="preserve"> or, surprisingly, an airline pilot (see below)</w:t>
-      </w:r>
-      <w:r>
-        <w:t xml:space="preserve"> i.e. it’s a dose that</w:t>
-      </w:r>
-      <w:r>
-        <w:t xml:space="preserve"> </w:t>
-      </w:r>
-      <w:r>
-        <w:t>will not lead to an increased risk of cancer.</w:t>
-      </w:r>
-      <w:r>
-        <w:t xml:space="preserve"> So, the radiation that leaked during the Fukushima accident was a risk to the public (and was preventable), but it </w:t>
-      </w:r>
-      <w:r>
-        <w:t xml:space="preserve">hasn’t </w:t>
-      </w:r>
-      <w:r>
-        <w:t>(and probably won’t)</w:t>
-      </w:r>
-      <w:r>
-        <w:t xml:space="preserve"> make anyone ill.</w:t>
+        <w:t>anyone ill.</w:t>
       </w:r>
       <w:r>
         <w:t xml:space="preserve"> Now remember, this accident happened because of the </w:t>
@@ -1054,14 +1076,17 @@
     </w:p>
     <w:p>
       <w:r>
+        <w:t xml:space="preserve">Following the Tohoku earthquake a lot of media focus was on </w:t>
+      </w:r>
+      <w:r>
+        <w:t xml:space="preserve">the </w:t>
+      </w:r>
+      <w:r>
+        <w:t xml:space="preserve">troubled nuclear power plants. Close to no mention was made of other large industrial complexes that were damaged by the quake and tsunami. I know that several large petrochemical works suffered large fires following the </w:t>
+      </w:r>
+      <w:r>
         <w:lastRenderedPageBreak/>
-        <w:t xml:space="preserve">Following the Tohoku earthquake a lot of media focus was on </w:t>
-      </w:r>
-      <w:r>
-        <w:t xml:space="preserve">the </w:t>
-      </w:r>
-      <w:r>
-        <w:t>troubled nuclear power plants. Close to no mention was made of other large industrial complexes that were damaged by the quake and tsunami. I know that several large petrochemical works suffered large fires following the earthquake, but the information available, at least in English, is sparse. I found this video (</w:t>
+        <w:t>earthquake, but the information available, at least in English, is sparse. I found this video (</w:t>
       </w:r>
       <w:hyperlink r:id="rId13" w:history="1">
         <w:r>
@@ -1299,26 +1324,29 @@
     </w:p>
     <w:p>
       <w:r>
+        <w:t>If you take anything away from reading this article, let it be this: nuclear</w:t>
+      </w:r>
+      <w:r>
+        <w:t>,</w:t>
+      </w:r>
+      <w:r>
+        <w:t xml:space="preserve"> like all other energy sources, has its pros and cons. These pros and cons should be weighed fairly and objectively, and without treating nuclear as</w:t>
+      </w:r>
+      <w:r>
+        <w:t xml:space="preserve"> something</w:t>
+      </w:r>
+      <w:r>
+        <w:t xml:space="preserve"> evil because of </w:t>
+      </w:r>
+      <w:r>
+        <w:t xml:space="preserve">the industry’s </w:t>
+      </w:r>
+      <w:r>
+        <w:t xml:space="preserve">failure to break the historical link to nuclear weapons. On the contrary, civil nuclear energy has provided the cheap energy our </w:t>
+      </w:r>
+      <w:r>
         <w:lastRenderedPageBreak/>
-        <w:t>If you take anything away from reading this article, let it be this: nuclear</w:t>
-      </w:r>
-      <w:r>
-        <w:t>,</w:t>
-      </w:r>
-      <w:r>
-        <w:t xml:space="preserve"> like all other energy sources, has its pros and cons. These pros and cons should be weighed fairly and objectively, and without treating nuclear as</w:t>
-      </w:r>
-      <w:r>
-        <w:t xml:space="preserve"> something</w:t>
-      </w:r>
-      <w:r>
-        <w:t xml:space="preserve"> evil because of </w:t>
-      </w:r>
-      <w:r>
-        <w:t xml:space="preserve">the industry’s </w:t>
-      </w:r>
-      <w:r>
-        <w:t xml:space="preserve">failure to break the historical link to nuclear weapons. On the contrary, civil nuclear energy has provided the cheap energy our economies needed to become the prosperous societies we live in today, </w:t>
+        <w:t xml:space="preserve">economies needed to become the prosperous societies we live in today, </w:t>
       </w:r>
       <w:r>
         <w:t>with a minimal contribution to climate change and illness in humans.</w:t>
@@ -1326,6 +1354,14 @@
     </w:p>
     <w:p/>
     <w:p>
+      <w:pPr>
+        <w:rPr>
+          <w:rFonts w:ascii="Arial" w:hAnsi="Arial" w:cs="Arial"/>
+          <w:color w:val="222222"/>
+          <w:sz w:val="19"/>
+          <w:szCs w:val="19"/>
+        </w:rPr>
+      </w:pPr>
       <w:r>
         <w:t>[</w:t>
       </w:r>
@@ -1335,23 +1371,6 @@
       <w:r>
         <w:t>]</w:t>
       </w:r>
-    </w:p>
-    <w:p>
-      <w:pPr>
-        <w:numPr>
-          <w:ilvl w:val="0"/>
-          <w:numId w:val="2"/>
-        </w:numPr>
-        <w:shd w:val="clear" w:color="auto" w:fill="FFFFFF"/>
-        <w:spacing w:before="100" w:beforeAutospacing="1" w:after="24" w:line="240" w:lineRule="auto"/>
-        <w:ind w:left="768"/>
-        <w:rPr>
-          <w:rFonts w:ascii="Arial" w:hAnsi="Arial" w:cs="Arial"/>
-          <w:color w:val="222222"/>
-          <w:sz w:val="19"/>
-          <w:szCs w:val="19"/>
-        </w:rPr>
-      </w:pPr>
       <w:r>
         <w:rPr>
           <w:rFonts w:ascii="Arial" w:hAnsi="Arial" w:cs="Arial"/>
@@ -1492,13 +1511,6 @@
     </w:p>
     <w:p>
       <w:pPr>
-        <w:numPr>
-          <w:ilvl w:val="0"/>
-          <w:numId w:val="2"/>
-        </w:numPr>
-        <w:shd w:val="clear" w:color="auto" w:fill="FFFFFF"/>
-        <w:spacing w:before="100" w:beforeAutospacing="1" w:after="24" w:line="240" w:lineRule="auto"/>
-        <w:ind w:left="768"/>
         <w:rPr>
           <w:rFonts w:ascii="Arial" w:hAnsi="Arial" w:cs="Arial"/>
           <w:color w:val="222222"/>
@@ -1625,13 +1637,6 @@
     </w:p>
     <w:p>
       <w:pPr>
-        <w:numPr>
-          <w:ilvl w:val="0"/>
-          <w:numId w:val="2"/>
-        </w:numPr>
-        <w:shd w:val="clear" w:color="auto" w:fill="FFFFFF"/>
-        <w:spacing w:before="100" w:beforeAutospacing="1" w:after="24" w:line="240" w:lineRule="auto"/>
-        <w:ind w:left="768"/>
         <w:rPr>
           <w:rFonts w:ascii="Arial" w:hAnsi="Arial" w:cs="Arial"/>
           <w:color w:val="222222"/>
@@ -1639,42 +1644,7 @@
           <w:szCs w:val="19"/>
         </w:rPr>
       </w:pPr>
-      <w:hyperlink r:id="rId23" w:anchor="cite_ref-3news_31-0" w:history="1">
-        <w:r>
-          <w:rPr>
-            <w:rStyle w:val="cite-accessibility-label"/>
-            <w:rFonts w:ascii="Arial" w:hAnsi="Arial" w:cs="Arial"/>
-            <w:b/>
-            <w:bCs/>
-            <w:color w:val="0B0080"/>
-            <w:sz w:val="19"/>
-            <w:szCs w:val="19"/>
-          </w:rPr>
-          <w:t>Jump up</w:t>
-        </w:r>
-        <w:r>
-          <w:rPr>
-            <w:rStyle w:val="Hyperlink"/>
-            <w:rFonts w:ascii="Arial" w:hAnsi="Arial" w:cs="Arial"/>
-            <w:b/>
-            <w:bCs/>
-            <w:color w:val="0B0080"/>
-            <w:sz w:val="19"/>
-            <w:szCs w:val="19"/>
-          </w:rPr>
-          <w:t>^</w:t>
-        </w:r>
-      </w:hyperlink>
-      <w:r>
-        <w:rPr>
-          <w:rFonts w:ascii="Arial" w:hAnsi="Arial" w:cs="Arial"/>
-          <w:color w:val="222222"/>
-          <w:sz w:val="19"/>
-          <w:szCs w:val="19"/>
-        </w:rPr>
-        <w:t> </w:t>
-      </w:r>
-      <w:hyperlink r:id="rId24" w:history="1">
+      <w:hyperlink r:id="rId23" w:history="1">
         <w:r>
           <w:rPr>
             <w:rStyle w:val="Hyperlink"/>
@@ -1698,7 +1668,7 @@
         </w:rPr>
         <w:t>. 11 March 2011. </w:t>
       </w:r>
-      <w:hyperlink r:id="rId25" w:history="1">
+      <w:hyperlink r:id="rId24" w:history="1">
         <w:r>
           <w:rPr>
             <w:rStyle w:val="Hyperlink"/>
@@ -1769,7 +1739,6 @@
         <w:t>.</w:t>
       </w:r>
     </w:p>
-    <w:p/>
     <w:p>
       <w:pPr>
         <w:rPr>
@@ -1790,7 +1759,7 @@
       <w:r>
         <w:t xml:space="preserve">] </w:t>
       </w:r>
-      <w:hyperlink r:id="rId26" w:history="1">
+      <w:hyperlink r:id="rId25" w:history="1">
         <w:r>
           <w:rPr>
             <w:rStyle w:val="Hyperlink"/>
@@ -1813,7 +1782,7 @@
         </w:rPr>
         <w:t>. </w:t>
       </w:r>
-      <w:hyperlink r:id="rId27" w:tooltip="Deutsche Welle" w:history="1">
+      <w:hyperlink r:id="rId26" w:tooltip="Deutsche Welle" w:history="1">
         <w:r>
           <w:rPr>
             <w:rStyle w:val="Hyperlink"/>
@@ -1855,7 +1824,7 @@
         </w:rPr>
         <w:t>. 14 March 2011. </w:t>
       </w:r>
-      <w:hyperlink r:id="rId28" w:history="1">
+      <w:hyperlink r:id="rId27" w:history="1">
         <w:r>
           <w:rPr>
             <w:rStyle w:val="Hyperlink"/>
@@ -1932,7 +1901,7 @@
         </w:rPr>
         <w:t> </w:t>
       </w:r>
-      <w:hyperlink r:id="rId29" w:history="1">
+      <w:hyperlink r:id="rId28" w:history="1">
         <w:r>
           <w:rPr>
             <w:rStyle w:val="Hyperlink"/>
@@ -1956,7 +1925,7 @@
         </w:rPr>
         <w:t>. .nhk.or.jp. 13 August 2011. </w:t>
       </w:r>
-      <w:hyperlink r:id="rId30" w:history="1">
+      <w:hyperlink r:id="rId29" w:history="1">
         <w:r>
           <w:rPr>
             <w:rStyle w:val="Hyperlink"/>
@@ -2078,7 +2047,7 @@
         </w:rPr>
         <w:t xml:space="preserve"> (11 March 2011). </w:t>
       </w:r>
-      <w:hyperlink r:id="rId31" w:history="1">
+      <w:hyperlink r:id="rId30" w:history="1">
         <w:r>
           <w:rPr>
             <w:rStyle w:val="Hyperlink"/>
@@ -2101,7 +2070,7 @@
         </w:rPr>
         <w:t>. BBC. </w:t>
       </w:r>
-      <w:hyperlink r:id="rId32" w:history="1">
+      <w:hyperlink r:id="rId31" w:history="1">
         <w:r>
           <w:rPr>
             <w:rStyle w:val="Hyperlink"/>
@@ -2218,7 +2187,7 @@
         </w:rPr>
         <w:t>Chang, Kenneth (13 March 2011). </w:t>
       </w:r>
-      <w:hyperlink r:id="rId33" w:history="1">
+      <w:hyperlink r:id="rId32" w:history="1">
         <w:r>
           <w:rPr>
             <w:rStyle w:val="Hyperlink"/>
@@ -2242,7 +2211,7 @@
         </w:rPr>
         <w:t>. The New York Times. </w:t>
       </w:r>
-      <w:hyperlink r:id="rId34" w:history="1">
+      <w:hyperlink r:id="rId33" w:history="1">
         <w:r>
           <w:rPr>
             <w:rStyle w:val="Hyperlink"/>
@@ -2353,7 +2322,7 @@
         </w:rPr>
         <w:t>] </w:t>
       </w:r>
-      <w:hyperlink r:id="rId35" w:history="1">
+      <w:hyperlink r:id="rId34" w:history="1">
         <w:r>
           <w:rPr>
             <w:rStyle w:val="Hyperlink"/>
@@ -2403,7 +2372,7 @@
         </w:rPr>
         <w:t> (in Japanese). </w:t>
       </w:r>
-      <w:hyperlink r:id="rId36" w:tooltip="National Geogrphic (page does not exist)" w:history="1">
+      <w:hyperlink r:id="rId35" w:tooltip="National Geogrphic (page does not exist)" w:history="1">
         <w:r>
           <w:rPr>
             <w:rStyle w:val="Hyperlink"/>
@@ -2507,7 +2476,7 @@
         </w:rPr>
         <w:t>] </w:t>
       </w:r>
-      <w:hyperlink r:id="rId37" w:history="1">
+      <w:hyperlink r:id="rId36" w:history="1">
         <w:r>
           <w:rPr>
             <w:rStyle w:val="Hyperlink"/>
@@ -2540,7 +2509,7 @@
       <w:r>
         <w:t xml:space="preserve">] </w:t>
       </w:r>
-      <w:hyperlink r:id="rId38" w:history="1">
+      <w:hyperlink r:id="rId37" w:history="1">
         <w:r>
           <w:rPr>
             <w:rStyle w:val="Hyperlink"/>
@@ -2589,30 +2558,23 @@
     </w:p>
     <w:p>
       <w:r>
-        <w:t xml:space="preserve">[13] Pubic Health </w:t>
-      </w:r>
-      <w:r>
-        <w:t xml:space="preserve">England, “Polycyclic aromatic hydrocarbons (Benzo[a]pyrene)”, Version 1, 2008, accessed: 09-12-17. </w:t>
-      </w:r>
-      <w:hyperlink r:id="rId39" w:history="1">
-        <w:r>
-          <w:rPr>
-            <w:rStyle w:val="Hyperlink"/>
-          </w:rPr>
-          <w:t>https://www.gov.uk/government/uploads/system/uploads/attachment_data/file/316535/benzoapyrene_BaP_polycyclic_aromatic_hydrocarbons_PAH_guidance.pdf</w:t>
-        </w:r>
-      </w:hyperlink>
+        <w:t xml:space="preserve"> </w:t>
+      </w:r>
+      <w:r>
+        <w:t>[1</w:t>
+      </w:r>
+      <w:r>
+        <w:t>1</w:t>
+      </w:r>
+      <w:r>
+        <w:t>] “The Fukushima Daiichi Accident”, Director</w:t>
+      </w:r>
+      <w:r>
+        <w:t xml:space="preserve"> General of the IAEA, GC(59)/14. URL:</w:t>
+      </w:r>
     </w:p>
     <w:p>
-      <w:r>
-        <w:t>[14] “The Fukushima Daiichi Accident”, Director</w:t>
-      </w:r>
-      <w:r>
-        <w:t xml:space="preserve"> General of the IAEA, GC(59)/14. URL:</w:t>
-      </w:r>
-    </w:p>
-    <w:p>
-      <w:hyperlink r:id="rId40" w:history="1">
+      <w:hyperlink r:id="rId38" w:history="1">
         <w:r>
           <w:rPr>
             <w:rStyle w:val="Hyperlink"/>
@@ -3796,7 +3758,7 @@
 </file>
 
 <file path=customXml/itemProps1.xml><?xml version="1.0" encoding="utf-8"?>
-<ds:datastoreItem xmlns:ds="http://schemas.openxmlformats.org/officeDocument/2006/customXml" ds:itemID="{199E3562-D4C8-4AAE-B50D-FB3CAE8E652B}">
+<ds:datastoreItem xmlns:ds="http://schemas.openxmlformats.org/officeDocument/2006/customXml" ds:itemID="{8483AA10-CFD3-4397-AFE8-D8DB710FE209}">
   <ds:schemaRefs>
     <ds:schemaRef ds:uri="http://schemas.openxmlformats.org/officeDocument/2006/bibliography"/>
   </ds:schemaRefs>

</xml_diff>

<commit_message>
Started creating the fukushima html.
</commit_message>
<xml_diff>
--- a/Content/Fukushima.docx
+++ b/Content/Fukushima.docx
@@ -1,6 +1,6 @@
 
 <file path=word/document.xml><?xml version="1.0" encoding="utf-8"?>
-<w:document xmlns:wpc="http://schemas.microsoft.com/office/word/2010/wordprocessingCanvas" xmlns:cx="http://schemas.microsoft.com/office/drawing/2014/chartex" xmlns:cx1="http://schemas.microsoft.com/office/drawing/2015/9/8/chartex" xmlns:cx2="http://schemas.microsoft.com/office/drawing/2015/10/21/chartex" xmlns:cx3="http://schemas.microsoft.com/office/drawing/2016/5/9/chartex" xmlns:cx4="http://schemas.microsoft.com/office/drawing/2016/5/10/chartex" xmlns:cx5="http://schemas.microsoft.com/office/drawing/2016/5/11/chartex" xmlns:cx6="http://schemas.microsoft.com/office/drawing/2016/5/12/chartex" xmlns:cx7="http://schemas.microsoft.com/office/drawing/2016/5/13/chartex" xmlns:cx8="http://schemas.microsoft.com/office/drawing/2016/5/14/chartex" xmlns:mc="http://schemas.openxmlformats.org/markup-compatibility/2006" xmlns:aink="http://schemas.microsoft.com/office/drawing/2016/ink" xmlns:am3d="http://schemas.microsoft.com/office/drawing/2017/model3d" xmlns:o="urn:schemas-microsoft-com:office:office" xmlns:r="http://schemas.openxmlformats.org/officeDocument/2006/relationships" xmlns:m="http://schemas.openxmlformats.org/officeDocument/2006/math" xmlns:v="urn:schemas-microsoft-com:vml" xmlns:wp14="http://schemas.microsoft.com/office/word/2010/wordprocessingDrawing" xmlns:wp="http://schemas.openxmlformats.org/drawingml/2006/wordprocessingDrawing" xmlns:w10="urn:schemas-microsoft-com:office:word" xmlns:w="http://schemas.openxmlformats.org/wordprocessingml/2006/main" xmlns:w14="http://schemas.microsoft.com/office/word/2010/wordml" xmlns:w15="http://schemas.microsoft.com/office/word/2012/wordml" xmlns:w16cid="http://schemas.microsoft.com/office/word/2016/wordml/cid" xmlns:w16se="http://schemas.microsoft.com/office/word/2015/wordml/symex" xmlns:wpg="http://schemas.microsoft.com/office/word/2010/wordprocessingGroup" xmlns:wpi="http://schemas.microsoft.com/office/word/2010/wordprocessingInk" xmlns:wne="http://schemas.microsoft.com/office/word/2006/wordml" xmlns:wps="http://schemas.microsoft.com/office/word/2010/wordprocessingShape" mc:Ignorable="w14 w15 w16se w16cid wp14">
+<w:document xmlns:wpc="http://schemas.microsoft.com/office/word/2010/wordprocessingCanvas" xmlns:mc="http://schemas.openxmlformats.org/markup-compatibility/2006" xmlns:o="urn:schemas-microsoft-com:office:office" xmlns:r="http://schemas.openxmlformats.org/officeDocument/2006/relationships" xmlns:m="http://schemas.openxmlformats.org/officeDocument/2006/math" xmlns:v="urn:schemas-microsoft-com:vml" xmlns:wp14="http://schemas.microsoft.com/office/word/2010/wordprocessingDrawing" xmlns:wp="http://schemas.openxmlformats.org/drawingml/2006/wordprocessingDrawing" xmlns:w10="urn:schemas-microsoft-com:office:word" xmlns:w="http://schemas.openxmlformats.org/wordprocessingml/2006/main" xmlns:w14="http://schemas.microsoft.com/office/word/2010/wordml" xmlns:wpg="http://schemas.microsoft.com/office/word/2010/wordprocessingGroup" xmlns:wpi="http://schemas.microsoft.com/office/word/2010/wordprocessingInk" xmlns:wne="http://schemas.microsoft.com/office/word/2006/wordml" xmlns:wps="http://schemas.microsoft.com/office/word/2010/wordprocessingShape" mc:Ignorable="w14 wp14">
   <w:body>
     <w:p>
       <w:pPr>
@@ -22,11 +22,8 @@
         <w:t>]</w:t>
       </w:r>
     </w:p>
+    <w:p/>
     <w:p>
-      <w:bookmarkStart w:id="0" w:name="_GoBack"/>
-      <w:bookmarkEnd w:id="0"/>
-    </w:p>
-    <w:p>
       <w:r>
         <w:t xml:space="preserve">Let your mind slip back to 2011. There was this </w:t>
       </w:r>
@@ -42,10 +39,10 @@
       <w:r>
         <w:t xml:space="preserve"> [</w:t>
       </w:r>
-      <w:hyperlink r:id="rId6" w:history="1">
+      <w:hyperlink r:id="rId7" w:history="1">
         <w:r>
           <w:rPr>
-            <w:rStyle w:val="Hyperlink"/>
+            <w:rStyle w:val="Hipervnculo"/>
           </w:rPr>
           <w:t>https://en.wikipedia.org/wiki/2011_T%C5%8Dhoku_earthquake_and_tsunami</w:t>
         </w:r>
@@ -68,10 +65,10 @@
       <w:r>
         <w:t xml:space="preserve"> (</w:t>
       </w:r>
-      <w:hyperlink r:id="rId7" w:history="1">
+      <w:hyperlink r:id="rId8" w:history="1">
         <w:r>
           <w:rPr>
-            <w:rStyle w:val="Hyperlink"/>
+            <w:rStyle w:val="Hipervnculo"/>
           </w:rPr>
           <w:t>https://en.wikipedia.org/wiki/Fukushima_Daiichi_nuclear_disaster</w:t>
         </w:r>
@@ -181,7 +178,15 @@
         <w:t>3</w:t>
       </w:r>
       <w:r>
-        <w:t>], that’s the same as a thirteen story building. In places the waves travelled 10km inland</w:t>
+        <w:t xml:space="preserve">], </w:t>
+      </w:r>
+      <w:proofErr w:type="gramStart"/>
+      <w:r>
+        <w:t>that’s</w:t>
+      </w:r>
+      <w:proofErr w:type="gramEnd"/>
+      <w:r>
+        <w:t xml:space="preserve"> the same as a thirteen story building. In places the waves travelled 10km inland</w:t>
       </w:r>
       <w:r>
         <w:t xml:space="preserve">, or the distance from Canary Wharf to Hyde Park </w:t>
@@ -343,9 +348,11 @@
       <w:r>
         <w:t>9</w:t>
       </w:r>
+      <w:proofErr w:type="gramStart"/>
       <w:r>
         <w:t>][</w:t>
       </w:r>
+      <w:proofErr w:type="gramEnd"/>
       <w:r>
         <w:t>1</w:t>
       </w:r>
@@ -400,10 +407,10 @@
       <w:r>
         <w:t>(</w:t>
       </w:r>
-      <w:hyperlink r:id="rId8" w:history="1">
+      <w:hyperlink r:id="rId9" w:history="1">
         <w:r>
           <w:rPr>
-            <w:rStyle w:val="Hyperlink"/>
+            <w:rStyle w:val="Hipervnculo"/>
           </w:rPr>
           <w:t>http://large.stanford.edu/courses/2013/ph241/mori1/docs/NAIIC_report_hi_res10.pdf</w:t>
         </w:r>
@@ -418,7 +425,18 @@
         <w:t xml:space="preserve">he International Atomic Energy Agency (IAEA) </w:t>
       </w:r>
       <w:r>
-        <w:t>report is probably the most authoritative and informative, and anything I discuss below related to the accident is taken from their work</w:t>
+        <w:t xml:space="preserve">report is probably the most authoritative and informative, and </w:t>
+      </w:r>
+      <w:r>
+        <w:t>anyt</w:t>
+      </w:r>
+      <w:bookmarkStart w:id="0" w:name="_GoBack"/>
+      <w:bookmarkEnd w:id="0"/>
+      <w:r>
+        <w:t>hing</w:t>
+      </w:r>
+      <w:r>
+        <w:t xml:space="preserve"> I discuss below related to the accident is taken from their work</w:t>
       </w:r>
       <w:r>
         <w:t xml:space="preserve">. </w:t>
@@ -441,10 +459,10 @@
       <w:r>
         <w:t>(</w:t>
       </w:r>
-      <w:hyperlink r:id="rId9" w:history="1">
+      <w:hyperlink r:id="rId10" w:history="1">
         <w:r>
           <w:rPr>
-            <w:rStyle w:val="Hyperlink"/>
+            <w:rStyle w:val="Hipervnculo"/>
           </w:rPr>
           <w:t>https://www.britannica.com/event/Fukushima-accident</w:t>
         </w:r>
@@ -540,11 +558,20 @@
       </w:r>
     </w:p>
     <w:p>
+      <w:proofErr w:type="gramStart"/>
       <w:r>
         <w:t>Bad</w:t>
       </w:r>
       <w:r>
-        <w:t xml:space="preserve">. But </w:t>
+        <w:t>.</w:t>
+      </w:r>
+      <w:proofErr w:type="gramEnd"/>
+      <w:r>
+        <w:t xml:space="preserve"> </w:t>
+      </w:r>
+      <w:proofErr w:type="gramStart"/>
+      <w:r>
+        <w:t xml:space="preserve">But </w:t>
       </w:r>
       <w:r>
         <w:rPr>
@@ -553,7 +580,11 @@
         <w:t xml:space="preserve">how </w:t>
       </w:r>
       <w:r>
-        <w:t>bad? Before we get to that, this is in no way intended as an apology for mistakes made by the Fukushim</w:t>
+        <w:t>bad?</w:t>
+      </w:r>
+      <w:proofErr w:type="gramEnd"/>
+      <w:r>
+        <w:t xml:space="preserve"> Before we get to that, this is in no way intended as an apology for mistakes made by the Fukushim</w:t>
       </w:r>
       <w:r>
         <w:t>a</w:t>
@@ -674,7 +705,15 @@
     </w:p>
     <w:p>
       <w:r>
-        <w:t xml:space="preserve">How can this be? you may ask. If you watched the news you might have convinced yourself that fish would be growing third eyes (this only happens on The Simpsons, by the way) and children would be born with abnormalities for years to come. </w:t>
+        <w:t xml:space="preserve">How can this be? </w:t>
+      </w:r>
+      <w:proofErr w:type="gramStart"/>
+      <w:r>
+        <w:t>you</w:t>
+      </w:r>
+      <w:proofErr w:type="gramEnd"/>
+      <w:r>
+        <w:t xml:space="preserve"> may ask. If you watched the news you might have convinced yourself that fish would be growing third eyes (this only happens on The Simpsons, by the way) and children would be born with abnormalities for years to come. </w:t>
       </w:r>
       <w:r>
         <w:t>Yet this is not the case. Even the second-worst accident (and the worst accident in a developed nation) will have no discernible negative health effects on the workers or public (Note that some workers did die during the accident due to a related hydrogen explosion, but I am following the typical, if irrational, approach of treating deaths from conventional hazards differently to those from nuclear effects).</w:t>
@@ -728,8 +767,13 @@
       <w:r>
         <w:t xml:space="preserve">1 </w:t>
       </w:r>
-      <w:r>
-        <w:t xml:space="preserve">mSv. Don’t worry if you don’t know what that is, just know that the radiation most of us pick up </w:t>
+      <w:proofErr w:type="spellStart"/>
+      <w:r>
+        <w:t>mSv</w:t>
+      </w:r>
+      <w:proofErr w:type="spellEnd"/>
+      <w:r>
+        <w:t xml:space="preserve">. Don’t worry if you don’t know what that is, just know that the radiation most of us pick up </w:t>
       </w:r>
       <w:r>
         <w:rPr>
@@ -830,10 +874,10 @@
       <w:r>
         <w:t xml:space="preserve"> (</w:t>
       </w:r>
-      <w:hyperlink r:id="rId10" w:history="1">
+      <w:hyperlink r:id="rId11" w:history="1">
         <w:r>
           <w:rPr>
-            <w:rStyle w:val="Hyperlink"/>
+            <w:rStyle w:val="Hipervnculo"/>
           </w:rPr>
           <w:t>https://xkcd.com/radiation/</w:t>
         </w:r>
@@ -859,7 +903,15 @@
         <w:t xml:space="preserve">begin to see </w:t>
       </w:r>
       <w:r>
-        <w:t xml:space="preserve">how even living alongside a nuclear power plant for your whole life poses negligible risk to your health; visit a nuclear plant in the UK and you’ll find commercial farms right next-door, safely growing food for our consumption. Many people think that “radiation” is being constantly exhausted by nuclear power plants: this is not the case. No measurable radiation should be escaping to the environment. And those big towers emitting white smoke? That’s just pure, </w:t>
+        <w:t xml:space="preserve">how even living alongside a nuclear power plant for your whole life poses negligible risk to your health; visit a nuclear plant in the UK and you’ll find commercial farms right next-door, safely growing food for our consumption. Many people think that “radiation” is being constantly exhausted by nuclear power plants: this is not the case. No measurable radiation should be escaping to the environment. </w:t>
+      </w:r>
+      <w:proofErr w:type="gramStart"/>
+      <w:r>
+        <w:t>And those big towers emitting white smoke?</w:t>
+      </w:r>
+      <w:proofErr w:type="gramEnd"/>
+      <w:r>
+        <w:t xml:space="preserve"> That’s just pure, </w:t>
       </w:r>
       <w:proofErr w:type="spellStart"/>
       <w:r>
@@ -906,10 +958,10 @@
       <w:r>
         <w:t xml:space="preserve"> shows (</w:t>
       </w:r>
-      <w:hyperlink r:id="rId11" w:history="1">
+      <w:hyperlink r:id="rId12" w:history="1">
         <w:r>
           <w:rPr>
-            <w:rStyle w:val="Hyperlink"/>
+            <w:rStyle w:val="Hipervnculo"/>
           </w:rPr>
           <w:t>https://xkcd.com/radiation/</w:t>
         </w:r>
@@ -1006,8 +1058,13 @@
       <w:r>
         <w:t xml:space="preserve">: around 1000 premature deaths are thought to have occurred as a result of the extended evacuation due to factors such as fatigue, trauma, </w:t>
       </w:r>
-      <w:r>
-        <w:t xml:space="preserve">people’s </w:t>
+      <w:proofErr w:type="gramStart"/>
+      <w:r>
+        <w:t>people’s</w:t>
+      </w:r>
+      <w:proofErr w:type="gramEnd"/>
+      <w:r>
+        <w:t xml:space="preserve"> </w:t>
       </w:r>
       <w:r>
         <w:t>fear that they’d received a fatal dose of radiation and restricted access to medical care at their evacuation shelter. 90% of the deaths were in persons over the age of 66</w:t>
@@ -1015,10 +1072,10 @@
       <w:r>
         <w:t xml:space="preserve"> (</w:t>
       </w:r>
-      <w:hyperlink r:id="rId12" w:history="1">
+      <w:hyperlink r:id="rId13" w:history="1">
         <w:r>
           <w:rPr>
-            <w:rStyle w:val="Hyperlink"/>
+            <w:rStyle w:val="Hipervnculo"/>
           </w:rPr>
           <w:t>http://www.world-nuclear.org/information-library/safety-and-security/safety-of-plants/fukushima-accident.aspx</w:t>
         </w:r>
@@ -1056,7 +1113,11 @@
         <w:t>This probably isn’t helped by</w:t>
       </w:r>
       <w:r>
-        <w:t xml:space="preserve"> science-trained staff </w:t>
+        <w:t xml:space="preserve"> science-trained </w:t>
+      </w:r>
+      <w:proofErr w:type="gramStart"/>
+      <w:r>
+        <w:t xml:space="preserve">staff </w:t>
       </w:r>
       <w:r>
         <w:t xml:space="preserve">being outvoted </w:t>
@@ -1071,7 +1132,11 @@
         <w:t>arts and humanities</w:t>
       </w:r>
       <w:r>
-        <w:t xml:space="preserve"> who are less accustomed to handling statistics.</w:t>
+        <w:t xml:space="preserve"> who are</w:t>
+      </w:r>
+      <w:proofErr w:type="gramEnd"/>
+      <w:r>
+        <w:t xml:space="preserve"> less accustomed to handling statistics.</w:t>
       </w:r>
     </w:p>
     <w:p>
@@ -1088,10 +1153,10 @@
         <w:lastRenderedPageBreak/>
         <w:t>earthquake, but the information available, at least in English, is sparse. I found this video (</w:t>
       </w:r>
-      <w:hyperlink r:id="rId13" w:history="1">
+      <w:hyperlink r:id="rId14" w:history="1">
         <w:r>
           <w:rPr>
-            <w:rStyle w:val="Hyperlink"/>
+            <w:rStyle w:val="Hipervnculo"/>
           </w:rPr>
           <w:t>http://www.telegraph.co.uk/news/worldnews/asia/japan/8375497/Japan-earthquake-causes-oil-refinery-inferno.html</w:t>
         </w:r>
@@ -1105,10 +1170,10 @@
       <w:r>
         <w:t>this image (</w:t>
       </w:r>
-      <w:hyperlink r:id="rId14" w:anchor="/media/File:SH-60B_helicopter_flies_over_Sendai.jpg" w:history="1">
+      <w:hyperlink r:id="rId15" w:anchor="/media/File:SH-60B_helicopter_flies_over_Sendai.jpg" w:history="1">
         <w:r>
           <w:rPr>
-            <w:rStyle w:val="Hyperlink"/>
+            <w:rStyle w:val="Hipervnculo"/>
           </w:rPr>
           <w:t>https://en.wikipedia.org/wiki/2011_T%C5%8Dhoku_earthquake_and_tsunami#/media/File:SH-60B_helicopter_flies_over_Sendai.jpg</w:t>
         </w:r>
@@ -1119,10 +1184,10 @@
       <w:r>
         <w:t xml:space="preserve"> and a couple of lines on the earthquake Wikipedia page (</w:t>
       </w:r>
-      <w:hyperlink r:id="rId15" w:anchor="Oil,_gas_and_coal" w:history="1">
+      <w:hyperlink r:id="rId16" w:anchor="Oil,_gas_and_coal" w:history="1">
         <w:r>
           <w:rPr>
-            <w:rStyle w:val="Hyperlink"/>
+            <w:rStyle w:val="Hipervnculo"/>
           </w:rPr>
           <w:t>https://en.wikipedia.org/wiki/2011_T%C5%8Dhoku_earthquake_and_tsunami#Oil,_gas_and_coal</w:t>
         </w:r>
@@ -1211,10 +1276,10 @@
       <w:r>
         <w:t xml:space="preserve">. With current (and this could change – look at what Tesla is doing </w:t>
       </w:r>
-      <w:hyperlink r:id="rId16" w:history="1">
+      <w:hyperlink r:id="rId17" w:history="1">
         <w:r>
           <w:rPr>
-            <w:rStyle w:val="Hyperlink"/>
+            <w:rStyle w:val="Hipervnculo"/>
           </w:rPr>
           <w:t>https://www.tesla.com/en_GB/utilities</w:t>
         </w:r>
@@ -1304,10 +1369,10 @@
       <w:r>
         <w:t>), and, ironically, radiation emissions (</w:t>
       </w:r>
-      <w:hyperlink r:id="rId17" w:history="1">
+      <w:hyperlink r:id="rId18" w:history="1">
         <w:r>
           <w:rPr>
-            <w:rStyle w:val="Hyperlink"/>
+            <w:rStyle w:val="Hipervnculo"/>
           </w:rPr>
           <w:t>https://www.scientificamerican.com/article/coal-ash-is-more-radioactive-than-nuclear-waste/</w:t>
         </w:r>
@@ -1381,10 +1446,10 @@
         </w:rPr>
         <w:t> </w:t>
       </w:r>
-      <w:hyperlink r:id="rId18" w:history="1">
+      <w:hyperlink r:id="rId19" w:history="1">
         <w:r>
           <w:rPr>
-            <w:rStyle w:val="Hyperlink"/>
+            <w:rStyle w:val="Hipervnculo"/>
             <w:rFonts w:ascii="Arial" w:hAnsi="Arial" w:cs="Arial"/>
             <w:i/>
             <w:iCs/>
@@ -1397,7 +1462,7 @@
       </w:hyperlink>
       <w:r>
         <w:rPr>
-          <w:rStyle w:val="HTMLCite"/>
+          <w:rStyle w:val="CitaHTML"/>
           <w:rFonts w:ascii="Arial" w:hAnsi="Arial" w:cs="Arial"/>
           <w:color w:val="222222"/>
           <w:sz w:val="19"/>
@@ -1405,10 +1470,11 @@
         </w:rPr>
         <w:t>. </w:t>
       </w:r>
-      <w:hyperlink r:id="rId19" w:tooltip="CBS News" w:history="1">
+      <w:hyperlink r:id="rId20" w:tooltip="CBS News" w:history="1">
+        <w:proofErr w:type="gramStart"/>
         <w:r>
           <w:rPr>
-            <w:rStyle w:val="Hyperlink"/>
+            <w:rStyle w:val="Hipervnculo"/>
             <w:rFonts w:ascii="Arial" w:hAnsi="Arial" w:cs="Arial"/>
             <w:i/>
             <w:iCs/>
@@ -1421,18 +1487,52 @@
       </w:hyperlink>
       <w:r>
         <w:rPr>
-          <w:rStyle w:val="HTMLCite"/>
-          <w:rFonts w:ascii="Arial" w:hAnsi="Arial" w:cs="Arial"/>
-          <w:color w:val="222222"/>
-          <w:sz w:val="19"/>
-          <w:szCs w:val="19"/>
-        </w:rPr>
-        <w:t>. Associated Press. 14 March 2011. </w:t>
-      </w:r>
-      <w:hyperlink r:id="rId20" w:history="1">
+          <w:rStyle w:val="CitaHTML"/>
+          <w:rFonts w:ascii="Arial" w:hAnsi="Arial" w:cs="Arial"/>
+          <w:color w:val="222222"/>
+          <w:sz w:val="19"/>
+          <w:szCs w:val="19"/>
+        </w:rPr>
+        <w:t>.</w:t>
+      </w:r>
+      <w:proofErr w:type="gramEnd"/>
+      <w:r>
+        <w:rPr>
+          <w:rStyle w:val="CitaHTML"/>
+          <w:rFonts w:ascii="Arial" w:hAnsi="Arial" w:cs="Arial"/>
+          <w:color w:val="222222"/>
+          <w:sz w:val="19"/>
+          <w:szCs w:val="19"/>
+        </w:rPr>
+        <w:t xml:space="preserve"> </w:t>
+      </w:r>
+      <w:proofErr w:type="gramStart"/>
+      <w:r>
+        <w:rPr>
+          <w:rStyle w:val="CitaHTML"/>
+          <w:rFonts w:ascii="Arial" w:hAnsi="Arial" w:cs="Arial"/>
+          <w:color w:val="222222"/>
+          <w:sz w:val="19"/>
+          <w:szCs w:val="19"/>
+        </w:rPr>
+        <w:t>Associated Press.</w:t>
+      </w:r>
+      <w:proofErr w:type="gramEnd"/>
+      <w:r>
+        <w:rPr>
+          <w:rStyle w:val="CitaHTML"/>
+          <w:rFonts w:ascii="Arial" w:hAnsi="Arial" w:cs="Arial"/>
+          <w:color w:val="222222"/>
+          <w:sz w:val="19"/>
+          <w:szCs w:val="19"/>
+        </w:rPr>
+        <w:t xml:space="preserve"> 14 March 2011. </w:t>
+      </w:r>
+      <w:hyperlink r:id="rId21" w:history="1">
+        <w:proofErr w:type="gramStart"/>
         <w:r>
           <w:rPr>
-            <w:rStyle w:val="Hyperlink"/>
+            <w:rStyle w:val="Hipervnculo"/>
             <w:rFonts w:ascii="Arial" w:hAnsi="Arial" w:cs="Arial"/>
             <w:i/>
             <w:iCs/>
@@ -1445,7 +1545,7 @@
       </w:hyperlink>
       <w:r>
         <w:rPr>
-          <w:rStyle w:val="HTMLCite"/>
+          <w:rStyle w:val="CitaHTML"/>
           <w:rFonts w:ascii="Arial" w:hAnsi="Arial" w:cs="Arial"/>
           <w:color w:val="222222"/>
           <w:sz w:val="19"/>
@@ -1463,7 +1563,33 @@
           <w:sz w:val="19"/>
           <w:szCs w:val="19"/>
         </w:rPr>
-        <w:t>. Retrieved </w:t>
+        <w:t>.</w:t>
+      </w:r>
+      <w:proofErr w:type="gramEnd"/>
+      <w:r>
+        <w:rPr>
+          <w:rStyle w:val="reference-accessdate"/>
+          <w:rFonts w:ascii="Arial" w:hAnsi="Arial" w:cs="Arial"/>
+          <w:i/>
+          <w:iCs/>
+          <w:color w:val="222222"/>
+          <w:sz w:val="19"/>
+          <w:szCs w:val="19"/>
+        </w:rPr>
+        <w:t xml:space="preserve"> </w:t>
+      </w:r>
+      <w:proofErr w:type="gramStart"/>
+      <w:r>
+        <w:rPr>
+          <w:rStyle w:val="reference-accessdate"/>
+          <w:rFonts w:ascii="Arial" w:hAnsi="Arial" w:cs="Arial"/>
+          <w:i/>
+          <w:iCs/>
+          <w:color w:val="222222"/>
+          <w:sz w:val="19"/>
+          <w:szCs w:val="19"/>
+        </w:rPr>
+        <w:t>Retrieved </w:t>
       </w:r>
       <w:r>
         <w:rPr>
@@ -1491,7 +1617,7 @@
       </w:r>
       <w:r>
         <w:rPr>
-          <w:rStyle w:val="HTMLCite"/>
+          <w:rStyle w:val="CitaHTML"/>
           <w:rFonts w:ascii="Arial" w:hAnsi="Arial" w:cs="Arial"/>
           <w:color w:val="222222"/>
           <w:sz w:val="19"/>
@@ -1499,6 +1625,7 @@
         </w:rPr>
         <w:t>.</w:t>
       </w:r>
+      <w:proofErr w:type="gramEnd"/>
       <w:r>
         <w:rPr>
           <w:rFonts w:ascii="Arial" w:hAnsi="Arial" w:cs="Arial"/>
@@ -1521,7 +1648,7 @@
       <w:proofErr w:type="spellStart"/>
       <w:r>
         <w:rPr>
-          <w:rStyle w:val="HTMLCite"/>
+          <w:rStyle w:val="CitaHTML"/>
           <w:rFonts w:ascii="Arial" w:hAnsi="Arial" w:cs="Arial"/>
           <w:color w:val="222222"/>
           <w:sz w:val="19"/>
@@ -1532,7 +1659,7 @@
       <w:proofErr w:type="spellEnd"/>
       <w:r>
         <w:rPr>
-          <w:rStyle w:val="HTMLCite"/>
+          <w:rStyle w:val="CitaHTML"/>
           <w:rFonts w:ascii="Arial" w:hAnsi="Arial" w:cs="Arial"/>
           <w:color w:val="222222"/>
           <w:sz w:val="19"/>
@@ -1540,10 +1667,11 @@
         </w:rPr>
         <w:t>, Tania (13 March 2011). </w:t>
       </w:r>
-      <w:hyperlink r:id="rId21" w:history="1">
+      <w:hyperlink r:id="rId22" w:history="1">
+        <w:proofErr w:type="gramStart"/>
         <w:r>
           <w:rPr>
-            <w:rStyle w:val="Hyperlink"/>
+            <w:rStyle w:val="Hipervnculo"/>
             <w:rFonts w:ascii="Arial" w:hAnsi="Arial" w:cs="Arial"/>
             <w:i/>
             <w:iCs/>
@@ -1556,18 +1684,52 @@
       </w:hyperlink>
       <w:r>
         <w:rPr>
-          <w:rStyle w:val="HTMLCite"/>
-          <w:rFonts w:ascii="Arial" w:hAnsi="Arial" w:cs="Arial"/>
-          <w:color w:val="222222"/>
-          <w:sz w:val="19"/>
-          <w:szCs w:val="19"/>
-        </w:rPr>
-        <w:t>. The Guardian. London. </w:t>
-      </w:r>
-      <w:hyperlink r:id="rId22" w:history="1">
+          <w:rStyle w:val="CitaHTML"/>
+          <w:rFonts w:ascii="Arial" w:hAnsi="Arial" w:cs="Arial"/>
+          <w:color w:val="222222"/>
+          <w:sz w:val="19"/>
+          <w:szCs w:val="19"/>
+        </w:rPr>
+        <w:t>.</w:t>
+      </w:r>
+      <w:proofErr w:type="gramEnd"/>
+      <w:r>
+        <w:rPr>
+          <w:rStyle w:val="CitaHTML"/>
+          <w:rFonts w:ascii="Arial" w:hAnsi="Arial" w:cs="Arial"/>
+          <w:color w:val="222222"/>
+          <w:sz w:val="19"/>
+          <w:szCs w:val="19"/>
+        </w:rPr>
+        <w:t> </w:t>
+      </w:r>
+      <w:proofErr w:type="gramStart"/>
+      <w:r>
+        <w:rPr>
+          <w:rStyle w:val="CitaHTML"/>
+          <w:rFonts w:ascii="Arial" w:hAnsi="Arial" w:cs="Arial"/>
+          <w:color w:val="222222"/>
+          <w:sz w:val="19"/>
+          <w:szCs w:val="19"/>
+        </w:rPr>
+        <w:t>The Guardian.</w:t>
+      </w:r>
+      <w:proofErr w:type="gramEnd"/>
+      <w:r>
+        <w:rPr>
+          <w:rStyle w:val="CitaHTML"/>
+          <w:rFonts w:ascii="Arial" w:hAnsi="Arial" w:cs="Arial"/>
+          <w:color w:val="222222"/>
+          <w:sz w:val="19"/>
+          <w:szCs w:val="19"/>
+        </w:rPr>
+        <w:t xml:space="preserve"> London. </w:t>
+      </w:r>
+      <w:hyperlink r:id="rId23" w:history="1">
+        <w:proofErr w:type="gramStart"/>
         <w:r>
           <w:rPr>
-            <w:rStyle w:val="Hyperlink"/>
+            <w:rStyle w:val="Hipervnculo"/>
             <w:rFonts w:ascii="Arial" w:hAnsi="Arial" w:cs="Arial"/>
             <w:i/>
             <w:iCs/>
@@ -1580,7 +1742,7 @@
       </w:hyperlink>
       <w:r>
         <w:rPr>
-          <w:rStyle w:val="HTMLCite"/>
+          <w:rStyle w:val="CitaHTML"/>
           <w:rFonts w:ascii="Arial" w:hAnsi="Arial" w:cs="Arial"/>
           <w:color w:val="222222"/>
           <w:sz w:val="19"/>
@@ -1598,7 +1760,33 @@
           <w:sz w:val="19"/>
           <w:szCs w:val="19"/>
         </w:rPr>
-        <w:t>. Retrieved </w:t>
+        <w:t>.</w:t>
+      </w:r>
+      <w:proofErr w:type="gramEnd"/>
+      <w:r>
+        <w:rPr>
+          <w:rStyle w:val="reference-accessdate"/>
+          <w:rFonts w:ascii="Arial" w:hAnsi="Arial" w:cs="Arial"/>
+          <w:i/>
+          <w:iCs/>
+          <w:color w:val="222222"/>
+          <w:sz w:val="19"/>
+          <w:szCs w:val="19"/>
+        </w:rPr>
+        <w:t xml:space="preserve"> </w:t>
+      </w:r>
+      <w:proofErr w:type="gramStart"/>
+      <w:r>
+        <w:rPr>
+          <w:rStyle w:val="reference-accessdate"/>
+          <w:rFonts w:ascii="Arial" w:hAnsi="Arial" w:cs="Arial"/>
+          <w:i/>
+          <w:iCs/>
+          <w:color w:val="222222"/>
+          <w:sz w:val="19"/>
+          <w:szCs w:val="19"/>
+        </w:rPr>
+        <w:t>Retrieved </w:t>
       </w:r>
       <w:r>
         <w:rPr>
@@ -1626,7 +1814,7 @@
       </w:r>
       <w:r>
         <w:rPr>
-          <w:rStyle w:val="HTMLCite"/>
+          <w:rStyle w:val="CitaHTML"/>
           <w:rFonts w:ascii="Arial" w:hAnsi="Arial" w:cs="Arial"/>
           <w:color w:val="222222"/>
           <w:sz w:val="19"/>
@@ -1634,6 +1822,7 @@
         </w:rPr>
         <w:t>.</w:t>
       </w:r>
+      <w:proofErr w:type="gramEnd"/>
     </w:p>
     <w:p>
       <w:pPr>
@@ -1644,10 +1833,11 @@
           <w:szCs w:val="19"/>
         </w:rPr>
       </w:pPr>
-      <w:hyperlink r:id="rId23" w:history="1">
+      <w:hyperlink r:id="rId24" w:history="1">
+        <w:proofErr w:type="gramStart"/>
         <w:r>
           <w:rPr>
-            <w:rStyle w:val="Hyperlink"/>
+            <w:rStyle w:val="Hipervnculo"/>
             <w:rFonts w:ascii="Arial" w:hAnsi="Arial" w:cs="Arial"/>
             <w:i/>
             <w:iCs/>
@@ -1660,18 +1850,30 @@
       </w:hyperlink>
       <w:r>
         <w:rPr>
-          <w:rStyle w:val="HTMLCite"/>
-          <w:rFonts w:ascii="Arial" w:hAnsi="Arial" w:cs="Arial"/>
-          <w:color w:val="222222"/>
-          <w:sz w:val="19"/>
-          <w:szCs w:val="19"/>
-        </w:rPr>
-        <w:t>. 11 March 2011. </w:t>
-      </w:r>
-      <w:hyperlink r:id="rId24" w:history="1">
+          <w:rStyle w:val="CitaHTML"/>
+          <w:rFonts w:ascii="Arial" w:hAnsi="Arial" w:cs="Arial"/>
+          <w:color w:val="222222"/>
+          <w:sz w:val="19"/>
+          <w:szCs w:val="19"/>
+        </w:rPr>
+        <w:t>.</w:t>
+      </w:r>
+      <w:proofErr w:type="gramEnd"/>
+      <w:r>
+        <w:rPr>
+          <w:rStyle w:val="CitaHTML"/>
+          <w:rFonts w:ascii="Arial" w:hAnsi="Arial" w:cs="Arial"/>
+          <w:color w:val="222222"/>
+          <w:sz w:val="19"/>
+          <w:szCs w:val="19"/>
+        </w:rPr>
+        <w:t xml:space="preserve"> 11 March 2011. </w:t>
+      </w:r>
+      <w:hyperlink r:id="rId25" w:history="1">
+        <w:proofErr w:type="gramStart"/>
         <w:r>
           <w:rPr>
-            <w:rStyle w:val="Hyperlink"/>
+            <w:rStyle w:val="Hipervnculo"/>
             <w:rFonts w:ascii="Arial" w:hAnsi="Arial" w:cs="Arial"/>
             <w:i/>
             <w:iCs/>
@@ -1684,7 +1886,7 @@
       </w:hyperlink>
       <w:r>
         <w:rPr>
-          <w:rStyle w:val="HTMLCite"/>
+          <w:rStyle w:val="CitaHTML"/>
           <w:rFonts w:ascii="Arial" w:hAnsi="Arial" w:cs="Arial"/>
           <w:color w:val="222222"/>
           <w:sz w:val="19"/>
@@ -1702,7 +1904,33 @@
           <w:sz w:val="19"/>
           <w:szCs w:val="19"/>
         </w:rPr>
-        <w:t>. Retrieved </w:t>
+        <w:t>.</w:t>
+      </w:r>
+      <w:proofErr w:type="gramEnd"/>
+      <w:r>
+        <w:rPr>
+          <w:rStyle w:val="reference-accessdate"/>
+          <w:rFonts w:ascii="Arial" w:hAnsi="Arial" w:cs="Arial"/>
+          <w:i/>
+          <w:iCs/>
+          <w:color w:val="222222"/>
+          <w:sz w:val="19"/>
+          <w:szCs w:val="19"/>
+        </w:rPr>
+        <w:t xml:space="preserve"> </w:t>
+      </w:r>
+      <w:proofErr w:type="gramStart"/>
+      <w:r>
+        <w:rPr>
+          <w:rStyle w:val="reference-accessdate"/>
+          <w:rFonts w:ascii="Arial" w:hAnsi="Arial" w:cs="Arial"/>
+          <w:i/>
+          <w:iCs/>
+          <w:color w:val="222222"/>
+          <w:sz w:val="19"/>
+          <w:szCs w:val="19"/>
+        </w:rPr>
+        <w:t>Retrieved </w:t>
       </w:r>
       <w:r>
         <w:rPr>
@@ -1730,7 +1958,7 @@
       </w:r>
       <w:r>
         <w:rPr>
-          <w:rStyle w:val="HTMLCite"/>
+          <w:rStyle w:val="CitaHTML"/>
           <w:rFonts w:ascii="Arial" w:hAnsi="Arial" w:cs="Arial"/>
           <w:color w:val="222222"/>
           <w:sz w:val="19"/>
@@ -1738,6 +1966,7 @@
         </w:rPr>
         <w:t>.</w:t>
       </w:r>
+      <w:proofErr w:type="gramEnd"/>
     </w:p>
     <w:p>
       <w:pPr>
@@ -1759,10 +1988,10 @@
       <w:r>
         <w:t xml:space="preserve">] </w:t>
       </w:r>
-      <w:hyperlink r:id="rId25" w:history="1">
+      <w:hyperlink r:id="rId26" w:history="1">
         <w:r>
           <w:rPr>
-            <w:rStyle w:val="Hyperlink"/>
+            <w:rStyle w:val="Hipervnculo"/>
             <w:rFonts w:ascii="Arial" w:hAnsi="Arial" w:cs="Arial"/>
             <w:color w:val="663366"/>
             <w:sz w:val="19"/>
@@ -1782,10 +2011,10 @@
         </w:rPr>
         <w:t>. </w:t>
       </w:r>
-      <w:hyperlink r:id="rId26" w:tooltip="Deutsche Welle" w:history="1">
+      <w:hyperlink r:id="rId27" w:tooltip="Deutsche Welle" w:history="1">
         <w:r>
           <w:rPr>
-            <w:rStyle w:val="Hyperlink"/>
+            <w:rStyle w:val="Hipervnculo"/>
             <w:rFonts w:ascii="Arial" w:hAnsi="Arial" w:cs="Arial"/>
             <w:i/>
             <w:iCs/>
@@ -1800,7 +2029,7 @@
         <w:proofErr w:type="spellStart"/>
         <w:r>
           <w:rPr>
-            <w:rStyle w:val="Hyperlink"/>
+            <w:rStyle w:val="Hipervnculo"/>
             <w:rFonts w:ascii="Arial" w:hAnsi="Arial" w:cs="Arial"/>
             <w:i/>
             <w:iCs/>
@@ -1824,10 +2053,11 @@
         </w:rPr>
         <w:t>. 14 March 2011. </w:t>
       </w:r>
-      <w:hyperlink r:id="rId27" w:history="1">
+      <w:hyperlink r:id="rId28" w:history="1">
+        <w:proofErr w:type="gramStart"/>
         <w:r>
           <w:rPr>
-            <w:rStyle w:val="Hyperlink"/>
+            <w:rStyle w:val="Hipervnculo"/>
             <w:rFonts w:ascii="Arial" w:hAnsi="Arial" w:cs="Arial"/>
             <w:color w:val="663366"/>
             <w:sz w:val="19"/>
@@ -1856,7 +2086,19 @@
           <w:szCs w:val="19"/>
           <w:shd w:val="clear" w:color="auto" w:fill="EAF3FF"/>
         </w:rPr>
-        <w:t>. Retrieved </w:t>
+        <w:t>.</w:t>
+      </w:r>
+      <w:proofErr w:type="gramEnd"/>
+      <w:r>
+        <w:rPr>
+          <w:rStyle w:val="reference-accessdate"/>
+          <w:rFonts w:ascii="Arial" w:hAnsi="Arial" w:cs="Arial"/>
+          <w:color w:val="222222"/>
+          <w:sz w:val="19"/>
+          <w:szCs w:val="19"/>
+          <w:shd w:val="clear" w:color="auto" w:fill="EAF3FF"/>
+        </w:rPr>
+        <w:t xml:space="preserve"> Retrieved </w:t>
       </w:r>
       <w:r>
         <w:rPr>
@@ -1888,6 +2130,7 @@
       <w:r>
         <w:t>3</w:t>
       </w:r>
+      <w:proofErr w:type="gramStart"/>
       <w:r>
         <w:t xml:space="preserve">] </w:t>
       </w:r>
@@ -1901,34 +2144,77 @@
         </w:rPr>
         <w:t> </w:t>
       </w:r>
-      <w:hyperlink r:id="rId28" w:history="1">
+      <w:proofErr w:type="gramEnd"/>
+      <w:r>
+        <w:fldChar w:fldCharType="begin"/>
+      </w:r>
+      <w:r>
+        <w:instrText xml:space="preserve"> HYPERLINK "http://www3.nhk.or.jp/daily/english/13_04.html" </w:instrText>
+      </w:r>
+      <w:r>
+        <w:fldChar w:fldCharType="separate"/>
+      </w:r>
+      <w:r>
+        <w:rPr>
+          <w:rStyle w:val="Hipervnculo"/>
+          <w:rFonts w:ascii="Arial" w:hAnsi="Arial" w:cs="Arial"/>
+          <w:i/>
+          <w:iCs/>
+          <w:color w:val="663366"/>
+          <w:sz w:val="19"/>
+          <w:szCs w:val="19"/>
+        </w:rPr>
+        <w:t>"March 11th tsunami a record 40.5 metres high NHK"</w:t>
+      </w:r>
+      <w:r>
+        <w:rPr>
+          <w:rStyle w:val="Hipervnculo"/>
+          <w:rFonts w:ascii="Arial" w:hAnsi="Arial" w:cs="Arial"/>
+          <w:i/>
+          <w:iCs/>
+          <w:color w:val="663366"/>
+          <w:sz w:val="19"/>
+          <w:szCs w:val="19"/>
+        </w:rPr>
+        <w:fldChar w:fldCharType="end"/>
+      </w:r>
+      <w:r>
+        <w:rPr>
+          <w:rStyle w:val="CitaHTML"/>
+          <w:rFonts w:ascii="Arial" w:hAnsi="Arial" w:cs="Arial"/>
+          <w:color w:val="222222"/>
+          <w:sz w:val="19"/>
+          <w:szCs w:val="19"/>
+        </w:rPr>
+        <w:t xml:space="preserve">. </w:t>
+      </w:r>
+      <w:proofErr w:type="gramStart"/>
+      <w:r>
+        <w:rPr>
+          <w:rStyle w:val="CitaHTML"/>
+          <w:rFonts w:ascii="Arial" w:hAnsi="Arial" w:cs="Arial"/>
+          <w:color w:val="222222"/>
+          <w:sz w:val="19"/>
+          <w:szCs w:val="19"/>
+        </w:rPr>
+        <w:t>.nhk.or.jp.</w:t>
+      </w:r>
+      <w:proofErr w:type="gramEnd"/>
+      <w:r>
+        <w:rPr>
+          <w:rStyle w:val="CitaHTML"/>
+          <w:rFonts w:ascii="Arial" w:hAnsi="Arial" w:cs="Arial"/>
+          <w:color w:val="222222"/>
+          <w:sz w:val="19"/>
+          <w:szCs w:val="19"/>
+        </w:rPr>
+        <w:t xml:space="preserve"> 13 August 2011. </w:t>
+      </w:r>
+      <w:hyperlink r:id="rId29" w:history="1">
+        <w:proofErr w:type="gramStart"/>
         <w:r>
           <w:rPr>
-            <w:rStyle w:val="Hyperlink"/>
-            <w:rFonts w:ascii="Arial" w:hAnsi="Arial" w:cs="Arial"/>
-            <w:i/>
-            <w:iCs/>
-            <w:color w:val="663366"/>
-            <w:sz w:val="19"/>
-            <w:szCs w:val="19"/>
-          </w:rPr>
-          <w:t>"March 11th tsunami a record 40.5 metres high NHK"</w:t>
-        </w:r>
-      </w:hyperlink>
-      <w:r>
-        <w:rPr>
-          <w:rStyle w:val="HTMLCite"/>
-          <w:rFonts w:ascii="Arial" w:hAnsi="Arial" w:cs="Arial"/>
-          <w:color w:val="222222"/>
-          <w:sz w:val="19"/>
-          <w:szCs w:val="19"/>
-        </w:rPr>
-        <w:t>. .nhk.or.jp. 13 August 2011. </w:t>
-      </w:r>
-      <w:hyperlink r:id="rId29" w:history="1">
-        <w:r>
-          <w:rPr>
-            <w:rStyle w:val="Hyperlink"/>
+            <w:rStyle w:val="Hipervnculo"/>
             <w:rFonts w:ascii="Arial" w:hAnsi="Arial" w:cs="Arial"/>
             <w:i/>
             <w:iCs/>
@@ -1941,7 +2227,7 @@
       </w:hyperlink>
       <w:r>
         <w:rPr>
-          <w:rStyle w:val="HTMLCite"/>
+          <w:rStyle w:val="CitaHTML"/>
           <w:rFonts w:ascii="Arial" w:hAnsi="Arial" w:cs="Arial"/>
           <w:color w:val="222222"/>
           <w:sz w:val="19"/>
@@ -1959,7 +2245,33 @@
           <w:sz w:val="19"/>
           <w:szCs w:val="19"/>
         </w:rPr>
-        <w:t>. Retrieved </w:t>
+        <w:t>.</w:t>
+      </w:r>
+      <w:proofErr w:type="gramEnd"/>
+      <w:r>
+        <w:rPr>
+          <w:rStyle w:val="reference-accessdate"/>
+          <w:rFonts w:ascii="Arial" w:hAnsi="Arial" w:cs="Arial"/>
+          <w:i/>
+          <w:iCs/>
+          <w:color w:val="222222"/>
+          <w:sz w:val="19"/>
+          <w:szCs w:val="19"/>
+        </w:rPr>
+        <w:t xml:space="preserve"> </w:t>
+      </w:r>
+      <w:proofErr w:type="gramStart"/>
+      <w:r>
+        <w:rPr>
+          <w:rStyle w:val="reference-accessdate"/>
+          <w:rFonts w:ascii="Arial" w:hAnsi="Arial" w:cs="Arial"/>
+          <w:i/>
+          <w:iCs/>
+          <w:color w:val="222222"/>
+          <w:sz w:val="19"/>
+          <w:szCs w:val="19"/>
+        </w:rPr>
+        <w:t>Retrieved </w:t>
       </w:r>
       <w:r>
         <w:rPr>
@@ -1987,7 +2299,7 @@
       </w:r>
       <w:r>
         <w:rPr>
-          <w:rStyle w:val="HTMLCite"/>
+          <w:rStyle w:val="CitaHTML"/>
           <w:rFonts w:ascii="Arial" w:hAnsi="Arial" w:cs="Arial"/>
           <w:color w:val="222222"/>
           <w:sz w:val="19"/>
@@ -1995,6 +2307,7 @@
         </w:rPr>
         <w:t>.</w:t>
       </w:r>
+      <w:proofErr w:type="gramEnd"/>
     </w:p>
     <w:p>
       <w:pPr>
@@ -2050,7 +2363,7 @@
       <w:hyperlink r:id="rId30" w:history="1">
         <w:r>
           <w:rPr>
-            <w:rStyle w:val="Hyperlink"/>
+            <w:rStyle w:val="Hipervnculo"/>
             <w:rFonts w:ascii="Arial" w:hAnsi="Arial" w:cs="Arial"/>
             <w:color w:val="663366"/>
             <w:sz w:val="19"/>
@@ -2068,12 +2381,35 @@
           <w:szCs w:val="19"/>
           <w:shd w:val="clear" w:color="auto" w:fill="EAF3FF"/>
         </w:rPr>
-        <w:t>. BBC. </w:t>
+        <w:t xml:space="preserve">. </w:t>
+      </w:r>
+      <w:proofErr w:type="gramStart"/>
+      <w:r>
+        <w:rPr>
+          <w:rFonts w:ascii="Arial" w:hAnsi="Arial" w:cs="Arial"/>
+          <w:color w:val="222222"/>
+          <w:sz w:val="19"/>
+          <w:szCs w:val="19"/>
+          <w:shd w:val="clear" w:color="auto" w:fill="EAF3FF"/>
+        </w:rPr>
+        <w:t>BBC.</w:t>
+      </w:r>
+      <w:proofErr w:type="gramEnd"/>
+      <w:r>
+        <w:rPr>
+          <w:rFonts w:ascii="Arial" w:hAnsi="Arial" w:cs="Arial"/>
+          <w:color w:val="222222"/>
+          <w:sz w:val="19"/>
+          <w:szCs w:val="19"/>
+          <w:shd w:val="clear" w:color="auto" w:fill="EAF3FF"/>
+        </w:rPr>
+        <w:t> </w:t>
       </w:r>
       <w:hyperlink r:id="rId31" w:history="1">
+        <w:proofErr w:type="gramStart"/>
         <w:r>
           <w:rPr>
-            <w:rStyle w:val="Hyperlink"/>
+            <w:rStyle w:val="Hipervnculo"/>
             <w:rFonts w:ascii="Arial" w:hAnsi="Arial" w:cs="Arial"/>
             <w:color w:val="663366"/>
             <w:sz w:val="19"/>
@@ -2102,7 +2438,31 @@
           <w:szCs w:val="19"/>
           <w:shd w:val="clear" w:color="auto" w:fill="EAF3FF"/>
         </w:rPr>
-        <w:t>. Retrieved </w:t>
+        <w:t>.</w:t>
+      </w:r>
+      <w:proofErr w:type="gramEnd"/>
+      <w:r>
+        <w:rPr>
+          <w:rStyle w:val="reference-accessdate"/>
+          <w:rFonts w:ascii="Arial" w:hAnsi="Arial" w:cs="Arial"/>
+          <w:color w:val="222222"/>
+          <w:sz w:val="19"/>
+          <w:szCs w:val="19"/>
+          <w:shd w:val="clear" w:color="auto" w:fill="EAF3FF"/>
+        </w:rPr>
+        <w:t xml:space="preserve"> </w:t>
+      </w:r>
+      <w:proofErr w:type="gramStart"/>
+      <w:r>
+        <w:rPr>
+          <w:rStyle w:val="reference-accessdate"/>
+          <w:rFonts w:ascii="Arial" w:hAnsi="Arial" w:cs="Arial"/>
+          <w:color w:val="222222"/>
+          <w:sz w:val="19"/>
+          <w:szCs w:val="19"/>
+          <w:shd w:val="clear" w:color="auto" w:fill="EAF3FF"/>
+        </w:rPr>
+        <w:t>Retrieved </w:t>
       </w:r>
       <w:r>
         <w:rPr>
@@ -2136,11 +2496,12 @@
         </w:rPr>
         <w:t>.</w:t>
       </w:r>
+      <w:proofErr w:type="gramEnd"/>
     </w:p>
     <w:p>
       <w:pPr>
         <w:rPr>
-          <w:rStyle w:val="HTMLCite"/>
+          <w:rStyle w:val="CitaHTML"/>
           <w:rFonts w:ascii="Arial" w:hAnsi="Arial" w:cs="Arial"/>
           <w:color w:val="222222"/>
           <w:sz w:val="19"/>
@@ -2179,7 +2540,7 @@
       </w:r>
       <w:r>
         <w:rPr>
-          <w:rStyle w:val="HTMLCite"/>
+          <w:rStyle w:val="CitaHTML"/>
           <w:rFonts w:ascii="Arial" w:hAnsi="Arial" w:cs="Arial"/>
           <w:color w:val="222222"/>
           <w:sz w:val="19"/>
@@ -2190,7 +2551,7 @@
       <w:hyperlink r:id="rId32" w:history="1">
         <w:r>
           <w:rPr>
-            <w:rStyle w:val="Hyperlink"/>
+            <w:rStyle w:val="Hipervnculo"/>
             <w:rFonts w:ascii="Arial" w:hAnsi="Arial" w:cs="Arial"/>
             <w:i/>
             <w:iCs/>
@@ -2203,18 +2564,41 @@
       </w:hyperlink>
       <w:r>
         <w:rPr>
-          <w:rStyle w:val="HTMLCite"/>
-          <w:rFonts w:ascii="Arial" w:hAnsi="Arial" w:cs="Arial"/>
-          <w:color w:val="222222"/>
-          <w:sz w:val="19"/>
-          <w:szCs w:val="19"/>
-        </w:rPr>
-        <w:t>. The New York Times. </w:t>
+          <w:rStyle w:val="CitaHTML"/>
+          <w:rFonts w:ascii="Arial" w:hAnsi="Arial" w:cs="Arial"/>
+          <w:color w:val="222222"/>
+          <w:sz w:val="19"/>
+          <w:szCs w:val="19"/>
+        </w:rPr>
+        <w:t>. </w:t>
+      </w:r>
+      <w:proofErr w:type="gramStart"/>
+      <w:r>
+        <w:rPr>
+          <w:rStyle w:val="CitaHTML"/>
+          <w:rFonts w:ascii="Arial" w:hAnsi="Arial" w:cs="Arial"/>
+          <w:color w:val="222222"/>
+          <w:sz w:val="19"/>
+          <w:szCs w:val="19"/>
+        </w:rPr>
+        <w:t>The New York Times.</w:t>
+      </w:r>
+      <w:proofErr w:type="gramEnd"/>
+      <w:r>
+        <w:rPr>
+          <w:rStyle w:val="CitaHTML"/>
+          <w:rFonts w:ascii="Arial" w:hAnsi="Arial" w:cs="Arial"/>
+          <w:color w:val="222222"/>
+          <w:sz w:val="19"/>
+          <w:szCs w:val="19"/>
+        </w:rPr>
+        <w:t> </w:t>
       </w:r>
       <w:hyperlink r:id="rId33" w:history="1">
+        <w:proofErr w:type="gramStart"/>
         <w:r>
           <w:rPr>
-            <w:rStyle w:val="Hyperlink"/>
+            <w:rStyle w:val="Hipervnculo"/>
             <w:rFonts w:ascii="Arial" w:hAnsi="Arial" w:cs="Arial"/>
             <w:i/>
             <w:iCs/>
@@ -2227,7 +2611,7 @@
       </w:hyperlink>
       <w:r>
         <w:rPr>
-          <w:rStyle w:val="HTMLCite"/>
+          <w:rStyle w:val="CitaHTML"/>
           <w:rFonts w:ascii="Arial" w:hAnsi="Arial" w:cs="Arial"/>
           <w:color w:val="222222"/>
           <w:sz w:val="19"/>
@@ -2245,7 +2629,33 @@
           <w:sz w:val="19"/>
           <w:szCs w:val="19"/>
         </w:rPr>
-        <w:t>. Retrieved </w:t>
+        <w:t>.</w:t>
+      </w:r>
+      <w:proofErr w:type="gramEnd"/>
+      <w:r>
+        <w:rPr>
+          <w:rStyle w:val="reference-accessdate"/>
+          <w:rFonts w:ascii="Arial" w:hAnsi="Arial" w:cs="Arial"/>
+          <w:i/>
+          <w:iCs/>
+          <w:color w:val="222222"/>
+          <w:sz w:val="19"/>
+          <w:szCs w:val="19"/>
+        </w:rPr>
+        <w:t xml:space="preserve"> </w:t>
+      </w:r>
+      <w:proofErr w:type="gramStart"/>
+      <w:r>
+        <w:rPr>
+          <w:rStyle w:val="reference-accessdate"/>
+          <w:rFonts w:ascii="Arial" w:hAnsi="Arial" w:cs="Arial"/>
+          <w:i/>
+          <w:iCs/>
+          <w:color w:val="222222"/>
+          <w:sz w:val="19"/>
+          <w:szCs w:val="19"/>
+        </w:rPr>
+        <w:t>Retrieved </w:t>
       </w:r>
       <w:r>
         <w:rPr>
@@ -2273,7 +2683,7 @@
       </w:r>
       <w:r>
         <w:rPr>
-          <w:rStyle w:val="HTMLCite"/>
+          <w:rStyle w:val="CitaHTML"/>
           <w:rFonts w:ascii="Arial" w:hAnsi="Arial" w:cs="Arial"/>
           <w:color w:val="222222"/>
           <w:sz w:val="19"/>
@@ -2281,11 +2691,12 @@
         </w:rPr>
         <w:t>.</w:t>
       </w:r>
+      <w:proofErr w:type="gramEnd"/>
     </w:p>
     <w:p>
       <w:pPr>
         <w:rPr>
-          <w:rStyle w:val="HTMLCite"/>
+          <w:rStyle w:val="CitaHTML"/>
           <w:rFonts w:ascii="Arial" w:hAnsi="Arial" w:cs="Arial"/>
           <w:color w:val="222222"/>
           <w:sz w:val="19"/>
@@ -2325,7 +2736,7 @@
       <w:hyperlink r:id="rId34" w:history="1">
         <w:r>
           <w:rPr>
-            <w:rStyle w:val="Hyperlink"/>
+            <w:rStyle w:val="Hipervnculo"/>
             <w:rFonts w:ascii="Arial" w:hAnsi="Arial" w:cs="Arial"/>
             <w:i/>
             <w:iCs/>
@@ -2338,7 +2749,7 @@
         <w:proofErr w:type="spellStart"/>
         <w:r>
           <w:rPr>
-            <w:rStyle w:val="Hyperlink"/>
+            <w:rStyle w:val="Hipervnculo"/>
             <w:rFonts w:ascii="MS Gothic" w:eastAsia="MS Gothic" w:hAnsi="MS Gothic" w:cs="MS Gothic" w:hint="eastAsia"/>
             <w:i/>
             <w:iCs/>
@@ -2351,7 +2762,7 @@
         <w:proofErr w:type="spellEnd"/>
         <w:r>
           <w:rPr>
-            <w:rStyle w:val="Hyperlink"/>
+            <w:rStyle w:val="Hipervnculo"/>
             <w:rFonts w:ascii="Arial" w:hAnsi="Arial" w:cs="Arial"/>
             <w:i/>
             <w:iCs/>
@@ -2364,7 +2775,7 @@
       </w:hyperlink>
       <w:r>
         <w:rPr>
-          <w:rStyle w:val="HTMLCite"/>
+          <w:rStyle w:val="CitaHTML"/>
           <w:rFonts w:ascii="Arial" w:hAnsi="Arial" w:cs="Arial"/>
           <w:color w:val="222222"/>
           <w:sz w:val="19"/>
@@ -2373,9 +2784,10 @@
         <w:t> (in Japanese). </w:t>
       </w:r>
       <w:hyperlink r:id="rId35" w:tooltip="National Geogrphic (page does not exist)" w:history="1">
+        <w:proofErr w:type="gramStart"/>
         <w:r>
           <w:rPr>
-            <w:rStyle w:val="Hyperlink"/>
+            <w:rStyle w:val="Hipervnculo"/>
             <w:rFonts w:ascii="Arial" w:hAnsi="Arial" w:cs="Arial"/>
             <w:i/>
             <w:iCs/>
@@ -2388,7 +2800,7 @@
         <w:proofErr w:type="spellStart"/>
         <w:r>
           <w:rPr>
-            <w:rStyle w:val="Hyperlink"/>
+            <w:rStyle w:val="Hipervnculo"/>
             <w:rFonts w:ascii="Arial" w:hAnsi="Arial" w:cs="Arial"/>
             <w:i/>
             <w:iCs/>
@@ -2402,13 +2814,24 @@
       </w:hyperlink>
       <w:r>
         <w:rPr>
-          <w:rStyle w:val="HTMLCite"/>
-          <w:rFonts w:ascii="Arial" w:hAnsi="Arial" w:cs="Arial"/>
-          <w:color w:val="222222"/>
-          <w:sz w:val="19"/>
-          <w:szCs w:val="19"/>
-        </w:rPr>
-        <w:t>. 2011-03-17</w:t>
+          <w:rStyle w:val="CitaHTML"/>
+          <w:rFonts w:ascii="Arial" w:hAnsi="Arial" w:cs="Arial"/>
+          <w:color w:val="222222"/>
+          <w:sz w:val="19"/>
+          <w:szCs w:val="19"/>
+        </w:rPr>
+        <w:t>.</w:t>
+      </w:r>
+      <w:proofErr w:type="gramEnd"/>
+      <w:r>
+        <w:rPr>
+          <w:rStyle w:val="CitaHTML"/>
+          <w:rFonts w:ascii="Arial" w:hAnsi="Arial" w:cs="Arial"/>
+          <w:color w:val="222222"/>
+          <w:sz w:val="19"/>
+          <w:szCs w:val="19"/>
+        </w:rPr>
+        <w:t xml:space="preserve"> 2011-03-17</w:t>
       </w:r>
       <w:r>
         <w:rPr>
@@ -2436,7 +2859,7 @@
       </w:r>
       <w:r>
         <w:rPr>
-          <w:rStyle w:val="HTMLCite"/>
+          <w:rStyle w:val="CitaHTML"/>
           <w:rFonts w:ascii="Arial" w:hAnsi="Arial" w:cs="Arial"/>
           <w:color w:val="222222"/>
           <w:sz w:val="19"/>
@@ -2479,7 +2902,7 @@
       <w:hyperlink r:id="rId36" w:history="1">
         <w:r>
           <w:rPr>
-            <w:rStyle w:val="Hyperlink"/>
+            <w:rStyle w:val="Hipervnculo"/>
             <w:rFonts w:ascii="Arial" w:hAnsi="Arial" w:cs="Arial"/>
             <w:color w:val="663366"/>
             <w:sz w:val="19"/>
@@ -2496,7 +2919,51 @@
           <w:sz w:val="19"/>
           <w:szCs w:val="19"/>
         </w:rPr>
-        <w:t> National Police Agency of Japan. Retrieved 29 October 2017. (from "deaths" template)</w:t>
+        <w:t xml:space="preserve"> National Police Agency of Japan. </w:t>
+      </w:r>
+      <w:proofErr w:type="gramStart"/>
+      <w:r>
+        <w:rPr>
+          <w:rStyle w:val="reference-text"/>
+          <w:rFonts w:ascii="Arial" w:hAnsi="Arial" w:cs="Arial"/>
+          <w:color w:val="222222"/>
+          <w:sz w:val="19"/>
+          <w:szCs w:val="19"/>
+        </w:rPr>
+        <w:t>Retrieved 29 October 2017.</w:t>
+      </w:r>
+      <w:proofErr w:type="gramEnd"/>
+      <w:r>
+        <w:rPr>
+          <w:rStyle w:val="reference-text"/>
+          <w:rFonts w:ascii="Arial" w:hAnsi="Arial" w:cs="Arial"/>
+          <w:color w:val="222222"/>
+          <w:sz w:val="19"/>
+          <w:szCs w:val="19"/>
+        </w:rPr>
+        <w:t xml:space="preserve"> (</w:t>
+      </w:r>
+      <w:proofErr w:type="gramStart"/>
+      <w:r>
+        <w:rPr>
+          <w:rStyle w:val="reference-text"/>
+          <w:rFonts w:ascii="Arial" w:hAnsi="Arial" w:cs="Arial"/>
+          <w:color w:val="222222"/>
+          <w:sz w:val="19"/>
+          <w:szCs w:val="19"/>
+        </w:rPr>
+        <w:t>from</w:t>
+      </w:r>
+      <w:proofErr w:type="gramEnd"/>
+      <w:r>
+        <w:rPr>
+          <w:rStyle w:val="reference-text"/>
+          <w:rFonts w:ascii="Arial" w:hAnsi="Arial" w:cs="Arial"/>
+          <w:color w:val="222222"/>
+          <w:sz w:val="19"/>
+          <w:szCs w:val="19"/>
+        </w:rPr>
+        <w:t xml:space="preserve"> "deaths" template)</w:t>
       </w:r>
     </w:p>
     <w:p>
@@ -2512,7 +2979,7 @@
       <w:hyperlink r:id="rId37" w:history="1">
         <w:r>
           <w:rPr>
-            <w:rStyle w:val="Hyperlink"/>
+            <w:rStyle w:val="Hipervnculo"/>
             <w:rFonts w:ascii="Arial" w:hAnsi="Arial" w:cs="Arial"/>
             <w:color w:val="663366"/>
             <w:sz w:val="19"/>
@@ -2520,7 +2987,20 @@
             <w:u w:val="none"/>
             <w:shd w:val="clear" w:color="auto" w:fill="EAF3FF"/>
           </w:rPr>
-          <w:t>"Damage Situation and Police Countermeasures... February 10, 2014"</w:t>
+          <w:t xml:space="preserve">"Damage Situation and Police Countermeasures... </w:t>
+        </w:r>
+        <w:proofErr w:type="gramStart"/>
+        <w:r>
+          <w:rPr>
+            <w:rStyle w:val="Hipervnculo"/>
+            <w:rFonts w:ascii="Arial" w:hAnsi="Arial" w:cs="Arial"/>
+            <w:color w:val="663366"/>
+            <w:sz w:val="19"/>
+            <w:szCs w:val="19"/>
+            <w:u w:val="none"/>
+            <w:shd w:val="clear" w:color="auto" w:fill="EAF3FF"/>
+          </w:rPr>
+          <w:t>February 10, 2014"</w:t>
         </w:r>
       </w:hyperlink>
       <w:r>
@@ -2531,8 +3011,31 @@
           <w:szCs w:val="19"/>
           <w:shd w:val="clear" w:color="auto" w:fill="EAF3FF"/>
         </w:rPr>
-        <w:t> National Police Agency of Japan. Retrieved 17 February 2014.</w:t>
-      </w:r>
+        <w:t> National Police Agency of Japan.</w:t>
+      </w:r>
+      <w:proofErr w:type="gramEnd"/>
+      <w:r>
+        <w:rPr>
+          <w:rFonts w:ascii="Arial" w:hAnsi="Arial" w:cs="Arial"/>
+          <w:color w:val="222222"/>
+          <w:sz w:val="19"/>
+          <w:szCs w:val="19"/>
+          <w:shd w:val="clear" w:color="auto" w:fill="EAF3FF"/>
+        </w:rPr>
+        <w:t xml:space="preserve"> </w:t>
+      </w:r>
+      <w:proofErr w:type="gramStart"/>
+      <w:r>
+        <w:rPr>
+          <w:rFonts w:ascii="Arial" w:hAnsi="Arial" w:cs="Arial"/>
+          <w:color w:val="222222"/>
+          <w:sz w:val="19"/>
+          <w:szCs w:val="19"/>
+          <w:shd w:val="clear" w:color="auto" w:fill="EAF3FF"/>
+        </w:rPr>
+        <w:t>Retrieved 17 February 2014.</w:t>
+      </w:r>
+      <w:proofErr w:type="gramEnd"/>
     </w:p>
     <w:p>
       <w:r>
@@ -2542,8 +3045,29 @@
         <w:t>9</w:t>
       </w:r>
       <w:r>
-        <w:t>] Zhang, Bo. "Top 5 Most Expensive Natural Disasters in History". AccuWeather.com. News &amp; Video. Archived from the original on 12 April 2011. Retrieved 29 March 2011.</w:t>
-      </w:r>
+        <w:t xml:space="preserve">] Zhang, Bo. "Top 5 Most Expensive Natural Disasters in History". </w:t>
+      </w:r>
+      <w:proofErr w:type="gramStart"/>
+      <w:r>
+        <w:t>AccuWeather.com. News &amp; Video.</w:t>
+      </w:r>
+      <w:proofErr w:type="gramEnd"/>
+      <w:r>
+        <w:t xml:space="preserve"> </w:t>
+      </w:r>
+      <w:proofErr w:type="gramStart"/>
+      <w:r>
+        <w:t>Archived from the original on 12 April 2011.</w:t>
+      </w:r>
+      <w:proofErr w:type="gramEnd"/>
+      <w:r>
+        <w:t xml:space="preserve"> </w:t>
+      </w:r>
+      <w:proofErr w:type="gramStart"/>
+      <w:r>
+        <w:t>Retrieved 29 March 2011.</w:t>
+      </w:r>
+      <w:proofErr w:type="gramEnd"/>
     </w:p>
     <w:p>
       <w:r>
@@ -2553,8 +3077,29 @@
         <w:t>10</w:t>
       </w:r>
       <w:r>
-        <w:t>] Victoria Kim (21 March 2011). "Japan damage could reach $235 billion, World Bank estimates". Los Angeles Times. Archived from the original on 12 April 2011. Retrieved 21 March 2011.</w:t>
-      </w:r>
+        <w:t xml:space="preserve">] Victoria Kim (21 March 2011). "Japan damage could reach $235 billion, World Bank estimates". </w:t>
+      </w:r>
+      <w:proofErr w:type="gramStart"/>
+      <w:r>
+        <w:t>Los Angeles Times.</w:t>
+      </w:r>
+      <w:proofErr w:type="gramEnd"/>
+      <w:r>
+        <w:t xml:space="preserve"> </w:t>
+      </w:r>
+      <w:proofErr w:type="gramStart"/>
+      <w:r>
+        <w:t>Archived from the original on 12 April 2011.</w:t>
+      </w:r>
+      <w:proofErr w:type="gramEnd"/>
+      <w:r>
+        <w:t xml:space="preserve"> </w:t>
+      </w:r>
+      <w:proofErr w:type="gramStart"/>
+      <w:r>
+        <w:t>Retrieved 21 March 2011.</w:t>
+      </w:r>
+      <w:proofErr w:type="gramEnd"/>
     </w:p>
     <w:p>
       <w:r>
@@ -2570,14 +3115,22 @@
         <w:t>] “The Fukushima Daiichi Accident”, Director</w:t>
       </w:r>
       <w:r>
-        <w:t xml:space="preserve"> General of the IAEA, GC(59)/14. URL:</w:t>
+        <w:t xml:space="preserve"> General of the IAEA, </w:t>
+      </w:r>
+      <w:proofErr w:type="gramStart"/>
+      <w:r>
+        <w:t>GC(</w:t>
+      </w:r>
+      <w:proofErr w:type="gramEnd"/>
+      <w:r>
+        <w:t>59)/14. URL:</w:t>
       </w:r>
     </w:p>
     <w:p>
       <w:hyperlink r:id="rId38" w:history="1">
         <w:r>
           <w:rPr>
-            <w:rStyle w:val="Hyperlink"/>
+            <w:rStyle w:val="Hipervnculo"/>
           </w:rPr>
           <w:t>http://www-pub.iaea.org/MTCD/Publications/PDF/Pub1710-ReportByTheDG-Web.pdf</w:t>
         </w:r>
@@ -2597,8 +3150,8 @@
 </file>
 
 <file path=word/numbering.xml><?xml version="1.0" encoding="utf-8"?>
-<w:numbering xmlns:wpc="http://schemas.microsoft.com/office/word/2010/wordprocessingCanvas" xmlns:cx="http://schemas.microsoft.com/office/drawing/2014/chartex" xmlns:cx1="http://schemas.microsoft.com/office/drawing/2015/9/8/chartex" xmlns:cx2="http://schemas.microsoft.com/office/drawing/2015/10/21/chartex" xmlns:cx3="http://schemas.microsoft.com/office/drawing/2016/5/9/chartex" xmlns:cx4="http://schemas.microsoft.com/office/drawing/2016/5/10/chartex" xmlns:cx5="http://schemas.microsoft.com/office/drawing/2016/5/11/chartex" xmlns:cx6="http://schemas.microsoft.com/office/drawing/2016/5/12/chartex" xmlns:cx7="http://schemas.microsoft.com/office/drawing/2016/5/13/chartex" xmlns:cx8="http://schemas.microsoft.com/office/drawing/2016/5/14/chartex" xmlns:mc="http://schemas.openxmlformats.org/markup-compatibility/2006" xmlns:aink="http://schemas.microsoft.com/office/drawing/2016/ink" xmlns:am3d="http://schemas.microsoft.com/office/drawing/2017/model3d" xmlns:o="urn:schemas-microsoft-com:office:office" xmlns:r="http://schemas.openxmlformats.org/officeDocument/2006/relationships" xmlns:m="http://schemas.openxmlformats.org/officeDocument/2006/math" xmlns:v="urn:schemas-microsoft-com:vml" xmlns:wp14="http://schemas.microsoft.com/office/word/2010/wordprocessingDrawing" xmlns:wp="http://schemas.openxmlformats.org/drawingml/2006/wordprocessingDrawing" xmlns:w10="urn:schemas-microsoft-com:office:word" xmlns:w="http://schemas.openxmlformats.org/wordprocessingml/2006/main" xmlns:w14="http://schemas.microsoft.com/office/word/2010/wordml" xmlns:w15="http://schemas.microsoft.com/office/word/2012/wordml" xmlns:w16cid="http://schemas.microsoft.com/office/word/2016/wordml/cid" xmlns:w16se="http://schemas.microsoft.com/office/word/2015/wordml/symex" xmlns:wpg="http://schemas.microsoft.com/office/word/2010/wordprocessingGroup" xmlns:wpi="http://schemas.microsoft.com/office/word/2010/wordprocessingInk" xmlns:wne="http://schemas.microsoft.com/office/word/2006/wordml" xmlns:wps="http://schemas.microsoft.com/office/word/2010/wordprocessingShape" mc:Ignorable="w14 w15 w16se w16cid wp14">
-  <w:abstractNum w:abstractNumId="0" w15:restartNumberingAfterBreak="0">
+<w:numbering xmlns:wpc="http://schemas.microsoft.com/office/word/2010/wordprocessingCanvas" xmlns:mc="http://schemas.openxmlformats.org/markup-compatibility/2006" xmlns:o="urn:schemas-microsoft-com:office:office" xmlns:r="http://schemas.openxmlformats.org/officeDocument/2006/relationships" xmlns:m="http://schemas.openxmlformats.org/officeDocument/2006/math" xmlns:v="urn:schemas-microsoft-com:vml" xmlns:wp14="http://schemas.microsoft.com/office/word/2010/wordprocessingDrawing" xmlns:wp="http://schemas.openxmlformats.org/drawingml/2006/wordprocessingDrawing" xmlns:w10="urn:schemas-microsoft-com:office:word" xmlns:w="http://schemas.openxmlformats.org/wordprocessingml/2006/main" xmlns:w14="http://schemas.microsoft.com/office/word/2010/wordml" xmlns:wpg="http://schemas.microsoft.com/office/word/2010/wordprocessingGroup" xmlns:wpi="http://schemas.microsoft.com/office/word/2010/wordprocessingInk" xmlns:wne="http://schemas.microsoft.com/office/word/2006/wordml" xmlns:wps="http://schemas.microsoft.com/office/word/2010/wordprocessingShape" mc:Ignorable="w14 wp14">
+  <w:abstractNum w:abstractNumId="0">
     <w:nsid w:val="1F924D22"/>
     <w:multiLevelType w:val="hybridMultilevel"/>
     <w:tmpl w:val="D1EA9B42"/>
@@ -2710,7 +3263,7 @@
       </w:rPr>
     </w:lvl>
   </w:abstractNum>
-  <w:abstractNum w:abstractNumId="1" w15:restartNumberingAfterBreak="0">
+  <w:abstractNum w:abstractNumId="1">
     <w:nsid w:val="393610C8"/>
     <w:multiLevelType w:val="hybridMultilevel"/>
     <w:tmpl w:val="F5648914"/>
@@ -2822,7 +3375,7 @@
       </w:rPr>
     </w:lvl>
   </w:abstractNum>
-  <w:abstractNum w:abstractNumId="2" w15:restartNumberingAfterBreak="0">
+  <w:abstractNum w:abstractNumId="2">
     <w:nsid w:val="4A7816FA"/>
     <w:multiLevelType w:val="multilevel"/>
     <w:tmpl w:val="6DBAFBC2"/>
@@ -2948,7 +3501,7 @@
 </file>
 
 <file path=word/styles.xml><?xml version="1.0" encoding="utf-8"?>
-<w:styles xmlns:mc="http://schemas.openxmlformats.org/markup-compatibility/2006" xmlns:r="http://schemas.openxmlformats.org/officeDocument/2006/relationships" xmlns:w="http://schemas.openxmlformats.org/wordprocessingml/2006/main" xmlns:w14="http://schemas.microsoft.com/office/word/2010/wordml" xmlns:w15="http://schemas.microsoft.com/office/word/2012/wordml" xmlns:w16cid="http://schemas.microsoft.com/office/word/2016/wordml/cid" xmlns:w16se="http://schemas.microsoft.com/office/word/2015/wordml/symex" mc:Ignorable="w14 w15 w16se w16cid">
+<w:styles xmlns:mc="http://schemas.openxmlformats.org/markup-compatibility/2006" xmlns:r="http://schemas.openxmlformats.org/officeDocument/2006/relationships" xmlns:w="http://schemas.openxmlformats.org/wordprocessingml/2006/main" xmlns:w14="http://schemas.microsoft.com/office/word/2010/wordml" mc:Ignorable="w14">
   <w:docDefaults>
     <w:rPrDefault>
       <w:rPr>
@@ -2964,394 +3517,156 @@
       </w:pPr>
     </w:pPrDefault>
   </w:docDefaults>
-  <w:latentStyles w:defLockedState="0" w:defUIPriority="99" w:defSemiHidden="0" w:defUnhideWhenUsed="0" w:defQFormat="0" w:count="375">
-    <w:lsdException w:name="Normal" w:uiPriority="0" w:qFormat="1"/>
-    <w:lsdException w:name="heading 1" w:uiPriority="9" w:qFormat="1"/>
-    <w:lsdException w:name="heading 2" w:semiHidden="1" w:uiPriority="9" w:unhideWhenUsed="1" w:qFormat="1"/>
-    <w:lsdException w:name="heading 3" w:semiHidden="1" w:uiPriority="9" w:unhideWhenUsed="1" w:qFormat="1"/>
-    <w:lsdException w:name="heading 4" w:semiHidden="1" w:uiPriority="9" w:unhideWhenUsed="1" w:qFormat="1"/>
-    <w:lsdException w:name="heading 5" w:semiHidden="1" w:uiPriority="9" w:unhideWhenUsed="1" w:qFormat="1"/>
-    <w:lsdException w:name="heading 6" w:semiHidden="1" w:uiPriority="9" w:unhideWhenUsed="1" w:qFormat="1"/>
-    <w:lsdException w:name="heading 7" w:semiHidden="1" w:uiPriority="9" w:unhideWhenUsed="1" w:qFormat="1"/>
-    <w:lsdException w:name="heading 8" w:semiHidden="1" w:uiPriority="9" w:unhideWhenUsed="1" w:qFormat="1"/>
-    <w:lsdException w:name="heading 9" w:semiHidden="1" w:uiPriority="9" w:unhideWhenUsed="1" w:qFormat="1"/>
-    <w:lsdException w:name="index 1" w:semiHidden="1" w:unhideWhenUsed="1"/>
-    <w:lsdException w:name="index 2" w:semiHidden="1" w:unhideWhenUsed="1"/>
-    <w:lsdException w:name="index 3" w:semiHidden="1" w:unhideWhenUsed="1"/>
-    <w:lsdException w:name="index 4" w:semiHidden="1" w:unhideWhenUsed="1"/>
-    <w:lsdException w:name="index 5" w:semiHidden="1" w:unhideWhenUsed="1"/>
-    <w:lsdException w:name="index 6" w:semiHidden="1" w:unhideWhenUsed="1"/>
-    <w:lsdException w:name="index 7" w:semiHidden="1" w:unhideWhenUsed="1"/>
-    <w:lsdException w:name="index 8" w:semiHidden="1" w:unhideWhenUsed="1"/>
-    <w:lsdException w:name="index 9" w:semiHidden="1" w:unhideWhenUsed="1"/>
-    <w:lsdException w:name="toc 1" w:semiHidden="1" w:uiPriority="39" w:unhideWhenUsed="1"/>
-    <w:lsdException w:name="toc 2" w:semiHidden="1" w:uiPriority="39" w:unhideWhenUsed="1"/>
-    <w:lsdException w:name="toc 3" w:semiHidden="1" w:uiPriority="39" w:unhideWhenUsed="1"/>
-    <w:lsdException w:name="toc 4" w:semiHidden="1" w:uiPriority="39" w:unhideWhenUsed="1"/>
-    <w:lsdException w:name="toc 5" w:semiHidden="1" w:uiPriority="39" w:unhideWhenUsed="1"/>
-    <w:lsdException w:name="toc 6" w:semiHidden="1" w:uiPriority="39" w:unhideWhenUsed="1"/>
-    <w:lsdException w:name="toc 7" w:semiHidden="1" w:uiPriority="39" w:unhideWhenUsed="1"/>
-    <w:lsdException w:name="toc 8" w:semiHidden="1" w:uiPriority="39" w:unhideWhenUsed="1"/>
-    <w:lsdException w:name="toc 9" w:semiHidden="1" w:uiPriority="39" w:unhideWhenUsed="1"/>
-    <w:lsdException w:name="Normal Indent" w:semiHidden="1" w:unhideWhenUsed="1"/>
-    <w:lsdException w:name="footnote text" w:semiHidden="1" w:unhideWhenUsed="1"/>
-    <w:lsdException w:name="annotation text" w:semiHidden="1" w:unhideWhenUsed="1"/>
-    <w:lsdException w:name="header" w:semiHidden="1" w:unhideWhenUsed="1"/>
-    <w:lsdException w:name="footer" w:semiHidden="1" w:unhideWhenUsed="1"/>
-    <w:lsdException w:name="index heading" w:semiHidden="1" w:unhideWhenUsed="1"/>
-    <w:lsdException w:name="caption" w:semiHidden="1" w:uiPriority="35" w:unhideWhenUsed="1" w:qFormat="1"/>
-    <w:lsdException w:name="table of figures" w:semiHidden="1" w:unhideWhenUsed="1"/>
-    <w:lsdException w:name="envelope address" w:semiHidden="1" w:unhideWhenUsed="1"/>
-    <w:lsdException w:name="envelope return" w:semiHidden="1" w:unhideWhenUsed="1"/>
-    <w:lsdException w:name="footnote reference" w:semiHidden="1" w:unhideWhenUsed="1"/>
-    <w:lsdException w:name="annotation reference" w:semiHidden="1" w:unhideWhenUsed="1"/>
-    <w:lsdException w:name="line number" w:semiHidden="1" w:unhideWhenUsed="1"/>
-    <w:lsdException w:name="page number" w:semiHidden="1" w:unhideWhenUsed="1"/>
-    <w:lsdException w:name="endnote reference" w:semiHidden="1" w:unhideWhenUsed="1"/>
-    <w:lsdException w:name="endnote text" w:semiHidden="1" w:unhideWhenUsed="1"/>
-    <w:lsdException w:name="table of authorities" w:semiHidden="1" w:unhideWhenUsed="1"/>
-    <w:lsdException w:name="macro" w:semiHidden="1" w:unhideWhenUsed="1"/>
-    <w:lsdException w:name="toa heading" w:semiHidden="1" w:unhideWhenUsed="1"/>
-    <w:lsdException w:name="List" w:semiHidden="1" w:unhideWhenUsed="1"/>
-    <w:lsdException w:name="List Bullet" w:semiHidden="1" w:unhideWhenUsed="1"/>
-    <w:lsdException w:name="List Number" w:semiHidden="1" w:unhideWhenUsed="1"/>
-    <w:lsdException w:name="List 2" w:semiHidden="1" w:unhideWhenUsed="1"/>
-    <w:lsdException w:name="List 3" w:semiHidden="1" w:unhideWhenUsed="1"/>
-    <w:lsdException w:name="List 4" w:semiHidden="1" w:unhideWhenUsed="1"/>
-    <w:lsdException w:name="List 5" w:semiHidden="1" w:unhideWhenUsed="1"/>
-    <w:lsdException w:name="List Bullet 2" w:semiHidden="1" w:unhideWhenUsed="1"/>
-    <w:lsdException w:name="List Bullet 3" w:semiHidden="1" w:unhideWhenUsed="1"/>
-    <w:lsdException w:name="List Bullet 4" w:semiHidden="1" w:unhideWhenUsed="1"/>
-    <w:lsdException w:name="List Bullet 5" w:semiHidden="1" w:unhideWhenUsed="1"/>
-    <w:lsdException w:name="List Number 2" w:semiHidden="1" w:unhideWhenUsed="1"/>
-    <w:lsdException w:name="List Number 3" w:semiHidden="1" w:unhideWhenUsed="1"/>
-    <w:lsdException w:name="List Number 4" w:semiHidden="1" w:unhideWhenUsed="1"/>
-    <w:lsdException w:name="List Number 5" w:semiHidden="1" w:unhideWhenUsed="1"/>
-    <w:lsdException w:name="Title" w:uiPriority="10" w:qFormat="1"/>
-    <w:lsdException w:name="Closing" w:semiHidden="1" w:unhideWhenUsed="1"/>
-    <w:lsdException w:name="Signature" w:semiHidden="1" w:unhideWhenUsed="1"/>
-    <w:lsdException w:name="Default Paragraph Font" w:semiHidden="1" w:uiPriority="1" w:unhideWhenUsed="1"/>
-    <w:lsdException w:name="Body Text" w:semiHidden="1" w:unhideWhenUsed="1"/>
-    <w:lsdException w:name="Body Text Indent" w:semiHidden="1" w:unhideWhenUsed="1"/>
-    <w:lsdException w:name="List Continue" w:semiHidden="1" w:unhideWhenUsed="1"/>
-    <w:lsdException w:name="List Continue 2" w:semiHidden="1" w:unhideWhenUsed="1"/>
-    <w:lsdException w:name="List Continue 3" w:semiHidden="1" w:unhideWhenUsed="1"/>
-    <w:lsdException w:name="List Continue 4" w:semiHidden="1" w:unhideWhenUsed="1"/>
-    <w:lsdException w:name="List Continue 5" w:semiHidden="1" w:unhideWhenUsed="1"/>
-    <w:lsdException w:name="Message Header" w:semiHidden="1" w:unhideWhenUsed="1"/>
-    <w:lsdException w:name="Subtitle" w:uiPriority="11" w:qFormat="1"/>
-    <w:lsdException w:name="Salutation" w:semiHidden="1" w:unhideWhenUsed="1"/>
-    <w:lsdException w:name="Date" w:semiHidden="1" w:unhideWhenUsed="1"/>
-    <w:lsdException w:name="Body Text First Indent" w:semiHidden="1" w:unhideWhenUsed="1"/>
-    <w:lsdException w:name="Body Text First Indent 2" w:semiHidden="1" w:unhideWhenUsed="1"/>
-    <w:lsdException w:name="Note Heading" w:semiHidden="1" w:unhideWhenUsed="1"/>
-    <w:lsdException w:name="Body Text 2" w:semiHidden="1" w:unhideWhenUsed="1"/>
-    <w:lsdException w:name="Body Text 3" w:semiHidden="1" w:unhideWhenUsed="1"/>
-    <w:lsdException w:name="Body Text Indent 2" w:semiHidden="1" w:unhideWhenUsed="1"/>
-    <w:lsdException w:name="Body Text Indent 3" w:semiHidden="1" w:unhideWhenUsed="1"/>
-    <w:lsdException w:name="Block Text" w:semiHidden="1" w:unhideWhenUsed="1"/>
-    <w:lsdException w:name="Hyperlink" w:semiHidden="1" w:unhideWhenUsed="1"/>
-    <w:lsdException w:name="FollowedHyperlink" w:semiHidden="1" w:unhideWhenUsed="1"/>
-    <w:lsdException w:name="Strong" w:uiPriority="22" w:qFormat="1"/>
-    <w:lsdException w:name="Emphasis" w:uiPriority="20" w:qFormat="1"/>
-    <w:lsdException w:name="Document Map" w:semiHidden="1" w:unhideWhenUsed="1"/>
-    <w:lsdException w:name="Plain Text" w:semiHidden="1" w:unhideWhenUsed="1"/>
-    <w:lsdException w:name="E-mail Signature" w:semiHidden="1" w:unhideWhenUsed="1"/>
-    <w:lsdException w:name="HTML Top of Form" w:semiHidden="1" w:unhideWhenUsed="1"/>
-    <w:lsdException w:name="HTML Bottom of Form" w:semiHidden="1" w:unhideWhenUsed="1"/>
-    <w:lsdException w:name="Normal (Web)" w:semiHidden="1" w:unhideWhenUsed="1"/>
-    <w:lsdException w:name="HTML Acronym" w:semiHidden="1" w:unhideWhenUsed="1"/>
-    <w:lsdException w:name="HTML Address" w:semiHidden="1" w:unhideWhenUsed="1"/>
-    <w:lsdException w:name="HTML Cite" w:semiHidden="1" w:unhideWhenUsed="1"/>
-    <w:lsdException w:name="HTML Code" w:semiHidden="1" w:unhideWhenUsed="1"/>
-    <w:lsdException w:name="HTML Definition" w:semiHidden="1" w:unhideWhenUsed="1"/>
-    <w:lsdException w:name="HTML Keyboard" w:semiHidden="1" w:unhideWhenUsed="1"/>
-    <w:lsdException w:name="HTML Preformatted" w:semiHidden="1" w:unhideWhenUsed="1"/>
-    <w:lsdException w:name="HTML Sample" w:semiHidden="1" w:unhideWhenUsed="1"/>
-    <w:lsdException w:name="HTML Typewriter" w:semiHidden="1" w:unhideWhenUsed="1"/>
-    <w:lsdException w:name="HTML Variable" w:semiHidden="1" w:unhideWhenUsed="1"/>
-    <w:lsdException w:name="Normal Table" w:semiHidden="1" w:unhideWhenUsed="1"/>
-    <w:lsdException w:name="annotation subject" w:semiHidden="1" w:unhideWhenUsed="1"/>
-    <w:lsdException w:name="No List" w:semiHidden="1" w:unhideWhenUsed="1"/>
-    <w:lsdException w:name="Outline List 1" w:semiHidden="1" w:unhideWhenUsed="1"/>
-    <w:lsdException w:name="Outline List 2" w:semiHidden="1" w:unhideWhenUsed="1"/>
-    <w:lsdException w:name="Outline List 3" w:semiHidden="1" w:unhideWhenUsed="1"/>
-    <w:lsdException w:name="Table Simple 1" w:semiHidden="1" w:unhideWhenUsed="1"/>
-    <w:lsdException w:name="Table Simple 2" w:semiHidden="1" w:unhideWhenUsed="1"/>
-    <w:lsdException w:name="Table Simple 3" w:semiHidden="1" w:unhideWhenUsed="1"/>
-    <w:lsdException w:name="Table Classic 1" w:semiHidden="1" w:unhideWhenUsed="1"/>
-    <w:lsdException w:name="Table Classic 2" w:semiHidden="1" w:unhideWhenUsed="1"/>
-    <w:lsdException w:name="Table Classic 3" w:semiHidden="1" w:unhideWhenUsed="1"/>
-    <w:lsdException w:name="Table Classic 4" w:semiHidden="1" w:unhideWhenUsed="1"/>
-    <w:lsdException w:name="Table Colorful 1" w:semiHidden="1" w:unhideWhenUsed="1"/>
-    <w:lsdException w:name="Table Colorful 2" w:semiHidden="1" w:unhideWhenUsed="1"/>
-    <w:lsdException w:name="Table Colorful 3" w:semiHidden="1" w:unhideWhenUsed="1"/>
-    <w:lsdException w:name="Table Columns 1" w:semiHidden="1" w:unhideWhenUsed="1"/>
-    <w:lsdException w:name="Table Columns 2" w:semiHidden="1" w:unhideWhenUsed="1"/>
-    <w:lsdException w:name="Table Columns 3" w:semiHidden="1" w:unhideWhenUsed="1"/>
-    <w:lsdException w:name="Table Columns 4" w:semiHidden="1" w:unhideWhenUsed="1"/>
-    <w:lsdException w:name="Table Columns 5" w:semiHidden="1" w:unhideWhenUsed="1"/>
-    <w:lsdException w:name="Table Grid 1" w:semiHidden="1" w:unhideWhenUsed="1"/>
-    <w:lsdException w:name="Table Grid 2" w:semiHidden="1" w:unhideWhenUsed="1"/>
-    <w:lsdException w:name="Table Grid 3" w:semiHidden="1" w:unhideWhenUsed="1"/>
-    <w:lsdException w:name="Table Grid 4" w:semiHidden="1" w:unhideWhenUsed="1"/>
-    <w:lsdException w:name="Table Grid 5" w:semiHidden="1" w:unhideWhenUsed="1"/>
-    <w:lsdException w:name="Table Grid 6" w:semiHidden="1" w:unhideWhenUsed="1"/>
-    <w:lsdException w:name="Table Grid 7" w:semiHidden="1" w:unhideWhenUsed="1"/>
-    <w:lsdException w:name="Table Grid 8" w:semiHidden="1" w:unhideWhenUsed="1"/>
-    <w:lsdException w:name="Table List 1" w:semiHidden="1" w:unhideWhenUsed="1"/>
-    <w:lsdException w:name="Table List 2" w:semiHidden="1" w:unhideWhenUsed="1"/>
-    <w:lsdException w:name="Table List 3" w:semiHidden="1" w:unhideWhenUsed="1"/>
-    <w:lsdException w:name="Table List 4" w:semiHidden="1" w:unhideWhenUsed="1"/>
-    <w:lsdException w:name="Table List 5" w:semiHidden="1" w:unhideWhenUsed="1"/>
-    <w:lsdException w:name="Table List 6" w:semiHidden="1" w:unhideWhenUsed="1"/>
-    <w:lsdException w:name="Table List 7" w:semiHidden="1" w:unhideWhenUsed="1"/>
-    <w:lsdException w:name="Table List 8" w:semiHidden="1" w:unhideWhenUsed="1"/>
-    <w:lsdException w:name="Table 3D effects 1" w:semiHidden="1" w:unhideWhenUsed="1"/>
-    <w:lsdException w:name="Table 3D effects 2" w:semiHidden="1" w:unhideWhenUsed="1"/>
-    <w:lsdException w:name="Table 3D effects 3" w:semiHidden="1" w:unhideWhenUsed="1"/>
-    <w:lsdException w:name="Table Contemporary" w:semiHidden="1" w:unhideWhenUsed="1"/>
-    <w:lsdException w:name="Table Elegant" w:semiHidden="1" w:unhideWhenUsed="1"/>
-    <w:lsdException w:name="Table Professional" w:semiHidden="1" w:unhideWhenUsed="1"/>
-    <w:lsdException w:name="Table Subtle 1" w:semiHidden="1" w:unhideWhenUsed="1"/>
-    <w:lsdException w:name="Table Subtle 2" w:semiHidden="1" w:unhideWhenUsed="1"/>
-    <w:lsdException w:name="Table Web 1" w:semiHidden="1" w:unhideWhenUsed="1"/>
-    <w:lsdException w:name="Table Web 2" w:semiHidden="1" w:unhideWhenUsed="1"/>
-    <w:lsdException w:name="Table Web 3" w:semiHidden="1" w:unhideWhenUsed="1"/>
-    <w:lsdException w:name="Balloon Text" w:semiHidden="1" w:unhideWhenUsed="1"/>
-    <w:lsdException w:name="Table Grid" w:uiPriority="39"/>
-    <w:lsdException w:name="Table Theme" w:semiHidden="1" w:unhideWhenUsed="1"/>
-    <w:lsdException w:name="Placeholder Text" w:semiHidden="1"/>
-    <w:lsdException w:name="No Spacing" w:uiPriority="1" w:qFormat="1"/>
-    <w:lsdException w:name="Light Shading" w:uiPriority="60"/>
-    <w:lsdException w:name="Light List" w:uiPriority="61"/>
-    <w:lsdException w:name="Light Grid" w:uiPriority="62"/>
-    <w:lsdException w:name="Medium Shading 1" w:uiPriority="63"/>
-    <w:lsdException w:name="Medium Shading 2" w:uiPriority="64"/>
-    <w:lsdException w:name="Medium List 1" w:uiPriority="65"/>
-    <w:lsdException w:name="Medium List 2" w:uiPriority="66"/>
-    <w:lsdException w:name="Medium Grid 1" w:uiPriority="67"/>
-    <w:lsdException w:name="Medium Grid 2" w:uiPriority="68"/>
-    <w:lsdException w:name="Medium Grid 3" w:uiPriority="69"/>
-    <w:lsdException w:name="Dark List" w:uiPriority="70"/>
-    <w:lsdException w:name="Colorful Shading" w:uiPriority="71"/>
-    <w:lsdException w:name="Colorful List" w:uiPriority="72"/>
-    <w:lsdException w:name="Colorful Grid" w:uiPriority="73"/>
-    <w:lsdException w:name="Light Shading Accent 1" w:uiPriority="60"/>
-    <w:lsdException w:name="Light List Accent 1" w:uiPriority="61"/>
-    <w:lsdException w:name="Light Grid Accent 1" w:uiPriority="62"/>
-    <w:lsdException w:name="Medium Shading 1 Accent 1" w:uiPriority="63"/>
-    <w:lsdException w:name="Medium Shading 2 Accent 1" w:uiPriority="64"/>
-    <w:lsdException w:name="Medium List 1 Accent 1" w:uiPriority="65"/>
-    <w:lsdException w:name="Revision" w:semiHidden="1"/>
-    <w:lsdException w:name="List Paragraph" w:uiPriority="34" w:qFormat="1"/>
-    <w:lsdException w:name="Quote" w:uiPriority="29" w:qFormat="1"/>
-    <w:lsdException w:name="Intense Quote" w:uiPriority="30" w:qFormat="1"/>
-    <w:lsdException w:name="Medium List 2 Accent 1" w:uiPriority="66"/>
-    <w:lsdException w:name="Medium Grid 1 Accent 1" w:uiPriority="67"/>
-    <w:lsdException w:name="Medium Grid 2 Accent 1" w:uiPriority="68"/>
-    <w:lsdException w:name="Medium Grid 3 Accent 1" w:uiPriority="69"/>
-    <w:lsdException w:name="Dark List Accent 1" w:uiPriority="70"/>
-    <w:lsdException w:name="Colorful Shading Accent 1" w:uiPriority="71"/>
-    <w:lsdException w:name="Colorful List Accent 1" w:uiPriority="72"/>
-    <w:lsdException w:name="Colorful Grid Accent 1" w:uiPriority="73"/>
-    <w:lsdException w:name="Light Shading Accent 2" w:uiPriority="60"/>
-    <w:lsdException w:name="Light List Accent 2" w:uiPriority="61"/>
-    <w:lsdException w:name="Light Grid Accent 2" w:uiPriority="62"/>
-    <w:lsdException w:name="Medium Shading 1 Accent 2" w:uiPriority="63"/>
-    <w:lsdException w:name="Medium Shading 2 Accent 2" w:uiPriority="64"/>
-    <w:lsdException w:name="Medium List 1 Accent 2" w:uiPriority="65"/>
-    <w:lsdException w:name="Medium List 2 Accent 2" w:uiPriority="66"/>
-    <w:lsdException w:name="Medium Grid 1 Accent 2" w:uiPriority="67"/>
-    <w:lsdException w:name="Medium Grid 2 Accent 2" w:uiPriority="68"/>
-    <w:lsdException w:name="Medium Grid 3 Accent 2" w:uiPriority="69"/>
-    <w:lsdException w:name="Dark List Accent 2" w:uiPriority="70"/>
-    <w:lsdException w:name="Colorful Shading Accent 2" w:uiPriority="71"/>
-    <w:lsdException w:name="Colorful List Accent 2" w:uiPriority="72"/>
-    <w:lsdException w:name="Colorful Grid Accent 2" w:uiPriority="73"/>
-    <w:lsdException w:name="Light Shading Accent 3" w:uiPriority="60"/>
-    <w:lsdException w:name="Light List Accent 3" w:uiPriority="61"/>
-    <w:lsdException w:name="Light Grid Accent 3" w:uiPriority="62"/>
-    <w:lsdException w:name="Medium Shading 1 Accent 3" w:uiPriority="63"/>
-    <w:lsdException w:name="Medium Shading 2 Accent 3" w:uiPriority="64"/>
-    <w:lsdException w:name="Medium List 1 Accent 3" w:uiPriority="65"/>
-    <w:lsdException w:name="Medium List 2 Accent 3" w:uiPriority="66"/>
-    <w:lsdException w:name="Medium Grid 1 Accent 3" w:uiPriority="67"/>
-    <w:lsdException w:name="Medium Grid 2 Accent 3" w:uiPriority="68"/>
-    <w:lsdException w:name="Medium Grid 3 Accent 3" w:uiPriority="69"/>
-    <w:lsdException w:name="Dark List Accent 3" w:uiPriority="70"/>
-    <w:lsdException w:name="Colorful Shading Accent 3" w:uiPriority="71"/>
-    <w:lsdException w:name="Colorful List Accent 3" w:uiPriority="72"/>
-    <w:lsdException w:name="Colorful Grid Accent 3" w:uiPriority="73"/>
-    <w:lsdException w:name="Light Shading Accent 4" w:uiPriority="60"/>
-    <w:lsdException w:name="Light List Accent 4" w:uiPriority="61"/>
-    <w:lsdException w:name="Light Grid Accent 4" w:uiPriority="62"/>
-    <w:lsdException w:name="Medium Shading 1 Accent 4" w:uiPriority="63"/>
-    <w:lsdException w:name="Medium Shading 2 Accent 4" w:uiPriority="64"/>
-    <w:lsdException w:name="Medium List 1 Accent 4" w:uiPriority="65"/>
-    <w:lsdException w:name="Medium List 2 Accent 4" w:uiPriority="66"/>
-    <w:lsdException w:name="Medium Grid 1 Accent 4" w:uiPriority="67"/>
-    <w:lsdException w:name="Medium Grid 2 Accent 4" w:uiPriority="68"/>
-    <w:lsdException w:name="Medium Grid 3 Accent 4" w:uiPriority="69"/>
-    <w:lsdException w:name="Dark List Accent 4" w:uiPriority="70"/>
-    <w:lsdException w:name="Colorful Shading Accent 4" w:uiPriority="71"/>
-    <w:lsdException w:name="Colorful List Accent 4" w:uiPriority="72"/>
-    <w:lsdException w:name="Colorful Grid Accent 4" w:uiPriority="73"/>
-    <w:lsdException w:name="Light Shading Accent 5" w:uiPriority="60"/>
-    <w:lsdException w:name="Light List Accent 5" w:uiPriority="61"/>
-    <w:lsdException w:name="Light Grid Accent 5" w:uiPriority="62"/>
-    <w:lsdException w:name="Medium Shading 1 Accent 5" w:uiPriority="63"/>
-    <w:lsdException w:name="Medium Shading 2 Accent 5" w:uiPriority="64"/>
-    <w:lsdException w:name="Medium List 1 Accent 5" w:uiPriority="65"/>
-    <w:lsdException w:name="Medium List 2 Accent 5" w:uiPriority="66"/>
-    <w:lsdException w:name="Medium Grid 1 Accent 5" w:uiPriority="67"/>
-    <w:lsdException w:name="Medium Grid 2 Accent 5" w:uiPriority="68"/>
-    <w:lsdException w:name="Medium Grid 3 Accent 5" w:uiPriority="69"/>
-    <w:lsdException w:name="Dark List Accent 5" w:uiPriority="70"/>
-    <w:lsdException w:name="Colorful Shading Accent 5" w:uiPriority="71"/>
-    <w:lsdException w:name="Colorful List Accent 5" w:uiPriority="72"/>
-    <w:lsdException w:name="Colorful Grid Accent 5" w:uiPriority="73"/>
-    <w:lsdException w:name="Light Shading Accent 6" w:uiPriority="60"/>
-    <w:lsdException w:name="Light List Accent 6" w:uiPriority="61"/>
-    <w:lsdException w:name="Light Grid Accent 6" w:uiPriority="62"/>
-    <w:lsdException w:name="Medium Shading 1 Accent 6" w:uiPriority="63"/>
-    <w:lsdException w:name="Medium Shading 2 Accent 6" w:uiPriority="64"/>
-    <w:lsdException w:name="Medium List 1 Accent 6" w:uiPriority="65"/>
-    <w:lsdException w:name="Medium List 2 Accent 6" w:uiPriority="66"/>
-    <w:lsdException w:name="Medium Grid 1 Accent 6" w:uiPriority="67"/>
-    <w:lsdException w:name="Medium Grid 2 Accent 6" w:uiPriority="68"/>
-    <w:lsdException w:name="Medium Grid 3 Accent 6" w:uiPriority="69"/>
-    <w:lsdException w:name="Dark List Accent 6" w:uiPriority="70"/>
-    <w:lsdException w:name="Colorful Shading Accent 6" w:uiPriority="71"/>
-    <w:lsdException w:name="Colorful List Accent 6" w:uiPriority="72"/>
-    <w:lsdException w:name="Colorful Grid Accent 6" w:uiPriority="73"/>
-    <w:lsdException w:name="Subtle Emphasis" w:uiPriority="19" w:qFormat="1"/>
-    <w:lsdException w:name="Intense Emphasis" w:uiPriority="21" w:qFormat="1"/>
-    <w:lsdException w:name="Subtle Reference" w:uiPriority="31" w:qFormat="1"/>
-    <w:lsdException w:name="Intense Reference" w:uiPriority="32" w:qFormat="1"/>
-    <w:lsdException w:name="Book Title" w:uiPriority="33" w:qFormat="1"/>
-    <w:lsdException w:name="Bibliography" w:semiHidden="1" w:uiPriority="37" w:unhideWhenUsed="1"/>
-    <w:lsdException w:name="TOC Heading" w:semiHidden="1" w:uiPriority="39" w:unhideWhenUsed="1" w:qFormat="1"/>
-    <w:lsdException w:name="Plain Table 1" w:uiPriority="41"/>
-    <w:lsdException w:name="Plain Table 2" w:uiPriority="42"/>
-    <w:lsdException w:name="Plain Table 3" w:uiPriority="43"/>
-    <w:lsdException w:name="Plain Table 4" w:uiPriority="44"/>
-    <w:lsdException w:name="Plain Table 5" w:uiPriority="45"/>
-    <w:lsdException w:name="Grid Table Light" w:uiPriority="40"/>
-    <w:lsdException w:name="Grid Table 1 Light" w:uiPriority="46"/>
-    <w:lsdException w:name="Grid Table 2" w:uiPriority="47"/>
-    <w:lsdException w:name="Grid Table 3" w:uiPriority="48"/>
-    <w:lsdException w:name="Grid Table 4" w:uiPriority="49"/>
-    <w:lsdException w:name="Grid Table 5 Dark" w:uiPriority="50"/>
-    <w:lsdException w:name="Grid Table 6 Colorful" w:uiPriority="51"/>
-    <w:lsdException w:name="Grid Table 7 Colorful" w:uiPriority="52"/>
-    <w:lsdException w:name="Grid Table 1 Light Accent 1" w:uiPriority="46"/>
-    <w:lsdException w:name="Grid Table 2 Accent 1" w:uiPriority="47"/>
-    <w:lsdException w:name="Grid Table 3 Accent 1" w:uiPriority="48"/>
-    <w:lsdException w:name="Grid Table 4 Accent 1" w:uiPriority="49"/>
-    <w:lsdException w:name="Grid Table 5 Dark Accent 1" w:uiPriority="50"/>
-    <w:lsdException w:name="Grid Table 6 Colorful Accent 1" w:uiPriority="51"/>
-    <w:lsdException w:name="Grid Table 7 Colorful Accent 1" w:uiPriority="52"/>
-    <w:lsdException w:name="Grid Table 1 Light Accent 2" w:uiPriority="46"/>
-    <w:lsdException w:name="Grid Table 2 Accent 2" w:uiPriority="47"/>
-    <w:lsdException w:name="Grid Table 3 Accent 2" w:uiPriority="48"/>
-    <w:lsdException w:name="Grid Table 4 Accent 2" w:uiPriority="49"/>
-    <w:lsdException w:name="Grid Table 5 Dark Accent 2" w:uiPriority="50"/>
-    <w:lsdException w:name="Grid Table 6 Colorful Accent 2" w:uiPriority="51"/>
-    <w:lsdException w:name="Grid Table 7 Colorful Accent 2" w:uiPriority="52"/>
-    <w:lsdException w:name="Grid Table 1 Light Accent 3" w:uiPriority="46"/>
-    <w:lsdException w:name="Grid Table 2 Accent 3" w:uiPriority="47"/>
-    <w:lsdException w:name="Grid Table 3 Accent 3" w:uiPriority="48"/>
-    <w:lsdException w:name="Grid Table 4 Accent 3" w:uiPriority="49"/>
-    <w:lsdException w:name="Grid Table 5 Dark Accent 3" w:uiPriority="50"/>
-    <w:lsdException w:name="Grid Table 6 Colorful Accent 3" w:uiPriority="51"/>
-    <w:lsdException w:name="Grid Table 7 Colorful Accent 3" w:uiPriority="52"/>
-    <w:lsdException w:name="Grid Table 1 Light Accent 4" w:uiPriority="46"/>
-    <w:lsdException w:name="Grid Table 2 Accent 4" w:uiPriority="47"/>
-    <w:lsdException w:name="Grid Table 3 Accent 4" w:uiPriority="48"/>
-    <w:lsdException w:name="Grid Table 4 Accent 4" w:uiPriority="49"/>
-    <w:lsdException w:name="Grid Table 5 Dark Accent 4" w:uiPriority="50"/>
-    <w:lsdException w:name="Grid Table 6 Colorful Accent 4" w:uiPriority="51"/>
-    <w:lsdException w:name="Grid Table 7 Colorful Accent 4" w:uiPriority="52"/>
-    <w:lsdException w:name="Grid Table 1 Light Accent 5" w:uiPriority="46"/>
-    <w:lsdException w:name="Grid Table 2 Accent 5" w:uiPriority="47"/>
-    <w:lsdException w:name="Grid Table 3 Accent 5" w:uiPriority="48"/>
-    <w:lsdException w:name="Grid Table 4 Accent 5" w:uiPriority="49"/>
-    <w:lsdException w:name="Grid Table 5 Dark Accent 5" w:uiPriority="50"/>
-    <w:lsdException w:name="Grid Table 6 Colorful Accent 5" w:uiPriority="51"/>
-    <w:lsdException w:name="Grid Table 7 Colorful Accent 5" w:uiPriority="52"/>
-    <w:lsdException w:name="Grid Table 1 Light Accent 6" w:uiPriority="46"/>
-    <w:lsdException w:name="Grid Table 2 Accent 6" w:uiPriority="47"/>
-    <w:lsdException w:name="Grid Table 3 Accent 6" w:uiPriority="48"/>
-    <w:lsdException w:name="Grid Table 4 Accent 6" w:uiPriority="49"/>
-    <w:lsdException w:name="Grid Table 5 Dark Accent 6" w:uiPriority="50"/>
-    <w:lsdException w:name="Grid Table 6 Colorful Accent 6" w:uiPriority="51"/>
-    <w:lsdException w:name="Grid Table 7 Colorful Accent 6" w:uiPriority="52"/>
-    <w:lsdException w:name="List Table 1 Light" w:uiPriority="46"/>
-    <w:lsdException w:name="List Table 2" w:uiPriority="47"/>
-    <w:lsdException w:name="List Table 3" w:uiPriority="48"/>
-    <w:lsdException w:name="List Table 4" w:uiPriority="49"/>
-    <w:lsdException w:name="List Table 5 Dark" w:uiPriority="50"/>
-    <w:lsdException w:name="List Table 6 Colorful" w:uiPriority="51"/>
-    <w:lsdException w:name="List Table 7 Colorful" w:uiPriority="52"/>
-    <w:lsdException w:name="List Table 1 Light Accent 1" w:uiPriority="46"/>
-    <w:lsdException w:name="List Table 2 Accent 1" w:uiPriority="47"/>
-    <w:lsdException w:name="List Table 3 Accent 1" w:uiPriority="48"/>
-    <w:lsdException w:name="List Table 4 Accent 1" w:uiPriority="49"/>
-    <w:lsdException w:name="List Table 5 Dark Accent 1" w:uiPriority="50"/>
-    <w:lsdException w:name="List Table 6 Colorful Accent 1" w:uiPriority="51"/>
-    <w:lsdException w:name="List Table 7 Colorful Accent 1" w:uiPriority="52"/>
-    <w:lsdException w:name="List Table 1 Light Accent 2" w:uiPriority="46"/>
-    <w:lsdException w:name="List Table 2 Accent 2" w:uiPriority="47"/>
-    <w:lsdException w:name="List Table 3 Accent 2" w:uiPriority="48"/>
-    <w:lsdException w:name="List Table 4 Accent 2" w:uiPriority="49"/>
-    <w:lsdException w:name="List Table 5 Dark Accent 2" w:uiPriority="50"/>
-    <w:lsdException w:name="List Table 6 Colorful Accent 2" w:uiPriority="51"/>
-    <w:lsdException w:name="List Table 7 Colorful Accent 2" w:uiPriority="52"/>
-    <w:lsdException w:name="List Table 1 Light Accent 3" w:uiPriority="46"/>
-    <w:lsdException w:name="List Table 2 Accent 3" w:uiPriority="47"/>
-    <w:lsdException w:name="List Table 3 Accent 3" w:uiPriority="48"/>
-    <w:lsdException w:name="List Table 4 Accent 3" w:uiPriority="49"/>
-    <w:lsdException w:name="List Table 5 Dark Accent 3" w:uiPriority="50"/>
-    <w:lsdException w:name="List Table 6 Colorful Accent 3" w:uiPriority="51"/>
-    <w:lsdException w:name="List Table 7 Colorful Accent 3" w:uiPriority="52"/>
-    <w:lsdException w:name="List Table 1 Light Accent 4" w:uiPriority="46"/>
-    <w:lsdException w:name="List Table 2 Accent 4" w:uiPriority="47"/>
-    <w:lsdException w:name="List Table 3 Accent 4" w:uiPriority="48"/>
-    <w:lsdException w:name="List Table 4 Accent 4" w:uiPriority="49"/>
-    <w:lsdException w:name="List Table 5 Dark Accent 4" w:uiPriority="50"/>
-    <w:lsdException w:name="List Table 6 Colorful Accent 4" w:uiPriority="51"/>
-    <w:lsdException w:name="List Table 7 Colorful Accent 4" w:uiPriority="52"/>
-    <w:lsdException w:name="List Table 1 Light Accent 5" w:uiPriority="46"/>
-    <w:lsdException w:name="List Table 2 Accent 5" w:uiPriority="47"/>
-    <w:lsdException w:name="List Table 3 Accent 5" w:uiPriority="48"/>
-    <w:lsdException w:name="List Table 4 Accent 5" w:uiPriority="49"/>
-    <w:lsdException w:name="List Table 5 Dark Accent 5" w:uiPriority="50"/>
-    <w:lsdException w:name="List Table 6 Colorful Accent 5" w:uiPriority="51"/>
-    <w:lsdException w:name="List Table 7 Colorful Accent 5" w:uiPriority="52"/>
-    <w:lsdException w:name="List Table 1 Light Accent 6" w:uiPriority="46"/>
-    <w:lsdException w:name="List Table 2 Accent 6" w:uiPriority="47"/>
-    <w:lsdException w:name="List Table 3 Accent 6" w:uiPriority="48"/>
-    <w:lsdException w:name="List Table 4 Accent 6" w:uiPriority="49"/>
-    <w:lsdException w:name="List Table 5 Dark Accent 6" w:uiPriority="50"/>
-    <w:lsdException w:name="List Table 6 Colorful Accent 6" w:uiPriority="51"/>
-    <w:lsdException w:name="List Table 7 Colorful Accent 6" w:uiPriority="52"/>
-    <w:lsdException w:name="Mention" w:semiHidden="1" w:unhideWhenUsed="1"/>
-    <w:lsdException w:name="Smart Hyperlink" w:semiHidden="1" w:unhideWhenUsed="1"/>
-    <w:lsdException w:name="Hashtag" w:semiHidden="1" w:unhideWhenUsed="1"/>
-    <w:lsdException w:name="Unresolved Mention" w:semiHidden="1" w:unhideWhenUsed="1"/>
+  <w:latentStyles w:defLockedState="0" w:defUIPriority="99" w:defSemiHidden="1" w:defUnhideWhenUsed="1" w:defQFormat="0" w:count="267">
+    <w:lsdException w:name="Normal" w:semiHidden="0" w:uiPriority="0" w:unhideWhenUsed="0" w:qFormat="1"/>
+    <w:lsdException w:name="heading 1" w:semiHidden="0" w:uiPriority="9" w:unhideWhenUsed="0" w:qFormat="1"/>
+    <w:lsdException w:name="heading 2" w:uiPriority="9" w:qFormat="1"/>
+    <w:lsdException w:name="heading 3" w:uiPriority="9" w:qFormat="1"/>
+    <w:lsdException w:name="heading 4" w:uiPriority="9" w:qFormat="1"/>
+    <w:lsdException w:name="heading 5" w:uiPriority="9" w:qFormat="1"/>
+    <w:lsdException w:name="heading 6" w:uiPriority="9" w:qFormat="1"/>
+    <w:lsdException w:name="heading 7" w:uiPriority="9" w:qFormat="1"/>
+    <w:lsdException w:name="heading 8" w:uiPriority="9" w:qFormat="1"/>
+    <w:lsdException w:name="heading 9" w:uiPriority="9" w:qFormat="1"/>
+    <w:lsdException w:name="toc 1" w:uiPriority="39"/>
+    <w:lsdException w:name="toc 2" w:uiPriority="39"/>
+    <w:lsdException w:name="toc 3" w:uiPriority="39"/>
+    <w:lsdException w:name="toc 4" w:uiPriority="39"/>
+    <w:lsdException w:name="toc 5" w:uiPriority="39"/>
+    <w:lsdException w:name="toc 6" w:uiPriority="39"/>
+    <w:lsdException w:name="toc 7" w:uiPriority="39"/>
+    <w:lsdException w:name="toc 8" w:uiPriority="39"/>
+    <w:lsdException w:name="toc 9" w:uiPriority="39"/>
+    <w:lsdException w:name="caption" w:uiPriority="35" w:qFormat="1"/>
+    <w:lsdException w:name="Title" w:semiHidden="0" w:uiPriority="10" w:unhideWhenUsed="0" w:qFormat="1"/>
+    <w:lsdException w:name="Default Paragraph Font" w:uiPriority="1"/>
+    <w:lsdException w:name="Subtitle" w:semiHidden="0" w:uiPriority="11" w:unhideWhenUsed="0" w:qFormat="1"/>
+    <w:lsdException w:name="Strong" w:semiHidden="0" w:uiPriority="22" w:unhideWhenUsed="0" w:qFormat="1"/>
+    <w:lsdException w:name="Emphasis" w:semiHidden="0" w:uiPriority="20" w:unhideWhenUsed="0" w:qFormat="1"/>
+    <w:lsdException w:name="Table Grid" w:semiHidden="0" w:uiPriority="39" w:unhideWhenUsed="0"/>
+    <w:lsdException w:name="Placeholder Text" w:unhideWhenUsed="0"/>
+    <w:lsdException w:name="No Spacing" w:semiHidden="0" w:uiPriority="1" w:unhideWhenUsed="0" w:qFormat="1"/>
+    <w:lsdException w:name="Light Shading" w:semiHidden="0" w:uiPriority="60" w:unhideWhenUsed="0"/>
+    <w:lsdException w:name="Light List" w:semiHidden="0" w:uiPriority="61" w:unhideWhenUsed="0"/>
+    <w:lsdException w:name="Light Grid" w:semiHidden="0" w:uiPriority="62" w:unhideWhenUsed="0"/>
+    <w:lsdException w:name="Medium Shading 1" w:semiHidden="0" w:uiPriority="63" w:unhideWhenUsed="0"/>
+    <w:lsdException w:name="Medium Shading 2" w:semiHidden="0" w:uiPriority="64" w:unhideWhenUsed="0"/>
+    <w:lsdException w:name="Medium List 1" w:semiHidden="0" w:uiPriority="65" w:unhideWhenUsed="0"/>
+    <w:lsdException w:name="Medium List 2" w:semiHidden="0" w:uiPriority="66" w:unhideWhenUsed="0"/>
+    <w:lsdException w:name="Medium Grid 1" w:semiHidden="0" w:uiPriority="67" w:unhideWhenUsed="0"/>
+    <w:lsdException w:name="Medium Grid 2" w:semiHidden="0" w:uiPriority="68" w:unhideWhenUsed="0"/>
+    <w:lsdException w:name="Medium Grid 3" w:semiHidden="0" w:uiPriority="69" w:unhideWhenUsed="0"/>
+    <w:lsdException w:name="Dark List" w:semiHidden="0" w:uiPriority="70" w:unhideWhenUsed="0"/>
+    <w:lsdException w:name="Colorful Shading" w:semiHidden="0" w:uiPriority="71" w:unhideWhenUsed="0"/>
+    <w:lsdException w:name="Colorful List" w:semiHidden="0" w:uiPriority="72" w:unhideWhenUsed="0"/>
+    <w:lsdException w:name="Colorful Grid" w:semiHidden="0" w:uiPriority="73" w:unhideWhenUsed="0"/>
+    <w:lsdException w:name="Light Shading Accent 1" w:semiHidden="0" w:uiPriority="60" w:unhideWhenUsed="0"/>
+    <w:lsdException w:name="Light List Accent 1" w:semiHidden="0" w:uiPriority="61" w:unhideWhenUsed="0"/>
+    <w:lsdException w:name="Light Grid Accent 1" w:semiHidden="0" w:uiPriority="62" w:unhideWhenUsed="0"/>
+    <w:lsdException w:name="Medium Shading 1 Accent 1" w:semiHidden="0" w:uiPriority="63" w:unhideWhenUsed="0"/>
+    <w:lsdException w:name="Medium Shading 2 Accent 1" w:semiHidden="0" w:uiPriority="64" w:unhideWhenUsed="0"/>
+    <w:lsdException w:name="Medium List 1 Accent 1" w:semiHidden="0" w:uiPriority="65" w:unhideWhenUsed="0"/>
+    <w:lsdException w:name="Revision" w:unhideWhenUsed="0"/>
+    <w:lsdException w:name="List Paragraph" w:semiHidden="0" w:uiPriority="34" w:unhideWhenUsed="0" w:qFormat="1"/>
+    <w:lsdException w:name="Quote" w:semiHidden="0" w:uiPriority="29" w:unhideWhenUsed="0" w:qFormat="1"/>
+    <w:lsdException w:name="Intense Quote" w:semiHidden="0" w:uiPriority="30" w:unhideWhenUsed="0" w:qFormat="1"/>
+    <w:lsdException w:name="Medium List 2 Accent 1" w:semiHidden="0" w:uiPriority="66" w:unhideWhenUsed="0"/>
+    <w:lsdException w:name="Medium Grid 1 Accent 1" w:semiHidden="0" w:uiPriority="67" w:unhideWhenUsed="0"/>
+    <w:lsdException w:name="Medium Grid 2 Accent 1" w:semiHidden="0" w:uiPriority="68" w:unhideWhenUsed="0"/>
+    <w:lsdException w:name="Medium Grid 3 Accent 1" w:semiHidden="0" w:uiPriority="69" w:unhideWhenUsed="0"/>
+    <w:lsdException w:name="Dark List Accent 1" w:semiHidden="0" w:uiPriority="70" w:unhideWhenUsed="0"/>
+    <w:lsdException w:name="Colorful Shading Accent 1" w:semiHidden="0" w:uiPriority="71" w:unhideWhenUsed="0"/>
+    <w:lsdException w:name="Colorful List Accent 1" w:semiHidden="0" w:uiPriority="72" w:unhideWhenUsed="0"/>
+    <w:lsdException w:name="Colorful Grid Accent 1" w:semiHidden="0" w:uiPriority="73" w:unhideWhenUsed="0"/>
+    <w:lsdException w:name="Light Shading Accent 2" w:semiHidden="0" w:uiPriority="60" w:unhideWhenUsed="0"/>
+    <w:lsdException w:name="Light List Accent 2" w:semiHidden="0" w:uiPriority="61" w:unhideWhenUsed="0"/>
+    <w:lsdException w:name="Light Grid Accent 2" w:semiHidden="0" w:uiPriority="62" w:unhideWhenUsed="0"/>
+    <w:lsdException w:name="Medium Shading 1 Accent 2" w:semiHidden="0" w:uiPriority="63" w:unhideWhenUsed="0"/>
+    <w:lsdException w:name="Medium Shading 2 Accent 2" w:semiHidden="0" w:uiPriority="64" w:unhideWhenUsed="0"/>
+    <w:lsdException w:name="Medium List 1 Accent 2" w:semiHidden="0" w:uiPriority="65" w:unhideWhenUsed="0"/>
+    <w:lsdException w:name="Medium List 2 Accent 2" w:semiHidden="0" w:uiPriority="66" w:unhideWhenUsed="0"/>
+    <w:lsdException w:name="Medium Grid 1 Accent 2" w:semiHidden="0" w:uiPriority="67" w:unhideWhenUsed="0"/>
+    <w:lsdException w:name="Medium Grid 2 Accent 2" w:semiHidden="0" w:uiPriority="68" w:unhideWhenUsed="0"/>
+    <w:lsdException w:name="Medium Grid 3 Accent 2" w:semiHidden="0" w:uiPriority="69" w:unhideWhenUsed="0"/>
+    <w:lsdException w:name="Dark List Accent 2" w:semiHidden="0" w:uiPriority="70" w:unhideWhenUsed="0"/>
+    <w:lsdException w:name="Colorful Shading Accent 2" w:semiHidden="0" w:uiPriority="71" w:unhideWhenUsed="0"/>
+    <w:lsdException w:name="Colorful List Accent 2" w:semiHidden="0" w:uiPriority="72" w:unhideWhenUsed="0"/>
+    <w:lsdException w:name="Colorful Grid Accent 2" w:semiHidden="0" w:uiPriority="73" w:unhideWhenUsed="0"/>
+    <w:lsdException w:name="Light Shading Accent 3" w:semiHidden="0" w:uiPriority="60" w:unhideWhenUsed="0"/>
+    <w:lsdException w:name="Light List Accent 3" w:semiHidden="0" w:uiPriority="61" w:unhideWhenUsed="0"/>
+    <w:lsdException w:name="Light Grid Accent 3" w:semiHidden="0" w:uiPriority="62" w:unhideWhenUsed="0"/>
+    <w:lsdException w:name="Medium Shading 1 Accent 3" w:semiHidden="0" w:uiPriority="63" w:unhideWhenUsed="0"/>
+    <w:lsdException w:name="Medium Shading 2 Accent 3" w:semiHidden="0" w:uiPriority="64" w:unhideWhenUsed="0"/>
+    <w:lsdException w:name="Medium List 1 Accent 3" w:semiHidden="0" w:uiPriority="65" w:unhideWhenUsed="0"/>
+    <w:lsdException w:name="Medium List 2 Accent 3" w:semiHidden="0" w:uiPriority="66" w:unhideWhenUsed="0"/>
+    <w:lsdException w:name="Medium Grid 1 Accent 3" w:semiHidden="0" w:uiPriority="67" w:unhideWhenUsed="0"/>
+    <w:lsdException w:name="Medium Grid 2 Accent 3" w:semiHidden="0" w:uiPriority="68" w:unhideWhenUsed="0"/>
+    <w:lsdException w:name="Medium Grid 3 Accent 3" w:semiHidden="0" w:uiPriority="69" w:unhideWhenUsed="0"/>
+    <w:lsdException w:name="Dark List Accent 3" w:semiHidden="0" w:uiPriority="70" w:unhideWhenUsed="0"/>
+    <w:lsdException w:name="Colorful Shading Accent 3" w:semiHidden="0" w:uiPriority="71" w:unhideWhenUsed="0"/>
+    <w:lsdException w:name="Colorful List Accent 3" w:semiHidden="0" w:uiPriority="72" w:unhideWhenUsed="0"/>
+    <w:lsdException w:name="Colorful Grid Accent 3" w:semiHidden="0" w:uiPriority="73" w:unhideWhenUsed="0"/>
+    <w:lsdException w:name="Light Shading Accent 4" w:semiHidden="0" w:uiPriority="60" w:unhideWhenUsed="0"/>
+    <w:lsdException w:name="Light List Accent 4" w:semiHidden="0" w:uiPriority="61" w:unhideWhenUsed="0"/>
+    <w:lsdException w:name="Light Grid Accent 4" w:semiHidden="0" w:uiPriority="62" w:unhideWhenUsed="0"/>
+    <w:lsdException w:name="Medium Shading 1 Accent 4" w:semiHidden="0" w:uiPriority="63" w:unhideWhenUsed="0"/>
+    <w:lsdException w:name="Medium Shading 2 Accent 4" w:semiHidden="0" w:uiPriority="64" w:unhideWhenUsed="0"/>
+    <w:lsdException w:name="Medium List 1 Accent 4" w:semiHidden="0" w:uiPriority="65" w:unhideWhenUsed="0"/>
+    <w:lsdException w:name="Medium List 2 Accent 4" w:semiHidden="0" w:uiPriority="66" w:unhideWhenUsed="0"/>
+    <w:lsdException w:name="Medium Grid 1 Accent 4" w:semiHidden="0" w:uiPriority="67" w:unhideWhenUsed="0"/>
+    <w:lsdException w:name="Medium Grid 2 Accent 4" w:semiHidden="0" w:uiPriority="68" w:unhideWhenUsed="0"/>
+    <w:lsdException w:name="Medium Grid 3 Accent 4" w:semiHidden="0" w:uiPriority="69" w:unhideWhenUsed="0"/>
+    <w:lsdException w:name="Dark List Accent 4" w:semiHidden="0" w:uiPriority="70" w:unhideWhenUsed="0"/>
+    <w:lsdException w:name="Colorful Shading Accent 4" w:semiHidden="0" w:uiPriority="71" w:unhideWhenUsed="0"/>
+    <w:lsdException w:name="Colorful List Accent 4" w:semiHidden="0" w:uiPriority="72" w:unhideWhenUsed="0"/>
+    <w:lsdException w:name="Colorful Grid Accent 4" w:semiHidden="0" w:uiPriority="73" w:unhideWhenUsed="0"/>
+    <w:lsdException w:name="Light Shading Accent 5" w:semiHidden="0" w:uiPriority="60" w:unhideWhenUsed="0"/>
+    <w:lsdException w:name="Light List Accent 5" w:semiHidden="0" w:uiPriority="61" w:unhideWhenUsed="0"/>
+    <w:lsdException w:name="Light Grid Accent 5" w:semiHidden="0" w:uiPriority="62" w:unhideWhenUsed="0"/>
+    <w:lsdException w:name="Medium Shading 1 Accent 5" w:semiHidden="0" w:uiPriority="63" w:unhideWhenUsed="0"/>
+    <w:lsdException w:name="Medium Shading 2 Accent 5" w:semiHidden="0" w:uiPriority="64" w:unhideWhenUsed="0"/>
+    <w:lsdException w:name="Medium List 1 Accent 5" w:semiHidden="0" w:uiPriority="65" w:unhideWhenUsed="0"/>
+    <w:lsdException w:name="Medium List 2 Accent 5" w:semiHidden="0" w:uiPriority="66" w:unhideWhenUsed="0"/>
+    <w:lsdException w:name="Medium Grid 1 Accent 5" w:semiHidden="0" w:uiPriority="67" w:unhideWhenUsed="0"/>
+    <w:lsdException w:name="Medium Grid 2 Accent 5" w:semiHidden="0" w:uiPriority="68" w:unhideWhenUsed="0"/>
+    <w:lsdException w:name="Medium Grid 3 Accent 5" w:semiHidden="0" w:uiPriority="69" w:unhideWhenUsed="0"/>
+    <w:lsdException w:name="Dark List Accent 5" w:semiHidden="0" w:uiPriority="70" w:unhideWhenUsed="0"/>
+    <w:lsdException w:name="Colorful Shading Accent 5" w:semiHidden="0" w:uiPriority="71" w:unhideWhenUsed="0"/>
+    <w:lsdException w:name="Colorful List Accent 5" w:semiHidden="0" w:uiPriority="72" w:unhideWhenUsed="0"/>
+    <w:lsdException w:name="Colorful Grid Accent 5" w:semiHidden="0" w:uiPriority="73" w:unhideWhenUsed="0"/>
+    <w:lsdException w:name="Light Shading Accent 6" w:semiHidden="0" w:uiPriority="60" w:unhideWhenUsed="0"/>
+    <w:lsdException w:name="Light List Accent 6" w:semiHidden="0" w:uiPriority="61" w:unhideWhenUsed="0"/>
+    <w:lsdException w:name="Light Grid Accent 6" w:semiHidden="0" w:uiPriority="62" w:unhideWhenUsed="0"/>
+    <w:lsdException w:name="Medium Shading 1 Accent 6" w:semiHidden="0" w:uiPriority="63" w:unhideWhenUsed="0"/>
+    <w:lsdException w:name="Medium Shading 2 Accent 6" w:semiHidden="0" w:uiPriority="64" w:unhideWhenUsed="0"/>
+    <w:lsdException w:name="Medium List 1 Accent 6" w:semiHidden="0" w:uiPriority="65" w:unhideWhenUsed="0"/>
+    <w:lsdException w:name="Medium List 2 Accent 6" w:semiHidden="0" w:uiPriority="66" w:unhideWhenUsed="0"/>
+    <w:lsdException w:name="Medium Grid 1 Accent 6" w:semiHidden="0" w:uiPriority="67" w:unhideWhenUsed="0"/>
+    <w:lsdException w:name="Medium Grid 2 Accent 6" w:semiHidden="0" w:uiPriority="68" w:unhideWhenUsed="0"/>
+    <w:lsdException w:name="Medium Grid 3 Accent 6" w:semiHidden="0" w:uiPriority="69" w:unhideWhenUsed="0"/>
+    <w:lsdException w:name="Dark List Accent 6" w:semiHidden="0" w:uiPriority="70" w:unhideWhenUsed="0"/>
+    <w:lsdException w:name="Colorful Shading Accent 6" w:semiHidden="0" w:uiPriority="71" w:unhideWhenUsed="0"/>
+    <w:lsdException w:name="Colorful List Accent 6" w:semiHidden="0" w:uiPriority="72" w:unhideWhenUsed="0"/>
+    <w:lsdException w:name="Colorful Grid Accent 6" w:semiHidden="0" w:uiPriority="73" w:unhideWhenUsed="0"/>
+    <w:lsdException w:name="Subtle Emphasis" w:semiHidden="0" w:uiPriority="19" w:unhideWhenUsed="0" w:qFormat="1"/>
+    <w:lsdException w:name="Intense Emphasis" w:semiHidden="0" w:uiPriority="21" w:unhideWhenUsed="0" w:qFormat="1"/>
+    <w:lsdException w:name="Subtle Reference" w:semiHidden="0" w:uiPriority="31" w:unhideWhenUsed="0" w:qFormat="1"/>
+    <w:lsdException w:name="Intense Reference" w:semiHidden="0" w:uiPriority="32" w:unhideWhenUsed="0" w:qFormat="1"/>
+    <w:lsdException w:name="Book Title" w:semiHidden="0" w:uiPriority="33" w:unhideWhenUsed="0" w:qFormat="1"/>
+    <w:lsdException w:name="Bibliography" w:uiPriority="37"/>
+    <w:lsdException w:name="TOC Heading" w:uiPriority="39" w:qFormat="1"/>
   </w:latentStyles>
   <w:style w:type="paragraph" w:default="1" w:styleId="Normal">
     <w:name w:val="Normal"/>
     <w:qFormat/>
   </w:style>
-  <w:style w:type="character" w:default="1" w:styleId="DefaultParagraphFont">
+  <w:style w:type="character" w:default="1" w:styleId="Fuentedeprrafopredeter">
     <w:name w:val="Default Paragraph Font"/>
     <w:uiPriority w:val="1"/>
     <w:semiHidden/>
     <w:unhideWhenUsed/>
   </w:style>
-  <w:style w:type="table" w:default="1" w:styleId="TableNormal">
+  <w:style w:type="table" w:default="1" w:styleId="Tablanormal">
     <w:name w:val="Normal Table"/>
     <w:uiPriority w:val="99"/>
     <w:semiHidden/>
@@ -3366,13 +3681,13 @@
       </w:tblCellMar>
     </w:tblPr>
   </w:style>
-  <w:style w:type="numbering" w:default="1" w:styleId="NoList">
+  <w:style w:type="numbering" w:default="1" w:styleId="Sinlista">
     <w:name w:val="No List"/>
     <w:uiPriority w:val="99"/>
     <w:semiHidden/>
     <w:unhideWhenUsed/>
   </w:style>
-  <w:style w:type="paragraph" w:styleId="ListParagraph">
+  <w:style w:type="paragraph" w:styleId="Prrafodelista">
     <w:name w:val="List Paragraph"/>
     <w:basedOn w:val="Normal"/>
     <w:uiPriority w:val="34"/>
@@ -3383,9 +3698,9 @@
       <w:contextualSpacing/>
     </w:pPr>
   </w:style>
-  <w:style w:type="character" w:styleId="Hyperlink">
+  <w:style w:type="character" w:styleId="Hipervnculo">
     <w:name w:val="Hyperlink"/>
-    <w:basedOn w:val="DefaultParagraphFont"/>
+    <w:basedOn w:val="Fuentedeprrafopredeter"/>
     <w:uiPriority w:val="99"/>
     <w:unhideWhenUsed/>
     <w:rsid w:val="00577653"/>
@@ -3394,9 +3709,9 @@
       <w:u w:val="single"/>
     </w:rPr>
   </w:style>
-  <w:style w:type="character" w:styleId="UnresolvedMention">
+  <w:style w:type="character" w:customStyle="1" w:styleId="UnresolvedMention">
     <w:name w:val="Unresolved Mention"/>
-    <w:basedOn w:val="DefaultParagraphFont"/>
+    <w:basedOn w:val="Fuentedeprrafopredeter"/>
     <w:uiPriority w:val="99"/>
     <w:semiHidden/>
     <w:unhideWhenUsed/>
@@ -3408,17 +3723,17 @@
   </w:style>
   <w:style w:type="character" w:customStyle="1" w:styleId="reference-accessdate">
     <w:name w:val="reference-accessdate"/>
-    <w:basedOn w:val="DefaultParagraphFont"/>
+    <w:basedOn w:val="Fuentedeprrafopredeter"/>
     <w:rsid w:val="00915039"/>
   </w:style>
   <w:style w:type="character" w:customStyle="1" w:styleId="nowrap">
     <w:name w:val="nowrap"/>
-    <w:basedOn w:val="DefaultParagraphFont"/>
+    <w:basedOn w:val="Fuentedeprrafopredeter"/>
     <w:rsid w:val="00915039"/>
   </w:style>
-  <w:style w:type="character" w:styleId="HTMLCite">
+  <w:style w:type="character" w:styleId="CitaHTML">
     <w:name w:val="HTML Cite"/>
-    <w:basedOn w:val="DefaultParagraphFont"/>
+    <w:basedOn w:val="Fuentedeprrafopredeter"/>
     <w:uiPriority w:val="99"/>
     <w:semiHidden/>
     <w:unhideWhenUsed/>
@@ -3430,22 +3745,295 @@
   </w:style>
   <w:style w:type="character" w:customStyle="1" w:styleId="mw-cite-backlink">
     <w:name w:val="mw-cite-backlink"/>
-    <w:basedOn w:val="DefaultParagraphFont"/>
+    <w:basedOn w:val="Fuentedeprrafopredeter"/>
     <w:rsid w:val="00EC4C93"/>
   </w:style>
   <w:style w:type="character" w:customStyle="1" w:styleId="cite-accessibility-label">
     <w:name w:val="cite-accessibility-label"/>
-    <w:basedOn w:val="DefaultParagraphFont"/>
+    <w:basedOn w:val="Fuentedeprrafopredeter"/>
     <w:rsid w:val="00EC4C93"/>
   </w:style>
   <w:style w:type="character" w:customStyle="1" w:styleId="reference-text">
     <w:name w:val="reference-text"/>
-    <w:basedOn w:val="DefaultParagraphFont"/>
+    <w:basedOn w:val="Fuentedeprrafopredeter"/>
     <w:rsid w:val="00874B63"/>
   </w:style>
-  <w:style w:type="character" w:styleId="FollowedHyperlink">
+  <w:style w:type="character" w:styleId="Hipervnculovisitado">
     <w:name w:val="FollowedHyperlink"/>
-    <w:basedOn w:val="DefaultParagraphFont"/>
+    <w:basedOn w:val="Fuentedeprrafopredeter"/>
+    <w:uiPriority w:val="99"/>
+    <w:semiHidden/>
+    <w:unhideWhenUsed/>
+    <w:rsid w:val="00F50919"/>
+    <w:rPr>
+      <w:color w:val="954F72" w:themeColor="followedHyperlink"/>
+      <w:u w:val="single"/>
+    </w:rPr>
+  </w:style>
+</w:styles>
+</file>
+
+<file path=word/stylesWithEffects.xml><?xml version="1.0" encoding="utf-8"?>
+<w:styles xmlns:wpc="http://schemas.microsoft.com/office/word/2010/wordprocessingCanvas" xmlns:mc="http://schemas.openxmlformats.org/markup-compatibility/2006" xmlns:o="urn:schemas-microsoft-com:office:office" xmlns:r="http://schemas.openxmlformats.org/officeDocument/2006/relationships" xmlns:m="http://schemas.openxmlformats.org/officeDocument/2006/math" xmlns:v="urn:schemas-microsoft-com:vml" xmlns:wp14="http://schemas.microsoft.com/office/word/2010/wordprocessingDrawing" xmlns:wp="http://schemas.openxmlformats.org/drawingml/2006/wordprocessingDrawing" xmlns:w10="urn:schemas-microsoft-com:office:word" xmlns:w="http://schemas.openxmlformats.org/wordprocessingml/2006/main" xmlns:w14="http://schemas.microsoft.com/office/word/2010/wordml" xmlns:wpg="http://schemas.microsoft.com/office/word/2010/wordprocessingGroup" xmlns:wpi="http://schemas.microsoft.com/office/word/2010/wordprocessingInk" xmlns:wne="http://schemas.microsoft.com/office/word/2006/wordml" xmlns:wps="http://schemas.microsoft.com/office/word/2010/wordprocessingShape" mc:Ignorable="w14 wp14">
+  <w:docDefaults>
+    <w:rPrDefault>
+      <w:rPr>
+        <w:rFonts w:asciiTheme="minorHAnsi" w:eastAsiaTheme="minorHAnsi" w:hAnsiTheme="minorHAnsi" w:cstheme="minorBidi"/>
+        <w:sz w:val="22"/>
+        <w:szCs w:val="22"/>
+        <w:lang w:val="en-GB" w:eastAsia="en-US" w:bidi="ar-SA"/>
+      </w:rPr>
+    </w:rPrDefault>
+    <w:pPrDefault>
+      <w:pPr>
+        <w:spacing w:after="160" w:line="259" w:lineRule="auto"/>
+      </w:pPr>
+    </w:pPrDefault>
+  </w:docDefaults>
+  <w:latentStyles w:defLockedState="0" w:defUIPriority="99" w:defSemiHidden="1" w:defUnhideWhenUsed="1" w:defQFormat="0" w:count="267">
+    <w:lsdException w:name="Normal" w:semiHidden="0" w:uiPriority="0" w:unhideWhenUsed="0" w:qFormat="1"/>
+    <w:lsdException w:name="heading 1" w:semiHidden="0" w:uiPriority="9" w:unhideWhenUsed="0" w:qFormat="1"/>
+    <w:lsdException w:name="heading 2" w:uiPriority="9" w:qFormat="1"/>
+    <w:lsdException w:name="heading 3" w:uiPriority="9" w:qFormat="1"/>
+    <w:lsdException w:name="heading 4" w:uiPriority="9" w:qFormat="1"/>
+    <w:lsdException w:name="heading 5" w:uiPriority="9" w:qFormat="1"/>
+    <w:lsdException w:name="heading 6" w:uiPriority="9" w:qFormat="1"/>
+    <w:lsdException w:name="heading 7" w:uiPriority="9" w:qFormat="1"/>
+    <w:lsdException w:name="heading 8" w:uiPriority="9" w:qFormat="1"/>
+    <w:lsdException w:name="heading 9" w:uiPriority="9" w:qFormat="1"/>
+    <w:lsdException w:name="toc 1" w:uiPriority="39"/>
+    <w:lsdException w:name="toc 2" w:uiPriority="39"/>
+    <w:lsdException w:name="toc 3" w:uiPriority="39"/>
+    <w:lsdException w:name="toc 4" w:uiPriority="39"/>
+    <w:lsdException w:name="toc 5" w:uiPriority="39"/>
+    <w:lsdException w:name="toc 6" w:uiPriority="39"/>
+    <w:lsdException w:name="toc 7" w:uiPriority="39"/>
+    <w:lsdException w:name="toc 8" w:uiPriority="39"/>
+    <w:lsdException w:name="toc 9" w:uiPriority="39"/>
+    <w:lsdException w:name="caption" w:uiPriority="35" w:qFormat="1"/>
+    <w:lsdException w:name="Title" w:semiHidden="0" w:uiPriority="10" w:unhideWhenUsed="0" w:qFormat="1"/>
+    <w:lsdException w:name="Default Paragraph Font" w:uiPriority="1"/>
+    <w:lsdException w:name="Subtitle" w:semiHidden="0" w:uiPriority="11" w:unhideWhenUsed="0" w:qFormat="1"/>
+    <w:lsdException w:name="Strong" w:semiHidden="0" w:uiPriority="22" w:unhideWhenUsed="0" w:qFormat="1"/>
+    <w:lsdException w:name="Emphasis" w:semiHidden="0" w:uiPriority="20" w:unhideWhenUsed="0" w:qFormat="1"/>
+    <w:lsdException w:name="Table Grid" w:semiHidden="0" w:uiPriority="39" w:unhideWhenUsed="0"/>
+    <w:lsdException w:name="Placeholder Text" w:unhideWhenUsed="0"/>
+    <w:lsdException w:name="No Spacing" w:semiHidden="0" w:uiPriority="1" w:unhideWhenUsed="0" w:qFormat="1"/>
+    <w:lsdException w:name="Light Shading" w:semiHidden="0" w:uiPriority="60" w:unhideWhenUsed="0"/>
+    <w:lsdException w:name="Light List" w:semiHidden="0" w:uiPriority="61" w:unhideWhenUsed="0"/>
+    <w:lsdException w:name="Light Grid" w:semiHidden="0" w:uiPriority="62" w:unhideWhenUsed="0"/>
+    <w:lsdException w:name="Medium Shading 1" w:semiHidden="0" w:uiPriority="63" w:unhideWhenUsed="0"/>
+    <w:lsdException w:name="Medium Shading 2" w:semiHidden="0" w:uiPriority="64" w:unhideWhenUsed="0"/>
+    <w:lsdException w:name="Medium List 1" w:semiHidden="0" w:uiPriority="65" w:unhideWhenUsed="0"/>
+    <w:lsdException w:name="Medium List 2" w:semiHidden="0" w:uiPriority="66" w:unhideWhenUsed="0"/>
+    <w:lsdException w:name="Medium Grid 1" w:semiHidden="0" w:uiPriority="67" w:unhideWhenUsed="0"/>
+    <w:lsdException w:name="Medium Grid 2" w:semiHidden="0" w:uiPriority="68" w:unhideWhenUsed="0"/>
+    <w:lsdException w:name="Medium Grid 3" w:semiHidden="0" w:uiPriority="69" w:unhideWhenUsed="0"/>
+    <w:lsdException w:name="Dark List" w:semiHidden="0" w:uiPriority="70" w:unhideWhenUsed="0"/>
+    <w:lsdException w:name="Colorful Shading" w:semiHidden="0" w:uiPriority="71" w:unhideWhenUsed="0"/>
+    <w:lsdException w:name="Colorful List" w:semiHidden="0" w:uiPriority="72" w:unhideWhenUsed="0"/>
+    <w:lsdException w:name="Colorful Grid" w:semiHidden="0" w:uiPriority="73" w:unhideWhenUsed="0"/>
+    <w:lsdException w:name="Light Shading Accent 1" w:semiHidden="0" w:uiPriority="60" w:unhideWhenUsed="0"/>
+    <w:lsdException w:name="Light List Accent 1" w:semiHidden="0" w:uiPriority="61" w:unhideWhenUsed="0"/>
+    <w:lsdException w:name="Light Grid Accent 1" w:semiHidden="0" w:uiPriority="62" w:unhideWhenUsed="0"/>
+    <w:lsdException w:name="Medium Shading 1 Accent 1" w:semiHidden="0" w:uiPriority="63" w:unhideWhenUsed="0"/>
+    <w:lsdException w:name="Medium Shading 2 Accent 1" w:semiHidden="0" w:uiPriority="64" w:unhideWhenUsed="0"/>
+    <w:lsdException w:name="Medium List 1 Accent 1" w:semiHidden="0" w:uiPriority="65" w:unhideWhenUsed="0"/>
+    <w:lsdException w:name="Revision" w:unhideWhenUsed="0"/>
+    <w:lsdException w:name="List Paragraph" w:semiHidden="0" w:uiPriority="34" w:unhideWhenUsed="0" w:qFormat="1"/>
+    <w:lsdException w:name="Quote" w:semiHidden="0" w:uiPriority="29" w:unhideWhenUsed="0" w:qFormat="1"/>
+    <w:lsdException w:name="Intense Quote" w:semiHidden="0" w:uiPriority="30" w:unhideWhenUsed="0" w:qFormat="1"/>
+    <w:lsdException w:name="Medium List 2 Accent 1" w:semiHidden="0" w:uiPriority="66" w:unhideWhenUsed="0"/>
+    <w:lsdException w:name="Medium Grid 1 Accent 1" w:semiHidden="0" w:uiPriority="67" w:unhideWhenUsed="0"/>
+    <w:lsdException w:name="Medium Grid 2 Accent 1" w:semiHidden="0" w:uiPriority="68" w:unhideWhenUsed="0"/>
+    <w:lsdException w:name="Medium Grid 3 Accent 1" w:semiHidden="0" w:uiPriority="69" w:unhideWhenUsed="0"/>
+    <w:lsdException w:name="Dark List Accent 1" w:semiHidden="0" w:uiPriority="70" w:unhideWhenUsed="0"/>
+    <w:lsdException w:name="Colorful Shading Accent 1" w:semiHidden="0" w:uiPriority="71" w:unhideWhenUsed="0"/>
+    <w:lsdException w:name="Colorful List Accent 1" w:semiHidden="0" w:uiPriority="72" w:unhideWhenUsed="0"/>
+    <w:lsdException w:name="Colorful Grid Accent 1" w:semiHidden="0" w:uiPriority="73" w:unhideWhenUsed="0"/>
+    <w:lsdException w:name="Light Shading Accent 2" w:semiHidden="0" w:uiPriority="60" w:unhideWhenUsed="0"/>
+    <w:lsdException w:name="Light List Accent 2" w:semiHidden="0" w:uiPriority="61" w:unhideWhenUsed="0"/>
+    <w:lsdException w:name="Light Grid Accent 2" w:semiHidden="0" w:uiPriority="62" w:unhideWhenUsed="0"/>
+    <w:lsdException w:name="Medium Shading 1 Accent 2" w:semiHidden="0" w:uiPriority="63" w:unhideWhenUsed="0"/>
+    <w:lsdException w:name="Medium Shading 2 Accent 2" w:semiHidden="0" w:uiPriority="64" w:unhideWhenUsed="0"/>
+    <w:lsdException w:name="Medium List 1 Accent 2" w:semiHidden="0" w:uiPriority="65" w:unhideWhenUsed="0"/>
+    <w:lsdException w:name="Medium List 2 Accent 2" w:semiHidden="0" w:uiPriority="66" w:unhideWhenUsed="0"/>
+    <w:lsdException w:name="Medium Grid 1 Accent 2" w:semiHidden="0" w:uiPriority="67" w:unhideWhenUsed="0"/>
+    <w:lsdException w:name="Medium Grid 2 Accent 2" w:semiHidden="0" w:uiPriority="68" w:unhideWhenUsed="0"/>
+    <w:lsdException w:name="Medium Grid 3 Accent 2" w:semiHidden="0" w:uiPriority="69" w:unhideWhenUsed="0"/>
+    <w:lsdException w:name="Dark List Accent 2" w:semiHidden="0" w:uiPriority="70" w:unhideWhenUsed="0"/>
+    <w:lsdException w:name="Colorful Shading Accent 2" w:semiHidden="0" w:uiPriority="71" w:unhideWhenUsed="0"/>
+    <w:lsdException w:name="Colorful List Accent 2" w:semiHidden="0" w:uiPriority="72" w:unhideWhenUsed="0"/>
+    <w:lsdException w:name="Colorful Grid Accent 2" w:semiHidden="0" w:uiPriority="73" w:unhideWhenUsed="0"/>
+    <w:lsdException w:name="Light Shading Accent 3" w:semiHidden="0" w:uiPriority="60" w:unhideWhenUsed="0"/>
+    <w:lsdException w:name="Light List Accent 3" w:semiHidden="0" w:uiPriority="61" w:unhideWhenUsed="0"/>
+    <w:lsdException w:name="Light Grid Accent 3" w:semiHidden="0" w:uiPriority="62" w:unhideWhenUsed="0"/>
+    <w:lsdException w:name="Medium Shading 1 Accent 3" w:semiHidden="0" w:uiPriority="63" w:unhideWhenUsed="0"/>
+    <w:lsdException w:name="Medium Shading 2 Accent 3" w:semiHidden="0" w:uiPriority="64" w:unhideWhenUsed="0"/>
+    <w:lsdException w:name="Medium List 1 Accent 3" w:semiHidden="0" w:uiPriority="65" w:unhideWhenUsed="0"/>
+    <w:lsdException w:name="Medium List 2 Accent 3" w:semiHidden="0" w:uiPriority="66" w:unhideWhenUsed="0"/>
+    <w:lsdException w:name="Medium Grid 1 Accent 3" w:semiHidden="0" w:uiPriority="67" w:unhideWhenUsed="0"/>
+    <w:lsdException w:name="Medium Grid 2 Accent 3" w:semiHidden="0" w:uiPriority="68" w:unhideWhenUsed="0"/>
+    <w:lsdException w:name="Medium Grid 3 Accent 3" w:semiHidden="0" w:uiPriority="69" w:unhideWhenUsed="0"/>
+    <w:lsdException w:name="Dark List Accent 3" w:semiHidden="0" w:uiPriority="70" w:unhideWhenUsed="0"/>
+    <w:lsdException w:name="Colorful Shading Accent 3" w:semiHidden="0" w:uiPriority="71" w:unhideWhenUsed="0"/>
+    <w:lsdException w:name="Colorful List Accent 3" w:semiHidden="0" w:uiPriority="72" w:unhideWhenUsed="0"/>
+    <w:lsdException w:name="Colorful Grid Accent 3" w:semiHidden="0" w:uiPriority="73" w:unhideWhenUsed="0"/>
+    <w:lsdException w:name="Light Shading Accent 4" w:semiHidden="0" w:uiPriority="60" w:unhideWhenUsed="0"/>
+    <w:lsdException w:name="Light List Accent 4" w:semiHidden="0" w:uiPriority="61" w:unhideWhenUsed="0"/>
+    <w:lsdException w:name="Light Grid Accent 4" w:semiHidden="0" w:uiPriority="62" w:unhideWhenUsed="0"/>
+    <w:lsdException w:name="Medium Shading 1 Accent 4" w:semiHidden="0" w:uiPriority="63" w:unhideWhenUsed="0"/>
+    <w:lsdException w:name="Medium Shading 2 Accent 4" w:semiHidden="0" w:uiPriority="64" w:unhideWhenUsed="0"/>
+    <w:lsdException w:name="Medium List 1 Accent 4" w:semiHidden="0" w:uiPriority="65" w:unhideWhenUsed="0"/>
+    <w:lsdException w:name="Medium List 2 Accent 4" w:semiHidden="0" w:uiPriority="66" w:unhideWhenUsed="0"/>
+    <w:lsdException w:name="Medium Grid 1 Accent 4" w:semiHidden="0" w:uiPriority="67" w:unhideWhenUsed="0"/>
+    <w:lsdException w:name="Medium Grid 2 Accent 4" w:semiHidden="0" w:uiPriority="68" w:unhideWhenUsed="0"/>
+    <w:lsdException w:name="Medium Grid 3 Accent 4" w:semiHidden="0" w:uiPriority="69" w:unhideWhenUsed="0"/>
+    <w:lsdException w:name="Dark List Accent 4" w:semiHidden="0" w:uiPriority="70" w:unhideWhenUsed="0"/>
+    <w:lsdException w:name="Colorful Shading Accent 4" w:semiHidden="0" w:uiPriority="71" w:unhideWhenUsed="0"/>
+    <w:lsdException w:name="Colorful List Accent 4" w:semiHidden="0" w:uiPriority="72" w:unhideWhenUsed="0"/>
+    <w:lsdException w:name="Colorful Grid Accent 4" w:semiHidden="0" w:uiPriority="73" w:unhideWhenUsed="0"/>
+    <w:lsdException w:name="Light Shading Accent 5" w:semiHidden="0" w:uiPriority="60" w:unhideWhenUsed="0"/>
+    <w:lsdException w:name="Light List Accent 5" w:semiHidden="0" w:uiPriority="61" w:unhideWhenUsed="0"/>
+    <w:lsdException w:name="Light Grid Accent 5" w:semiHidden="0" w:uiPriority="62" w:unhideWhenUsed="0"/>
+    <w:lsdException w:name="Medium Shading 1 Accent 5" w:semiHidden="0" w:uiPriority="63" w:unhideWhenUsed="0"/>
+    <w:lsdException w:name="Medium Shading 2 Accent 5" w:semiHidden="0" w:uiPriority="64" w:unhideWhenUsed="0"/>
+    <w:lsdException w:name="Medium List 1 Accent 5" w:semiHidden="0" w:uiPriority="65" w:unhideWhenUsed="0"/>
+    <w:lsdException w:name="Medium List 2 Accent 5" w:semiHidden="0" w:uiPriority="66" w:unhideWhenUsed="0"/>
+    <w:lsdException w:name="Medium Grid 1 Accent 5" w:semiHidden="0" w:uiPriority="67" w:unhideWhenUsed="0"/>
+    <w:lsdException w:name="Medium Grid 2 Accent 5" w:semiHidden="0" w:uiPriority="68" w:unhideWhenUsed="0"/>
+    <w:lsdException w:name="Medium Grid 3 Accent 5" w:semiHidden="0" w:uiPriority="69" w:unhideWhenUsed="0"/>
+    <w:lsdException w:name="Dark List Accent 5" w:semiHidden="0" w:uiPriority="70" w:unhideWhenUsed="0"/>
+    <w:lsdException w:name="Colorful Shading Accent 5" w:semiHidden="0" w:uiPriority="71" w:unhideWhenUsed="0"/>
+    <w:lsdException w:name="Colorful List Accent 5" w:semiHidden="0" w:uiPriority="72" w:unhideWhenUsed="0"/>
+    <w:lsdException w:name="Colorful Grid Accent 5" w:semiHidden="0" w:uiPriority="73" w:unhideWhenUsed="0"/>
+    <w:lsdException w:name="Light Shading Accent 6" w:semiHidden="0" w:uiPriority="60" w:unhideWhenUsed="0"/>
+    <w:lsdException w:name="Light List Accent 6" w:semiHidden="0" w:uiPriority="61" w:unhideWhenUsed="0"/>
+    <w:lsdException w:name="Light Grid Accent 6" w:semiHidden="0" w:uiPriority="62" w:unhideWhenUsed="0"/>
+    <w:lsdException w:name="Medium Shading 1 Accent 6" w:semiHidden="0" w:uiPriority="63" w:unhideWhenUsed="0"/>
+    <w:lsdException w:name="Medium Shading 2 Accent 6" w:semiHidden="0" w:uiPriority="64" w:unhideWhenUsed="0"/>
+    <w:lsdException w:name="Medium List 1 Accent 6" w:semiHidden="0" w:uiPriority="65" w:unhideWhenUsed="0"/>
+    <w:lsdException w:name="Medium List 2 Accent 6" w:semiHidden="0" w:uiPriority="66" w:unhideWhenUsed="0"/>
+    <w:lsdException w:name="Medium Grid 1 Accent 6" w:semiHidden="0" w:uiPriority="67" w:unhideWhenUsed="0"/>
+    <w:lsdException w:name="Medium Grid 2 Accent 6" w:semiHidden="0" w:uiPriority="68" w:unhideWhenUsed="0"/>
+    <w:lsdException w:name="Medium Grid 3 Accent 6" w:semiHidden="0" w:uiPriority="69" w:unhideWhenUsed="0"/>
+    <w:lsdException w:name="Dark List Accent 6" w:semiHidden="0" w:uiPriority="70" w:unhideWhenUsed="0"/>
+    <w:lsdException w:name="Colorful Shading Accent 6" w:semiHidden="0" w:uiPriority="71" w:unhideWhenUsed="0"/>
+    <w:lsdException w:name="Colorful List Accent 6" w:semiHidden="0" w:uiPriority="72" w:unhideWhenUsed="0"/>
+    <w:lsdException w:name="Colorful Grid Accent 6" w:semiHidden="0" w:uiPriority="73" w:unhideWhenUsed="0"/>
+    <w:lsdException w:name="Subtle Emphasis" w:semiHidden="0" w:uiPriority="19" w:unhideWhenUsed="0" w:qFormat="1"/>
+    <w:lsdException w:name="Intense Emphasis" w:semiHidden="0" w:uiPriority="21" w:unhideWhenUsed="0" w:qFormat="1"/>
+    <w:lsdException w:name="Subtle Reference" w:semiHidden="0" w:uiPriority="31" w:unhideWhenUsed="0" w:qFormat="1"/>
+    <w:lsdException w:name="Intense Reference" w:semiHidden="0" w:uiPriority="32" w:unhideWhenUsed="0" w:qFormat="1"/>
+    <w:lsdException w:name="Book Title" w:semiHidden="0" w:uiPriority="33" w:unhideWhenUsed="0" w:qFormat="1"/>
+    <w:lsdException w:name="Bibliography" w:uiPriority="37"/>
+    <w:lsdException w:name="TOC Heading" w:uiPriority="39" w:qFormat="1"/>
+  </w:latentStyles>
+  <w:style w:type="paragraph" w:default="1" w:styleId="Normal">
+    <w:name w:val="Normal"/>
+    <w:qFormat/>
+  </w:style>
+  <w:style w:type="character" w:default="1" w:styleId="Fuentedeprrafopredeter">
+    <w:name w:val="Default Paragraph Font"/>
+    <w:uiPriority w:val="1"/>
+    <w:semiHidden/>
+    <w:unhideWhenUsed/>
+  </w:style>
+  <w:style w:type="table" w:default="1" w:styleId="Tablanormal">
+    <w:name w:val="Normal Table"/>
+    <w:uiPriority w:val="99"/>
+    <w:semiHidden/>
+    <w:unhideWhenUsed/>
+    <w:tblPr>
+      <w:tblInd w:w="0" w:type="dxa"/>
+      <w:tblCellMar>
+        <w:top w:w="0" w:type="dxa"/>
+        <w:left w:w="108" w:type="dxa"/>
+        <w:bottom w:w="0" w:type="dxa"/>
+        <w:right w:w="108" w:type="dxa"/>
+      </w:tblCellMar>
+    </w:tblPr>
+  </w:style>
+  <w:style w:type="numbering" w:default="1" w:styleId="Sinlista">
+    <w:name w:val="No List"/>
+    <w:uiPriority w:val="99"/>
+    <w:semiHidden/>
+    <w:unhideWhenUsed/>
+  </w:style>
+  <w:style w:type="paragraph" w:styleId="Prrafodelista">
+    <w:name w:val="List Paragraph"/>
+    <w:basedOn w:val="Normal"/>
+    <w:uiPriority w:val="34"/>
+    <w:qFormat/>
+    <w:rsid w:val="00577653"/>
+    <w:pPr>
+      <w:ind w:left="720"/>
+      <w:contextualSpacing/>
+    </w:pPr>
+  </w:style>
+  <w:style w:type="character" w:styleId="Hipervnculo">
+    <w:name w:val="Hyperlink"/>
+    <w:basedOn w:val="Fuentedeprrafopredeter"/>
+    <w:uiPriority w:val="99"/>
+    <w:unhideWhenUsed/>
+    <w:rsid w:val="00577653"/>
+    <w:rPr>
+      <w:color w:val="0563C1" w:themeColor="hyperlink"/>
+      <w:u w:val="single"/>
+    </w:rPr>
+  </w:style>
+  <w:style w:type="character" w:customStyle="1" w:styleId="UnresolvedMention">
+    <w:name w:val="Unresolved Mention"/>
+    <w:basedOn w:val="Fuentedeprrafopredeter"/>
+    <w:uiPriority w:val="99"/>
+    <w:semiHidden/>
+    <w:unhideWhenUsed/>
+    <w:rsid w:val="00577653"/>
+    <w:rPr>
+      <w:color w:val="808080"/>
+      <w:shd w:val="clear" w:color="auto" w:fill="E6E6E6"/>
+    </w:rPr>
+  </w:style>
+  <w:style w:type="character" w:customStyle="1" w:styleId="reference-accessdate">
+    <w:name w:val="reference-accessdate"/>
+    <w:basedOn w:val="Fuentedeprrafopredeter"/>
+    <w:rsid w:val="00915039"/>
+  </w:style>
+  <w:style w:type="character" w:customStyle="1" w:styleId="nowrap">
+    <w:name w:val="nowrap"/>
+    <w:basedOn w:val="Fuentedeprrafopredeter"/>
+    <w:rsid w:val="00915039"/>
+  </w:style>
+  <w:style w:type="character" w:styleId="CitaHTML">
+    <w:name w:val="HTML Cite"/>
+    <w:basedOn w:val="Fuentedeprrafopredeter"/>
+    <w:uiPriority w:val="99"/>
+    <w:semiHidden/>
+    <w:unhideWhenUsed/>
+    <w:rsid w:val="00EC4C93"/>
+    <w:rPr>
+      <w:i/>
+      <w:iCs/>
+    </w:rPr>
+  </w:style>
+  <w:style w:type="character" w:customStyle="1" w:styleId="mw-cite-backlink">
+    <w:name w:val="mw-cite-backlink"/>
+    <w:basedOn w:val="Fuentedeprrafopredeter"/>
+    <w:rsid w:val="00EC4C93"/>
+  </w:style>
+  <w:style w:type="character" w:customStyle="1" w:styleId="cite-accessibility-label">
+    <w:name w:val="cite-accessibility-label"/>
+    <w:basedOn w:val="Fuentedeprrafopredeter"/>
+    <w:rsid w:val="00EC4C93"/>
+  </w:style>
+  <w:style w:type="character" w:customStyle="1" w:styleId="reference-text">
+    <w:name w:val="reference-text"/>
+    <w:basedOn w:val="Fuentedeprrafopredeter"/>
+    <w:rsid w:val="00874B63"/>
+  </w:style>
+  <w:style w:type="character" w:styleId="Hipervnculovisitado">
+    <w:name w:val="FollowedHyperlink"/>
+    <w:basedOn w:val="Fuentedeprrafopredeter"/>
     <w:uiPriority w:val="99"/>
     <w:semiHidden/>
     <w:unhideWhenUsed/>
@@ -3747,7 +4335,7 @@
   <a:extraClrSchemeLst/>
   <a:extLst>
     <a:ext uri="{05A4C25C-085E-4340-85A3-A5531E510DB2}">
-      <thm15:themeFamily xmlns:thm15="http://schemas.microsoft.com/office/thememl/2012/main" name="Office Theme" id="{62F939B6-93AF-4DB8-9C6B-D6C7DFDC589F}" vid="{4A3C46E8-61CC-4603-A589-7422A47A8E4A}"/>
+      <thm15:themeFamily xmlns:thm15="http://schemas.microsoft.com/office/thememl/2012/main" xmlns="" name="Office Theme" id="{62F939B6-93AF-4DB8-9C6B-D6C7DFDC589F}" vid="{4A3C46E8-61CC-4603-A589-7422A47A8E4A}"/>
     </a:ext>
   </a:extLst>
 </a:theme>
@@ -3758,7 +4346,7 @@
 </file>
 
 <file path=customXml/itemProps1.xml><?xml version="1.0" encoding="utf-8"?>
-<ds:datastoreItem xmlns:ds="http://schemas.openxmlformats.org/officeDocument/2006/customXml" ds:itemID="{8483AA10-CFD3-4397-AFE8-D8DB710FE209}">
+<ds:datastoreItem xmlns:ds="http://schemas.openxmlformats.org/officeDocument/2006/customXml" ds:itemID="{529CEE43-12D8-4121-927F-FFD36D0218E7}">
   <ds:schemaRefs>
     <ds:schemaRef ds:uri="http://schemas.openxmlformats.org/officeDocument/2006/bibliography"/>
   </ds:schemaRefs>

</xml_diff>

<commit_message>
Made changes to the fukushima word document. Create 80% of the Fukushima html Edited the fukushima text on the fly, ie the html does not match the word document. Plan to add in blog posts from medium to populate the blog.
</commit_message>
<xml_diff>
--- a/Content/Fukushima.docx
+++ b/Content/Fukushima.docx
@@ -1,6 +1,6 @@
 
 <file path=word/document.xml><?xml version="1.0" encoding="utf-8"?>
-<w:document xmlns:wpc="http://schemas.microsoft.com/office/word/2010/wordprocessingCanvas" xmlns:mc="http://schemas.openxmlformats.org/markup-compatibility/2006" xmlns:o="urn:schemas-microsoft-com:office:office" xmlns:r="http://schemas.openxmlformats.org/officeDocument/2006/relationships" xmlns:m="http://schemas.openxmlformats.org/officeDocument/2006/math" xmlns:v="urn:schemas-microsoft-com:vml" xmlns:wp14="http://schemas.microsoft.com/office/word/2010/wordprocessingDrawing" xmlns:wp="http://schemas.openxmlformats.org/drawingml/2006/wordprocessingDrawing" xmlns:w10="urn:schemas-microsoft-com:office:word" xmlns:w="http://schemas.openxmlformats.org/wordprocessingml/2006/main" xmlns:w14="http://schemas.microsoft.com/office/word/2010/wordml" xmlns:wpg="http://schemas.microsoft.com/office/word/2010/wordprocessingGroup" xmlns:wpi="http://schemas.microsoft.com/office/word/2010/wordprocessingInk" xmlns:wne="http://schemas.microsoft.com/office/word/2006/wordml" xmlns:wps="http://schemas.microsoft.com/office/word/2010/wordprocessingShape" mc:Ignorable="w14 wp14">
+<w:document xmlns:wpc="http://schemas.microsoft.com/office/word/2010/wordprocessingCanvas" xmlns:cx="http://schemas.microsoft.com/office/drawing/2014/chartex" xmlns:cx1="http://schemas.microsoft.com/office/drawing/2015/9/8/chartex" xmlns:cx2="http://schemas.microsoft.com/office/drawing/2015/10/21/chartex" xmlns:cx3="http://schemas.microsoft.com/office/drawing/2016/5/9/chartex" xmlns:cx4="http://schemas.microsoft.com/office/drawing/2016/5/10/chartex" xmlns:cx5="http://schemas.microsoft.com/office/drawing/2016/5/11/chartex" xmlns:cx6="http://schemas.microsoft.com/office/drawing/2016/5/12/chartex" xmlns:cx7="http://schemas.microsoft.com/office/drawing/2016/5/13/chartex" xmlns:cx8="http://schemas.microsoft.com/office/drawing/2016/5/14/chartex" xmlns:mc="http://schemas.openxmlformats.org/markup-compatibility/2006" xmlns:aink="http://schemas.microsoft.com/office/drawing/2016/ink" xmlns:am3d="http://schemas.microsoft.com/office/drawing/2017/model3d" xmlns:o="urn:schemas-microsoft-com:office:office" xmlns:r="http://schemas.openxmlformats.org/officeDocument/2006/relationships" xmlns:m="http://schemas.openxmlformats.org/officeDocument/2006/math" xmlns:v="urn:schemas-microsoft-com:vml" xmlns:wp14="http://schemas.microsoft.com/office/word/2010/wordprocessingDrawing" xmlns:wp="http://schemas.openxmlformats.org/drawingml/2006/wordprocessingDrawing" xmlns:w10="urn:schemas-microsoft-com:office:word" xmlns:w="http://schemas.openxmlformats.org/wordprocessingml/2006/main" xmlns:w14="http://schemas.microsoft.com/office/word/2010/wordml" xmlns:w15="http://schemas.microsoft.com/office/word/2012/wordml" xmlns:w16cid="http://schemas.microsoft.com/office/word/2016/wordml/cid" xmlns:w16se="http://schemas.microsoft.com/office/word/2015/wordml/symex" xmlns:wpg="http://schemas.microsoft.com/office/word/2010/wordprocessingGroup" xmlns:wpi="http://schemas.microsoft.com/office/word/2010/wordprocessingInk" xmlns:wne="http://schemas.microsoft.com/office/word/2006/wordml" xmlns:wps="http://schemas.microsoft.com/office/word/2010/wordprocessingShape" mc:Ignorable="w14 w15 w16se w16cid wp14">
   <w:body>
     <w:p>
       <w:pPr>
@@ -39,10 +39,10 @@
       <w:r>
         <w:t xml:space="preserve"> [</w:t>
       </w:r>
-      <w:hyperlink r:id="rId7" w:history="1">
+      <w:hyperlink r:id="rId6" w:history="1">
         <w:r>
           <w:rPr>
-            <w:rStyle w:val="Hipervnculo"/>
+            <w:rStyle w:val="Hyperlink"/>
           </w:rPr>
           <w:t>https://en.wikipedia.org/wiki/2011_T%C5%8Dhoku_earthquake_and_tsunami</w:t>
         </w:r>
@@ -65,10 +65,10 @@
       <w:r>
         <w:t xml:space="preserve"> (</w:t>
       </w:r>
-      <w:hyperlink r:id="rId8" w:history="1">
+      <w:hyperlink r:id="rId7" w:history="1">
         <w:r>
           <w:rPr>
-            <w:rStyle w:val="Hipervnculo"/>
+            <w:rStyle w:val="Hyperlink"/>
           </w:rPr>
           <w:t>https://en.wikipedia.org/wiki/Fukushima_Daiichi_nuclear_disaster</w:t>
         </w:r>
@@ -178,15 +178,7 @@
         <w:t>3</w:t>
       </w:r>
       <w:r>
-        <w:t xml:space="preserve">], </w:t>
-      </w:r>
-      <w:proofErr w:type="gramStart"/>
-      <w:r>
-        <w:t>that’s</w:t>
-      </w:r>
-      <w:proofErr w:type="gramEnd"/>
-      <w:r>
-        <w:t xml:space="preserve"> the same as a thirteen story building. In places the waves travelled 10km inland</w:t>
+        <w:t>], that’s the same as a thirteen story building. In places the waves travelled 10km inland</w:t>
       </w:r>
       <w:r>
         <w:t xml:space="preserve">, or the distance from Canary Wharf to Hyde Park </w:t>
@@ -348,11 +340,9 @@
       <w:r>
         <w:t>9</w:t>
       </w:r>
-      <w:proofErr w:type="gramStart"/>
       <w:r>
         <w:t>][</w:t>
       </w:r>
-      <w:proofErr w:type="gramEnd"/>
       <w:r>
         <w:t>1</w:t>
       </w:r>
@@ -407,10 +397,10 @@
       <w:r>
         <w:t>(</w:t>
       </w:r>
-      <w:hyperlink r:id="rId9" w:history="1">
+      <w:hyperlink r:id="rId8" w:history="1">
         <w:r>
           <w:rPr>
-            <w:rStyle w:val="Hipervnculo"/>
+            <w:rStyle w:val="Hyperlink"/>
           </w:rPr>
           <w:t>http://large.stanford.edu/courses/2013/ph241/mori1/docs/NAIIC_report_hi_res10.pdf</w:t>
         </w:r>
@@ -428,12 +418,7 @@
         <w:t xml:space="preserve">report is probably the most authoritative and informative, and </w:t>
       </w:r>
       <w:r>
-        <w:t>anyt</w:t>
-      </w:r>
-      <w:bookmarkStart w:id="0" w:name="_GoBack"/>
-      <w:bookmarkEnd w:id="0"/>
-      <w:r>
-        <w:t>hing</w:t>
+        <w:t>anything</w:t>
       </w:r>
       <w:r>
         <w:t xml:space="preserve"> I discuss below related to the accident is taken from their work</w:t>
@@ -459,10 +444,10 @@
       <w:r>
         <w:t>(</w:t>
       </w:r>
-      <w:hyperlink r:id="rId10" w:history="1">
+      <w:hyperlink r:id="rId9" w:history="1">
         <w:r>
           <w:rPr>
-            <w:rStyle w:val="Hipervnculo"/>
+            <w:rStyle w:val="Hyperlink"/>
           </w:rPr>
           <w:t>https://www.britannica.com/event/Fukushima-accident</w:t>
         </w:r>
@@ -558,169 +543,153 @@
       </w:r>
     </w:p>
     <w:p>
-      <w:proofErr w:type="gramStart"/>
       <w:r>
         <w:t>Bad</w:t>
       </w:r>
       <w:r>
-        <w:t>.</w:t>
-      </w:r>
-      <w:proofErr w:type="gramEnd"/>
+        <w:t xml:space="preserve">. But </w:t>
+      </w:r>
+      <w:r>
+        <w:rPr>
+          <w:i/>
+        </w:rPr>
+        <w:t xml:space="preserve">how </w:t>
+      </w:r>
+      <w:r>
+        <w:t>bad? Before we get to that, this is in no way intended as an apology for mistakes made by the Fukushim</w:t>
+      </w:r>
+      <w:r>
+        <w:t>a</w:t>
+      </w:r>
+      <w:r>
+        <w:t xml:space="preserve"> Daiichi designers, operators or anyone else, nor do I wish to belittle the real human tragedy of mass evacuation of areas around the Fukushima plant following the accident. I only mean to highlight the real-world </w:t>
+      </w:r>
+      <w:r>
+        <w:rPr>
+          <w:i/>
+        </w:rPr>
+        <w:t>data</w:t>
+      </w:r>
+      <w:r>
+        <w:t xml:space="preserve"> from the accident. Quoting naked statistics may seem hard and cold for what is clearly an emotive topic, but I </w:t>
+      </w:r>
+      <w:r>
+        <w:t xml:space="preserve">would </w:t>
+      </w:r>
+      <w:r>
+        <w:t xml:space="preserve">argue that </w:t>
+      </w:r>
+      <w:r>
+        <w:t>it’</w:t>
+      </w:r>
+      <w:r>
+        <w:t xml:space="preserve">s the only way for us to bring together </w:t>
+      </w:r>
+      <w:r>
+        <w:t xml:space="preserve">points-of-view </w:t>
+      </w:r>
+      <w:r>
+        <w:t xml:space="preserve">which seem </w:t>
+      </w:r>
+      <w:r>
+        <w:t>irreconcilable</w:t>
+      </w:r>
+      <w:r>
+        <w:t xml:space="preserve"> on first impressions.</w:t>
+      </w:r>
+    </w:p>
+    <w:p/>
+    <w:p/>
+    <w:p>
+      <w:r>
+        <w:t>Back to that question: how bad was the Fukushima nuclear accident? By official measures, it was the second-worst accident after Chernobyl, rated 7 on the INES scale (</w:t>
+      </w:r>
+      <w:r>
+        <w:t>http://www.world-nuclear.org/information-library/safety-and-security/safety-of-plants/fukushima-accident.aspx</w:t>
+      </w:r>
+      <w:r>
+        <w:t>) (the most severe level). Despite that</w:t>
+      </w:r>
+      <w:r>
+        <w:t>,</w:t>
+      </w:r>
+      <w:r>
+        <w:t xml:space="preserve"> the United Nations investigations found that</w:t>
+      </w:r>
+      <w:r>
+        <w:t xml:space="preserve"> no “early-induced health effects were observed among workers or members of the public” [1</w:t>
+      </w:r>
+      <w:r>
+        <w:t>1</w:t>
+      </w:r>
+      <w:r>
+        <w:t>, pg13]: this means no one got ill from radiation in the immediate aftermath</w:t>
+      </w:r>
+      <w:r>
+        <w:t xml:space="preserve"> of the nuclear accident</w:t>
+      </w:r>
+      <w:r>
+        <w:t>. And what about the long term effects, such as cancer risk? The United Nations Scientific Committee on the Effects of Atomic Radiation (UNSCEAR) reported to the United Nations General Assembly that: “no discernible increased incidence of radiation-related health effects are expected among exposed members of the public and their descendants”</w:t>
+      </w:r>
+      <w:r>
+        <w:t xml:space="preserve"> [1</w:t>
+      </w:r>
+      <w:r>
+        <w:t>1</w:t>
+      </w:r>
+      <w:r>
+        <w:t>, pg13]:,</w:t>
+      </w:r>
       <w:r>
         <w:t xml:space="preserve"> </w:t>
       </w:r>
-      <w:proofErr w:type="gramStart"/>
-      <w:r>
-        <w:t xml:space="preserve">But </w:t>
+      <w:r>
+        <w:t>i</w:t>
+      </w:r>
+      <w:r>
+        <w:t xml:space="preserve">.e. we don’t think that there will be any additional cancers amongst those who lived in and around the Fukushima plants due to the accident. The IAEA did conclude that </w:t>
       </w:r>
       <w:r>
         <w:rPr>
           <w:i/>
         </w:rPr>
-        <w:t xml:space="preserve">how </w:t>
-      </w:r>
-      <w:r>
-        <w:t>bad?</w:t>
-      </w:r>
-      <w:proofErr w:type="gramEnd"/>
-      <w:r>
-        <w:t xml:space="preserve"> Before we get to that, this is in no way intended as an apology for mistakes made by the Fukushim</w:t>
-      </w:r>
-      <w:r>
-        <w:t>a</w:t>
-      </w:r>
-      <w:r>
-        <w:t xml:space="preserve"> Daiichi designers, operators or anyone else, nor do I wish to belittle the real human tragedy of mass evacuation of areas around the Fukushima plant following the accident. I only mean to highlight the real-world </w:t>
-      </w:r>
-      <w:r>
-        <w:rPr>
-          <w:i/>
-        </w:rPr>
-        <w:t>data</w:t>
-      </w:r>
-      <w:r>
-        <w:t xml:space="preserve"> from the accident. Quoting naked statistics may seem hard and cold for what is clearly an emotive topic, but I </w:t>
-      </w:r>
-      <w:r>
-        <w:t xml:space="preserve">would </w:t>
-      </w:r>
-      <w:r>
-        <w:t xml:space="preserve">argue that </w:t>
-      </w:r>
-      <w:r>
-        <w:t>it’</w:t>
-      </w:r>
-      <w:r>
-        <w:t xml:space="preserve">s the only way for us to bring together </w:t>
-      </w:r>
-      <w:r>
-        <w:t xml:space="preserve">points-of-view </w:t>
-      </w:r>
-      <w:r>
-        <w:t xml:space="preserve">which seem </w:t>
-      </w:r>
-      <w:r>
-        <w:t>irreconcilable</w:t>
-      </w:r>
-      <w:r>
-        <w:t xml:space="preserve"> on first impressions.</w:t>
+        <w:t>plant workers</w:t>
+      </w:r>
+      <w:r>
+        <w:t xml:space="preserve"> </w:t>
+      </w:r>
+      <w:r>
+        <w:t>would</w:t>
+      </w:r>
+      <w:r>
+        <w:t xml:space="preserve"> have an increased risk in cancer, but that this increase would be so small </w:t>
+      </w:r>
+      <w:r>
+        <w:t>that we won’t be able to confirm it even exists</w:t>
+      </w:r>
+      <w:r>
+        <w:t xml:space="preserve"> [1</w:t>
+      </w:r>
+      <w:r>
+        <w:t>1</w:t>
+      </w:r>
+      <w:r>
+        <w:t>, pg13]</w:t>
+      </w:r>
+      <w:r>
+        <w:t xml:space="preserve">. </w:t>
       </w:r>
     </w:p>
     <w:p>
       <w:r>
-        <w:t>Back to that question: how bad was the Fukushima nuclear accident? By official measures, it was the second-worst accident after Chernobyl, rated 7 on the INES scale (</w:t>
-      </w:r>
-      <w:r>
-        <w:t>http://www.world-nuclear.org/information-library/safety-and-security/safety-of-plants/fukushima-accident.aspx</w:t>
-      </w:r>
-      <w:r>
-        <w:t>) (the most severe level). Despite that</w:t>
-      </w:r>
-      <w:r>
-        <w:t xml:space="preserve"> the United Nations investigations found that</w:t>
-      </w:r>
-      <w:r>
-        <w:t xml:space="preserve"> no “early-induced health effects were observed among workers or members of the public” [1</w:t>
-      </w:r>
-      <w:r>
-        <w:t>1</w:t>
-      </w:r>
-      <w:r>
-        <w:t>, pg13]: this means no one got ill from radiation in the immediate aftermath</w:t>
-      </w:r>
-      <w:r>
-        <w:t xml:space="preserve"> of the nuclear accident</w:t>
-      </w:r>
-      <w:r>
-        <w:t>. And what about the long term effects, such as cancer risk? The United Nations Scientific Committee on the Effects of Atomic Radiation (UNSCEAR) reported to the United Nations General Assembly that: “no discernible increased incidence of radiation-related health effects are expected among exposed members of the public and their descendants”</w:t>
-      </w:r>
-      <w:r>
-        <w:t xml:space="preserve"> [1</w:t>
-      </w:r>
-      <w:r>
-        <w:t>1</w:t>
-      </w:r>
-      <w:r>
-        <w:t>, pg13]:,</w:t>
-      </w:r>
-      <w:r>
-        <w:t xml:space="preserve"> </w:t>
-      </w:r>
-      <w:r>
-        <w:t>i</w:t>
-      </w:r>
-      <w:r>
-        <w:t xml:space="preserve">.e. we don’t think that there will be any additional cancers amongst those who lived in and around the Fukushima plants due to the accident. The IAEA did conclude that </w:t>
-      </w:r>
-      <w:r>
-        <w:rPr>
-          <w:i/>
-        </w:rPr>
-        <w:t>plant workers</w:t>
-      </w:r>
-      <w:r>
-        <w:t xml:space="preserve"> </w:t>
-      </w:r>
-      <w:r>
-        <w:t>would</w:t>
-      </w:r>
-      <w:r>
-        <w:t xml:space="preserve"> have an increased risk in cancer, but that this increase would be so small </w:t>
-      </w:r>
-      <w:r>
-        <w:t>that we won’t be able to confirm it even exists</w:t>
-      </w:r>
-      <w:r>
-        <w:t xml:space="preserve"> [1</w:t>
-      </w:r>
-      <w:r>
-        <w:t>1</w:t>
-      </w:r>
-      <w:r>
-        <w:t>, pg13]</w:t>
-      </w:r>
-      <w:r>
-        <w:t xml:space="preserve">. </w:t>
+        <w:t xml:space="preserve">How can this be? you may ask. If you watched the news you might have convinced yourself that fish would be growing third eyes (this only happens on The Simpsons, by the way) and children would be born with abnormalities for years to come. </w:t>
+      </w:r>
+      <w:r>
+        <w:t>Yet this is not the case. Even the second-worst accident (and the worst accident in a developed nation) will have no discernible negative health effects on the workers or public (Note that some workers did die during the accident due to a related hydrogen explosion, but I am following the typical, if irrational, approach of treating deaths from conventional hazards differently to those from nuclear effects).</w:t>
       </w:r>
     </w:p>
     <w:p>
       <w:r>
-        <w:t xml:space="preserve">How can this be? </w:t>
-      </w:r>
-      <w:proofErr w:type="gramStart"/>
-      <w:r>
-        <w:t>you</w:t>
-      </w:r>
-      <w:proofErr w:type="gramEnd"/>
-      <w:r>
-        <w:t xml:space="preserve"> may ask. If you watched the news you might have convinced yourself that fish would be growing third eyes (this only happens on The Simpsons, by the way) and children would be born with abnormalities for years to come. </w:t>
-      </w:r>
-      <w:r>
-        <w:t>Yet this is not the case. Even the second-worst accident (and the worst accident in a developed nation) will have no discernible negative health effects on the workers or public (Note that some workers did die during the accident due to a related hydrogen explosion, but I am following the typical, if irrational, approach of treating deaths from conventional hazards differently to those from nuclear effects).</w:t>
-      </w:r>
-    </w:p>
-    <w:p>
-      <w:r>
         <w:t>You see, the amount of radiation picked up by workers and the public were not so large</w:t>
       </w:r>
       <w:r>
@@ -767,117 +736,118 @@
       <w:r>
         <w:t xml:space="preserve">1 </w:t>
       </w:r>
+      <w:r>
+        <w:t xml:space="preserve">mSv. Don’t worry if you don’t know what that is, just know that the radiation most of us pick up </w:t>
+      </w:r>
+      <w:r>
+        <w:rPr>
+          <w:i/>
+        </w:rPr>
+        <w:t xml:space="preserve">every year </w:t>
+      </w:r>
+      <w:r>
+        <w:t xml:space="preserve">from the rocks, soil, buildings and roads around us, from the food we eat </w:t>
+      </w:r>
+      <w:r>
+        <w:t xml:space="preserve">(bananas are particularly radioactive </w:t>
+      </w:r>
+      <w:r>
+        <w:t>https://en.wikipedia.org/wiki/Banana_equivalent_dose</w:t>
+      </w:r>
+      <w:r>
+        <w:t xml:space="preserve">) </w:t>
+      </w:r>
+      <w:r>
+        <w:t xml:space="preserve">and the air we breathe, and from medical scans such as x-rays, is around 4 mSv. One particular monitoring station close to Fukushima recorded higher doses of around 40 mSv. This 40 mSv value is </w:t>
+      </w:r>
+      <w:r>
+        <w:lastRenderedPageBreak/>
+        <w:t>still within the typically allowed dose for a person who works with radiation as part of their job</w:t>
+      </w:r>
+      <w:r>
+        <w:t xml:space="preserve"> such as</w:t>
+      </w:r>
+      <w:r>
+        <w:t xml:space="preserve"> a radiologist</w:t>
+      </w:r>
+      <w:r>
+        <w:t>,</w:t>
+      </w:r>
+      <w:r>
+        <w:t xml:space="preserve"> nuclear plant worker,</w:t>
+      </w:r>
+      <w:r>
+        <w:t xml:space="preserve"> or, surprisingly, an airline pilot (see below)</w:t>
+      </w:r>
+      <w:r>
+        <w:t xml:space="preserve"> i.e. it’s a dose that</w:t>
+      </w:r>
+      <w:r>
+        <w:t xml:space="preserve"> </w:t>
+      </w:r>
+      <w:r>
+        <w:t>will not lead to an increased risk of cancer.</w:t>
+      </w:r>
+      <w:r>
+        <w:t xml:space="preserve"> So, the radiation that leaked during the Fukushima accident was a risk to the public (and was preventable), but it </w:t>
+      </w:r>
+      <w:r>
+        <w:t xml:space="preserve">hasn’t </w:t>
+      </w:r>
+      <w:r>
+        <w:t>(and probably won’t)</w:t>
+      </w:r>
+      <w:r>
+        <w:t xml:space="preserve"> make anyone ill.</w:t>
+      </w:r>
+      <w:r>
+        <w:t xml:space="preserve"> </w:t>
+      </w:r>
+      <w:r>
+        <w:t>T</w:t>
+      </w:r>
+      <w:r>
+        <w:t xml:space="preserve">his accident happened because of the </w:t>
+      </w:r>
+      <w:r>
+        <w:rPr>
+          <w:i/>
+        </w:rPr>
+        <w:t>massive</w:t>
+      </w:r>
+      <w:r>
+        <w:t xml:space="preserve"> Tohoku earthquake, it affected some of the oldest (i.e. least resilient) nuclear plants in the world,</w:t>
+      </w:r>
+      <w:r>
+        <w:t xml:space="preserve"> whose sea defences were inadequate,</w:t>
+      </w:r>
+      <w:r>
+        <w:t xml:space="preserve"> yet it didn’t lead to nuclear Armageddon.</w:t>
+      </w:r>
+      <w:r>
+        <w:t xml:space="preserve"> </w:t>
+      </w:r>
+      <w:r>
+        <w:t xml:space="preserve">A </w:t>
+      </w:r>
+      <w:r>
+        <w:t xml:space="preserve">brilliantly-visual </w:t>
+      </w:r>
+      <w:r>
+        <w:t xml:space="preserve">tool to get your head around radiation doses is provided by the online nerd comic </w:t>
+      </w:r>
       <w:proofErr w:type="spellStart"/>
       <w:r>
-        <w:t>mSv</w:t>
+        <w:t>xkcd</w:t>
       </w:r>
       <w:proofErr w:type="spellEnd"/>
       <w:r>
-        <w:t xml:space="preserve">. Don’t worry if you don’t know what that is, just know that the radiation most of us pick up </w:t>
-      </w:r>
-      <w:r>
-        <w:rPr>
-          <w:i/>
-        </w:rPr>
-        <w:t xml:space="preserve">every year </w:t>
-      </w:r>
-      <w:r>
-        <w:t xml:space="preserve">from the rocks, soil, buildings and roads around us, from the food we eat </w:t>
-      </w:r>
-      <w:r>
-        <w:t xml:space="preserve">(bananas are particularly radioactive </w:t>
-      </w:r>
-      <w:r>
-        <w:t>https://en.wikipedia.org/wiki/Banana_equivalent_dose</w:t>
-      </w:r>
-      <w:r>
-        <w:t xml:space="preserve">) </w:t>
-      </w:r>
-      <w:r>
-        <w:t>and the air we breathe, and from medical scans such as x-rays, is around 4 mSv. One particular monitoring station close to Fukushima recorded higher doses of around 40 mSv. This 40 mSv value is still within the typically allowed dose for a person who works with radiation as part of their job</w:t>
-      </w:r>
-      <w:r>
-        <w:t xml:space="preserve"> such as</w:t>
-      </w:r>
-      <w:r>
-        <w:t xml:space="preserve"> a radiologist</w:t>
-      </w:r>
-      <w:r>
-        <w:t>,</w:t>
-      </w:r>
-      <w:r>
-        <w:t xml:space="preserve"> nuclear plant worker,</w:t>
-      </w:r>
-      <w:r>
-        <w:t xml:space="preserve"> or, surprisingly, an airline pilot (see below)</w:t>
-      </w:r>
-      <w:r>
-        <w:t xml:space="preserve"> i.e. it’s a dose that</w:t>
-      </w:r>
-      <w:r>
-        <w:t xml:space="preserve"> </w:t>
-      </w:r>
-      <w:r>
-        <w:t>will not lead to an increased risk of cancer.</w:t>
-      </w:r>
-      <w:r>
-        <w:t xml:space="preserve"> So, the radiation that leaked during the Fukushima accident was a risk to the public (and was preventable), but it </w:t>
-      </w:r>
-      <w:r>
-        <w:t xml:space="preserve">hasn’t </w:t>
-      </w:r>
-      <w:r>
-        <w:t>(and probably won’t)</w:t>
-      </w:r>
-      <w:r>
-        <w:t xml:space="preserve"> make </w:t>
-      </w:r>
-      <w:r>
-        <w:lastRenderedPageBreak/>
-        <w:t>anyone ill.</w:t>
-      </w:r>
-      <w:r>
-        <w:t xml:space="preserve"> Now remember, this accident happened because of the </w:t>
-      </w:r>
-      <w:r>
-        <w:rPr>
-          <w:i/>
-        </w:rPr>
-        <w:t>massive</w:t>
-      </w:r>
-      <w:r>
-        <w:t xml:space="preserve"> Tohoku earthquake, it affected some of the oldest (i.e. least resilient) nuclear plants in the world,</w:t>
-      </w:r>
-      <w:r>
-        <w:t xml:space="preserve"> whose sea defences were inadequate,</w:t>
-      </w:r>
-      <w:r>
-        <w:t xml:space="preserve"> yet it didn’t lead to nuclear Armageddon.</w:t>
-      </w:r>
-      <w:r>
-        <w:t xml:space="preserve"> </w:t>
-      </w:r>
-      <w:r>
-        <w:t xml:space="preserve">A </w:t>
-      </w:r>
-      <w:r>
-        <w:t xml:space="preserve">brilliantly-visual </w:t>
-      </w:r>
-      <w:r>
-        <w:t xml:space="preserve">tool to get your head around radiation doses is provided by the online nerd comic </w:t>
-      </w:r>
-      <w:proofErr w:type="spellStart"/>
-      <w:r>
-        <w:t>xkcd</w:t>
-      </w:r>
-      <w:proofErr w:type="spellEnd"/>
-      <w:r>
         <w:t xml:space="preserve"> (</w:t>
       </w:r>
-      <w:hyperlink r:id="rId11" w:history="1">
+      <w:hyperlink r:id="rId10" w:history="1">
         <w:r>
           <w:rPr>
-            <w:rStyle w:val="Hipervnculo"/>
+            <w:rStyle w:val="Hyperlink"/>
           </w:rPr>
           <w:t>https://xkcd.com/radiation/</w:t>
         </w:r>
@@ -890,164 +860,280 @@
       </w:r>
     </w:p>
     <w:p>
-      <w:r>
+      <w:pPr>
+        <w:rPr>
+          <w:color w:val="A6A6A6" w:themeColor="background1" w:themeShade="A6"/>
+        </w:rPr>
+      </w:pPr>
+      <w:r>
+        <w:rPr>
+          <w:color w:val="A6A6A6" w:themeColor="background1" w:themeShade="A6"/>
+        </w:rPr>
         <w:t xml:space="preserve">Understanding how low the </w:t>
       </w:r>
       <w:r>
+        <w:rPr>
+          <w:color w:val="A6A6A6" w:themeColor="background1" w:themeShade="A6"/>
+        </w:rPr>
         <w:t xml:space="preserve">human </w:t>
       </w:r>
       <w:r>
+        <w:rPr>
+          <w:color w:val="A6A6A6" w:themeColor="background1" w:themeShade="A6"/>
+        </w:rPr>
         <w:t xml:space="preserve">doses were from the second-worst civil nuclear accident, you can </w:t>
       </w:r>
       <w:r>
+        <w:rPr>
+          <w:color w:val="A6A6A6" w:themeColor="background1" w:themeShade="A6"/>
+        </w:rPr>
         <w:t xml:space="preserve">begin to see </w:t>
       </w:r>
       <w:r>
-        <w:t xml:space="preserve">how even living alongside a nuclear power plant for your whole life poses negligible risk to your health; visit a nuclear plant in the UK and you’ll find commercial farms right next-door, safely growing food for our consumption. Many people think that “radiation” is being constantly exhausted by nuclear power plants: this is not the case. No measurable radiation should be escaping to the environment. </w:t>
-      </w:r>
-      <w:proofErr w:type="gramStart"/>
-      <w:r>
-        <w:t>And those big towers emitting white smoke?</w:t>
-      </w:r>
-      <w:proofErr w:type="gramEnd"/>
-      <w:r>
-        <w:t xml:space="preserve"> That’s just pure, </w:t>
+        <w:rPr>
+          <w:color w:val="A6A6A6" w:themeColor="background1" w:themeShade="A6"/>
+        </w:rPr>
+        <w:t xml:space="preserve">how even living alongside a nuclear power plant for your whole life poses negligible risk to your health; visit a nuclear plant in the UK and you’ll find commercial farms right next-door, safely growing food for our consumption. Many people think that “radiation” is being constantly exhausted by nuclear power plants: this is not the case. No measurable radiation should be escaping to the environment. And those big towers emitting white smoke? That’s just pure, </w:t>
       </w:r>
       <w:proofErr w:type="spellStart"/>
       <w:r>
+        <w:rPr>
+          <w:color w:val="A6A6A6" w:themeColor="background1" w:themeShade="A6"/>
+        </w:rPr>
         <w:t>ol</w:t>
       </w:r>
       <w:proofErr w:type="spellEnd"/>
       <w:r>
+        <w:rPr>
+          <w:color w:val="A6A6A6" w:themeColor="background1" w:themeShade="A6"/>
+        </w:rPr>
         <w:t>’ H</w:t>
       </w:r>
       <w:r>
         <w:rPr>
+          <w:color w:val="A6A6A6" w:themeColor="background1" w:themeShade="A6"/>
           <w:vertAlign w:val="subscript"/>
         </w:rPr>
         <w:t>2</w:t>
       </w:r>
       <w:r>
+        <w:rPr>
+          <w:color w:val="A6A6A6" w:themeColor="background1" w:themeShade="A6"/>
+        </w:rPr>
         <w:t>O – coolant steam that has not come into contact with the reactor or fuel (note that the UK</w:t>
       </w:r>
       <w:r>
+        <w:rPr>
+          <w:color w:val="A6A6A6" w:themeColor="background1" w:themeShade="A6"/>
+        </w:rPr>
         <w:t xml:space="preserve"> mostly</w:t>
       </w:r>
       <w:r>
+        <w:rPr>
+          <w:color w:val="A6A6A6" w:themeColor="background1" w:themeShade="A6"/>
+        </w:rPr>
         <w:t xml:space="preserve"> uses seawater instead of cooling towers).</w:t>
       </w:r>
     </w:p>
     <w:p>
-      <w:r>
+      <w:pPr>
+        <w:rPr>
+          <w:color w:val="A6A6A6" w:themeColor="background1" w:themeShade="A6"/>
+        </w:rPr>
+      </w:pPr>
+      <w:r>
+        <w:rPr>
+          <w:color w:val="A6A6A6" w:themeColor="background1" w:themeShade="A6"/>
+        </w:rPr>
         <w:t xml:space="preserve">Again, without getting into the details of exactly how and why there was a mass evacuation of people from around the Fukushima area, nor why the evacuation lasted so long, it is worth considering some of the irrational behaviour witnessed during and following the accident: some people living </w:t>
       </w:r>
       <w:r>
         <w:rPr>
           <w:i/>
+          <w:color w:val="A6A6A6" w:themeColor="background1" w:themeShade="A6"/>
         </w:rPr>
         <w:t>far</w:t>
       </w:r>
       <w:r>
+        <w:rPr>
+          <w:color w:val="A6A6A6" w:themeColor="background1" w:themeShade="A6"/>
+        </w:rPr>
         <w:t xml:space="preserve"> outside the zone of influence of any radioactive release, such as in Tokyo, took flights out of the country to escape the perceived risk of contamination. Every time you take a flight, you leave behind much of the protection our atmosphere affords you at sea level and expose yourself to radiation from space. As </w:t>
       </w:r>
       <w:proofErr w:type="spellStart"/>
       <w:r>
+        <w:rPr>
+          <w:color w:val="A6A6A6" w:themeColor="background1" w:themeShade="A6"/>
+        </w:rPr>
         <w:t>xkcd</w:t>
       </w:r>
       <w:proofErr w:type="spellEnd"/>
       <w:r>
+        <w:rPr>
+          <w:color w:val="A6A6A6" w:themeColor="background1" w:themeShade="A6"/>
+        </w:rPr>
         <w:t xml:space="preserve"> shows (</w:t>
       </w:r>
-      <w:hyperlink r:id="rId12" w:history="1">
+      <w:hyperlink r:id="rId11" w:history="1">
         <w:r>
           <w:rPr>
-            <w:rStyle w:val="Hipervnculo"/>
+            <w:rStyle w:val="Hyperlink"/>
+            <w:color w:val="A6A6A6" w:themeColor="background1" w:themeShade="A6"/>
           </w:rPr>
           <w:t>https://xkcd.com/radiation/</w:t>
         </w:r>
       </w:hyperlink>
       <w:r>
+        <w:rPr>
+          <w:color w:val="A6A6A6" w:themeColor="background1" w:themeShade="A6"/>
+        </w:rPr>
         <w:t xml:space="preserve">), </w:t>
       </w:r>
       <w:r>
+        <w:rPr>
+          <w:color w:val="A6A6A6" w:themeColor="background1" w:themeShade="A6"/>
+        </w:rPr>
         <w:t xml:space="preserve">someone on a flight out of Tokyo to escape perceived radiation risk </w:t>
       </w:r>
       <w:r>
+        <w:rPr>
+          <w:color w:val="A6A6A6" w:themeColor="background1" w:themeShade="A6"/>
+        </w:rPr>
         <w:t xml:space="preserve">might </w:t>
       </w:r>
       <w:r>
+        <w:rPr>
+          <w:color w:val="A6A6A6" w:themeColor="background1" w:themeShade="A6"/>
+        </w:rPr>
         <w:t xml:space="preserve">get </w:t>
       </w:r>
       <w:r>
+        <w:rPr>
+          <w:color w:val="A6A6A6" w:themeColor="background1" w:themeShade="A6"/>
+        </w:rPr>
         <w:t>a 40</w:t>
       </w:r>
       <w:r>
         <w:rPr>
           <w:rFonts w:cstheme="minorHAnsi"/>
+          <w:color w:val="A6A6A6" w:themeColor="background1" w:themeShade="A6"/>
         </w:rPr>
         <w:t>µ</w:t>
       </w:r>
       <w:r>
+        <w:rPr>
+          <w:color w:val="A6A6A6" w:themeColor="background1" w:themeShade="A6"/>
+        </w:rPr>
         <w:t>Sv dose, which is already almost as much as if you</w:t>
       </w:r>
       <w:r>
+        <w:rPr>
+          <w:color w:val="A6A6A6" w:themeColor="background1" w:themeShade="A6"/>
+        </w:rPr>
         <w:t xml:space="preserve"> had</w:t>
       </w:r>
       <w:r>
+        <w:rPr>
+          <w:color w:val="A6A6A6" w:themeColor="background1" w:themeShade="A6"/>
+        </w:rPr>
         <w:t xml:space="preserve"> camped out at Fukushima town hall for the whole event (100</w:t>
       </w:r>
       <w:r>
         <w:rPr>
           <w:rFonts w:cstheme="minorHAnsi"/>
+          <w:color w:val="A6A6A6" w:themeColor="background1" w:themeShade="A6"/>
         </w:rPr>
         <w:t>µ</w:t>
       </w:r>
       <w:r>
+        <w:rPr>
+          <w:color w:val="A6A6A6" w:themeColor="background1" w:themeShade="A6"/>
+        </w:rPr>
         <w:t>Sv)!</w:t>
       </w:r>
       <w:r>
+        <w:rPr>
+          <w:color w:val="A6A6A6" w:themeColor="background1" w:themeShade="A6"/>
+        </w:rPr>
         <w:t xml:space="preserve"> But not to worry: </w:t>
       </w:r>
       <w:r>
+        <w:rPr>
+          <w:color w:val="A6A6A6" w:themeColor="background1" w:themeShade="A6"/>
+        </w:rPr>
         <w:t xml:space="preserve">the dose from a single flight </w:t>
       </w:r>
       <w:r>
+        <w:rPr>
+          <w:color w:val="A6A6A6" w:themeColor="background1" w:themeShade="A6"/>
+        </w:rPr>
         <w:t xml:space="preserve">is </w:t>
       </w:r>
       <w:r>
+        <w:rPr>
+          <w:color w:val="A6A6A6" w:themeColor="background1" w:themeShade="A6"/>
+        </w:rPr>
         <w:t>not a risk to your health</w:t>
       </w:r>
       <w:r>
+        <w:rPr>
+          <w:color w:val="A6A6A6" w:themeColor="background1" w:themeShade="A6"/>
+        </w:rPr>
         <w:t>, but</w:t>
       </w:r>
       <w:r>
+        <w:rPr>
+          <w:color w:val="A6A6A6" w:themeColor="background1" w:themeShade="A6"/>
+        </w:rPr>
         <w:t xml:space="preserve"> </w:t>
       </w:r>
       <w:r>
+        <w:rPr>
+          <w:color w:val="A6A6A6" w:themeColor="background1" w:themeShade="A6"/>
+        </w:rPr>
         <w:t>airline pilots and crew must monitor their yearly dose to ensure they are within safe limits.</w:t>
       </w:r>
       <w:r>
+        <w:rPr>
+          <w:color w:val="A6A6A6" w:themeColor="background1" w:themeShade="A6"/>
+        </w:rPr>
         <w:t xml:space="preserve"> </w:t>
       </w:r>
       <w:r>
+        <w:rPr>
+          <w:color w:val="A6A6A6" w:themeColor="background1" w:themeShade="A6"/>
+        </w:rPr>
         <w:t>Unfortunately, we are not generally very informed about how radiation is</w:t>
       </w:r>
       <w:r>
+        <w:rPr>
+          <w:color w:val="A6A6A6" w:themeColor="background1" w:themeShade="A6"/>
+        </w:rPr>
         <w:t xml:space="preserve"> a natural phenomenon</w:t>
       </w:r>
       <w:r>
+        <w:rPr>
+          <w:color w:val="A6A6A6" w:themeColor="background1" w:themeShade="A6"/>
+        </w:rPr>
         <w:t xml:space="preserve">, how we’re subjected to it </w:t>
       </w:r>
       <w:r>
         <w:rPr>
           <w:i/>
+          <w:color w:val="A6A6A6" w:themeColor="background1" w:themeShade="A6"/>
         </w:rPr>
         <w:t>constantly</w:t>
       </w:r>
       <w:r>
+        <w:rPr>
+          <w:color w:val="A6A6A6" w:themeColor="background1" w:themeShade="A6"/>
+        </w:rPr>
         <w:t xml:space="preserve"> and how small doses have no demonstrable link to illnesses such as cancer.</w:t>
       </w:r>
       <w:r>
+        <w:rPr>
+          <w:color w:val="A6A6A6" w:themeColor="background1" w:themeShade="A6"/>
+        </w:rPr>
         <w:t xml:space="preserve"> </w:t>
       </w:r>
     </w:p>
@@ -1058,13 +1144,8 @@
       <w:r>
         <w:t xml:space="preserve">: around 1000 premature deaths are thought to have occurred as a result of the extended evacuation due to factors such as fatigue, trauma, </w:t>
       </w:r>
-      <w:proofErr w:type="gramStart"/>
-      <w:r>
-        <w:t>people’s</w:t>
-      </w:r>
-      <w:proofErr w:type="gramEnd"/>
-      <w:r>
-        <w:t xml:space="preserve"> </w:t>
+      <w:r>
+        <w:t xml:space="preserve">people’s </w:t>
       </w:r>
       <w:r>
         <w:t>fear that they’d received a fatal dose of radiation and restricted access to medical care at their evacuation shelter. 90% of the deaths were in persons over the age of 66</w:t>
@@ -1072,10 +1153,10 @@
       <w:r>
         <w:t xml:space="preserve"> (</w:t>
       </w:r>
-      <w:hyperlink r:id="rId13" w:history="1">
+      <w:hyperlink r:id="rId12" w:history="1">
         <w:r>
           <w:rPr>
-            <w:rStyle w:val="Hipervnculo"/>
+            <w:rStyle w:val="Hyperlink"/>
           </w:rPr>
           <w:t>http://www.world-nuclear.org/information-library/safety-and-security/safety-of-plants/fukushima-accident.aspx</w:t>
         </w:r>
@@ -1090,129 +1171,222 @@
         <w:t>It’s clear that the main tragedy in the whole Fukushima disaster was maintaining the evacuation beyond a few precautionary days.</w:t>
       </w:r>
       <w:r>
-        <w:t xml:space="preserve"> Put another way, the greatest damage came not from any radiation leak but from the misunderstanding of what the consequences of such a leak are for us human beings. </w:t>
+        <w:t xml:space="preserve"> Put another way, the greatest damage came not from any radiation leak but from misunderstanding what the consequences of such a leak are for us human beings. </w:t>
       </w:r>
     </w:p>
     <w:p>
       <w:r>
-        <w:t xml:space="preserve">This is a common theme with nuclear energy: our fear of nuclear radiation is disproportionate to any real </w:t>
-      </w:r>
-      <w:r>
-        <w:t xml:space="preserve">health </w:t>
-      </w:r>
-      <w:r>
-        <w:t xml:space="preserve">risk. This is an idea that </w:t>
-      </w:r>
-      <w:r>
-        <w:t>most</w:t>
-      </w:r>
-      <w:r>
-        <w:t xml:space="preserve"> find difficult to accept, that raises the hackles of many a Greenpeace employee and invites derision from the more sensational elements of the media. Even the usually balanced outlets such as the BBC seem to find it difficult to turn off their emotional brain and simply report the facts when it comes to nuclear. </w:t>
-      </w:r>
-      <w:r>
-        <w:t>This probably isn’t helped by</w:t>
-      </w:r>
-      <w:r>
-        <w:t xml:space="preserve"> science-trained </w:t>
-      </w:r>
-      <w:proofErr w:type="gramStart"/>
-      <w:r>
-        <w:t xml:space="preserve">staff </w:t>
-      </w:r>
-      <w:r>
-        <w:t xml:space="preserve">being outvoted </w:t>
-      </w:r>
-      <w:r>
-        <w:t xml:space="preserve">by </w:t>
-      </w:r>
-      <w:r>
-        <w:t xml:space="preserve">those trained in the </w:t>
-      </w:r>
-      <w:r>
-        <w:t>arts and humanities</w:t>
-      </w:r>
-      <w:r>
-        <w:t xml:space="preserve"> who are</w:t>
-      </w:r>
-      <w:proofErr w:type="gramEnd"/>
-      <w:r>
-        <w:t xml:space="preserve"> less accustomed to handling statistics.</w:t>
+        <w:t>Because they a) also don’t understand, and b) fear</w:t>
+      </w:r>
+      <w:r>
+        <w:t>ed</w:t>
+      </w:r>
+      <w:r>
+        <w:t xml:space="preserve"> public backlash if they </w:t>
+      </w:r>
+      <w:r>
+        <w:t xml:space="preserve">didn’t </w:t>
+      </w:r>
+      <w:r>
+        <w:t>do as expected.</w:t>
+      </w:r>
+      <w:r>
+        <w:t xml:space="preserve"> The Japanese government had lost the trust of the public early on in the crisis by being less than straight about the state of the damaged reactor cores. Once that trust was lost, the evacuees resisted being “forced” to return home, fearing the government might be lying about it being safe to do so.</w:t>
       </w:r>
     </w:p>
     <w:p>
-      <w:r>
+      <w:pPr>
+        <w:rPr>
+          <w:color w:val="A6A6A6" w:themeColor="background1" w:themeShade="A6"/>
+        </w:rPr>
+      </w:pPr>
+      <w:r>
+        <w:rPr>
+          <w:color w:val="A6A6A6" w:themeColor="background1" w:themeShade="A6"/>
+        </w:rPr>
+        <w:lastRenderedPageBreak/>
+        <w:t>Political mistakes aside,</w:t>
+      </w:r>
+      <w:r>
+        <w:rPr>
+          <w:color w:val="A6A6A6" w:themeColor="background1" w:themeShade="A6"/>
+        </w:rPr>
+        <w:t xml:space="preserve"> our fear of nuclear radiation is disproportionate to any real </w:t>
+      </w:r>
+      <w:r>
+        <w:rPr>
+          <w:color w:val="A6A6A6" w:themeColor="background1" w:themeShade="A6"/>
+        </w:rPr>
+        <w:t xml:space="preserve">health </w:t>
+      </w:r>
+      <w:r>
+        <w:rPr>
+          <w:color w:val="A6A6A6" w:themeColor="background1" w:themeShade="A6"/>
+        </w:rPr>
+        <w:t xml:space="preserve">risk. This is an idea that </w:t>
+      </w:r>
+      <w:r>
+        <w:rPr>
+          <w:color w:val="A6A6A6" w:themeColor="background1" w:themeShade="A6"/>
+        </w:rPr>
+        <w:t>most</w:t>
+      </w:r>
+      <w:r>
+        <w:rPr>
+          <w:color w:val="A6A6A6" w:themeColor="background1" w:themeShade="A6"/>
+        </w:rPr>
+        <w:t xml:space="preserve"> find difficult to accept, that raises the hackles of many a Greenpeace employee and invites derision from the more sensational elements of the media. Even the usually balanced outlets such as the BBC seem to find it difficult to turn off their emotional brain and simply report the facts when it comes to nuclear. </w:t>
+      </w:r>
+      <w:r>
+        <w:rPr>
+          <w:color w:val="A6A6A6" w:themeColor="background1" w:themeShade="A6"/>
+        </w:rPr>
+        <w:t>This probably isn’t helped by</w:t>
+      </w:r>
+      <w:r>
+        <w:rPr>
+          <w:color w:val="A6A6A6" w:themeColor="background1" w:themeShade="A6"/>
+        </w:rPr>
+        <w:t xml:space="preserve"> science-trained staff </w:t>
+      </w:r>
+      <w:r>
+        <w:rPr>
+          <w:color w:val="A6A6A6" w:themeColor="background1" w:themeShade="A6"/>
+        </w:rPr>
+        <w:t xml:space="preserve">being outvoted </w:t>
+      </w:r>
+      <w:r>
+        <w:rPr>
+          <w:color w:val="A6A6A6" w:themeColor="background1" w:themeShade="A6"/>
+        </w:rPr>
+        <w:t xml:space="preserve">by </w:t>
+      </w:r>
+      <w:r>
+        <w:rPr>
+          <w:color w:val="A6A6A6" w:themeColor="background1" w:themeShade="A6"/>
+        </w:rPr>
+        <w:t xml:space="preserve">those trained in the </w:t>
+      </w:r>
+      <w:r>
+        <w:rPr>
+          <w:color w:val="A6A6A6" w:themeColor="background1" w:themeShade="A6"/>
+        </w:rPr>
+        <w:t>arts and humanities</w:t>
+      </w:r>
+      <w:r>
+        <w:rPr>
+          <w:color w:val="A6A6A6" w:themeColor="background1" w:themeShade="A6"/>
+        </w:rPr>
+        <w:t xml:space="preserve"> who are less accustomed to handling statistics.</w:t>
+      </w:r>
+    </w:p>
+    <w:p>
+      <w:pPr>
+        <w:rPr>
+          <w:color w:val="A6A6A6" w:themeColor="background1" w:themeShade="A6"/>
+        </w:rPr>
+      </w:pPr>
+      <w:r>
+        <w:rPr>
+          <w:color w:val="A6A6A6" w:themeColor="background1" w:themeShade="A6"/>
+        </w:rPr>
         <w:t xml:space="preserve">Following the Tohoku earthquake a lot of media focus was on </w:t>
       </w:r>
       <w:r>
+        <w:rPr>
+          <w:color w:val="A6A6A6" w:themeColor="background1" w:themeShade="A6"/>
+        </w:rPr>
         <w:t xml:space="preserve">the </w:t>
       </w:r>
       <w:r>
-        <w:t xml:space="preserve">troubled nuclear power plants. Close to no mention was made of other large industrial complexes that were damaged by the quake and tsunami. I know that several large petrochemical works suffered large fires following the </w:t>
-      </w:r>
-      <w:r>
-        <w:lastRenderedPageBreak/>
-        <w:t>earthquake, but the information available, at least in English, is sparse. I found this video (</w:t>
-      </w:r>
-      <w:hyperlink r:id="rId14" w:history="1">
+        <w:rPr>
+          <w:color w:val="A6A6A6" w:themeColor="background1" w:themeShade="A6"/>
+        </w:rPr>
+        <w:t>troubled nuclear power plants. Close to no mention was made of other large industrial complexes that were damaged by the quake and tsunami. I know that several large petrochemical works suffered large fires following the earthquake, but the information available, at least in English, is sparse. I found this video (</w:t>
+      </w:r>
+      <w:hyperlink r:id="rId13" w:history="1">
         <w:r>
           <w:rPr>
-            <w:rStyle w:val="Hipervnculo"/>
+            <w:rStyle w:val="Hyperlink"/>
+            <w:color w:val="A6A6A6" w:themeColor="background1" w:themeShade="A6"/>
           </w:rPr>
           <w:t>http://www.telegraph.co.uk/news/worldnews/asia/japan/8375497/Japan-earthquake-causes-oil-refinery-inferno.html</w:t>
         </w:r>
       </w:hyperlink>
       <w:r>
+        <w:rPr>
+          <w:color w:val="A6A6A6" w:themeColor="background1" w:themeShade="A6"/>
+        </w:rPr>
         <w:t>)</w:t>
       </w:r>
       <w:r>
+        <w:rPr>
+          <w:color w:val="A6A6A6" w:themeColor="background1" w:themeShade="A6"/>
+        </w:rPr>
         <w:t xml:space="preserve">, </w:t>
       </w:r>
       <w:r>
+        <w:rPr>
+          <w:color w:val="A6A6A6" w:themeColor="background1" w:themeShade="A6"/>
+        </w:rPr>
         <w:t>this image (</w:t>
       </w:r>
-      <w:hyperlink r:id="rId15" w:anchor="/media/File:SH-60B_helicopter_flies_over_Sendai.jpg" w:history="1">
+      <w:hyperlink r:id="rId14" w:anchor="/media/File:SH-60B_helicopter_flies_over_Sendai.jpg" w:history="1">
         <w:r>
           <w:rPr>
-            <w:rStyle w:val="Hipervnculo"/>
+            <w:rStyle w:val="Hyperlink"/>
+            <w:color w:val="A6A6A6" w:themeColor="background1" w:themeShade="A6"/>
           </w:rPr>
           <w:t>https://en.wikipedia.org/wiki/2011_T%C5%8Dhoku_earthquake_and_tsunami#/media/File:SH-60B_helicopter_flies_over_Sendai.jpg</w:t>
         </w:r>
       </w:hyperlink>
       <w:r>
+        <w:rPr>
+          <w:color w:val="A6A6A6" w:themeColor="background1" w:themeShade="A6"/>
+        </w:rPr>
         <w:t>)</w:t>
       </w:r>
       <w:r>
+        <w:rPr>
+          <w:color w:val="A6A6A6" w:themeColor="background1" w:themeShade="A6"/>
+        </w:rPr>
         <w:t xml:space="preserve"> and a couple of lines on the earthquake Wikipedia page (</w:t>
       </w:r>
-      <w:hyperlink r:id="rId16" w:anchor="Oil,_gas_and_coal" w:history="1">
+      <w:hyperlink r:id="rId15" w:anchor="Oil,_gas_and_coal" w:history="1">
         <w:r>
           <w:rPr>
-            <w:rStyle w:val="Hipervnculo"/>
+            <w:rStyle w:val="Hyperlink"/>
+            <w:color w:val="A6A6A6" w:themeColor="background1" w:themeShade="A6"/>
           </w:rPr>
           <w:t>https://en.wikipedia.org/wiki/2011_T%C5%8Dhoku_earthquake_and_tsunami#Oil,_gas_and_coal</w:t>
         </w:r>
       </w:hyperlink>
       <w:r>
-        <w:t>). It’s highly probably that carcinogenic compounds (see these UK government guidelines (</w:t>
-      </w:r>
-      <w:r>
-        <w:t>https://www.gov.uk/government/uploads/system/uploads/attachment_data/file/316535/benzoapyrene_BaP_polycyclic_aromatic_hydrocarbons_PAH_guidance.pdf</w:t>
-      </w:r>
-      <w:r>
-        <w:t>) and this scientific paper about how such compounds can accumulate in marine animals (</w:t>
-      </w:r>
-      <w:r>
-        <w:t>https://www.ncbi.nlm.nih.gov/pubmed/7501868</w:t>
-      </w:r>
-      <w:r>
-        <w:t xml:space="preserve">)) were released in leaks and fires at these petrochemical works, yet no one seemed in the least bit interested because….something </w:t>
+        <w:rPr>
+          <w:color w:val="A6A6A6" w:themeColor="background1" w:themeShade="A6"/>
+        </w:rPr>
+        <w:t>). It’s highly probably that carcinogenic compounds (see these UK government guidelines (https://www.gov.uk/government/uploads/system/uploads/attachment_data/file/316535/benzoapyrene_BaP_polycyclic_aromatic_hydrocarbons_PAH_guidance.pdf) and this scientific paper about how such compounds can accumulate in marine animals (https://www.ncbi.nlm.nih.gov/p</w:t>
+      </w:r>
+      <w:bookmarkStart w:id="0" w:name="_GoBack"/>
+      <w:bookmarkEnd w:id="0"/>
+      <w:r>
+        <w:rPr>
+          <w:color w:val="A6A6A6" w:themeColor="background1" w:themeShade="A6"/>
+        </w:rPr>
+        <w:t xml:space="preserve">ubmed/7501868)) were released in leaks and fires at these petrochemical works, yet no one seemed in the least bit interested because….something </w:t>
       </w:r>
       <w:proofErr w:type="spellStart"/>
       <w:r>
+        <w:rPr>
+          <w:color w:val="A6A6A6" w:themeColor="background1" w:themeShade="A6"/>
+        </w:rPr>
         <w:t>something</w:t>
       </w:r>
       <w:proofErr w:type="spellEnd"/>
       <w:r>
+        <w:rPr>
+          <w:color w:val="A6A6A6" w:themeColor="background1" w:themeShade="A6"/>
+        </w:rPr>
         <w:t xml:space="preserve"> nuclear is different….</w:t>
       </w:r>
     </w:p>
@@ -1276,10 +1450,10 @@
       <w:r>
         <w:t xml:space="preserve">. With current (and this could change – look at what Tesla is doing </w:t>
       </w:r>
-      <w:hyperlink r:id="rId17" w:history="1">
+      <w:hyperlink r:id="rId16" w:history="1">
         <w:r>
           <w:rPr>
-            <w:rStyle w:val="Hipervnculo"/>
+            <w:rStyle w:val="Hyperlink"/>
           </w:rPr>
           <w:t>https://www.tesla.com/en_GB/utilities</w:t>
         </w:r>
@@ -1355,6 +1529,7 @@
         <w:t xml:space="preserve">from respiratory illnesses (including cancer) </w:t>
       </w:r>
       <w:r>
+        <w:lastRenderedPageBreak/>
         <w:t>(</w:t>
       </w:r>
       <w:r>
@@ -1369,10 +1544,10 @@
       <w:r>
         <w:t>), and, ironically, radiation emissions (</w:t>
       </w:r>
-      <w:hyperlink r:id="rId18" w:history="1">
+      <w:hyperlink r:id="rId17" w:history="1">
         <w:r>
           <w:rPr>
-            <w:rStyle w:val="Hipervnculo"/>
+            <w:rStyle w:val="Hyperlink"/>
           </w:rPr>
           <w:t>https://www.scientificamerican.com/article/coal-ash-is-more-radioactive-than-nuclear-waste/</w:t>
         </w:r>
@@ -1407,11 +1582,7 @@
         <w:t xml:space="preserve">the industry’s </w:t>
       </w:r>
       <w:r>
-        <w:t xml:space="preserve">failure to break the historical link to nuclear weapons. On the contrary, civil nuclear energy has provided the cheap energy our </w:t>
-      </w:r>
-      <w:r>
-        <w:lastRenderedPageBreak/>
-        <w:t xml:space="preserve">economies needed to become the prosperous societies we live in today, </w:t>
+        <w:t xml:space="preserve">failure to break the historical link to nuclear weapons. On the contrary, civil nuclear energy has provided the cheap energy our economies needed to become the prosperous societies we live in today, </w:t>
       </w:r>
       <w:r>
         <w:t>with a minimal contribution to climate change and illness in humans.</w:t>
@@ -1446,10 +1617,10 @@
         </w:rPr>
         <w:t> </w:t>
       </w:r>
-      <w:hyperlink r:id="rId19" w:history="1">
+      <w:hyperlink r:id="rId18" w:history="1">
         <w:r>
           <w:rPr>
-            <w:rStyle w:val="Hipervnculo"/>
+            <w:rStyle w:val="Hyperlink"/>
             <w:rFonts w:ascii="Arial" w:hAnsi="Arial" w:cs="Arial"/>
             <w:i/>
             <w:iCs/>
@@ -1462,7 +1633,7 @@
       </w:hyperlink>
       <w:r>
         <w:rPr>
-          <w:rStyle w:val="CitaHTML"/>
+          <w:rStyle w:val="HTMLCite"/>
           <w:rFonts w:ascii="Arial" w:hAnsi="Arial" w:cs="Arial"/>
           <w:color w:val="222222"/>
           <w:sz w:val="19"/>
@@ -1470,11 +1641,10 @@
         </w:rPr>
         <w:t>. </w:t>
       </w:r>
-      <w:hyperlink r:id="rId20" w:tooltip="CBS News" w:history="1">
-        <w:proofErr w:type="gramStart"/>
+      <w:hyperlink r:id="rId19" w:tooltip="CBS News" w:history="1">
         <w:r>
           <w:rPr>
-            <w:rStyle w:val="Hipervnculo"/>
+            <w:rStyle w:val="Hyperlink"/>
             <w:rFonts w:ascii="Arial" w:hAnsi="Arial" w:cs="Arial"/>
             <w:i/>
             <w:iCs/>
@@ -1487,52 +1657,18 @@
       </w:hyperlink>
       <w:r>
         <w:rPr>
-          <w:rStyle w:val="CitaHTML"/>
-          <w:rFonts w:ascii="Arial" w:hAnsi="Arial" w:cs="Arial"/>
-          <w:color w:val="222222"/>
-          <w:sz w:val="19"/>
-          <w:szCs w:val="19"/>
-        </w:rPr>
-        <w:t>.</w:t>
-      </w:r>
-      <w:proofErr w:type="gramEnd"/>
-      <w:r>
-        <w:rPr>
-          <w:rStyle w:val="CitaHTML"/>
-          <w:rFonts w:ascii="Arial" w:hAnsi="Arial" w:cs="Arial"/>
-          <w:color w:val="222222"/>
-          <w:sz w:val="19"/>
-          <w:szCs w:val="19"/>
-        </w:rPr>
-        <w:t xml:space="preserve"> </w:t>
-      </w:r>
-      <w:proofErr w:type="gramStart"/>
-      <w:r>
-        <w:rPr>
-          <w:rStyle w:val="CitaHTML"/>
-          <w:rFonts w:ascii="Arial" w:hAnsi="Arial" w:cs="Arial"/>
-          <w:color w:val="222222"/>
-          <w:sz w:val="19"/>
-          <w:szCs w:val="19"/>
-        </w:rPr>
-        <w:t>Associated Press.</w:t>
-      </w:r>
-      <w:proofErr w:type="gramEnd"/>
-      <w:r>
-        <w:rPr>
-          <w:rStyle w:val="CitaHTML"/>
-          <w:rFonts w:ascii="Arial" w:hAnsi="Arial" w:cs="Arial"/>
-          <w:color w:val="222222"/>
-          <w:sz w:val="19"/>
-          <w:szCs w:val="19"/>
-        </w:rPr>
-        <w:t xml:space="preserve"> 14 March 2011. </w:t>
-      </w:r>
-      <w:hyperlink r:id="rId21" w:history="1">
-        <w:proofErr w:type="gramStart"/>
+          <w:rStyle w:val="HTMLCite"/>
+          <w:rFonts w:ascii="Arial" w:hAnsi="Arial" w:cs="Arial"/>
+          <w:color w:val="222222"/>
+          <w:sz w:val="19"/>
+          <w:szCs w:val="19"/>
+        </w:rPr>
+        <w:t>. Associated Press. 14 March 2011. </w:t>
+      </w:r>
+      <w:hyperlink r:id="rId20" w:history="1">
         <w:r>
           <w:rPr>
-            <w:rStyle w:val="Hipervnculo"/>
+            <w:rStyle w:val="Hyperlink"/>
             <w:rFonts w:ascii="Arial" w:hAnsi="Arial" w:cs="Arial"/>
             <w:i/>
             <w:iCs/>
@@ -1545,7 +1681,7 @@
       </w:hyperlink>
       <w:r>
         <w:rPr>
-          <w:rStyle w:val="CitaHTML"/>
+          <w:rStyle w:val="HTMLCite"/>
           <w:rFonts w:ascii="Arial" w:hAnsi="Arial" w:cs="Arial"/>
           <w:color w:val="222222"/>
           <w:sz w:val="19"/>
@@ -1563,12 +1699,11 @@
           <w:sz w:val="19"/>
           <w:szCs w:val="19"/>
         </w:rPr>
-        <w:t>.</w:t>
-      </w:r>
-      <w:proofErr w:type="gramEnd"/>
-      <w:r>
-        <w:rPr>
-          <w:rStyle w:val="reference-accessdate"/>
+        <w:t>. Retrieved </w:t>
+      </w:r>
+      <w:r>
+        <w:rPr>
+          <w:rStyle w:val="nowrap"/>
           <w:rFonts w:ascii="Arial" w:hAnsi="Arial" w:cs="Arial"/>
           <w:i/>
           <w:iCs/>
@@ -1576,9 +1711,8 @@
           <w:sz w:val="19"/>
           <w:szCs w:val="19"/>
         </w:rPr>
-        <w:t xml:space="preserve"> </w:t>
-      </w:r>
-      <w:proofErr w:type="gramStart"/>
+        <w:t>15 March</w:t>
+      </w:r>
       <w:r>
         <w:rPr>
           <w:rStyle w:val="reference-accessdate"/>
@@ -1589,35 +1723,11 @@
           <w:sz w:val="19"/>
           <w:szCs w:val="19"/>
         </w:rPr>
-        <w:t>Retrieved </w:t>
-      </w:r>
-      <w:r>
-        <w:rPr>
-          <w:rStyle w:val="nowrap"/>
-          <w:rFonts w:ascii="Arial" w:hAnsi="Arial" w:cs="Arial"/>
-          <w:i/>
-          <w:iCs/>
-          <w:color w:val="222222"/>
-          <w:sz w:val="19"/>
-          <w:szCs w:val="19"/>
-        </w:rPr>
-        <w:t>15 March</w:t>
-      </w:r>
-      <w:r>
-        <w:rPr>
-          <w:rStyle w:val="reference-accessdate"/>
-          <w:rFonts w:ascii="Arial" w:hAnsi="Arial" w:cs="Arial"/>
-          <w:i/>
-          <w:iCs/>
-          <w:color w:val="222222"/>
-          <w:sz w:val="19"/>
-          <w:szCs w:val="19"/>
-        </w:rPr>
         <w:t> 2011</w:t>
       </w:r>
       <w:r>
         <w:rPr>
-          <w:rStyle w:val="CitaHTML"/>
+          <w:rStyle w:val="HTMLCite"/>
           <w:rFonts w:ascii="Arial" w:hAnsi="Arial" w:cs="Arial"/>
           <w:color w:val="222222"/>
           <w:sz w:val="19"/>
@@ -1625,7 +1735,6 @@
         </w:rPr>
         <w:t>.</w:t>
       </w:r>
-      <w:proofErr w:type="gramEnd"/>
       <w:r>
         <w:rPr>
           <w:rFonts w:ascii="Arial" w:hAnsi="Arial" w:cs="Arial"/>
@@ -1648,7 +1757,7 @@
       <w:proofErr w:type="spellStart"/>
       <w:r>
         <w:rPr>
-          <w:rStyle w:val="CitaHTML"/>
+          <w:rStyle w:val="HTMLCite"/>
           <w:rFonts w:ascii="Arial" w:hAnsi="Arial" w:cs="Arial"/>
           <w:color w:val="222222"/>
           <w:sz w:val="19"/>
@@ -1659,7 +1768,7 @@
       <w:proofErr w:type="spellEnd"/>
       <w:r>
         <w:rPr>
-          <w:rStyle w:val="CitaHTML"/>
+          <w:rStyle w:val="HTMLCite"/>
           <w:rFonts w:ascii="Arial" w:hAnsi="Arial" w:cs="Arial"/>
           <w:color w:val="222222"/>
           <w:sz w:val="19"/>
@@ -1667,11 +1776,10 @@
         </w:rPr>
         <w:t>, Tania (13 March 2011). </w:t>
       </w:r>
-      <w:hyperlink r:id="rId22" w:history="1">
-        <w:proofErr w:type="gramStart"/>
+      <w:hyperlink r:id="rId21" w:history="1">
         <w:r>
           <w:rPr>
-            <w:rStyle w:val="Hipervnculo"/>
+            <w:rStyle w:val="Hyperlink"/>
             <w:rFonts w:ascii="Arial" w:hAnsi="Arial" w:cs="Arial"/>
             <w:i/>
             <w:iCs/>
@@ -1684,52 +1792,18 @@
       </w:hyperlink>
       <w:r>
         <w:rPr>
-          <w:rStyle w:val="CitaHTML"/>
-          <w:rFonts w:ascii="Arial" w:hAnsi="Arial" w:cs="Arial"/>
-          <w:color w:val="222222"/>
-          <w:sz w:val="19"/>
-          <w:szCs w:val="19"/>
-        </w:rPr>
-        <w:t>.</w:t>
-      </w:r>
-      <w:proofErr w:type="gramEnd"/>
-      <w:r>
-        <w:rPr>
-          <w:rStyle w:val="CitaHTML"/>
-          <w:rFonts w:ascii="Arial" w:hAnsi="Arial" w:cs="Arial"/>
-          <w:color w:val="222222"/>
-          <w:sz w:val="19"/>
-          <w:szCs w:val="19"/>
-        </w:rPr>
-        <w:t> </w:t>
-      </w:r>
-      <w:proofErr w:type="gramStart"/>
-      <w:r>
-        <w:rPr>
-          <w:rStyle w:val="CitaHTML"/>
-          <w:rFonts w:ascii="Arial" w:hAnsi="Arial" w:cs="Arial"/>
-          <w:color w:val="222222"/>
-          <w:sz w:val="19"/>
-          <w:szCs w:val="19"/>
-        </w:rPr>
-        <w:t>The Guardian.</w:t>
-      </w:r>
-      <w:proofErr w:type="gramEnd"/>
-      <w:r>
-        <w:rPr>
-          <w:rStyle w:val="CitaHTML"/>
-          <w:rFonts w:ascii="Arial" w:hAnsi="Arial" w:cs="Arial"/>
-          <w:color w:val="222222"/>
-          <w:sz w:val="19"/>
-          <w:szCs w:val="19"/>
-        </w:rPr>
-        <w:t xml:space="preserve"> London. </w:t>
-      </w:r>
-      <w:hyperlink r:id="rId23" w:history="1">
-        <w:proofErr w:type="gramStart"/>
+          <w:rStyle w:val="HTMLCite"/>
+          <w:rFonts w:ascii="Arial" w:hAnsi="Arial" w:cs="Arial"/>
+          <w:color w:val="222222"/>
+          <w:sz w:val="19"/>
+          <w:szCs w:val="19"/>
+        </w:rPr>
+        <w:t>. The Guardian. London. </w:t>
+      </w:r>
+      <w:hyperlink r:id="rId22" w:history="1">
         <w:r>
           <w:rPr>
-            <w:rStyle w:val="Hipervnculo"/>
+            <w:rStyle w:val="Hyperlink"/>
             <w:rFonts w:ascii="Arial" w:hAnsi="Arial" w:cs="Arial"/>
             <w:i/>
             <w:iCs/>
@@ -1742,7 +1816,7 @@
       </w:hyperlink>
       <w:r>
         <w:rPr>
-          <w:rStyle w:val="CitaHTML"/>
+          <w:rStyle w:val="HTMLCite"/>
           <w:rFonts w:ascii="Arial" w:hAnsi="Arial" w:cs="Arial"/>
           <w:color w:val="222222"/>
           <w:sz w:val="19"/>
@@ -1760,12 +1834,11 @@
           <w:sz w:val="19"/>
           <w:szCs w:val="19"/>
         </w:rPr>
-        <w:t>.</w:t>
-      </w:r>
-      <w:proofErr w:type="gramEnd"/>
-      <w:r>
-        <w:rPr>
-          <w:rStyle w:val="reference-accessdate"/>
+        <w:t>. Retrieved </w:t>
+      </w:r>
+      <w:r>
+        <w:rPr>
+          <w:rStyle w:val="nowrap"/>
           <w:rFonts w:ascii="Arial" w:hAnsi="Arial" w:cs="Arial"/>
           <w:i/>
           <w:iCs/>
@@ -1773,9 +1846,8 @@
           <w:sz w:val="19"/>
           <w:szCs w:val="19"/>
         </w:rPr>
-        <w:t xml:space="preserve"> </w:t>
-      </w:r>
-      <w:proofErr w:type="gramStart"/>
+        <w:t>15 March</w:t>
+      </w:r>
       <w:r>
         <w:rPr>
           <w:rStyle w:val="reference-accessdate"/>
@@ -1786,35 +1858,11 @@
           <w:sz w:val="19"/>
           <w:szCs w:val="19"/>
         </w:rPr>
-        <w:t>Retrieved </w:t>
-      </w:r>
-      <w:r>
-        <w:rPr>
-          <w:rStyle w:val="nowrap"/>
-          <w:rFonts w:ascii="Arial" w:hAnsi="Arial" w:cs="Arial"/>
-          <w:i/>
-          <w:iCs/>
-          <w:color w:val="222222"/>
-          <w:sz w:val="19"/>
-          <w:szCs w:val="19"/>
-        </w:rPr>
-        <w:t>15 March</w:t>
-      </w:r>
-      <w:r>
-        <w:rPr>
-          <w:rStyle w:val="reference-accessdate"/>
-          <w:rFonts w:ascii="Arial" w:hAnsi="Arial" w:cs="Arial"/>
-          <w:i/>
-          <w:iCs/>
-          <w:color w:val="222222"/>
-          <w:sz w:val="19"/>
-          <w:szCs w:val="19"/>
-        </w:rPr>
         <w:t> 2011</w:t>
       </w:r>
       <w:r>
         <w:rPr>
-          <w:rStyle w:val="CitaHTML"/>
+          <w:rStyle w:val="HTMLCite"/>
           <w:rFonts w:ascii="Arial" w:hAnsi="Arial" w:cs="Arial"/>
           <w:color w:val="222222"/>
           <w:sz w:val="19"/>
@@ -1822,7 +1870,6 @@
         </w:rPr>
         <w:t>.</w:t>
       </w:r>
-      <w:proofErr w:type="gramEnd"/>
     </w:p>
     <w:p>
       <w:pPr>
@@ -1833,11 +1880,10 @@
           <w:szCs w:val="19"/>
         </w:rPr>
       </w:pPr>
-      <w:hyperlink r:id="rId24" w:history="1">
-        <w:proofErr w:type="gramStart"/>
+      <w:hyperlink r:id="rId23" w:history="1">
         <w:r>
           <w:rPr>
-            <w:rStyle w:val="Hipervnculo"/>
+            <w:rStyle w:val="Hyperlink"/>
             <w:rFonts w:ascii="Arial" w:hAnsi="Arial" w:cs="Arial"/>
             <w:i/>
             <w:iCs/>
@@ -1850,30 +1896,18 @@
       </w:hyperlink>
       <w:r>
         <w:rPr>
-          <w:rStyle w:val="CitaHTML"/>
-          <w:rFonts w:ascii="Arial" w:hAnsi="Arial" w:cs="Arial"/>
-          <w:color w:val="222222"/>
-          <w:sz w:val="19"/>
-          <w:szCs w:val="19"/>
-        </w:rPr>
-        <w:t>.</w:t>
-      </w:r>
-      <w:proofErr w:type="gramEnd"/>
-      <w:r>
-        <w:rPr>
-          <w:rStyle w:val="CitaHTML"/>
-          <w:rFonts w:ascii="Arial" w:hAnsi="Arial" w:cs="Arial"/>
-          <w:color w:val="222222"/>
-          <w:sz w:val="19"/>
-          <w:szCs w:val="19"/>
-        </w:rPr>
-        <w:t xml:space="preserve"> 11 March 2011. </w:t>
-      </w:r>
-      <w:hyperlink r:id="rId25" w:history="1">
-        <w:proofErr w:type="gramStart"/>
+          <w:rStyle w:val="HTMLCite"/>
+          <w:rFonts w:ascii="Arial" w:hAnsi="Arial" w:cs="Arial"/>
+          <w:color w:val="222222"/>
+          <w:sz w:val="19"/>
+          <w:szCs w:val="19"/>
+        </w:rPr>
+        <w:t>. 11 March 2011. </w:t>
+      </w:r>
+      <w:hyperlink r:id="rId24" w:history="1">
         <w:r>
           <w:rPr>
-            <w:rStyle w:val="Hipervnculo"/>
+            <w:rStyle w:val="Hyperlink"/>
             <w:rFonts w:ascii="Arial" w:hAnsi="Arial" w:cs="Arial"/>
             <w:i/>
             <w:iCs/>
@@ -1886,7 +1920,7 @@
       </w:hyperlink>
       <w:r>
         <w:rPr>
-          <w:rStyle w:val="CitaHTML"/>
+          <w:rStyle w:val="HTMLCite"/>
           <w:rFonts w:ascii="Arial" w:hAnsi="Arial" w:cs="Arial"/>
           <w:color w:val="222222"/>
           <w:sz w:val="19"/>
@@ -1904,12 +1938,11 @@
           <w:sz w:val="19"/>
           <w:szCs w:val="19"/>
         </w:rPr>
-        <w:t>.</w:t>
-      </w:r>
-      <w:proofErr w:type="gramEnd"/>
-      <w:r>
-        <w:rPr>
-          <w:rStyle w:val="reference-accessdate"/>
+        <w:t>. Retrieved </w:t>
+      </w:r>
+      <w:r>
+        <w:rPr>
+          <w:rStyle w:val="nowrap"/>
           <w:rFonts w:ascii="Arial" w:hAnsi="Arial" w:cs="Arial"/>
           <w:i/>
           <w:iCs/>
@@ -1917,9 +1950,8 @@
           <w:sz w:val="19"/>
           <w:szCs w:val="19"/>
         </w:rPr>
-        <w:t xml:space="preserve"> </w:t>
-      </w:r>
-      <w:proofErr w:type="gramStart"/>
+        <w:t>11 March</w:t>
+      </w:r>
       <w:r>
         <w:rPr>
           <w:rStyle w:val="reference-accessdate"/>
@@ -1930,35 +1962,11 @@
           <w:sz w:val="19"/>
           <w:szCs w:val="19"/>
         </w:rPr>
-        <w:t>Retrieved </w:t>
-      </w:r>
-      <w:r>
-        <w:rPr>
-          <w:rStyle w:val="nowrap"/>
-          <w:rFonts w:ascii="Arial" w:hAnsi="Arial" w:cs="Arial"/>
-          <w:i/>
-          <w:iCs/>
-          <w:color w:val="222222"/>
-          <w:sz w:val="19"/>
-          <w:szCs w:val="19"/>
-        </w:rPr>
-        <w:t>11 March</w:t>
-      </w:r>
-      <w:r>
-        <w:rPr>
-          <w:rStyle w:val="reference-accessdate"/>
-          <w:rFonts w:ascii="Arial" w:hAnsi="Arial" w:cs="Arial"/>
-          <w:i/>
-          <w:iCs/>
-          <w:color w:val="222222"/>
-          <w:sz w:val="19"/>
-          <w:szCs w:val="19"/>
-        </w:rPr>
         <w:t> 2011</w:t>
       </w:r>
       <w:r>
         <w:rPr>
-          <w:rStyle w:val="CitaHTML"/>
+          <w:rStyle w:val="HTMLCite"/>
           <w:rFonts w:ascii="Arial" w:hAnsi="Arial" w:cs="Arial"/>
           <w:color w:val="222222"/>
           <w:sz w:val="19"/>
@@ -1966,7 +1974,6 @@
         </w:rPr>
         <w:t>.</w:t>
       </w:r>
-      <w:proofErr w:type="gramEnd"/>
     </w:p>
     <w:p>
       <w:pPr>
@@ -1988,10 +1995,10 @@
       <w:r>
         <w:t xml:space="preserve">] </w:t>
       </w:r>
-      <w:hyperlink r:id="rId26" w:history="1">
+      <w:hyperlink r:id="rId25" w:history="1">
         <w:r>
           <w:rPr>
-            <w:rStyle w:val="Hipervnculo"/>
+            <w:rStyle w:val="Hyperlink"/>
             <w:rFonts w:ascii="Arial" w:hAnsi="Arial" w:cs="Arial"/>
             <w:color w:val="663366"/>
             <w:sz w:val="19"/>
@@ -2011,10 +2018,10 @@
         </w:rPr>
         <w:t>. </w:t>
       </w:r>
-      <w:hyperlink r:id="rId27" w:tooltip="Deutsche Welle" w:history="1">
+      <w:hyperlink r:id="rId26" w:tooltip="Deutsche Welle" w:history="1">
         <w:r>
           <w:rPr>
-            <w:rStyle w:val="Hipervnculo"/>
+            <w:rStyle w:val="Hyperlink"/>
             <w:rFonts w:ascii="Arial" w:hAnsi="Arial" w:cs="Arial"/>
             <w:i/>
             <w:iCs/>
@@ -2029,7 +2036,7 @@
         <w:proofErr w:type="spellStart"/>
         <w:r>
           <w:rPr>
-            <w:rStyle w:val="Hipervnculo"/>
+            <w:rStyle w:val="Hyperlink"/>
             <w:rFonts w:ascii="Arial" w:hAnsi="Arial" w:cs="Arial"/>
             <w:i/>
             <w:iCs/>
@@ -2053,11 +2060,10 @@
         </w:rPr>
         <w:t>. 14 March 2011. </w:t>
       </w:r>
-      <w:hyperlink r:id="rId28" w:history="1">
-        <w:proofErr w:type="gramStart"/>
+      <w:hyperlink r:id="rId27" w:history="1">
         <w:r>
           <w:rPr>
-            <w:rStyle w:val="Hipervnculo"/>
+            <w:rStyle w:val="Hyperlink"/>
             <w:rFonts w:ascii="Arial" w:hAnsi="Arial" w:cs="Arial"/>
             <w:color w:val="663366"/>
             <w:sz w:val="19"/>
@@ -2086,19 +2092,7 @@
           <w:szCs w:val="19"/>
           <w:shd w:val="clear" w:color="auto" w:fill="EAF3FF"/>
         </w:rPr>
-        <w:t>.</w:t>
-      </w:r>
-      <w:proofErr w:type="gramEnd"/>
-      <w:r>
-        <w:rPr>
-          <w:rStyle w:val="reference-accessdate"/>
-          <w:rFonts w:ascii="Arial" w:hAnsi="Arial" w:cs="Arial"/>
-          <w:color w:val="222222"/>
-          <w:sz w:val="19"/>
-          <w:szCs w:val="19"/>
-          <w:shd w:val="clear" w:color="auto" w:fill="EAF3FF"/>
-        </w:rPr>
-        <w:t xml:space="preserve"> Retrieved </w:t>
+        <w:t>. Retrieved </w:t>
       </w:r>
       <w:r>
         <w:rPr>
@@ -2130,7 +2124,6 @@
       <w:r>
         <w:t>3</w:t>
       </w:r>
-      <w:proofErr w:type="gramStart"/>
       <w:r>
         <w:t xml:space="preserve">] </w:t>
       </w:r>
@@ -2144,77 +2137,34 @@
         </w:rPr>
         <w:t> </w:t>
       </w:r>
-      <w:proofErr w:type="gramEnd"/>
-      <w:r>
-        <w:fldChar w:fldCharType="begin"/>
-      </w:r>
-      <w:r>
-        <w:instrText xml:space="preserve"> HYPERLINK "http://www3.nhk.or.jp/daily/english/13_04.html" </w:instrText>
-      </w:r>
-      <w:r>
-        <w:fldChar w:fldCharType="separate"/>
-      </w:r>
-      <w:r>
-        <w:rPr>
-          <w:rStyle w:val="Hipervnculo"/>
-          <w:rFonts w:ascii="Arial" w:hAnsi="Arial" w:cs="Arial"/>
-          <w:i/>
-          <w:iCs/>
-          <w:color w:val="663366"/>
-          <w:sz w:val="19"/>
-          <w:szCs w:val="19"/>
-        </w:rPr>
-        <w:t>"March 11th tsunami a record 40.5 metres high NHK"</w:t>
-      </w:r>
-      <w:r>
-        <w:rPr>
-          <w:rStyle w:val="Hipervnculo"/>
-          <w:rFonts w:ascii="Arial" w:hAnsi="Arial" w:cs="Arial"/>
-          <w:i/>
-          <w:iCs/>
-          <w:color w:val="663366"/>
-          <w:sz w:val="19"/>
-          <w:szCs w:val="19"/>
-        </w:rPr>
-        <w:fldChar w:fldCharType="end"/>
-      </w:r>
-      <w:r>
-        <w:rPr>
-          <w:rStyle w:val="CitaHTML"/>
-          <w:rFonts w:ascii="Arial" w:hAnsi="Arial" w:cs="Arial"/>
-          <w:color w:val="222222"/>
-          <w:sz w:val="19"/>
-          <w:szCs w:val="19"/>
-        </w:rPr>
-        <w:t xml:space="preserve">. </w:t>
-      </w:r>
-      <w:proofErr w:type="gramStart"/>
-      <w:r>
-        <w:rPr>
-          <w:rStyle w:val="CitaHTML"/>
-          <w:rFonts w:ascii="Arial" w:hAnsi="Arial" w:cs="Arial"/>
-          <w:color w:val="222222"/>
-          <w:sz w:val="19"/>
-          <w:szCs w:val="19"/>
-        </w:rPr>
-        <w:t>.nhk.or.jp.</w:t>
-      </w:r>
-      <w:proofErr w:type="gramEnd"/>
-      <w:r>
-        <w:rPr>
-          <w:rStyle w:val="CitaHTML"/>
-          <w:rFonts w:ascii="Arial" w:hAnsi="Arial" w:cs="Arial"/>
-          <w:color w:val="222222"/>
-          <w:sz w:val="19"/>
-          <w:szCs w:val="19"/>
-        </w:rPr>
-        <w:t xml:space="preserve"> 13 August 2011. </w:t>
-      </w:r>
-      <w:hyperlink r:id="rId29" w:history="1">
-        <w:proofErr w:type="gramStart"/>
+      <w:hyperlink r:id="rId28" w:history="1">
         <w:r>
           <w:rPr>
-            <w:rStyle w:val="Hipervnculo"/>
+            <w:rStyle w:val="Hyperlink"/>
+            <w:rFonts w:ascii="Arial" w:hAnsi="Arial" w:cs="Arial"/>
+            <w:i/>
+            <w:iCs/>
+            <w:color w:val="663366"/>
+            <w:sz w:val="19"/>
+            <w:szCs w:val="19"/>
+          </w:rPr>
+          <w:t>"March 11th tsunami a record 40.5 metres high NHK"</w:t>
+        </w:r>
+      </w:hyperlink>
+      <w:r>
+        <w:rPr>
+          <w:rStyle w:val="HTMLCite"/>
+          <w:rFonts w:ascii="Arial" w:hAnsi="Arial" w:cs="Arial"/>
+          <w:color w:val="222222"/>
+          <w:sz w:val="19"/>
+          <w:szCs w:val="19"/>
+        </w:rPr>
+        <w:t>. .nhk.or.jp. 13 August 2011. </w:t>
+      </w:r>
+      <w:hyperlink r:id="rId29" w:history="1">
+        <w:r>
+          <w:rPr>
+            <w:rStyle w:val="Hyperlink"/>
             <w:rFonts w:ascii="Arial" w:hAnsi="Arial" w:cs="Arial"/>
             <w:i/>
             <w:iCs/>
@@ -2227,7 +2177,7 @@
       </w:hyperlink>
       <w:r>
         <w:rPr>
-          <w:rStyle w:val="CitaHTML"/>
+          <w:rStyle w:val="HTMLCite"/>
           <w:rFonts w:ascii="Arial" w:hAnsi="Arial" w:cs="Arial"/>
           <w:color w:val="222222"/>
           <w:sz w:val="19"/>
@@ -2245,12 +2195,11 @@
           <w:sz w:val="19"/>
           <w:szCs w:val="19"/>
         </w:rPr>
-        <w:t>.</w:t>
-      </w:r>
-      <w:proofErr w:type="gramEnd"/>
-      <w:r>
-        <w:rPr>
-          <w:rStyle w:val="reference-accessdate"/>
+        <w:t>. Retrieved </w:t>
+      </w:r>
+      <w:r>
+        <w:rPr>
+          <w:rStyle w:val="nowrap"/>
           <w:rFonts w:ascii="Arial" w:hAnsi="Arial" w:cs="Arial"/>
           <w:i/>
           <w:iCs/>
@@ -2258,9 +2207,8 @@
           <w:sz w:val="19"/>
           <w:szCs w:val="19"/>
         </w:rPr>
-        <w:t xml:space="preserve"> </w:t>
-      </w:r>
-      <w:proofErr w:type="gramStart"/>
+        <w:t>7 September</w:t>
+      </w:r>
       <w:r>
         <w:rPr>
           <w:rStyle w:val="reference-accessdate"/>
@@ -2271,35 +2219,11 @@
           <w:sz w:val="19"/>
           <w:szCs w:val="19"/>
         </w:rPr>
-        <w:t>Retrieved </w:t>
-      </w:r>
-      <w:r>
-        <w:rPr>
-          <w:rStyle w:val="nowrap"/>
-          <w:rFonts w:ascii="Arial" w:hAnsi="Arial" w:cs="Arial"/>
-          <w:i/>
-          <w:iCs/>
-          <w:color w:val="222222"/>
-          <w:sz w:val="19"/>
-          <w:szCs w:val="19"/>
-        </w:rPr>
-        <w:t>7 September</w:t>
-      </w:r>
-      <w:r>
-        <w:rPr>
-          <w:rStyle w:val="reference-accessdate"/>
-          <w:rFonts w:ascii="Arial" w:hAnsi="Arial" w:cs="Arial"/>
-          <w:i/>
-          <w:iCs/>
-          <w:color w:val="222222"/>
-          <w:sz w:val="19"/>
-          <w:szCs w:val="19"/>
-        </w:rPr>
         <w:t> 2011</w:t>
       </w:r>
       <w:r>
         <w:rPr>
-          <w:rStyle w:val="CitaHTML"/>
+          <w:rStyle w:val="HTMLCite"/>
           <w:rFonts w:ascii="Arial" w:hAnsi="Arial" w:cs="Arial"/>
           <w:color w:val="222222"/>
           <w:sz w:val="19"/>
@@ -2307,7 +2231,6 @@
         </w:rPr>
         <w:t>.</w:t>
       </w:r>
-      <w:proofErr w:type="gramEnd"/>
     </w:p>
     <w:p>
       <w:pPr>
@@ -2363,7 +2286,7 @@
       <w:hyperlink r:id="rId30" w:history="1">
         <w:r>
           <w:rPr>
-            <w:rStyle w:val="Hipervnculo"/>
+            <w:rStyle w:val="Hyperlink"/>
             <w:rFonts w:ascii="Arial" w:hAnsi="Arial" w:cs="Arial"/>
             <w:color w:val="663366"/>
             <w:sz w:val="19"/>
@@ -2381,35 +2304,12 @@
           <w:szCs w:val="19"/>
           <w:shd w:val="clear" w:color="auto" w:fill="EAF3FF"/>
         </w:rPr>
-        <w:t xml:space="preserve">. </w:t>
-      </w:r>
-      <w:proofErr w:type="gramStart"/>
-      <w:r>
-        <w:rPr>
-          <w:rFonts w:ascii="Arial" w:hAnsi="Arial" w:cs="Arial"/>
-          <w:color w:val="222222"/>
-          <w:sz w:val="19"/>
-          <w:szCs w:val="19"/>
-          <w:shd w:val="clear" w:color="auto" w:fill="EAF3FF"/>
-        </w:rPr>
-        <w:t>BBC.</w:t>
-      </w:r>
-      <w:proofErr w:type="gramEnd"/>
-      <w:r>
-        <w:rPr>
-          <w:rFonts w:ascii="Arial" w:hAnsi="Arial" w:cs="Arial"/>
-          <w:color w:val="222222"/>
-          <w:sz w:val="19"/>
-          <w:szCs w:val="19"/>
-          <w:shd w:val="clear" w:color="auto" w:fill="EAF3FF"/>
-        </w:rPr>
-        <w:t> </w:t>
+        <w:t>. BBC. </w:t>
       </w:r>
       <w:hyperlink r:id="rId31" w:history="1">
-        <w:proofErr w:type="gramStart"/>
         <w:r>
           <w:rPr>
-            <w:rStyle w:val="Hipervnculo"/>
+            <w:rStyle w:val="Hyperlink"/>
             <w:rFonts w:ascii="Arial" w:hAnsi="Arial" w:cs="Arial"/>
             <w:color w:val="663366"/>
             <w:sz w:val="19"/>
@@ -2438,70 +2338,45 @@
           <w:szCs w:val="19"/>
           <w:shd w:val="clear" w:color="auto" w:fill="EAF3FF"/>
         </w:rPr>
+        <w:t>. Retrieved </w:t>
+      </w:r>
+      <w:r>
+        <w:rPr>
+          <w:rStyle w:val="nowrap"/>
+          <w:rFonts w:ascii="Arial" w:hAnsi="Arial" w:cs="Arial"/>
+          <w:color w:val="222222"/>
+          <w:sz w:val="19"/>
+          <w:szCs w:val="19"/>
+          <w:shd w:val="clear" w:color="auto" w:fill="EAF3FF"/>
+        </w:rPr>
+        <w:t>12 March</w:t>
+      </w:r>
+      <w:r>
+        <w:rPr>
+          <w:rStyle w:val="reference-accessdate"/>
+          <w:rFonts w:ascii="Arial" w:hAnsi="Arial" w:cs="Arial"/>
+          <w:color w:val="222222"/>
+          <w:sz w:val="19"/>
+          <w:szCs w:val="19"/>
+          <w:shd w:val="clear" w:color="auto" w:fill="EAF3FF"/>
+        </w:rPr>
+        <w:t> 2011</w:t>
+      </w:r>
+      <w:r>
+        <w:rPr>
+          <w:rFonts w:ascii="Arial" w:hAnsi="Arial" w:cs="Arial"/>
+          <w:color w:val="222222"/>
+          <w:sz w:val="19"/>
+          <w:szCs w:val="19"/>
+          <w:shd w:val="clear" w:color="auto" w:fill="EAF3FF"/>
+        </w:rPr>
         <w:t>.</w:t>
       </w:r>
-      <w:proofErr w:type="gramEnd"/>
-      <w:r>
-        <w:rPr>
-          <w:rStyle w:val="reference-accessdate"/>
-          <w:rFonts w:ascii="Arial" w:hAnsi="Arial" w:cs="Arial"/>
-          <w:color w:val="222222"/>
-          <w:sz w:val="19"/>
-          <w:szCs w:val="19"/>
-          <w:shd w:val="clear" w:color="auto" w:fill="EAF3FF"/>
-        </w:rPr>
-        <w:t xml:space="preserve"> </w:t>
-      </w:r>
-      <w:proofErr w:type="gramStart"/>
-      <w:r>
-        <w:rPr>
-          <w:rStyle w:val="reference-accessdate"/>
-          <w:rFonts w:ascii="Arial" w:hAnsi="Arial" w:cs="Arial"/>
-          <w:color w:val="222222"/>
-          <w:sz w:val="19"/>
-          <w:szCs w:val="19"/>
-          <w:shd w:val="clear" w:color="auto" w:fill="EAF3FF"/>
-        </w:rPr>
-        <w:t>Retrieved </w:t>
-      </w:r>
-      <w:r>
-        <w:rPr>
-          <w:rStyle w:val="nowrap"/>
-          <w:rFonts w:ascii="Arial" w:hAnsi="Arial" w:cs="Arial"/>
-          <w:color w:val="222222"/>
-          <w:sz w:val="19"/>
-          <w:szCs w:val="19"/>
-          <w:shd w:val="clear" w:color="auto" w:fill="EAF3FF"/>
-        </w:rPr>
-        <w:t>12 March</w:t>
-      </w:r>
-      <w:r>
-        <w:rPr>
-          <w:rStyle w:val="reference-accessdate"/>
-          <w:rFonts w:ascii="Arial" w:hAnsi="Arial" w:cs="Arial"/>
-          <w:color w:val="222222"/>
-          <w:sz w:val="19"/>
-          <w:szCs w:val="19"/>
-          <w:shd w:val="clear" w:color="auto" w:fill="EAF3FF"/>
-        </w:rPr>
-        <w:t> 2011</w:t>
-      </w:r>
-      <w:r>
-        <w:rPr>
-          <w:rFonts w:ascii="Arial" w:hAnsi="Arial" w:cs="Arial"/>
-          <w:color w:val="222222"/>
-          <w:sz w:val="19"/>
-          <w:szCs w:val="19"/>
-          <w:shd w:val="clear" w:color="auto" w:fill="EAF3FF"/>
-        </w:rPr>
-        <w:t>.</w:t>
-      </w:r>
-      <w:proofErr w:type="gramEnd"/>
     </w:p>
     <w:p>
       <w:pPr>
         <w:rPr>
-          <w:rStyle w:val="CitaHTML"/>
+          <w:rStyle w:val="HTMLCite"/>
           <w:rFonts w:ascii="Arial" w:hAnsi="Arial" w:cs="Arial"/>
           <w:color w:val="222222"/>
           <w:sz w:val="19"/>
@@ -2540,7 +2415,7 @@
       </w:r>
       <w:r>
         <w:rPr>
-          <w:rStyle w:val="CitaHTML"/>
+          <w:rStyle w:val="HTMLCite"/>
           <w:rFonts w:ascii="Arial" w:hAnsi="Arial" w:cs="Arial"/>
           <w:color w:val="222222"/>
           <w:sz w:val="19"/>
@@ -2551,7 +2426,7 @@
       <w:hyperlink r:id="rId32" w:history="1">
         <w:r>
           <w:rPr>
-            <w:rStyle w:val="Hipervnculo"/>
+            <w:rStyle w:val="Hyperlink"/>
             <w:rFonts w:ascii="Arial" w:hAnsi="Arial" w:cs="Arial"/>
             <w:i/>
             <w:iCs/>
@@ -2564,41 +2439,18 @@
       </w:hyperlink>
       <w:r>
         <w:rPr>
-          <w:rStyle w:val="CitaHTML"/>
-          <w:rFonts w:ascii="Arial" w:hAnsi="Arial" w:cs="Arial"/>
-          <w:color w:val="222222"/>
-          <w:sz w:val="19"/>
-          <w:szCs w:val="19"/>
-        </w:rPr>
-        <w:t>. </w:t>
-      </w:r>
-      <w:proofErr w:type="gramStart"/>
-      <w:r>
-        <w:rPr>
-          <w:rStyle w:val="CitaHTML"/>
-          <w:rFonts w:ascii="Arial" w:hAnsi="Arial" w:cs="Arial"/>
-          <w:color w:val="222222"/>
-          <w:sz w:val="19"/>
-          <w:szCs w:val="19"/>
-        </w:rPr>
-        <w:t>The New York Times.</w:t>
-      </w:r>
-      <w:proofErr w:type="gramEnd"/>
-      <w:r>
-        <w:rPr>
-          <w:rStyle w:val="CitaHTML"/>
-          <w:rFonts w:ascii="Arial" w:hAnsi="Arial" w:cs="Arial"/>
-          <w:color w:val="222222"/>
-          <w:sz w:val="19"/>
-          <w:szCs w:val="19"/>
-        </w:rPr>
-        <w:t> </w:t>
+          <w:rStyle w:val="HTMLCite"/>
+          <w:rFonts w:ascii="Arial" w:hAnsi="Arial" w:cs="Arial"/>
+          <w:color w:val="222222"/>
+          <w:sz w:val="19"/>
+          <w:szCs w:val="19"/>
+        </w:rPr>
+        <w:t>. The New York Times. </w:t>
       </w:r>
       <w:hyperlink r:id="rId33" w:history="1">
-        <w:proofErr w:type="gramStart"/>
         <w:r>
           <w:rPr>
-            <w:rStyle w:val="Hipervnculo"/>
+            <w:rStyle w:val="Hyperlink"/>
             <w:rFonts w:ascii="Arial" w:hAnsi="Arial" w:cs="Arial"/>
             <w:i/>
             <w:iCs/>
@@ -2611,7 +2463,7 @@
       </w:hyperlink>
       <w:r>
         <w:rPr>
-          <w:rStyle w:val="CitaHTML"/>
+          <w:rStyle w:val="HTMLCite"/>
           <w:rFonts w:ascii="Arial" w:hAnsi="Arial" w:cs="Arial"/>
           <w:color w:val="222222"/>
           <w:sz w:val="19"/>
@@ -2629,12 +2481,11 @@
           <w:sz w:val="19"/>
           <w:szCs w:val="19"/>
         </w:rPr>
-        <w:t>.</w:t>
-      </w:r>
-      <w:proofErr w:type="gramEnd"/>
-      <w:r>
-        <w:rPr>
-          <w:rStyle w:val="reference-accessdate"/>
+        <w:t>. Retrieved </w:t>
+      </w:r>
+      <w:r>
+        <w:rPr>
+          <w:rStyle w:val="nowrap"/>
           <w:rFonts w:ascii="Arial" w:hAnsi="Arial" w:cs="Arial"/>
           <w:i/>
           <w:iCs/>
@@ -2642,9 +2493,8 @@
           <w:sz w:val="19"/>
           <w:szCs w:val="19"/>
         </w:rPr>
-        <w:t xml:space="preserve"> </w:t>
-      </w:r>
-      <w:proofErr w:type="gramStart"/>
+        <w:t>14 March</w:t>
+      </w:r>
       <w:r>
         <w:rPr>
           <w:rStyle w:val="reference-accessdate"/>
@@ -2655,35 +2505,11 @@
           <w:sz w:val="19"/>
           <w:szCs w:val="19"/>
         </w:rPr>
-        <w:t>Retrieved </w:t>
-      </w:r>
-      <w:r>
-        <w:rPr>
-          <w:rStyle w:val="nowrap"/>
-          <w:rFonts w:ascii="Arial" w:hAnsi="Arial" w:cs="Arial"/>
-          <w:i/>
-          <w:iCs/>
-          <w:color w:val="222222"/>
-          <w:sz w:val="19"/>
-          <w:szCs w:val="19"/>
-        </w:rPr>
-        <w:t>14 March</w:t>
-      </w:r>
-      <w:r>
-        <w:rPr>
-          <w:rStyle w:val="reference-accessdate"/>
-          <w:rFonts w:ascii="Arial" w:hAnsi="Arial" w:cs="Arial"/>
-          <w:i/>
-          <w:iCs/>
-          <w:color w:val="222222"/>
-          <w:sz w:val="19"/>
-          <w:szCs w:val="19"/>
-        </w:rPr>
         <w:t> 2011</w:t>
       </w:r>
       <w:r>
         <w:rPr>
-          <w:rStyle w:val="CitaHTML"/>
+          <w:rStyle w:val="HTMLCite"/>
           <w:rFonts w:ascii="Arial" w:hAnsi="Arial" w:cs="Arial"/>
           <w:color w:val="222222"/>
           <w:sz w:val="19"/>
@@ -2691,12 +2517,11 @@
         </w:rPr>
         <w:t>.</w:t>
       </w:r>
-      <w:proofErr w:type="gramEnd"/>
     </w:p>
     <w:p>
       <w:pPr>
         <w:rPr>
-          <w:rStyle w:val="CitaHTML"/>
+          <w:rStyle w:val="HTMLCite"/>
           <w:rFonts w:ascii="Arial" w:hAnsi="Arial" w:cs="Arial"/>
           <w:color w:val="222222"/>
           <w:sz w:val="19"/>
@@ -2736,7 +2561,7 @@
       <w:hyperlink r:id="rId34" w:history="1">
         <w:r>
           <w:rPr>
-            <w:rStyle w:val="Hipervnculo"/>
+            <w:rStyle w:val="Hyperlink"/>
             <w:rFonts w:ascii="Arial" w:hAnsi="Arial" w:cs="Arial"/>
             <w:i/>
             <w:iCs/>
@@ -2749,7 +2574,7 @@
         <w:proofErr w:type="spellStart"/>
         <w:r>
           <w:rPr>
-            <w:rStyle w:val="Hipervnculo"/>
+            <w:rStyle w:val="Hyperlink"/>
             <w:rFonts w:ascii="MS Gothic" w:eastAsia="MS Gothic" w:hAnsi="MS Gothic" w:cs="MS Gothic" w:hint="eastAsia"/>
             <w:i/>
             <w:iCs/>
@@ -2762,7 +2587,7 @@
         <w:proofErr w:type="spellEnd"/>
         <w:r>
           <w:rPr>
-            <w:rStyle w:val="Hipervnculo"/>
+            <w:rStyle w:val="Hyperlink"/>
             <w:rFonts w:ascii="Arial" w:hAnsi="Arial" w:cs="Arial"/>
             <w:i/>
             <w:iCs/>
@@ -2775,7 +2600,7 @@
       </w:hyperlink>
       <w:r>
         <w:rPr>
-          <w:rStyle w:val="CitaHTML"/>
+          <w:rStyle w:val="HTMLCite"/>
           <w:rFonts w:ascii="Arial" w:hAnsi="Arial" w:cs="Arial"/>
           <w:color w:val="222222"/>
           <w:sz w:val="19"/>
@@ -2784,10 +2609,9 @@
         <w:t> (in Japanese). </w:t>
       </w:r>
       <w:hyperlink r:id="rId35" w:tooltip="National Geogrphic (page does not exist)" w:history="1">
-        <w:proofErr w:type="gramStart"/>
         <w:r>
           <w:rPr>
-            <w:rStyle w:val="Hipervnculo"/>
+            <w:rStyle w:val="Hyperlink"/>
             <w:rFonts w:ascii="Arial" w:hAnsi="Arial" w:cs="Arial"/>
             <w:i/>
             <w:iCs/>
@@ -2800,7 +2624,7 @@
         <w:proofErr w:type="spellStart"/>
         <w:r>
           <w:rPr>
-            <w:rStyle w:val="Hipervnculo"/>
+            <w:rStyle w:val="Hyperlink"/>
             <w:rFonts w:ascii="Arial" w:hAnsi="Arial" w:cs="Arial"/>
             <w:i/>
             <w:iCs/>
@@ -2814,24 +2638,13 @@
       </w:hyperlink>
       <w:r>
         <w:rPr>
-          <w:rStyle w:val="CitaHTML"/>
-          <w:rFonts w:ascii="Arial" w:hAnsi="Arial" w:cs="Arial"/>
-          <w:color w:val="222222"/>
-          <w:sz w:val="19"/>
-          <w:szCs w:val="19"/>
-        </w:rPr>
-        <w:t>.</w:t>
-      </w:r>
-      <w:proofErr w:type="gramEnd"/>
-      <w:r>
-        <w:rPr>
-          <w:rStyle w:val="CitaHTML"/>
-          <w:rFonts w:ascii="Arial" w:hAnsi="Arial" w:cs="Arial"/>
-          <w:color w:val="222222"/>
-          <w:sz w:val="19"/>
-          <w:szCs w:val="19"/>
-        </w:rPr>
-        <w:t xml:space="preserve"> 2011-03-17</w:t>
+          <w:rStyle w:val="HTMLCite"/>
+          <w:rFonts w:ascii="Arial" w:hAnsi="Arial" w:cs="Arial"/>
+          <w:color w:val="222222"/>
+          <w:sz w:val="19"/>
+          <w:szCs w:val="19"/>
+        </w:rPr>
+        <w:t>. 2011-03-17</w:t>
       </w:r>
       <w:r>
         <w:rPr>
@@ -2859,7 +2672,7 @@
       </w:r>
       <w:r>
         <w:rPr>
-          <w:rStyle w:val="CitaHTML"/>
+          <w:rStyle w:val="HTMLCite"/>
           <w:rFonts w:ascii="Arial" w:hAnsi="Arial" w:cs="Arial"/>
           <w:color w:val="222222"/>
           <w:sz w:val="19"/>
@@ -2902,7 +2715,7 @@
       <w:hyperlink r:id="rId36" w:history="1">
         <w:r>
           <w:rPr>
-            <w:rStyle w:val="Hipervnculo"/>
+            <w:rStyle w:val="Hyperlink"/>
             <w:rFonts w:ascii="Arial" w:hAnsi="Arial" w:cs="Arial"/>
             <w:color w:val="663366"/>
             <w:sz w:val="19"/>
@@ -2919,51 +2732,7 @@
           <w:sz w:val="19"/>
           <w:szCs w:val="19"/>
         </w:rPr>
-        <w:t xml:space="preserve"> National Police Agency of Japan. </w:t>
-      </w:r>
-      <w:proofErr w:type="gramStart"/>
-      <w:r>
-        <w:rPr>
-          <w:rStyle w:val="reference-text"/>
-          <w:rFonts w:ascii="Arial" w:hAnsi="Arial" w:cs="Arial"/>
-          <w:color w:val="222222"/>
-          <w:sz w:val="19"/>
-          <w:szCs w:val="19"/>
-        </w:rPr>
-        <w:t>Retrieved 29 October 2017.</w:t>
-      </w:r>
-      <w:proofErr w:type="gramEnd"/>
-      <w:r>
-        <w:rPr>
-          <w:rStyle w:val="reference-text"/>
-          <w:rFonts w:ascii="Arial" w:hAnsi="Arial" w:cs="Arial"/>
-          <w:color w:val="222222"/>
-          <w:sz w:val="19"/>
-          <w:szCs w:val="19"/>
-        </w:rPr>
-        <w:t xml:space="preserve"> (</w:t>
-      </w:r>
-      <w:proofErr w:type="gramStart"/>
-      <w:r>
-        <w:rPr>
-          <w:rStyle w:val="reference-text"/>
-          <w:rFonts w:ascii="Arial" w:hAnsi="Arial" w:cs="Arial"/>
-          <w:color w:val="222222"/>
-          <w:sz w:val="19"/>
-          <w:szCs w:val="19"/>
-        </w:rPr>
-        <w:t>from</w:t>
-      </w:r>
-      <w:proofErr w:type="gramEnd"/>
-      <w:r>
-        <w:rPr>
-          <w:rStyle w:val="reference-text"/>
-          <w:rFonts w:ascii="Arial" w:hAnsi="Arial" w:cs="Arial"/>
-          <w:color w:val="222222"/>
-          <w:sz w:val="19"/>
-          <w:szCs w:val="19"/>
-        </w:rPr>
-        <w:t xml:space="preserve"> "deaths" template)</w:t>
+        <w:t> National Police Agency of Japan. Retrieved 29 October 2017. (from "deaths" template)</w:t>
       </w:r>
     </w:p>
     <w:p>
@@ -2979,7 +2748,7 @@
       <w:hyperlink r:id="rId37" w:history="1">
         <w:r>
           <w:rPr>
-            <w:rStyle w:val="Hipervnculo"/>
+            <w:rStyle w:val="Hyperlink"/>
             <w:rFonts w:ascii="Arial" w:hAnsi="Arial" w:cs="Arial"/>
             <w:color w:val="663366"/>
             <w:sz w:val="19"/>
@@ -2987,20 +2756,7 @@
             <w:u w:val="none"/>
             <w:shd w:val="clear" w:color="auto" w:fill="EAF3FF"/>
           </w:rPr>
-          <w:t xml:space="preserve">"Damage Situation and Police Countermeasures... </w:t>
-        </w:r>
-        <w:proofErr w:type="gramStart"/>
-        <w:r>
-          <w:rPr>
-            <w:rStyle w:val="Hipervnculo"/>
-            <w:rFonts w:ascii="Arial" w:hAnsi="Arial" w:cs="Arial"/>
-            <w:color w:val="663366"/>
-            <w:sz w:val="19"/>
-            <w:szCs w:val="19"/>
-            <w:u w:val="none"/>
-            <w:shd w:val="clear" w:color="auto" w:fill="EAF3FF"/>
-          </w:rPr>
-          <w:t>February 10, 2014"</w:t>
+          <w:t>"Damage Situation and Police Countermeasures... February 10, 2014"</w:t>
         </w:r>
       </w:hyperlink>
       <w:r>
@@ -3011,31 +2767,8 @@
           <w:szCs w:val="19"/>
           <w:shd w:val="clear" w:color="auto" w:fill="EAF3FF"/>
         </w:rPr>
-        <w:t> National Police Agency of Japan.</w:t>
-      </w:r>
-      <w:proofErr w:type="gramEnd"/>
-      <w:r>
-        <w:rPr>
-          <w:rFonts w:ascii="Arial" w:hAnsi="Arial" w:cs="Arial"/>
-          <w:color w:val="222222"/>
-          <w:sz w:val="19"/>
-          <w:szCs w:val="19"/>
-          <w:shd w:val="clear" w:color="auto" w:fill="EAF3FF"/>
-        </w:rPr>
-        <w:t xml:space="preserve"> </w:t>
-      </w:r>
-      <w:proofErr w:type="gramStart"/>
-      <w:r>
-        <w:rPr>
-          <w:rFonts w:ascii="Arial" w:hAnsi="Arial" w:cs="Arial"/>
-          <w:color w:val="222222"/>
-          <w:sz w:val="19"/>
-          <w:szCs w:val="19"/>
-          <w:shd w:val="clear" w:color="auto" w:fill="EAF3FF"/>
-        </w:rPr>
-        <w:t>Retrieved 17 February 2014.</w:t>
-      </w:r>
-      <w:proofErr w:type="gramEnd"/>
+        <w:t> National Police Agency of Japan. Retrieved 17 February 2014.</w:t>
+      </w:r>
     </w:p>
     <w:p>
       <w:r>
@@ -3045,29 +2778,8 @@
         <w:t>9</w:t>
       </w:r>
       <w:r>
-        <w:t xml:space="preserve">] Zhang, Bo. "Top 5 Most Expensive Natural Disasters in History". </w:t>
-      </w:r>
-      <w:proofErr w:type="gramStart"/>
-      <w:r>
-        <w:t>AccuWeather.com. News &amp; Video.</w:t>
-      </w:r>
-      <w:proofErr w:type="gramEnd"/>
-      <w:r>
-        <w:t xml:space="preserve"> </w:t>
-      </w:r>
-      <w:proofErr w:type="gramStart"/>
-      <w:r>
-        <w:t>Archived from the original on 12 April 2011.</w:t>
-      </w:r>
-      <w:proofErr w:type="gramEnd"/>
-      <w:r>
-        <w:t xml:space="preserve"> </w:t>
-      </w:r>
-      <w:proofErr w:type="gramStart"/>
-      <w:r>
-        <w:t>Retrieved 29 March 2011.</w:t>
-      </w:r>
-      <w:proofErr w:type="gramEnd"/>
+        <w:t>] Zhang, Bo. "Top 5 Most Expensive Natural Disasters in History". AccuWeather.com. News &amp; Video. Archived from the original on 12 April 2011. Retrieved 29 March 2011.</w:t>
+      </w:r>
     </w:p>
     <w:p>
       <w:r>
@@ -3077,29 +2789,8 @@
         <w:t>10</w:t>
       </w:r>
       <w:r>
-        <w:t xml:space="preserve">] Victoria Kim (21 March 2011). "Japan damage could reach $235 billion, World Bank estimates". </w:t>
-      </w:r>
-      <w:proofErr w:type="gramStart"/>
-      <w:r>
-        <w:t>Los Angeles Times.</w:t>
-      </w:r>
-      <w:proofErr w:type="gramEnd"/>
-      <w:r>
-        <w:t xml:space="preserve"> </w:t>
-      </w:r>
-      <w:proofErr w:type="gramStart"/>
-      <w:r>
-        <w:t>Archived from the original on 12 April 2011.</w:t>
-      </w:r>
-      <w:proofErr w:type="gramEnd"/>
-      <w:r>
-        <w:t xml:space="preserve"> </w:t>
-      </w:r>
-      <w:proofErr w:type="gramStart"/>
-      <w:r>
-        <w:t>Retrieved 21 March 2011.</w:t>
-      </w:r>
-      <w:proofErr w:type="gramEnd"/>
+        <w:t>] Victoria Kim (21 March 2011). "Japan damage could reach $235 billion, World Bank estimates". Los Angeles Times. Archived from the original on 12 April 2011. Retrieved 21 March 2011.</w:t>
+      </w:r>
     </w:p>
     <w:p>
       <w:r>
@@ -3115,22 +2806,14 @@
         <w:t>] “The Fukushima Daiichi Accident”, Director</w:t>
       </w:r>
       <w:r>
-        <w:t xml:space="preserve"> General of the IAEA, </w:t>
-      </w:r>
-      <w:proofErr w:type="gramStart"/>
-      <w:r>
-        <w:t>GC(</w:t>
-      </w:r>
-      <w:proofErr w:type="gramEnd"/>
-      <w:r>
-        <w:t>59)/14. URL:</w:t>
+        <w:t xml:space="preserve"> General of the IAEA, GC(59)/14. URL:</w:t>
       </w:r>
     </w:p>
     <w:p>
       <w:hyperlink r:id="rId38" w:history="1">
         <w:r>
           <w:rPr>
-            <w:rStyle w:val="Hipervnculo"/>
+            <w:rStyle w:val="Hyperlink"/>
           </w:rPr>
           <w:t>http://www-pub.iaea.org/MTCD/Publications/PDF/Pub1710-ReportByTheDG-Web.pdf</w:t>
         </w:r>
@@ -3150,8 +2833,8 @@
 </file>
 
 <file path=word/numbering.xml><?xml version="1.0" encoding="utf-8"?>
-<w:numbering xmlns:wpc="http://schemas.microsoft.com/office/word/2010/wordprocessingCanvas" xmlns:mc="http://schemas.openxmlformats.org/markup-compatibility/2006" xmlns:o="urn:schemas-microsoft-com:office:office" xmlns:r="http://schemas.openxmlformats.org/officeDocument/2006/relationships" xmlns:m="http://schemas.openxmlformats.org/officeDocument/2006/math" xmlns:v="urn:schemas-microsoft-com:vml" xmlns:wp14="http://schemas.microsoft.com/office/word/2010/wordprocessingDrawing" xmlns:wp="http://schemas.openxmlformats.org/drawingml/2006/wordprocessingDrawing" xmlns:w10="urn:schemas-microsoft-com:office:word" xmlns:w="http://schemas.openxmlformats.org/wordprocessingml/2006/main" xmlns:w14="http://schemas.microsoft.com/office/word/2010/wordml" xmlns:wpg="http://schemas.microsoft.com/office/word/2010/wordprocessingGroup" xmlns:wpi="http://schemas.microsoft.com/office/word/2010/wordprocessingInk" xmlns:wne="http://schemas.microsoft.com/office/word/2006/wordml" xmlns:wps="http://schemas.microsoft.com/office/word/2010/wordprocessingShape" mc:Ignorable="w14 wp14">
-  <w:abstractNum w:abstractNumId="0">
+<w:numbering xmlns:wpc="http://schemas.microsoft.com/office/word/2010/wordprocessingCanvas" xmlns:cx="http://schemas.microsoft.com/office/drawing/2014/chartex" xmlns:cx1="http://schemas.microsoft.com/office/drawing/2015/9/8/chartex" xmlns:cx2="http://schemas.microsoft.com/office/drawing/2015/10/21/chartex" xmlns:cx3="http://schemas.microsoft.com/office/drawing/2016/5/9/chartex" xmlns:cx4="http://schemas.microsoft.com/office/drawing/2016/5/10/chartex" xmlns:cx5="http://schemas.microsoft.com/office/drawing/2016/5/11/chartex" xmlns:cx6="http://schemas.microsoft.com/office/drawing/2016/5/12/chartex" xmlns:cx7="http://schemas.microsoft.com/office/drawing/2016/5/13/chartex" xmlns:cx8="http://schemas.microsoft.com/office/drawing/2016/5/14/chartex" xmlns:mc="http://schemas.openxmlformats.org/markup-compatibility/2006" xmlns:aink="http://schemas.microsoft.com/office/drawing/2016/ink" xmlns:am3d="http://schemas.microsoft.com/office/drawing/2017/model3d" xmlns:o="urn:schemas-microsoft-com:office:office" xmlns:r="http://schemas.openxmlformats.org/officeDocument/2006/relationships" xmlns:m="http://schemas.openxmlformats.org/officeDocument/2006/math" xmlns:v="urn:schemas-microsoft-com:vml" xmlns:wp14="http://schemas.microsoft.com/office/word/2010/wordprocessingDrawing" xmlns:wp="http://schemas.openxmlformats.org/drawingml/2006/wordprocessingDrawing" xmlns:w10="urn:schemas-microsoft-com:office:word" xmlns:w="http://schemas.openxmlformats.org/wordprocessingml/2006/main" xmlns:w14="http://schemas.microsoft.com/office/word/2010/wordml" xmlns:w15="http://schemas.microsoft.com/office/word/2012/wordml" xmlns:w16cid="http://schemas.microsoft.com/office/word/2016/wordml/cid" xmlns:w16se="http://schemas.microsoft.com/office/word/2015/wordml/symex" xmlns:wpg="http://schemas.microsoft.com/office/word/2010/wordprocessingGroup" xmlns:wpi="http://schemas.microsoft.com/office/word/2010/wordprocessingInk" xmlns:wne="http://schemas.microsoft.com/office/word/2006/wordml" xmlns:wps="http://schemas.microsoft.com/office/word/2010/wordprocessingShape" mc:Ignorable="w14 w15 w16se w16cid wp14">
+  <w:abstractNum w:abstractNumId="0" w15:restartNumberingAfterBreak="0">
     <w:nsid w:val="1F924D22"/>
     <w:multiLevelType w:val="hybridMultilevel"/>
     <w:tmpl w:val="D1EA9B42"/>
@@ -3263,7 +2946,7 @@
       </w:rPr>
     </w:lvl>
   </w:abstractNum>
-  <w:abstractNum w:abstractNumId="1">
+  <w:abstractNum w:abstractNumId="1" w15:restartNumberingAfterBreak="0">
     <w:nsid w:val="393610C8"/>
     <w:multiLevelType w:val="hybridMultilevel"/>
     <w:tmpl w:val="F5648914"/>
@@ -3375,7 +3058,7 @@
       </w:rPr>
     </w:lvl>
   </w:abstractNum>
-  <w:abstractNum w:abstractNumId="2">
+  <w:abstractNum w:abstractNumId="2" w15:restartNumberingAfterBreak="0">
     <w:nsid w:val="4A7816FA"/>
     <w:multiLevelType w:val="multilevel"/>
     <w:tmpl w:val="6DBAFBC2"/>
@@ -3501,7 +3184,7 @@
 </file>
 
 <file path=word/styles.xml><?xml version="1.0" encoding="utf-8"?>
-<w:styles xmlns:mc="http://schemas.openxmlformats.org/markup-compatibility/2006" xmlns:r="http://schemas.openxmlformats.org/officeDocument/2006/relationships" xmlns:w="http://schemas.openxmlformats.org/wordprocessingml/2006/main" xmlns:w14="http://schemas.microsoft.com/office/word/2010/wordml" mc:Ignorable="w14">
+<w:styles xmlns:mc="http://schemas.openxmlformats.org/markup-compatibility/2006" xmlns:r="http://schemas.openxmlformats.org/officeDocument/2006/relationships" xmlns:w="http://schemas.openxmlformats.org/wordprocessingml/2006/main" xmlns:w14="http://schemas.microsoft.com/office/word/2010/wordml" xmlns:w15="http://schemas.microsoft.com/office/word/2012/wordml" xmlns:w16cid="http://schemas.microsoft.com/office/word/2016/wordml/cid" xmlns:w16se="http://schemas.microsoft.com/office/word/2015/wordml/symex" mc:Ignorable="w14 w15 w16se w16cid">
   <w:docDefaults>
     <w:rPrDefault>
       <w:rPr>
@@ -3517,156 +3200,394 @@
       </w:pPr>
     </w:pPrDefault>
   </w:docDefaults>
-  <w:latentStyles w:defLockedState="0" w:defUIPriority="99" w:defSemiHidden="1" w:defUnhideWhenUsed="1" w:defQFormat="0" w:count="267">
-    <w:lsdException w:name="Normal" w:semiHidden="0" w:uiPriority="0" w:unhideWhenUsed="0" w:qFormat="1"/>
-    <w:lsdException w:name="heading 1" w:semiHidden="0" w:uiPriority="9" w:unhideWhenUsed="0" w:qFormat="1"/>
-    <w:lsdException w:name="heading 2" w:uiPriority="9" w:qFormat="1"/>
-    <w:lsdException w:name="heading 3" w:uiPriority="9" w:qFormat="1"/>
-    <w:lsdException w:name="heading 4" w:uiPriority="9" w:qFormat="1"/>
-    <w:lsdException w:name="heading 5" w:uiPriority="9" w:qFormat="1"/>
-    <w:lsdException w:name="heading 6" w:uiPriority="9" w:qFormat="1"/>
-    <w:lsdException w:name="heading 7" w:uiPriority="9" w:qFormat="1"/>
-    <w:lsdException w:name="heading 8" w:uiPriority="9" w:qFormat="1"/>
-    <w:lsdException w:name="heading 9" w:uiPriority="9" w:qFormat="1"/>
-    <w:lsdException w:name="toc 1" w:uiPriority="39"/>
-    <w:lsdException w:name="toc 2" w:uiPriority="39"/>
-    <w:lsdException w:name="toc 3" w:uiPriority="39"/>
-    <w:lsdException w:name="toc 4" w:uiPriority="39"/>
-    <w:lsdException w:name="toc 5" w:uiPriority="39"/>
-    <w:lsdException w:name="toc 6" w:uiPriority="39"/>
-    <w:lsdException w:name="toc 7" w:uiPriority="39"/>
-    <w:lsdException w:name="toc 8" w:uiPriority="39"/>
-    <w:lsdException w:name="toc 9" w:uiPriority="39"/>
-    <w:lsdException w:name="caption" w:uiPriority="35" w:qFormat="1"/>
-    <w:lsdException w:name="Title" w:semiHidden="0" w:uiPriority="10" w:unhideWhenUsed="0" w:qFormat="1"/>
-    <w:lsdException w:name="Default Paragraph Font" w:uiPriority="1"/>
-    <w:lsdException w:name="Subtitle" w:semiHidden="0" w:uiPriority="11" w:unhideWhenUsed="0" w:qFormat="1"/>
-    <w:lsdException w:name="Strong" w:semiHidden="0" w:uiPriority="22" w:unhideWhenUsed="0" w:qFormat="1"/>
-    <w:lsdException w:name="Emphasis" w:semiHidden="0" w:uiPriority="20" w:unhideWhenUsed="0" w:qFormat="1"/>
-    <w:lsdException w:name="Table Grid" w:semiHidden="0" w:uiPriority="39" w:unhideWhenUsed="0"/>
-    <w:lsdException w:name="Placeholder Text" w:unhideWhenUsed="0"/>
-    <w:lsdException w:name="No Spacing" w:semiHidden="0" w:uiPriority="1" w:unhideWhenUsed="0" w:qFormat="1"/>
-    <w:lsdException w:name="Light Shading" w:semiHidden="0" w:uiPriority="60" w:unhideWhenUsed="0"/>
-    <w:lsdException w:name="Light List" w:semiHidden="0" w:uiPriority="61" w:unhideWhenUsed="0"/>
-    <w:lsdException w:name="Light Grid" w:semiHidden="0" w:uiPriority="62" w:unhideWhenUsed="0"/>
-    <w:lsdException w:name="Medium Shading 1" w:semiHidden="0" w:uiPriority="63" w:unhideWhenUsed="0"/>
-    <w:lsdException w:name="Medium Shading 2" w:semiHidden="0" w:uiPriority="64" w:unhideWhenUsed="0"/>
-    <w:lsdException w:name="Medium List 1" w:semiHidden="0" w:uiPriority="65" w:unhideWhenUsed="0"/>
-    <w:lsdException w:name="Medium List 2" w:semiHidden="0" w:uiPriority="66" w:unhideWhenUsed="0"/>
-    <w:lsdException w:name="Medium Grid 1" w:semiHidden="0" w:uiPriority="67" w:unhideWhenUsed="0"/>
-    <w:lsdException w:name="Medium Grid 2" w:semiHidden="0" w:uiPriority="68" w:unhideWhenUsed="0"/>
-    <w:lsdException w:name="Medium Grid 3" w:semiHidden="0" w:uiPriority="69" w:unhideWhenUsed="0"/>
-    <w:lsdException w:name="Dark List" w:semiHidden="0" w:uiPriority="70" w:unhideWhenUsed="0"/>
-    <w:lsdException w:name="Colorful Shading" w:semiHidden="0" w:uiPriority="71" w:unhideWhenUsed="0"/>
-    <w:lsdException w:name="Colorful List" w:semiHidden="0" w:uiPriority="72" w:unhideWhenUsed="0"/>
-    <w:lsdException w:name="Colorful Grid" w:semiHidden="0" w:uiPriority="73" w:unhideWhenUsed="0"/>
-    <w:lsdException w:name="Light Shading Accent 1" w:semiHidden="0" w:uiPriority="60" w:unhideWhenUsed="0"/>
-    <w:lsdException w:name="Light List Accent 1" w:semiHidden="0" w:uiPriority="61" w:unhideWhenUsed="0"/>
-    <w:lsdException w:name="Light Grid Accent 1" w:semiHidden="0" w:uiPriority="62" w:unhideWhenUsed="0"/>
-    <w:lsdException w:name="Medium Shading 1 Accent 1" w:semiHidden="0" w:uiPriority="63" w:unhideWhenUsed="0"/>
-    <w:lsdException w:name="Medium Shading 2 Accent 1" w:semiHidden="0" w:uiPriority="64" w:unhideWhenUsed="0"/>
-    <w:lsdException w:name="Medium List 1 Accent 1" w:semiHidden="0" w:uiPriority="65" w:unhideWhenUsed="0"/>
-    <w:lsdException w:name="Revision" w:unhideWhenUsed="0"/>
-    <w:lsdException w:name="List Paragraph" w:semiHidden="0" w:uiPriority="34" w:unhideWhenUsed="0" w:qFormat="1"/>
-    <w:lsdException w:name="Quote" w:semiHidden="0" w:uiPriority="29" w:unhideWhenUsed="0" w:qFormat="1"/>
-    <w:lsdException w:name="Intense Quote" w:semiHidden="0" w:uiPriority="30" w:unhideWhenUsed="0" w:qFormat="1"/>
-    <w:lsdException w:name="Medium List 2 Accent 1" w:semiHidden="0" w:uiPriority="66" w:unhideWhenUsed="0"/>
-    <w:lsdException w:name="Medium Grid 1 Accent 1" w:semiHidden="0" w:uiPriority="67" w:unhideWhenUsed="0"/>
-    <w:lsdException w:name="Medium Grid 2 Accent 1" w:semiHidden="0" w:uiPriority="68" w:unhideWhenUsed="0"/>
-    <w:lsdException w:name="Medium Grid 3 Accent 1" w:semiHidden="0" w:uiPriority="69" w:unhideWhenUsed="0"/>
-    <w:lsdException w:name="Dark List Accent 1" w:semiHidden="0" w:uiPriority="70" w:unhideWhenUsed="0"/>
-    <w:lsdException w:name="Colorful Shading Accent 1" w:semiHidden="0" w:uiPriority="71" w:unhideWhenUsed="0"/>
-    <w:lsdException w:name="Colorful List Accent 1" w:semiHidden="0" w:uiPriority="72" w:unhideWhenUsed="0"/>
-    <w:lsdException w:name="Colorful Grid Accent 1" w:semiHidden="0" w:uiPriority="73" w:unhideWhenUsed="0"/>
-    <w:lsdException w:name="Light Shading Accent 2" w:semiHidden="0" w:uiPriority="60" w:unhideWhenUsed="0"/>
-    <w:lsdException w:name="Light List Accent 2" w:semiHidden="0" w:uiPriority="61" w:unhideWhenUsed="0"/>
-    <w:lsdException w:name="Light Grid Accent 2" w:semiHidden="0" w:uiPriority="62" w:unhideWhenUsed="0"/>
-    <w:lsdException w:name="Medium Shading 1 Accent 2" w:semiHidden="0" w:uiPriority="63" w:unhideWhenUsed="0"/>
-    <w:lsdException w:name="Medium Shading 2 Accent 2" w:semiHidden="0" w:uiPriority="64" w:unhideWhenUsed="0"/>
-    <w:lsdException w:name="Medium List 1 Accent 2" w:semiHidden="0" w:uiPriority="65" w:unhideWhenUsed="0"/>
-    <w:lsdException w:name="Medium List 2 Accent 2" w:semiHidden="0" w:uiPriority="66" w:unhideWhenUsed="0"/>
-    <w:lsdException w:name="Medium Grid 1 Accent 2" w:semiHidden="0" w:uiPriority="67" w:unhideWhenUsed="0"/>
-    <w:lsdException w:name="Medium Grid 2 Accent 2" w:semiHidden="0" w:uiPriority="68" w:unhideWhenUsed="0"/>
-    <w:lsdException w:name="Medium Grid 3 Accent 2" w:semiHidden="0" w:uiPriority="69" w:unhideWhenUsed="0"/>
-    <w:lsdException w:name="Dark List Accent 2" w:semiHidden="0" w:uiPriority="70" w:unhideWhenUsed="0"/>
-    <w:lsdException w:name="Colorful Shading Accent 2" w:semiHidden="0" w:uiPriority="71" w:unhideWhenUsed="0"/>
-    <w:lsdException w:name="Colorful List Accent 2" w:semiHidden="0" w:uiPriority="72" w:unhideWhenUsed="0"/>
-    <w:lsdException w:name="Colorful Grid Accent 2" w:semiHidden="0" w:uiPriority="73" w:unhideWhenUsed="0"/>
-    <w:lsdException w:name="Light Shading Accent 3" w:semiHidden="0" w:uiPriority="60" w:unhideWhenUsed="0"/>
-    <w:lsdException w:name="Light List Accent 3" w:semiHidden="0" w:uiPriority="61" w:unhideWhenUsed="0"/>
-    <w:lsdException w:name="Light Grid Accent 3" w:semiHidden="0" w:uiPriority="62" w:unhideWhenUsed="0"/>
-    <w:lsdException w:name="Medium Shading 1 Accent 3" w:semiHidden="0" w:uiPriority="63" w:unhideWhenUsed="0"/>
-    <w:lsdException w:name="Medium Shading 2 Accent 3" w:semiHidden="0" w:uiPriority="64" w:unhideWhenUsed="0"/>
-    <w:lsdException w:name="Medium List 1 Accent 3" w:semiHidden="0" w:uiPriority="65" w:unhideWhenUsed="0"/>
-    <w:lsdException w:name="Medium List 2 Accent 3" w:semiHidden="0" w:uiPriority="66" w:unhideWhenUsed="0"/>
-    <w:lsdException w:name="Medium Grid 1 Accent 3" w:semiHidden="0" w:uiPriority="67" w:unhideWhenUsed="0"/>
-    <w:lsdException w:name="Medium Grid 2 Accent 3" w:semiHidden="0" w:uiPriority="68" w:unhideWhenUsed="0"/>
-    <w:lsdException w:name="Medium Grid 3 Accent 3" w:semiHidden="0" w:uiPriority="69" w:unhideWhenUsed="0"/>
-    <w:lsdException w:name="Dark List Accent 3" w:semiHidden="0" w:uiPriority="70" w:unhideWhenUsed="0"/>
-    <w:lsdException w:name="Colorful Shading Accent 3" w:semiHidden="0" w:uiPriority="71" w:unhideWhenUsed="0"/>
-    <w:lsdException w:name="Colorful List Accent 3" w:semiHidden="0" w:uiPriority="72" w:unhideWhenUsed="0"/>
-    <w:lsdException w:name="Colorful Grid Accent 3" w:semiHidden="0" w:uiPriority="73" w:unhideWhenUsed="0"/>
-    <w:lsdException w:name="Light Shading Accent 4" w:semiHidden="0" w:uiPriority="60" w:unhideWhenUsed="0"/>
-    <w:lsdException w:name="Light List Accent 4" w:semiHidden="0" w:uiPriority="61" w:unhideWhenUsed="0"/>
-    <w:lsdException w:name="Light Grid Accent 4" w:semiHidden="0" w:uiPriority="62" w:unhideWhenUsed="0"/>
-    <w:lsdException w:name="Medium Shading 1 Accent 4" w:semiHidden="0" w:uiPriority="63" w:unhideWhenUsed="0"/>
-    <w:lsdException w:name="Medium Shading 2 Accent 4" w:semiHidden="0" w:uiPriority="64" w:unhideWhenUsed="0"/>
-    <w:lsdException w:name="Medium List 1 Accent 4" w:semiHidden="0" w:uiPriority="65" w:unhideWhenUsed="0"/>
-    <w:lsdException w:name="Medium List 2 Accent 4" w:semiHidden="0" w:uiPriority="66" w:unhideWhenUsed="0"/>
-    <w:lsdException w:name="Medium Grid 1 Accent 4" w:semiHidden="0" w:uiPriority="67" w:unhideWhenUsed="0"/>
-    <w:lsdException w:name="Medium Grid 2 Accent 4" w:semiHidden="0" w:uiPriority="68" w:unhideWhenUsed="0"/>
-    <w:lsdException w:name="Medium Grid 3 Accent 4" w:semiHidden="0" w:uiPriority="69" w:unhideWhenUsed="0"/>
-    <w:lsdException w:name="Dark List Accent 4" w:semiHidden="0" w:uiPriority="70" w:unhideWhenUsed="0"/>
-    <w:lsdException w:name="Colorful Shading Accent 4" w:semiHidden="0" w:uiPriority="71" w:unhideWhenUsed="0"/>
-    <w:lsdException w:name="Colorful List Accent 4" w:semiHidden="0" w:uiPriority="72" w:unhideWhenUsed="0"/>
-    <w:lsdException w:name="Colorful Grid Accent 4" w:semiHidden="0" w:uiPriority="73" w:unhideWhenUsed="0"/>
-    <w:lsdException w:name="Light Shading Accent 5" w:semiHidden="0" w:uiPriority="60" w:unhideWhenUsed="0"/>
-    <w:lsdException w:name="Light List Accent 5" w:semiHidden="0" w:uiPriority="61" w:unhideWhenUsed="0"/>
-    <w:lsdException w:name="Light Grid Accent 5" w:semiHidden="0" w:uiPriority="62" w:unhideWhenUsed="0"/>
-    <w:lsdException w:name="Medium Shading 1 Accent 5" w:semiHidden="0" w:uiPriority="63" w:unhideWhenUsed="0"/>
-    <w:lsdException w:name="Medium Shading 2 Accent 5" w:semiHidden="0" w:uiPriority="64" w:unhideWhenUsed="0"/>
-    <w:lsdException w:name="Medium List 1 Accent 5" w:semiHidden="0" w:uiPriority="65" w:unhideWhenUsed="0"/>
-    <w:lsdException w:name="Medium List 2 Accent 5" w:semiHidden="0" w:uiPriority="66" w:unhideWhenUsed="0"/>
-    <w:lsdException w:name="Medium Grid 1 Accent 5" w:semiHidden="0" w:uiPriority="67" w:unhideWhenUsed="0"/>
-    <w:lsdException w:name="Medium Grid 2 Accent 5" w:semiHidden="0" w:uiPriority="68" w:unhideWhenUsed="0"/>
-    <w:lsdException w:name="Medium Grid 3 Accent 5" w:semiHidden="0" w:uiPriority="69" w:unhideWhenUsed="0"/>
-    <w:lsdException w:name="Dark List Accent 5" w:semiHidden="0" w:uiPriority="70" w:unhideWhenUsed="0"/>
-    <w:lsdException w:name="Colorful Shading Accent 5" w:semiHidden="0" w:uiPriority="71" w:unhideWhenUsed="0"/>
-    <w:lsdException w:name="Colorful List Accent 5" w:semiHidden="0" w:uiPriority="72" w:unhideWhenUsed="0"/>
-    <w:lsdException w:name="Colorful Grid Accent 5" w:semiHidden="0" w:uiPriority="73" w:unhideWhenUsed="0"/>
-    <w:lsdException w:name="Light Shading Accent 6" w:semiHidden="0" w:uiPriority="60" w:unhideWhenUsed="0"/>
-    <w:lsdException w:name="Light List Accent 6" w:semiHidden="0" w:uiPriority="61" w:unhideWhenUsed="0"/>
-    <w:lsdException w:name="Light Grid Accent 6" w:semiHidden="0" w:uiPriority="62" w:unhideWhenUsed="0"/>
-    <w:lsdException w:name="Medium Shading 1 Accent 6" w:semiHidden="0" w:uiPriority="63" w:unhideWhenUsed="0"/>
-    <w:lsdException w:name="Medium Shading 2 Accent 6" w:semiHidden="0" w:uiPriority="64" w:unhideWhenUsed="0"/>
-    <w:lsdException w:name="Medium List 1 Accent 6" w:semiHidden="0" w:uiPriority="65" w:unhideWhenUsed="0"/>
-    <w:lsdException w:name="Medium List 2 Accent 6" w:semiHidden="0" w:uiPriority="66" w:unhideWhenUsed="0"/>
-    <w:lsdException w:name="Medium Grid 1 Accent 6" w:semiHidden="0" w:uiPriority="67" w:unhideWhenUsed="0"/>
-    <w:lsdException w:name="Medium Grid 2 Accent 6" w:semiHidden="0" w:uiPriority="68" w:unhideWhenUsed="0"/>
-    <w:lsdException w:name="Medium Grid 3 Accent 6" w:semiHidden="0" w:uiPriority="69" w:unhideWhenUsed="0"/>
-    <w:lsdException w:name="Dark List Accent 6" w:semiHidden="0" w:uiPriority="70" w:unhideWhenUsed="0"/>
-    <w:lsdException w:name="Colorful Shading Accent 6" w:semiHidden="0" w:uiPriority="71" w:unhideWhenUsed="0"/>
-    <w:lsdException w:name="Colorful List Accent 6" w:semiHidden="0" w:uiPriority="72" w:unhideWhenUsed="0"/>
-    <w:lsdException w:name="Colorful Grid Accent 6" w:semiHidden="0" w:uiPriority="73" w:unhideWhenUsed="0"/>
-    <w:lsdException w:name="Subtle Emphasis" w:semiHidden="0" w:uiPriority="19" w:unhideWhenUsed="0" w:qFormat="1"/>
-    <w:lsdException w:name="Intense Emphasis" w:semiHidden="0" w:uiPriority="21" w:unhideWhenUsed="0" w:qFormat="1"/>
-    <w:lsdException w:name="Subtle Reference" w:semiHidden="0" w:uiPriority="31" w:unhideWhenUsed="0" w:qFormat="1"/>
-    <w:lsdException w:name="Intense Reference" w:semiHidden="0" w:uiPriority="32" w:unhideWhenUsed="0" w:qFormat="1"/>
-    <w:lsdException w:name="Book Title" w:semiHidden="0" w:uiPriority="33" w:unhideWhenUsed="0" w:qFormat="1"/>
-    <w:lsdException w:name="Bibliography" w:uiPriority="37"/>
-    <w:lsdException w:name="TOC Heading" w:uiPriority="39" w:qFormat="1"/>
+  <w:latentStyles w:defLockedState="0" w:defUIPriority="99" w:defSemiHidden="0" w:defUnhideWhenUsed="0" w:defQFormat="0" w:count="375">
+    <w:lsdException w:name="Normal" w:uiPriority="0" w:qFormat="1"/>
+    <w:lsdException w:name="heading 1" w:uiPriority="9" w:qFormat="1"/>
+    <w:lsdException w:name="heading 2" w:semiHidden="1" w:uiPriority="9" w:unhideWhenUsed="1" w:qFormat="1"/>
+    <w:lsdException w:name="heading 3" w:semiHidden="1" w:uiPriority="9" w:unhideWhenUsed="1" w:qFormat="1"/>
+    <w:lsdException w:name="heading 4" w:semiHidden="1" w:uiPriority="9" w:unhideWhenUsed="1" w:qFormat="1"/>
+    <w:lsdException w:name="heading 5" w:semiHidden="1" w:uiPriority="9" w:unhideWhenUsed="1" w:qFormat="1"/>
+    <w:lsdException w:name="heading 6" w:semiHidden="1" w:uiPriority="9" w:unhideWhenUsed="1" w:qFormat="1"/>
+    <w:lsdException w:name="heading 7" w:semiHidden="1" w:uiPriority="9" w:unhideWhenUsed="1" w:qFormat="1"/>
+    <w:lsdException w:name="heading 8" w:semiHidden="1" w:uiPriority="9" w:unhideWhenUsed="1" w:qFormat="1"/>
+    <w:lsdException w:name="heading 9" w:semiHidden="1" w:uiPriority="9" w:unhideWhenUsed="1" w:qFormat="1"/>
+    <w:lsdException w:name="index 1" w:semiHidden="1" w:unhideWhenUsed="1"/>
+    <w:lsdException w:name="index 2" w:semiHidden="1" w:unhideWhenUsed="1"/>
+    <w:lsdException w:name="index 3" w:semiHidden="1" w:unhideWhenUsed="1"/>
+    <w:lsdException w:name="index 4" w:semiHidden="1" w:unhideWhenUsed="1"/>
+    <w:lsdException w:name="index 5" w:semiHidden="1" w:unhideWhenUsed="1"/>
+    <w:lsdException w:name="index 6" w:semiHidden="1" w:unhideWhenUsed="1"/>
+    <w:lsdException w:name="index 7" w:semiHidden="1" w:unhideWhenUsed="1"/>
+    <w:lsdException w:name="index 8" w:semiHidden="1" w:unhideWhenUsed="1"/>
+    <w:lsdException w:name="index 9" w:semiHidden="1" w:unhideWhenUsed="1"/>
+    <w:lsdException w:name="toc 1" w:semiHidden="1" w:uiPriority="39" w:unhideWhenUsed="1"/>
+    <w:lsdException w:name="toc 2" w:semiHidden="1" w:uiPriority="39" w:unhideWhenUsed="1"/>
+    <w:lsdException w:name="toc 3" w:semiHidden="1" w:uiPriority="39" w:unhideWhenUsed="1"/>
+    <w:lsdException w:name="toc 4" w:semiHidden="1" w:uiPriority="39" w:unhideWhenUsed="1"/>
+    <w:lsdException w:name="toc 5" w:semiHidden="1" w:uiPriority="39" w:unhideWhenUsed="1"/>
+    <w:lsdException w:name="toc 6" w:semiHidden="1" w:uiPriority="39" w:unhideWhenUsed="1"/>
+    <w:lsdException w:name="toc 7" w:semiHidden="1" w:uiPriority="39" w:unhideWhenUsed="1"/>
+    <w:lsdException w:name="toc 8" w:semiHidden="1" w:uiPriority="39" w:unhideWhenUsed="1"/>
+    <w:lsdException w:name="toc 9" w:semiHidden="1" w:uiPriority="39" w:unhideWhenUsed="1"/>
+    <w:lsdException w:name="Normal Indent" w:semiHidden="1" w:unhideWhenUsed="1"/>
+    <w:lsdException w:name="footnote text" w:semiHidden="1" w:unhideWhenUsed="1"/>
+    <w:lsdException w:name="annotation text" w:semiHidden="1" w:unhideWhenUsed="1"/>
+    <w:lsdException w:name="header" w:semiHidden="1" w:unhideWhenUsed="1"/>
+    <w:lsdException w:name="footer" w:semiHidden="1" w:unhideWhenUsed="1"/>
+    <w:lsdException w:name="index heading" w:semiHidden="1" w:unhideWhenUsed="1"/>
+    <w:lsdException w:name="caption" w:semiHidden="1" w:uiPriority="35" w:unhideWhenUsed="1" w:qFormat="1"/>
+    <w:lsdException w:name="table of figures" w:semiHidden="1" w:unhideWhenUsed="1"/>
+    <w:lsdException w:name="envelope address" w:semiHidden="1" w:unhideWhenUsed="1"/>
+    <w:lsdException w:name="envelope return" w:semiHidden="1" w:unhideWhenUsed="1"/>
+    <w:lsdException w:name="footnote reference" w:semiHidden="1" w:unhideWhenUsed="1"/>
+    <w:lsdException w:name="annotation reference" w:semiHidden="1" w:unhideWhenUsed="1"/>
+    <w:lsdException w:name="line number" w:semiHidden="1" w:unhideWhenUsed="1"/>
+    <w:lsdException w:name="page number" w:semiHidden="1" w:unhideWhenUsed="1"/>
+    <w:lsdException w:name="endnote reference" w:semiHidden="1" w:unhideWhenUsed="1"/>
+    <w:lsdException w:name="endnote text" w:semiHidden="1" w:unhideWhenUsed="1"/>
+    <w:lsdException w:name="table of authorities" w:semiHidden="1" w:unhideWhenUsed="1"/>
+    <w:lsdException w:name="macro" w:semiHidden="1" w:unhideWhenUsed="1"/>
+    <w:lsdException w:name="toa heading" w:semiHidden="1" w:unhideWhenUsed="1"/>
+    <w:lsdException w:name="List" w:semiHidden="1" w:unhideWhenUsed="1"/>
+    <w:lsdException w:name="List Bullet" w:semiHidden="1" w:unhideWhenUsed="1"/>
+    <w:lsdException w:name="List Number" w:semiHidden="1" w:unhideWhenUsed="1"/>
+    <w:lsdException w:name="List 2" w:semiHidden="1" w:unhideWhenUsed="1"/>
+    <w:lsdException w:name="List 3" w:semiHidden="1" w:unhideWhenUsed="1"/>
+    <w:lsdException w:name="List 4" w:semiHidden="1" w:unhideWhenUsed="1"/>
+    <w:lsdException w:name="List 5" w:semiHidden="1" w:unhideWhenUsed="1"/>
+    <w:lsdException w:name="List Bullet 2" w:semiHidden="1" w:unhideWhenUsed="1"/>
+    <w:lsdException w:name="List Bullet 3" w:semiHidden="1" w:unhideWhenUsed="1"/>
+    <w:lsdException w:name="List Bullet 4" w:semiHidden="1" w:unhideWhenUsed="1"/>
+    <w:lsdException w:name="List Bullet 5" w:semiHidden="1" w:unhideWhenUsed="1"/>
+    <w:lsdException w:name="List Number 2" w:semiHidden="1" w:unhideWhenUsed="1"/>
+    <w:lsdException w:name="List Number 3" w:semiHidden="1" w:unhideWhenUsed="1"/>
+    <w:lsdException w:name="List Number 4" w:semiHidden="1" w:unhideWhenUsed="1"/>
+    <w:lsdException w:name="List Number 5" w:semiHidden="1" w:unhideWhenUsed="1"/>
+    <w:lsdException w:name="Title" w:uiPriority="10" w:qFormat="1"/>
+    <w:lsdException w:name="Closing" w:semiHidden="1" w:unhideWhenUsed="1"/>
+    <w:lsdException w:name="Signature" w:semiHidden="1" w:unhideWhenUsed="1"/>
+    <w:lsdException w:name="Default Paragraph Font" w:semiHidden="1" w:uiPriority="1" w:unhideWhenUsed="1"/>
+    <w:lsdException w:name="Body Text" w:semiHidden="1" w:unhideWhenUsed="1"/>
+    <w:lsdException w:name="Body Text Indent" w:semiHidden="1" w:unhideWhenUsed="1"/>
+    <w:lsdException w:name="List Continue" w:semiHidden="1" w:unhideWhenUsed="1"/>
+    <w:lsdException w:name="List Continue 2" w:semiHidden="1" w:unhideWhenUsed="1"/>
+    <w:lsdException w:name="List Continue 3" w:semiHidden="1" w:unhideWhenUsed="1"/>
+    <w:lsdException w:name="List Continue 4" w:semiHidden="1" w:unhideWhenUsed="1"/>
+    <w:lsdException w:name="List Continue 5" w:semiHidden="1" w:unhideWhenUsed="1"/>
+    <w:lsdException w:name="Message Header" w:semiHidden="1" w:unhideWhenUsed="1"/>
+    <w:lsdException w:name="Subtitle" w:uiPriority="11" w:qFormat="1"/>
+    <w:lsdException w:name="Salutation" w:semiHidden="1" w:unhideWhenUsed="1"/>
+    <w:lsdException w:name="Date" w:semiHidden="1" w:unhideWhenUsed="1"/>
+    <w:lsdException w:name="Body Text First Indent" w:semiHidden="1" w:unhideWhenUsed="1"/>
+    <w:lsdException w:name="Body Text First Indent 2" w:semiHidden="1" w:unhideWhenUsed="1"/>
+    <w:lsdException w:name="Note Heading" w:semiHidden="1" w:unhideWhenUsed="1"/>
+    <w:lsdException w:name="Body Text 2" w:semiHidden="1" w:unhideWhenUsed="1"/>
+    <w:lsdException w:name="Body Text 3" w:semiHidden="1" w:unhideWhenUsed="1"/>
+    <w:lsdException w:name="Body Text Indent 2" w:semiHidden="1" w:unhideWhenUsed="1"/>
+    <w:lsdException w:name="Body Text Indent 3" w:semiHidden="1" w:unhideWhenUsed="1"/>
+    <w:lsdException w:name="Block Text" w:semiHidden="1" w:unhideWhenUsed="1"/>
+    <w:lsdException w:name="Hyperlink" w:semiHidden="1" w:unhideWhenUsed="1"/>
+    <w:lsdException w:name="FollowedHyperlink" w:semiHidden="1" w:unhideWhenUsed="1"/>
+    <w:lsdException w:name="Strong" w:uiPriority="22" w:qFormat="1"/>
+    <w:lsdException w:name="Emphasis" w:uiPriority="20" w:qFormat="1"/>
+    <w:lsdException w:name="Document Map" w:semiHidden="1" w:unhideWhenUsed="1"/>
+    <w:lsdException w:name="Plain Text" w:semiHidden="1" w:unhideWhenUsed="1"/>
+    <w:lsdException w:name="E-mail Signature" w:semiHidden="1" w:unhideWhenUsed="1"/>
+    <w:lsdException w:name="HTML Top of Form" w:semiHidden="1" w:unhideWhenUsed="1"/>
+    <w:lsdException w:name="HTML Bottom of Form" w:semiHidden="1" w:unhideWhenUsed="1"/>
+    <w:lsdException w:name="Normal (Web)" w:semiHidden="1" w:unhideWhenUsed="1"/>
+    <w:lsdException w:name="HTML Acronym" w:semiHidden="1" w:unhideWhenUsed="1"/>
+    <w:lsdException w:name="HTML Address" w:semiHidden="1" w:unhideWhenUsed="1"/>
+    <w:lsdException w:name="HTML Cite" w:semiHidden="1" w:unhideWhenUsed="1"/>
+    <w:lsdException w:name="HTML Code" w:semiHidden="1" w:unhideWhenUsed="1"/>
+    <w:lsdException w:name="HTML Definition" w:semiHidden="1" w:unhideWhenUsed="1"/>
+    <w:lsdException w:name="HTML Keyboard" w:semiHidden="1" w:unhideWhenUsed="1"/>
+    <w:lsdException w:name="HTML Preformatted" w:semiHidden="1" w:unhideWhenUsed="1"/>
+    <w:lsdException w:name="HTML Sample" w:semiHidden="1" w:unhideWhenUsed="1"/>
+    <w:lsdException w:name="HTML Typewriter" w:semiHidden="1" w:unhideWhenUsed="1"/>
+    <w:lsdException w:name="HTML Variable" w:semiHidden="1" w:unhideWhenUsed="1"/>
+    <w:lsdException w:name="Normal Table" w:semiHidden="1" w:unhideWhenUsed="1"/>
+    <w:lsdException w:name="annotation subject" w:semiHidden="1" w:unhideWhenUsed="1"/>
+    <w:lsdException w:name="No List" w:semiHidden="1" w:unhideWhenUsed="1"/>
+    <w:lsdException w:name="Outline List 1" w:semiHidden="1" w:unhideWhenUsed="1"/>
+    <w:lsdException w:name="Outline List 2" w:semiHidden="1" w:unhideWhenUsed="1"/>
+    <w:lsdException w:name="Outline List 3" w:semiHidden="1" w:unhideWhenUsed="1"/>
+    <w:lsdException w:name="Table Simple 1" w:semiHidden="1" w:unhideWhenUsed="1"/>
+    <w:lsdException w:name="Table Simple 2" w:semiHidden="1" w:unhideWhenUsed="1"/>
+    <w:lsdException w:name="Table Simple 3" w:semiHidden="1" w:unhideWhenUsed="1"/>
+    <w:lsdException w:name="Table Classic 1" w:semiHidden="1" w:unhideWhenUsed="1"/>
+    <w:lsdException w:name="Table Classic 2" w:semiHidden="1" w:unhideWhenUsed="1"/>
+    <w:lsdException w:name="Table Classic 3" w:semiHidden="1" w:unhideWhenUsed="1"/>
+    <w:lsdException w:name="Table Classic 4" w:semiHidden="1" w:unhideWhenUsed="1"/>
+    <w:lsdException w:name="Table Colorful 1" w:semiHidden="1" w:unhideWhenUsed="1"/>
+    <w:lsdException w:name="Table Colorful 2" w:semiHidden="1" w:unhideWhenUsed="1"/>
+    <w:lsdException w:name="Table Colorful 3" w:semiHidden="1" w:unhideWhenUsed="1"/>
+    <w:lsdException w:name="Table Columns 1" w:semiHidden="1" w:unhideWhenUsed="1"/>
+    <w:lsdException w:name="Table Columns 2" w:semiHidden="1" w:unhideWhenUsed="1"/>
+    <w:lsdException w:name="Table Columns 3" w:semiHidden="1" w:unhideWhenUsed="1"/>
+    <w:lsdException w:name="Table Columns 4" w:semiHidden="1" w:unhideWhenUsed="1"/>
+    <w:lsdException w:name="Table Columns 5" w:semiHidden="1" w:unhideWhenUsed="1"/>
+    <w:lsdException w:name="Table Grid 1" w:semiHidden="1" w:unhideWhenUsed="1"/>
+    <w:lsdException w:name="Table Grid 2" w:semiHidden="1" w:unhideWhenUsed="1"/>
+    <w:lsdException w:name="Table Grid 3" w:semiHidden="1" w:unhideWhenUsed="1"/>
+    <w:lsdException w:name="Table Grid 4" w:semiHidden="1" w:unhideWhenUsed="1"/>
+    <w:lsdException w:name="Table Grid 5" w:semiHidden="1" w:unhideWhenUsed="1"/>
+    <w:lsdException w:name="Table Grid 6" w:semiHidden="1" w:unhideWhenUsed="1"/>
+    <w:lsdException w:name="Table Grid 7" w:semiHidden="1" w:unhideWhenUsed="1"/>
+    <w:lsdException w:name="Table Grid 8" w:semiHidden="1" w:unhideWhenUsed="1"/>
+    <w:lsdException w:name="Table List 1" w:semiHidden="1" w:unhideWhenUsed="1"/>
+    <w:lsdException w:name="Table List 2" w:semiHidden="1" w:unhideWhenUsed="1"/>
+    <w:lsdException w:name="Table List 3" w:semiHidden="1" w:unhideWhenUsed="1"/>
+    <w:lsdException w:name="Table List 4" w:semiHidden="1" w:unhideWhenUsed="1"/>
+    <w:lsdException w:name="Table List 5" w:semiHidden="1" w:unhideWhenUsed="1"/>
+    <w:lsdException w:name="Table List 6" w:semiHidden="1" w:unhideWhenUsed="1"/>
+    <w:lsdException w:name="Table List 7" w:semiHidden="1" w:unhideWhenUsed="1"/>
+    <w:lsdException w:name="Table List 8" w:semiHidden="1" w:unhideWhenUsed="1"/>
+    <w:lsdException w:name="Table 3D effects 1" w:semiHidden="1" w:unhideWhenUsed="1"/>
+    <w:lsdException w:name="Table 3D effects 2" w:semiHidden="1" w:unhideWhenUsed="1"/>
+    <w:lsdException w:name="Table 3D effects 3" w:semiHidden="1" w:unhideWhenUsed="1"/>
+    <w:lsdException w:name="Table Contemporary" w:semiHidden="1" w:unhideWhenUsed="1"/>
+    <w:lsdException w:name="Table Elegant" w:semiHidden="1" w:unhideWhenUsed="1"/>
+    <w:lsdException w:name="Table Professional" w:semiHidden="1" w:unhideWhenUsed="1"/>
+    <w:lsdException w:name="Table Subtle 1" w:semiHidden="1" w:unhideWhenUsed="1"/>
+    <w:lsdException w:name="Table Subtle 2" w:semiHidden="1" w:unhideWhenUsed="1"/>
+    <w:lsdException w:name="Table Web 1" w:semiHidden="1" w:unhideWhenUsed="1"/>
+    <w:lsdException w:name="Table Web 2" w:semiHidden="1" w:unhideWhenUsed="1"/>
+    <w:lsdException w:name="Table Web 3" w:semiHidden="1" w:unhideWhenUsed="1"/>
+    <w:lsdException w:name="Balloon Text" w:semiHidden="1" w:unhideWhenUsed="1"/>
+    <w:lsdException w:name="Table Grid" w:semiHidden="1" w:uiPriority="39" w:unhideWhenUsed="1"/>
+    <w:lsdException w:name="Table Theme" w:semiHidden="1" w:unhideWhenUsed="1"/>
+    <w:lsdException w:name="Placeholder Text" w:semiHidden="1"/>
+    <w:lsdException w:name="No Spacing" w:uiPriority="1" w:qFormat="1"/>
+    <w:lsdException w:name="Light Shading" w:uiPriority="60"/>
+    <w:lsdException w:name="Light List" w:uiPriority="61"/>
+    <w:lsdException w:name="Light Grid" w:uiPriority="62"/>
+    <w:lsdException w:name="Medium Shading 1" w:uiPriority="63"/>
+    <w:lsdException w:name="Medium Shading 2" w:uiPriority="64"/>
+    <w:lsdException w:name="Medium List 1" w:uiPriority="65"/>
+    <w:lsdException w:name="Medium List 2" w:uiPriority="66"/>
+    <w:lsdException w:name="Medium Grid 1" w:uiPriority="67"/>
+    <w:lsdException w:name="Medium Grid 2" w:uiPriority="68"/>
+    <w:lsdException w:name="Medium Grid 3" w:uiPriority="69"/>
+    <w:lsdException w:name="Dark List" w:uiPriority="70"/>
+    <w:lsdException w:name="Colorful Shading" w:uiPriority="71"/>
+    <w:lsdException w:name="Colorful List" w:uiPriority="72"/>
+    <w:lsdException w:name="Colorful Grid" w:uiPriority="73"/>
+    <w:lsdException w:name="Light Shading Accent 1" w:uiPriority="60"/>
+    <w:lsdException w:name="Light List Accent 1" w:uiPriority="61"/>
+    <w:lsdException w:name="Light Grid Accent 1" w:uiPriority="62"/>
+    <w:lsdException w:name="Medium Shading 1 Accent 1" w:uiPriority="63"/>
+    <w:lsdException w:name="Medium Shading 2 Accent 1" w:uiPriority="64"/>
+    <w:lsdException w:name="Medium List 1 Accent 1" w:uiPriority="65"/>
+    <w:lsdException w:name="Revision" w:semiHidden="1"/>
+    <w:lsdException w:name="List Paragraph" w:uiPriority="34" w:qFormat="1"/>
+    <w:lsdException w:name="Quote" w:uiPriority="29" w:qFormat="1"/>
+    <w:lsdException w:name="Intense Quote" w:uiPriority="30" w:qFormat="1"/>
+    <w:lsdException w:name="Medium List 2 Accent 1" w:uiPriority="66"/>
+    <w:lsdException w:name="Medium Grid 1 Accent 1" w:uiPriority="67"/>
+    <w:lsdException w:name="Medium Grid 2 Accent 1" w:uiPriority="68"/>
+    <w:lsdException w:name="Medium Grid 3 Accent 1" w:uiPriority="69"/>
+    <w:lsdException w:name="Dark List Accent 1" w:uiPriority="70"/>
+    <w:lsdException w:name="Colorful Shading Accent 1" w:uiPriority="71"/>
+    <w:lsdException w:name="Colorful List Accent 1" w:uiPriority="72"/>
+    <w:lsdException w:name="Colorful Grid Accent 1" w:uiPriority="73"/>
+    <w:lsdException w:name="Light Shading Accent 2" w:uiPriority="60"/>
+    <w:lsdException w:name="Light List Accent 2" w:uiPriority="61"/>
+    <w:lsdException w:name="Light Grid Accent 2" w:uiPriority="62"/>
+    <w:lsdException w:name="Medium Shading 1 Accent 2" w:uiPriority="63"/>
+    <w:lsdException w:name="Medium Shading 2 Accent 2" w:uiPriority="64"/>
+    <w:lsdException w:name="Medium List 1 Accent 2" w:uiPriority="65"/>
+    <w:lsdException w:name="Medium List 2 Accent 2" w:uiPriority="66"/>
+    <w:lsdException w:name="Medium Grid 1 Accent 2" w:uiPriority="67"/>
+    <w:lsdException w:name="Medium Grid 2 Accent 2" w:uiPriority="68"/>
+    <w:lsdException w:name="Medium Grid 3 Accent 2" w:uiPriority="69"/>
+    <w:lsdException w:name="Dark List Accent 2" w:uiPriority="70"/>
+    <w:lsdException w:name="Colorful Shading Accent 2" w:uiPriority="71"/>
+    <w:lsdException w:name="Colorful List Accent 2" w:uiPriority="72"/>
+    <w:lsdException w:name="Colorful Grid Accent 2" w:uiPriority="73"/>
+    <w:lsdException w:name="Light Shading Accent 3" w:uiPriority="60"/>
+    <w:lsdException w:name="Light List Accent 3" w:uiPriority="61"/>
+    <w:lsdException w:name="Light Grid Accent 3" w:uiPriority="62"/>
+    <w:lsdException w:name="Medium Shading 1 Accent 3" w:uiPriority="63"/>
+    <w:lsdException w:name="Medium Shading 2 Accent 3" w:uiPriority="64"/>
+    <w:lsdException w:name="Medium List 1 Accent 3" w:uiPriority="65"/>
+    <w:lsdException w:name="Medium List 2 Accent 3" w:uiPriority="66"/>
+    <w:lsdException w:name="Medium Grid 1 Accent 3" w:uiPriority="67"/>
+    <w:lsdException w:name="Medium Grid 2 Accent 3" w:uiPriority="68"/>
+    <w:lsdException w:name="Medium Grid 3 Accent 3" w:uiPriority="69"/>
+    <w:lsdException w:name="Dark List Accent 3" w:uiPriority="70"/>
+    <w:lsdException w:name="Colorful Shading Accent 3" w:uiPriority="71"/>
+    <w:lsdException w:name="Colorful List Accent 3" w:uiPriority="72"/>
+    <w:lsdException w:name="Colorful Grid Accent 3" w:uiPriority="73"/>
+    <w:lsdException w:name="Light Shading Accent 4" w:uiPriority="60"/>
+    <w:lsdException w:name="Light List Accent 4" w:uiPriority="61"/>
+    <w:lsdException w:name="Light Grid Accent 4" w:uiPriority="62"/>
+    <w:lsdException w:name="Medium Shading 1 Accent 4" w:uiPriority="63"/>
+    <w:lsdException w:name="Medium Shading 2 Accent 4" w:uiPriority="64"/>
+    <w:lsdException w:name="Medium List 1 Accent 4" w:uiPriority="65"/>
+    <w:lsdException w:name="Medium List 2 Accent 4" w:uiPriority="66"/>
+    <w:lsdException w:name="Medium Grid 1 Accent 4" w:uiPriority="67"/>
+    <w:lsdException w:name="Medium Grid 2 Accent 4" w:uiPriority="68"/>
+    <w:lsdException w:name="Medium Grid 3 Accent 4" w:uiPriority="69"/>
+    <w:lsdException w:name="Dark List Accent 4" w:uiPriority="70"/>
+    <w:lsdException w:name="Colorful Shading Accent 4" w:uiPriority="71"/>
+    <w:lsdException w:name="Colorful List Accent 4" w:uiPriority="72"/>
+    <w:lsdException w:name="Colorful Grid Accent 4" w:uiPriority="73"/>
+    <w:lsdException w:name="Light Shading Accent 5" w:uiPriority="60"/>
+    <w:lsdException w:name="Light List Accent 5" w:uiPriority="61"/>
+    <w:lsdException w:name="Light Grid Accent 5" w:uiPriority="62"/>
+    <w:lsdException w:name="Medium Shading 1 Accent 5" w:uiPriority="63"/>
+    <w:lsdException w:name="Medium Shading 2 Accent 5" w:uiPriority="64"/>
+    <w:lsdException w:name="Medium List 1 Accent 5" w:uiPriority="65"/>
+    <w:lsdException w:name="Medium List 2 Accent 5" w:uiPriority="66"/>
+    <w:lsdException w:name="Medium Grid 1 Accent 5" w:uiPriority="67"/>
+    <w:lsdException w:name="Medium Grid 2 Accent 5" w:uiPriority="68"/>
+    <w:lsdException w:name="Medium Grid 3 Accent 5" w:uiPriority="69"/>
+    <w:lsdException w:name="Dark List Accent 5" w:uiPriority="70"/>
+    <w:lsdException w:name="Colorful Shading Accent 5" w:uiPriority="71"/>
+    <w:lsdException w:name="Colorful List Accent 5" w:uiPriority="72"/>
+    <w:lsdException w:name="Colorful Grid Accent 5" w:uiPriority="73"/>
+    <w:lsdException w:name="Light Shading Accent 6" w:uiPriority="60"/>
+    <w:lsdException w:name="Light List Accent 6" w:uiPriority="61"/>
+    <w:lsdException w:name="Light Grid Accent 6" w:uiPriority="62"/>
+    <w:lsdException w:name="Medium Shading 1 Accent 6" w:uiPriority="63"/>
+    <w:lsdException w:name="Medium Shading 2 Accent 6" w:uiPriority="64"/>
+    <w:lsdException w:name="Medium List 1 Accent 6" w:uiPriority="65"/>
+    <w:lsdException w:name="Medium List 2 Accent 6" w:uiPriority="66"/>
+    <w:lsdException w:name="Medium Grid 1 Accent 6" w:uiPriority="67"/>
+    <w:lsdException w:name="Medium Grid 2 Accent 6" w:uiPriority="68"/>
+    <w:lsdException w:name="Medium Grid 3 Accent 6" w:uiPriority="69"/>
+    <w:lsdException w:name="Dark List Accent 6" w:uiPriority="70"/>
+    <w:lsdException w:name="Colorful Shading Accent 6" w:uiPriority="71"/>
+    <w:lsdException w:name="Colorful List Accent 6" w:uiPriority="72"/>
+    <w:lsdException w:name="Colorful Grid Accent 6" w:uiPriority="73"/>
+    <w:lsdException w:name="Subtle Emphasis" w:uiPriority="19" w:qFormat="1"/>
+    <w:lsdException w:name="Intense Emphasis" w:uiPriority="21" w:qFormat="1"/>
+    <w:lsdException w:name="Subtle Reference" w:uiPriority="31" w:qFormat="1"/>
+    <w:lsdException w:name="Intense Reference" w:uiPriority="32" w:qFormat="1"/>
+    <w:lsdException w:name="Book Title" w:uiPriority="33" w:qFormat="1"/>
+    <w:lsdException w:name="Bibliography" w:semiHidden="1" w:uiPriority="37" w:unhideWhenUsed="1"/>
+    <w:lsdException w:name="TOC Heading" w:semiHidden="1" w:uiPriority="39" w:unhideWhenUsed="1" w:qFormat="1"/>
+    <w:lsdException w:name="Plain Table 1" w:uiPriority="41"/>
+    <w:lsdException w:name="Plain Table 2" w:uiPriority="42"/>
+    <w:lsdException w:name="Plain Table 3" w:uiPriority="43"/>
+    <w:lsdException w:name="Plain Table 4" w:uiPriority="44"/>
+    <w:lsdException w:name="Plain Table 5" w:uiPriority="45"/>
+    <w:lsdException w:name="Grid Table Light" w:uiPriority="40"/>
+    <w:lsdException w:name="Grid Table 1 Light" w:uiPriority="46"/>
+    <w:lsdException w:name="Grid Table 2" w:uiPriority="47"/>
+    <w:lsdException w:name="Grid Table 3" w:uiPriority="48"/>
+    <w:lsdException w:name="Grid Table 4" w:uiPriority="49"/>
+    <w:lsdException w:name="Grid Table 5 Dark" w:uiPriority="50"/>
+    <w:lsdException w:name="Grid Table 6 Colorful" w:uiPriority="51"/>
+    <w:lsdException w:name="Grid Table 7 Colorful" w:uiPriority="52"/>
+    <w:lsdException w:name="Grid Table 1 Light Accent 1" w:uiPriority="46"/>
+    <w:lsdException w:name="Grid Table 2 Accent 1" w:uiPriority="47"/>
+    <w:lsdException w:name="Grid Table 3 Accent 1" w:uiPriority="48"/>
+    <w:lsdException w:name="Grid Table 4 Accent 1" w:uiPriority="49"/>
+    <w:lsdException w:name="Grid Table 5 Dark Accent 1" w:uiPriority="50"/>
+    <w:lsdException w:name="Grid Table 6 Colorful Accent 1" w:uiPriority="51"/>
+    <w:lsdException w:name="Grid Table 7 Colorful Accent 1" w:uiPriority="52"/>
+    <w:lsdException w:name="Grid Table 1 Light Accent 2" w:uiPriority="46"/>
+    <w:lsdException w:name="Grid Table 2 Accent 2" w:uiPriority="47"/>
+    <w:lsdException w:name="Grid Table 3 Accent 2" w:uiPriority="48"/>
+    <w:lsdException w:name="Grid Table 4 Accent 2" w:uiPriority="49"/>
+    <w:lsdException w:name="Grid Table 5 Dark Accent 2" w:uiPriority="50"/>
+    <w:lsdException w:name="Grid Table 6 Colorful Accent 2" w:uiPriority="51"/>
+    <w:lsdException w:name="Grid Table 7 Colorful Accent 2" w:uiPriority="52"/>
+    <w:lsdException w:name="Grid Table 1 Light Accent 3" w:uiPriority="46"/>
+    <w:lsdException w:name="Grid Table 2 Accent 3" w:uiPriority="47"/>
+    <w:lsdException w:name="Grid Table 3 Accent 3" w:uiPriority="48"/>
+    <w:lsdException w:name="Grid Table 4 Accent 3" w:uiPriority="49"/>
+    <w:lsdException w:name="Grid Table 5 Dark Accent 3" w:uiPriority="50"/>
+    <w:lsdException w:name="Grid Table 6 Colorful Accent 3" w:uiPriority="51"/>
+    <w:lsdException w:name="Grid Table 7 Colorful Accent 3" w:uiPriority="52"/>
+    <w:lsdException w:name="Grid Table 1 Light Accent 4" w:uiPriority="46"/>
+    <w:lsdException w:name="Grid Table 2 Accent 4" w:uiPriority="47"/>
+    <w:lsdException w:name="Grid Table 3 Accent 4" w:uiPriority="48"/>
+    <w:lsdException w:name="Grid Table 4 Accent 4" w:uiPriority="49"/>
+    <w:lsdException w:name="Grid Table 5 Dark Accent 4" w:uiPriority="50"/>
+    <w:lsdException w:name="Grid Table 6 Colorful Accent 4" w:uiPriority="51"/>
+    <w:lsdException w:name="Grid Table 7 Colorful Accent 4" w:uiPriority="52"/>
+    <w:lsdException w:name="Grid Table 1 Light Accent 5" w:uiPriority="46"/>
+    <w:lsdException w:name="Grid Table 2 Accent 5" w:uiPriority="47"/>
+    <w:lsdException w:name="Grid Table 3 Accent 5" w:uiPriority="48"/>
+    <w:lsdException w:name="Grid Table 4 Accent 5" w:uiPriority="49"/>
+    <w:lsdException w:name="Grid Table 5 Dark Accent 5" w:uiPriority="50"/>
+    <w:lsdException w:name="Grid Table 6 Colorful Accent 5" w:uiPriority="51"/>
+    <w:lsdException w:name="Grid Table 7 Colorful Accent 5" w:uiPriority="52"/>
+    <w:lsdException w:name="Grid Table 1 Light Accent 6" w:uiPriority="46"/>
+    <w:lsdException w:name="Grid Table 2 Accent 6" w:uiPriority="47"/>
+    <w:lsdException w:name="Grid Table 3 Accent 6" w:uiPriority="48"/>
+    <w:lsdException w:name="Grid Table 4 Accent 6" w:uiPriority="49"/>
+    <w:lsdException w:name="Grid Table 5 Dark Accent 6" w:uiPriority="50"/>
+    <w:lsdException w:name="Grid Table 6 Colorful Accent 6" w:uiPriority="51"/>
+    <w:lsdException w:name="Grid Table 7 Colorful Accent 6" w:uiPriority="52"/>
+    <w:lsdException w:name="List Table 1 Light" w:uiPriority="46"/>
+    <w:lsdException w:name="List Table 2" w:uiPriority="47"/>
+    <w:lsdException w:name="List Table 3" w:uiPriority="48"/>
+    <w:lsdException w:name="List Table 4" w:uiPriority="49"/>
+    <w:lsdException w:name="List Table 5 Dark" w:uiPriority="50"/>
+    <w:lsdException w:name="List Table 6 Colorful" w:uiPriority="51"/>
+    <w:lsdException w:name="List Table 7 Colorful" w:uiPriority="52"/>
+    <w:lsdException w:name="List Table 1 Light Accent 1" w:uiPriority="46"/>
+    <w:lsdException w:name="List Table 2 Accent 1" w:uiPriority="47"/>
+    <w:lsdException w:name="List Table 3 Accent 1" w:uiPriority="48"/>
+    <w:lsdException w:name="List Table 4 Accent 1" w:uiPriority="49"/>
+    <w:lsdException w:name="List Table 5 Dark Accent 1" w:uiPriority="50"/>
+    <w:lsdException w:name="List Table 6 Colorful Accent 1" w:uiPriority="51"/>
+    <w:lsdException w:name="List Table 7 Colorful Accent 1" w:uiPriority="52"/>
+    <w:lsdException w:name="List Table 1 Light Accent 2" w:uiPriority="46"/>
+    <w:lsdException w:name="List Table 2 Accent 2" w:uiPriority="47"/>
+    <w:lsdException w:name="List Table 3 Accent 2" w:uiPriority="48"/>
+    <w:lsdException w:name="List Table 4 Accent 2" w:uiPriority="49"/>
+    <w:lsdException w:name="List Table 5 Dark Accent 2" w:uiPriority="50"/>
+    <w:lsdException w:name="List Table 6 Colorful Accent 2" w:uiPriority="51"/>
+    <w:lsdException w:name="List Table 7 Colorful Accent 2" w:uiPriority="52"/>
+    <w:lsdException w:name="List Table 1 Light Accent 3" w:uiPriority="46"/>
+    <w:lsdException w:name="List Table 2 Accent 3" w:uiPriority="47"/>
+    <w:lsdException w:name="List Table 3 Accent 3" w:uiPriority="48"/>
+    <w:lsdException w:name="List Table 4 Accent 3" w:uiPriority="49"/>
+    <w:lsdException w:name="List Table 5 Dark Accent 3" w:uiPriority="50"/>
+    <w:lsdException w:name="List Table 6 Colorful Accent 3" w:uiPriority="51"/>
+    <w:lsdException w:name="List Table 7 Colorful Accent 3" w:uiPriority="52"/>
+    <w:lsdException w:name="List Table 1 Light Accent 4" w:uiPriority="46"/>
+    <w:lsdException w:name="List Table 2 Accent 4" w:uiPriority="47"/>
+    <w:lsdException w:name="List Table 3 Accent 4" w:uiPriority="48"/>
+    <w:lsdException w:name="List Table 4 Accent 4" w:uiPriority="49"/>
+    <w:lsdException w:name="List Table 5 Dark Accent 4" w:uiPriority="50"/>
+    <w:lsdException w:name="List Table 6 Colorful Accent 4" w:uiPriority="51"/>
+    <w:lsdException w:name="List Table 7 Colorful Accent 4" w:uiPriority="52"/>
+    <w:lsdException w:name="List Table 1 Light Accent 5" w:uiPriority="46"/>
+    <w:lsdException w:name="List Table 2 Accent 5" w:uiPriority="47"/>
+    <w:lsdException w:name="List Table 3 Accent 5" w:uiPriority="48"/>
+    <w:lsdException w:name="List Table 4 Accent 5" w:uiPriority="49"/>
+    <w:lsdException w:name="List Table 5 Dark Accent 5" w:uiPriority="50"/>
+    <w:lsdException w:name="List Table 6 Colorful Accent 5" w:uiPriority="51"/>
+    <w:lsdException w:name="List Table 7 Colorful Accent 5" w:uiPriority="52"/>
+    <w:lsdException w:name="List Table 1 Light Accent 6" w:uiPriority="46"/>
+    <w:lsdException w:name="List Table 2 Accent 6" w:uiPriority="47"/>
+    <w:lsdException w:name="List Table 3 Accent 6" w:uiPriority="48"/>
+    <w:lsdException w:name="List Table 4 Accent 6" w:uiPriority="49"/>
+    <w:lsdException w:name="List Table 5 Dark Accent 6" w:uiPriority="50"/>
+    <w:lsdException w:name="List Table 6 Colorful Accent 6" w:uiPriority="51"/>
+    <w:lsdException w:name="List Table 7 Colorful Accent 6" w:uiPriority="52"/>
+    <w:lsdException w:name="Mention" w:semiHidden="1" w:unhideWhenUsed="1"/>
+    <w:lsdException w:name="Smart Hyperlink" w:semiHidden="1" w:unhideWhenUsed="1"/>
+    <w:lsdException w:name="Hashtag" w:semiHidden="1" w:unhideWhenUsed="1"/>
+    <w:lsdException w:name="Unresolved Mention" w:semiHidden="1" w:unhideWhenUsed="1"/>
   </w:latentStyles>
   <w:style w:type="paragraph" w:default="1" w:styleId="Normal">
     <w:name w:val="Normal"/>
     <w:qFormat/>
   </w:style>
-  <w:style w:type="character" w:default="1" w:styleId="Fuentedeprrafopredeter">
+  <w:style w:type="character" w:default="1" w:styleId="DefaultParagraphFont">
     <w:name w:val="Default Paragraph Font"/>
     <w:uiPriority w:val="1"/>
     <w:semiHidden/>
     <w:unhideWhenUsed/>
   </w:style>
-  <w:style w:type="table" w:default="1" w:styleId="Tablanormal">
+  <w:style w:type="table" w:default="1" w:styleId="TableNormal">
     <w:name w:val="Normal Table"/>
     <w:uiPriority w:val="99"/>
     <w:semiHidden/>
@@ -3681,13 +3602,13 @@
       </w:tblCellMar>
     </w:tblPr>
   </w:style>
-  <w:style w:type="numbering" w:default="1" w:styleId="Sinlista">
+  <w:style w:type="numbering" w:default="1" w:styleId="NoList">
     <w:name w:val="No List"/>
     <w:uiPriority w:val="99"/>
     <w:semiHidden/>
     <w:unhideWhenUsed/>
   </w:style>
-  <w:style w:type="paragraph" w:styleId="Prrafodelista">
+  <w:style w:type="paragraph" w:styleId="ListParagraph">
     <w:name w:val="List Paragraph"/>
     <w:basedOn w:val="Normal"/>
     <w:uiPriority w:val="34"/>
@@ -3698,9 +3619,9 @@
       <w:contextualSpacing/>
     </w:pPr>
   </w:style>
-  <w:style w:type="character" w:styleId="Hipervnculo">
+  <w:style w:type="character" w:styleId="Hyperlink">
     <w:name w:val="Hyperlink"/>
-    <w:basedOn w:val="Fuentedeprrafopredeter"/>
+    <w:basedOn w:val="DefaultParagraphFont"/>
     <w:uiPriority w:val="99"/>
     <w:unhideWhenUsed/>
     <w:rsid w:val="00577653"/>
@@ -3709,9 +3630,9 @@
       <w:u w:val="single"/>
     </w:rPr>
   </w:style>
-  <w:style w:type="character" w:customStyle="1" w:styleId="UnresolvedMention">
-    <w:name w:val="Unresolved Mention"/>
-    <w:basedOn w:val="Fuentedeprrafopredeter"/>
+  <w:style w:type="character" w:customStyle="1" w:styleId="UnresolvedMention1">
+    <w:name w:val="Unresolved Mention1"/>
+    <w:basedOn w:val="DefaultParagraphFont"/>
     <w:uiPriority w:val="99"/>
     <w:semiHidden/>
     <w:unhideWhenUsed/>
@@ -3723,17 +3644,17 @@
   </w:style>
   <w:style w:type="character" w:customStyle="1" w:styleId="reference-accessdate">
     <w:name w:val="reference-accessdate"/>
-    <w:basedOn w:val="Fuentedeprrafopredeter"/>
+    <w:basedOn w:val="DefaultParagraphFont"/>
     <w:rsid w:val="00915039"/>
   </w:style>
   <w:style w:type="character" w:customStyle="1" w:styleId="nowrap">
     <w:name w:val="nowrap"/>
-    <w:basedOn w:val="Fuentedeprrafopredeter"/>
+    <w:basedOn w:val="DefaultParagraphFont"/>
     <w:rsid w:val="00915039"/>
   </w:style>
-  <w:style w:type="character" w:styleId="CitaHTML">
+  <w:style w:type="character" w:styleId="HTMLCite">
     <w:name w:val="HTML Cite"/>
-    <w:basedOn w:val="Fuentedeprrafopredeter"/>
+    <w:basedOn w:val="DefaultParagraphFont"/>
     <w:uiPriority w:val="99"/>
     <w:semiHidden/>
     <w:unhideWhenUsed/>
@@ -3745,295 +3666,22 @@
   </w:style>
   <w:style w:type="character" w:customStyle="1" w:styleId="mw-cite-backlink">
     <w:name w:val="mw-cite-backlink"/>
-    <w:basedOn w:val="Fuentedeprrafopredeter"/>
+    <w:basedOn w:val="DefaultParagraphFont"/>
     <w:rsid w:val="00EC4C93"/>
   </w:style>
   <w:style w:type="character" w:customStyle="1" w:styleId="cite-accessibility-label">
     <w:name w:val="cite-accessibility-label"/>
-    <w:basedOn w:val="Fuentedeprrafopredeter"/>
+    <w:basedOn w:val="DefaultParagraphFont"/>
     <w:rsid w:val="00EC4C93"/>
   </w:style>
   <w:style w:type="character" w:customStyle="1" w:styleId="reference-text">
     <w:name w:val="reference-text"/>
-    <w:basedOn w:val="Fuentedeprrafopredeter"/>
+    <w:basedOn w:val="DefaultParagraphFont"/>
     <w:rsid w:val="00874B63"/>
   </w:style>
-  <w:style w:type="character" w:styleId="Hipervnculovisitado">
+  <w:style w:type="character" w:styleId="FollowedHyperlink">
     <w:name w:val="FollowedHyperlink"/>
-    <w:basedOn w:val="Fuentedeprrafopredeter"/>
-    <w:uiPriority w:val="99"/>
-    <w:semiHidden/>
-    <w:unhideWhenUsed/>
-    <w:rsid w:val="00F50919"/>
-    <w:rPr>
-      <w:color w:val="954F72" w:themeColor="followedHyperlink"/>
-      <w:u w:val="single"/>
-    </w:rPr>
-  </w:style>
-</w:styles>
-</file>
-
-<file path=word/stylesWithEffects.xml><?xml version="1.0" encoding="utf-8"?>
-<w:styles xmlns:wpc="http://schemas.microsoft.com/office/word/2010/wordprocessingCanvas" xmlns:mc="http://schemas.openxmlformats.org/markup-compatibility/2006" xmlns:o="urn:schemas-microsoft-com:office:office" xmlns:r="http://schemas.openxmlformats.org/officeDocument/2006/relationships" xmlns:m="http://schemas.openxmlformats.org/officeDocument/2006/math" xmlns:v="urn:schemas-microsoft-com:vml" xmlns:wp14="http://schemas.microsoft.com/office/word/2010/wordprocessingDrawing" xmlns:wp="http://schemas.openxmlformats.org/drawingml/2006/wordprocessingDrawing" xmlns:w10="urn:schemas-microsoft-com:office:word" xmlns:w="http://schemas.openxmlformats.org/wordprocessingml/2006/main" xmlns:w14="http://schemas.microsoft.com/office/word/2010/wordml" xmlns:wpg="http://schemas.microsoft.com/office/word/2010/wordprocessingGroup" xmlns:wpi="http://schemas.microsoft.com/office/word/2010/wordprocessingInk" xmlns:wne="http://schemas.microsoft.com/office/word/2006/wordml" xmlns:wps="http://schemas.microsoft.com/office/word/2010/wordprocessingShape" mc:Ignorable="w14 wp14">
-  <w:docDefaults>
-    <w:rPrDefault>
-      <w:rPr>
-        <w:rFonts w:asciiTheme="minorHAnsi" w:eastAsiaTheme="minorHAnsi" w:hAnsiTheme="minorHAnsi" w:cstheme="minorBidi"/>
-        <w:sz w:val="22"/>
-        <w:szCs w:val="22"/>
-        <w:lang w:val="en-GB" w:eastAsia="en-US" w:bidi="ar-SA"/>
-      </w:rPr>
-    </w:rPrDefault>
-    <w:pPrDefault>
-      <w:pPr>
-        <w:spacing w:after="160" w:line="259" w:lineRule="auto"/>
-      </w:pPr>
-    </w:pPrDefault>
-  </w:docDefaults>
-  <w:latentStyles w:defLockedState="0" w:defUIPriority="99" w:defSemiHidden="1" w:defUnhideWhenUsed="1" w:defQFormat="0" w:count="267">
-    <w:lsdException w:name="Normal" w:semiHidden="0" w:uiPriority="0" w:unhideWhenUsed="0" w:qFormat="1"/>
-    <w:lsdException w:name="heading 1" w:semiHidden="0" w:uiPriority="9" w:unhideWhenUsed="0" w:qFormat="1"/>
-    <w:lsdException w:name="heading 2" w:uiPriority="9" w:qFormat="1"/>
-    <w:lsdException w:name="heading 3" w:uiPriority="9" w:qFormat="1"/>
-    <w:lsdException w:name="heading 4" w:uiPriority="9" w:qFormat="1"/>
-    <w:lsdException w:name="heading 5" w:uiPriority="9" w:qFormat="1"/>
-    <w:lsdException w:name="heading 6" w:uiPriority="9" w:qFormat="1"/>
-    <w:lsdException w:name="heading 7" w:uiPriority="9" w:qFormat="1"/>
-    <w:lsdException w:name="heading 8" w:uiPriority="9" w:qFormat="1"/>
-    <w:lsdException w:name="heading 9" w:uiPriority="9" w:qFormat="1"/>
-    <w:lsdException w:name="toc 1" w:uiPriority="39"/>
-    <w:lsdException w:name="toc 2" w:uiPriority="39"/>
-    <w:lsdException w:name="toc 3" w:uiPriority="39"/>
-    <w:lsdException w:name="toc 4" w:uiPriority="39"/>
-    <w:lsdException w:name="toc 5" w:uiPriority="39"/>
-    <w:lsdException w:name="toc 6" w:uiPriority="39"/>
-    <w:lsdException w:name="toc 7" w:uiPriority="39"/>
-    <w:lsdException w:name="toc 8" w:uiPriority="39"/>
-    <w:lsdException w:name="toc 9" w:uiPriority="39"/>
-    <w:lsdException w:name="caption" w:uiPriority="35" w:qFormat="1"/>
-    <w:lsdException w:name="Title" w:semiHidden="0" w:uiPriority="10" w:unhideWhenUsed="0" w:qFormat="1"/>
-    <w:lsdException w:name="Default Paragraph Font" w:uiPriority="1"/>
-    <w:lsdException w:name="Subtitle" w:semiHidden="0" w:uiPriority="11" w:unhideWhenUsed="0" w:qFormat="1"/>
-    <w:lsdException w:name="Strong" w:semiHidden="0" w:uiPriority="22" w:unhideWhenUsed="0" w:qFormat="1"/>
-    <w:lsdException w:name="Emphasis" w:semiHidden="0" w:uiPriority="20" w:unhideWhenUsed="0" w:qFormat="1"/>
-    <w:lsdException w:name="Table Grid" w:semiHidden="0" w:uiPriority="39" w:unhideWhenUsed="0"/>
-    <w:lsdException w:name="Placeholder Text" w:unhideWhenUsed="0"/>
-    <w:lsdException w:name="No Spacing" w:semiHidden="0" w:uiPriority="1" w:unhideWhenUsed="0" w:qFormat="1"/>
-    <w:lsdException w:name="Light Shading" w:semiHidden="0" w:uiPriority="60" w:unhideWhenUsed="0"/>
-    <w:lsdException w:name="Light List" w:semiHidden="0" w:uiPriority="61" w:unhideWhenUsed="0"/>
-    <w:lsdException w:name="Light Grid" w:semiHidden="0" w:uiPriority="62" w:unhideWhenUsed="0"/>
-    <w:lsdException w:name="Medium Shading 1" w:semiHidden="0" w:uiPriority="63" w:unhideWhenUsed="0"/>
-    <w:lsdException w:name="Medium Shading 2" w:semiHidden="0" w:uiPriority="64" w:unhideWhenUsed="0"/>
-    <w:lsdException w:name="Medium List 1" w:semiHidden="0" w:uiPriority="65" w:unhideWhenUsed="0"/>
-    <w:lsdException w:name="Medium List 2" w:semiHidden="0" w:uiPriority="66" w:unhideWhenUsed="0"/>
-    <w:lsdException w:name="Medium Grid 1" w:semiHidden="0" w:uiPriority="67" w:unhideWhenUsed="0"/>
-    <w:lsdException w:name="Medium Grid 2" w:semiHidden="0" w:uiPriority="68" w:unhideWhenUsed="0"/>
-    <w:lsdException w:name="Medium Grid 3" w:semiHidden="0" w:uiPriority="69" w:unhideWhenUsed="0"/>
-    <w:lsdException w:name="Dark List" w:semiHidden="0" w:uiPriority="70" w:unhideWhenUsed="0"/>
-    <w:lsdException w:name="Colorful Shading" w:semiHidden="0" w:uiPriority="71" w:unhideWhenUsed="0"/>
-    <w:lsdException w:name="Colorful List" w:semiHidden="0" w:uiPriority="72" w:unhideWhenUsed="0"/>
-    <w:lsdException w:name="Colorful Grid" w:semiHidden="0" w:uiPriority="73" w:unhideWhenUsed="0"/>
-    <w:lsdException w:name="Light Shading Accent 1" w:semiHidden="0" w:uiPriority="60" w:unhideWhenUsed="0"/>
-    <w:lsdException w:name="Light List Accent 1" w:semiHidden="0" w:uiPriority="61" w:unhideWhenUsed="0"/>
-    <w:lsdException w:name="Light Grid Accent 1" w:semiHidden="0" w:uiPriority="62" w:unhideWhenUsed="0"/>
-    <w:lsdException w:name="Medium Shading 1 Accent 1" w:semiHidden="0" w:uiPriority="63" w:unhideWhenUsed="0"/>
-    <w:lsdException w:name="Medium Shading 2 Accent 1" w:semiHidden="0" w:uiPriority="64" w:unhideWhenUsed="0"/>
-    <w:lsdException w:name="Medium List 1 Accent 1" w:semiHidden="0" w:uiPriority="65" w:unhideWhenUsed="0"/>
-    <w:lsdException w:name="Revision" w:unhideWhenUsed="0"/>
-    <w:lsdException w:name="List Paragraph" w:semiHidden="0" w:uiPriority="34" w:unhideWhenUsed="0" w:qFormat="1"/>
-    <w:lsdException w:name="Quote" w:semiHidden="0" w:uiPriority="29" w:unhideWhenUsed="0" w:qFormat="1"/>
-    <w:lsdException w:name="Intense Quote" w:semiHidden="0" w:uiPriority="30" w:unhideWhenUsed="0" w:qFormat="1"/>
-    <w:lsdException w:name="Medium List 2 Accent 1" w:semiHidden="0" w:uiPriority="66" w:unhideWhenUsed="0"/>
-    <w:lsdException w:name="Medium Grid 1 Accent 1" w:semiHidden="0" w:uiPriority="67" w:unhideWhenUsed="0"/>
-    <w:lsdException w:name="Medium Grid 2 Accent 1" w:semiHidden="0" w:uiPriority="68" w:unhideWhenUsed="0"/>
-    <w:lsdException w:name="Medium Grid 3 Accent 1" w:semiHidden="0" w:uiPriority="69" w:unhideWhenUsed="0"/>
-    <w:lsdException w:name="Dark List Accent 1" w:semiHidden="0" w:uiPriority="70" w:unhideWhenUsed="0"/>
-    <w:lsdException w:name="Colorful Shading Accent 1" w:semiHidden="0" w:uiPriority="71" w:unhideWhenUsed="0"/>
-    <w:lsdException w:name="Colorful List Accent 1" w:semiHidden="0" w:uiPriority="72" w:unhideWhenUsed="0"/>
-    <w:lsdException w:name="Colorful Grid Accent 1" w:semiHidden="0" w:uiPriority="73" w:unhideWhenUsed="0"/>
-    <w:lsdException w:name="Light Shading Accent 2" w:semiHidden="0" w:uiPriority="60" w:unhideWhenUsed="0"/>
-    <w:lsdException w:name="Light List Accent 2" w:semiHidden="0" w:uiPriority="61" w:unhideWhenUsed="0"/>
-    <w:lsdException w:name="Light Grid Accent 2" w:semiHidden="0" w:uiPriority="62" w:unhideWhenUsed="0"/>
-    <w:lsdException w:name="Medium Shading 1 Accent 2" w:semiHidden="0" w:uiPriority="63" w:unhideWhenUsed="0"/>
-    <w:lsdException w:name="Medium Shading 2 Accent 2" w:semiHidden="0" w:uiPriority="64" w:unhideWhenUsed="0"/>
-    <w:lsdException w:name="Medium List 1 Accent 2" w:semiHidden="0" w:uiPriority="65" w:unhideWhenUsed="0"/>
-    <w:lsdException w:name="Medium List 2 Accent 2" w:semiHidden="0" w:uiPriority="66" w:unhideWhenUsed="0"/>
-    <w:lsdException w:name="Medium Grid 1 Accent 2" w:semiHidden="0" w:uiPriority="67" w:unhideWhenUsed="0"/>
-    <w:lsdException w:name="Medium Grid 2 Accent 2" w:semiHidden="0" w:uiPriority="68" w:unhideWhenUsed="0"/>
-    <w:lsdException w:name="Medium Grid 3 Accent 2" w:semiHidden="0" w:uiPriority="69" w:unhideWhenUsed="0"/>
-    <w:lsdException w:name="Dark List Accent 2" w:semiHidden="0" w:uiPriority="70" w:unhideWhenUsed="0"/>
-    <w:lsdException w:name="Colorful Shading Accent 2" w:semiHidden="0" w:uiPriority="71" w:unhideWhenUsed="0"/>
-    <w:lsdException w:name="Colorful List Accent 2" w:semiHidden="0" w:uiPriority="72" w:unhideWhenUsed="0"/>
-    <w:lsdException w:name="Colorful Grid Accent 2" w:semiHidden="0" w:uiPriority="73" w:unhideWhenUsed="0"/>
-    <w:lsdException w:name="Light Shading Accent 3" w:semiHidden="0" w:uiPriority="60" w:unhideWhenUsed="0"/>
-    <w:lsdException w:name="Light List Accent 3" w:semiHidden="0" w:uiPriority="61" w:unhideWhenUsed="0"/>
-    <w:lsdException w:name="Light Grid Accent 3" w:semiHidden="0" w:uiPriority="62" w:unhideWhenUsed="0"/>
-    <w:lsdException w:name="Medium Shading 1 Accent 3" w:semiHidden="0" w:uiPriority="63" w:unhideWhenUsed="0"/>
-    <w:lsdException w:name="Medium Shading 2 Accent 3" w:semiHidden="0" w:uiPriority="64" w:unhideWhenUsed="0"/>
-    <w:lsdException w:name="Medium List 1 Accent 3" w:semiHidden="0" w:uiPriority="65" w:unhideWhenUsed="0"/>
-    <w:lsdException w:name="Medium List 2 Accent 3" w:semiHidden="0" w:uiPriority="66" w:unhideWhenUsed="0"/>
-    <w:lsdException w:name="Medium Grid 1 Accent 3" w:semiHidden="0" w:uiPriority="67" w:unhideWhenUsed="0"/>
-    <w:lsdException w:name="Medium Grid 2 Accent 3" w:semiHidden="0" w:uiPriority="68" w:unhideWhenUsed="0"/>
-    <w:lsdException w:name="Medium Grid 3 Accent 3" w:semiHidden="0" w:uiPriority="69" w:unhideWhenUsed="0"/>
-    <w:lsdException w:name="Dark List Accent 3" w:semiHidden="0" w:uiPriority="70" w:unhideWhenUsed="0"/>
-    <w:lsdException w:name="Colorful Shading Accent 3" w:semiHidden="0" w:uiPriority="71" w:unhideWhenUsed="0"/>
-    <w:lsdException w:name="Colorful List Accent 3" w:semiHidden="0" w:uiPriority="72" w:unhideWhenUsed="0"/>
-    <w:lsdException w:name="Colorful Grid Accent 3" w:semiHidden="0" w:uiPriority="73" w:unhideWhenUsed="0"/>
-    <w:lsdException w:name="Light Shading Accent 4" w:semiHidden="0" w:uiPriority="60" w:unhideWhenUsed="0"/>
-    <w:lsdException w:name="Light List Accent 4" w:semiHidden="0" w:uiPriority="61" w:unhideWhenUsed="0"/>
-    <w:lsdException w:name="Light Grid Accent 4" w:semiHidden="0" w:uiPriority="62" w:unhideWhenUsed="0"/>
-    <w:lsdException w:name="Medium Shading 1 Accent 4" w:semiHidden="0" w:uiPriority="63" w:unhideWhenUsed="0"/>
-    <w:lsdException w:name="Medium Shading 2 Accent 4" w:semiHidden="0" w:uiPriority="64" w:unhideWhenUsed="0"/>
-    <w:lsdException w:name="Medium List 1 Accent 4" w:semiHidden="0" w:uiPriority="65" w:unhideWhenUsed="0"/>
-    <w:lsdException w:name="Medium List 2 Accent 4" w:semiHidden="0" w:uiPriority="66" w:unhideWhenUsed="0"/>
-    <w:lsdException w:name="Medium Grid 1 Accent 4" w:semiHidden="0" w:uiPriority="67" w:unhideWhenUsed="0"/>
-    <w:lsdException w:name="Medium Grid 2 Accent 4" w:semiHidden="0" w:uiPriority="68" w:unhideWhenUsed="0"/>
-    <w:lsdException w:name="Medium Grid 3 Accent 4" w:semiHidden="0" w:uiPriority="69" w:unhideWhenUsed="0"/>
-    <w:lsdException w:name="Dark List Accent 4" w:semiHidden="0" w:uiPriority="70" w:unhideWhenUsed="0"/>
-    <w:lsdException w:name="Colorful Shading Accent 4" w:semiHidden="0" w:uiPriority="71" w:unhideWhenUsed="0"/>
-    <w:lsdException w:name="Colorful List Accent 4" w:semiHidden="0" w:uiPriority="72" w:unhideWhenUsed="0"/>
-    <w:lsdException w:name="Colorful Grid Accent 4" w:semiHidden="0" w:uiPriority="73" w:unhideWhenUsed="0"/>
-    <w:lsdException w:name="Light Shading Accent 5" w:semiHidden="0" w:uiPriority="60" w:unhideWhenUsed="0"/>
-    <w:lsdException w:name="Light List Accent 5" w:semiHidden="0" w:uiPriority="61" w:unhideWhenUsed="0"/>
-    <w:lsdException w:name="Light Grid Accent 5" w:semiHidden="0" w:uiPriority="62" w:unhideWhenUsed="0"/>
-    <w:lsdException w:name="Medium Shading 1 Accent 5" w:semiHidden="0" w:uiPriority="63" w:unhideWhenUsed="0"/>
-    <w:lsdException w:name="Medium Shading 2 Accent 5" w:semiHidden="0" w:uiPriority="64" w:unhideWhenUsed="0"/>
-    <w:lsdException w:name="Medium List 1 Accent 5" w:semiHidden="0" w:uiPriority="65" w:unhideWhenUsed="0"/>
-    <w:lsdException w:name="Medium List 2 Accent 5" w:semiHidden="0" w:uiPriority="66" w:unhideWhenUsed="0"/>
-    <w:lsdException w:name="Medium Grid 1 Accent 5" w:semiHidden="0" w:uiPriority="67" w:unhideWhenUsed="0"/>
-    <w:lsdException w:name="Medium Grid 2 Accent 5" w:semiHidden="0" w:uiPriority="68" w:unhideWhenUsed="0"/>
-    <w:lsdException w:name="Medium Grid 3 Accent 5" w:semiHidden="0" w:uiPriority="69" w:unhideWhenUsed="0"/>
-    <w:lsdException w:name="Dark List Accent 5" w:semiHidden="0" w:uiPriority="70" w:unhideWhenUsed="0"/>
-    <w:lsdException w:name="Colorful Shading Accent 5" w:semiHidden="0" w:uiPriority="71" w:unhideWhenUsed="0"/>
-    <w:lsdException w:name="Colorful List Accent 5" w:semiHidden="0" w:uiPriority="72" w:unhideWhenUsed="0"/>
-    <w:lsdException w:name="Colorful Grid Accent 5" w:semiHidden="0" w:uiPriority="73" w:unhideWhenUsed="0"/>
-    <w:lsdException w:name="Light Shading Accent 6" w:semiHidden="0" w:uiPriority="60" w:unhideWhenUsed="0"/>
-    <w:lsdException w:name="Light List Accent 6" w:semiHidden="0" w:uiPriority="61" w:unhideWhenUsed="0"/>
-    <w:lsdException w:name="Light Grid Accent 6" w:semiHidden="0" w:uiPriority="62" w:unhideWhenUsed="0"/>
-    <w:lsdException w:name="Medium Shading 1 Accent 6" w:semiHidden="0" w:uiPriority="63" w:unhideWhenUsed="0"/>
-    <w:lsdException w:name="Medium Shading 2 Accent 6" w:semiHidden="0" w:uiPriority="64" w:unhideWhenUsed="0"/>
-    <w:lsdException w:name="Medium List 1 Accent 6" w:semiHidden="0" w:uiPriority="65" w:unhideWhenUsed="0"/>
-    <w:lsdException w:name="Medium List 2 Accent 6" w:semiHidden="0" w:uiPriority="66" w:unhideWhenUsed="0"/>
-    <w:lsdException w:name="Medium Grid 1 Accent 6" w:semiHidden="0" w:uiPriority="67" w:unhideWhenUsed="0"/>
-    <w:lsdException w:name="Medium Grid 2 Accent 6" w:semiHidden="0" w:uiPriority="68" w:unhideWhenUsed="0"/>
-    <w:lsdException w:name="Medium Grid 3 Accent 6" w:semiHidden="0" w:uiPriority="69" w:unhideWhenUsed="0"/>
-    <w:lsdException w:name="Dark List Accent 6" w:semiHidden="0" w:uiPriority="70" w:unhideWhenUsed="0"/>
-    <w:lsdException w:name="Colorful Shading Accent 6" w:semiHidden="0" w:uiPriority="71" w:unhideWhenUsed="0"/>
-    <w:lsdException w:name="Colorful List Accent 6" w:semiHidden="0" w:uiPriority="72" w:unhideWhenUsed="0"/>
-    <w:lsdException w:name="Colorful Grid Accent 6" w:semiHidden="0" w:uiPriority="73" w:unhideWhenUsed="0"/>
-    <w:lsdException w:name="Subtle Emphasis" w:semiHidden="0" w:uiPriority="19" w:unhideWhenUsed="0" w:qFormat="1"/>
-    <w:lsdException w:name="Intense Emphasis" w:semiHidden="0" w:uiPriority="21" w:unhideWhenUsed="0" w:qFormat="1"/>
-    <w:lsdException w:name="Subtle Reference" w:semiHidden="0" w:uiPriority="31" w:unhideWhenUsed="0" w:qFormat="1"/>
-    <w:lsdException w:name="Intense Reference" w:semiHidden="0" w:uiPriority="32" w:unhideWhenUsed="0" w:qFormat="1"/>
-    <w:lsdException w:name="Book Title" w:semiHidden="0" w:uiPriority="33" w:unhideWhenUsed="0" w:qFormat="1"/>
-    <w:lsdException w:name="Bibliography" w:uiPriority="37"/>
-    <w:lsdException w:name="TOC Heading" w:uiPriority="39" w:qFormat="1"/>
-  </w:latentStyles>
-  <w:style w:type="paragraph" w:default="1" w:styleId="Normal">
-    <w:name w:val="Normal"/>
-    <w:qFormat/>
-  </w:style>
-  <w:style w:type="character" w:default="1" w:styleId="Fuentedeprrafopredeter">
-    <w:name w:val="Default Paragraph Font"/>
-    <w:uiPriority w:val="1"/>
-    <w:semiHidden/>
-    <w:unhideWhenUsed/>
-  </w:style>
-  <w:style w:type="table" w:default="1" w:styleId="Tablanormal">
-    <w:name w:val="Normal Table"/>
-    <w:uiPriority w:val="99"/>
-    <w:semiHidden/>
-    <w:unhideWhenUsed/>
-    <w:tblPr>
-      <w:tblInd w:w="0" w:type="dxa"/>
-      <w:tblCellMar>
-        <w:top w:w="0" w:type="dxa"/>
-        <w:left w:w="108" w:type="dxa"/>
-        <w:bottom w:w="0" w:type="dxa"/>
-        <w:right w:w="108" w:type="dxa"/>
-      </w:tblCellMar>
-    </w:tblPr>
-  </w:style>
-  <w:style w:type="numbering" w:default="1" w:styleId="Sinlista">
-    <w:name w:val="No List"/>
-    <w:uiPriority w:val="99"/>
-    <w:semiHidden/>
-    <w:unhideWhenUsed/>
-  </w:style>
-  <w:style w:type="paragraph" w:styleId="Prrafodelista">
-    <w:name w:val="List Paragraph"/>
-    <w:basedOn w:val="Normal"/>
-    <w:uiPriority w:val="34"/>
-    <w:qFormat/>
-    <w:rsid w:val="00577653"/>
-    <w:pPr>
-      <w:ind w:left="720"/>
-      <w:contextualSpacing/>
-    </w:pPr>
-  </w:style>
-  <w:style w:type="character" w:styleId="Hipervnculo">
-    <w:name w:val="Hyperlink"/>
-    <w:basedOn w:val="Fuentedeprrafopredeter"/>
-    <w:uiPriority w:val="99"/>
-    <w:unhideWhenUsed/>
-    <w:rsid w:val="00577653"/>
-    <w:rPr>
-      <w:color w:val="0563C1" w:themeColor="hyperlink"/>
-      <w:u w:val="single"/>
-    </w:rPr>
-  </w:style>
-  <w:style w:type="character" w:customStyle="1" w:styleId="UnresolvedMention">
-    <w:name w:val="Unresolved Mention"/>
-    <w:basedOn w:val="Fuentedeprrafopredeter"/>
-    <w:uiPriority w:val="99"/>
-    <w:semiHidden/>
-    <w:unhideWhenUsed/>
-    <w:rsid w:val="00577653"/>
-    <w:rPr>
-      <w:color w:val="808080"/>
-      <w:shd w:val="clear" w:color="auto" w:fill="E6E6E6"/>
-    </w:rPr>
-  </w:style>
-  <w:style w:type="character" w:customStyle="1" w:styleId="reference-accessdate">
-    <w:name w:val="reference-accessdate"/>
-    <w:basedOn w:val="Fuentedeprrafopredeter"/>
-    <w:rsid w:val="00915039"/>
-  </w:style>
-  <w:style w:type="character" w:customStyle="1" w:styleId="nowrap">
-    <w:name w:val="nowrap"/>
-    <w:basedOn w:val="Fuentedeprrafopredeter"/>
-    <w:rsid w:val="00915039"/>
-  </w:style>
-  <w:style w:type="character" w:styleId="CitaHTML">
-    <w:name w:val="HTML Cite"/>
-    <w:basedOn w:val="Fuentedeprrafopredeter"/>
-    <w:uiPriority w:val="99"/>
-    <w:semiHidden/>
-    <w:unhideWhenUsed/>
-    <w:rsid w:val="00EC4C93"/>
-    <w:rPr>
-      <w:i/>
-      <w:iCs/>
-    </w:rPr>
-  </w:style>
-  <w:style w:type="character" w:customStyle="1" w:styleId="mw-cite-backlink">
-    <w:name w:val="mw-cite-backlink"/>
-    <w:basedOn w:val="Fuentedeprrafopredeter"/>
-    <w:rsid w:val="00EC4C93"/>
-  </w:style>
-  <w:style w:type="character" w:customStyle="1" w:styleId="cite-accessibility-label">
-    <w:name w:val="cite-accessibility-label"/>
-    <w:basedOn w:val="Fuentedeprrafopredeter"/>
-    <w:rsid w:val="00EC4C93"/>
-  </w:style>
-  <w:style w:type="character" w:customStyle="1" w:styleId="reference-text">
-    <w:name w:val="reference-text"/>
-    <w:basedOn w:val="Fuentedeprrafopredeter"/>
-    <w:rsid w:val="00874B63"/>
-  </w:style>
-  <w:style w:type="character" w:styleId="Hipervnculovisitado">
-    <w:name w:val="FollowedHyperlink"/>
-    <w:basedOn w:val="Fuentedeprrafopredeter"/>
+    <w:basedOn w:val="DefaultParagraphFont"/>
     <w:uiPriority w:val="99"/>
     <w:semiHidden/>
     <w:unhideWhenUsed/>
@@ -4335,7 +3983,7 @@
   <a:extraClrSchemeLst/>
   <a:extLst>
     <a:ext uri="{05A4C25C-085E-4340-85A3-A5531E510DB2}">
-      <thm15:themeFamily xmlns:thm15="http://schemas.microsoft.com/office/thememl/2012/main" xmlns="" name="Office Theme" id="{62F939B6-93AF-4DB8-9C6B-D6C7DFDC589F}" vid="{4A3C46E8-61CC-4603-A589-7422A47A8E4A}"/>
+      <thm15:themeFamily xmlns:thm15="http://schemas.microsoft.com/office/thememl/2012/main" name="Office Theme" id="{62F939B6-93AF-4DB8-9C6B-D6C7DFDC589F}" vid="{4A3C46E8-61CC-4603-A589-7422A47A8E4A}"/>
     </a:ext>
   </a:extLst>
 </a:theme>
@@ -4346,7 +3994,7 @@
 </file>
 
 <file path=customXml/itemProps1.xml><?xml version="1.0" encoding="utf-8"?>
-<ds:datastoreItem xmlns:ds="http://schemas.openxmlformats.org/officeDocument/2006/customXml" ds:itemID="{529CEE43-12D8-4121-927F-FFD36D0218E7}">
+<ds:datastoreItem xmlns:ds="http://schemas.openxmlformats.org/officeDocument/2006/customXml" ds:itemID="{60B24B04-2B48-44FD-9E6A-84D4FB2E8E18}">
   <ds:schemaRefs>
     <ds:schemaRef ds:uri="http://schemas.openxmlformats.org/officeDocument/2006/bibliography"/>
   </ds:schemaRefs>

</xml_diff>